<commit_message>
Actualización de documento PGC
</commit_message>
<xml_diff>
--- a/Gestion/Planes/ARSS-PGC.docx
+++ b/Gestion/Planes/ARSS-PGC.docx
@@ -29,6 +29,7 @@
           <w:noProof/>
           <w:sz w:val="24"/>
           <w:szCs w:val="24"/>
+          <w:lang w:val="es-ES" w:eastAsia="es-ES"/>
         </w:rPr>
         <mc:AlternateContent>
           <mc:Choice Requires="wps">
@@ -157,6 +158,7 @@
           <w:noProof/>
           <w:sz w:val="24"/>
           <w:szCs w:val="24"/>
+          <w:lang w:val="es-ES" w:eastAsia="es-ES"/>
         </w:rPr>
         <w:drawing>
           <wp:anchor distT="0" distB="0" distL="114300" distR="114300" simplePos="0" relativeHeight="251663360" behindDoc="0" locked="0" layoutInCell="1" allowOverlap="1">
@@ -472,18 +474,8 @@
                 <w:sz w:val="24"/>
                 <w:szCs w:val="24"/>
               </w:rPr>
-              <w:t xml:space="preserve">Antonio Palomino </w:t>
-            </w:r>
-            <w:proofErr w:type="spellStart"/>
-            <w:r>
-              <w:rPr>
-                <w:rFonts w:ascii="Arial" w:eastAsia="Arial" w:hAnsi="Arial" w:cs="Arial"/>
-                <w:sz w:val="24"/>
-                <w:szCs w:val="24"/>
-              </w:rPr>
-              <w:t>Quiccha</w:t>
-            </w:r>
-            <w:proofErr w:type="spellEnd"/>
+              <w:t>Antonio Palomino Quiccha</w:t>
+            </w:r>
           </w:p>
         </w:tc>
       </w:tr>
@@ -784,18 +776,8 @@
                 <w:sz w:val="24"/>
                 <w:szCs w:val="24"/>
               </w:rPr>
-              <w:t xml:space="preserve">Antonio Palomino </w:t>
-            </w:r>
-            <w:proofErr w:type="spellStart"/>
-            <w:r>
-              <w:rPr>
-                <w:rFonts w:ascii="Arial" w:eastAsia="Arial" w:hAnsi="Arial" w:cs="Arial"/>
-                <w:sz w:val="24"/>
-                <w:szCs w:val="24"/>
-              </w:rPr>
-              <w:t>Quiccha</w:t>
-            </w:r>
-            <w:proofErr w:type="spellEnd"/>
+              <w:t>Antonio Palomino Quiccha</w:t>
+            </w:r>
           </w:p>
         </w:tc>
       </w:tr>
@@ -1120,18 +1102,8 @@
                 <w:sz w:val="24"/>
                 <w:szCs w:val="24"/>
               </w:rPr>
-              <w:t xml:space="preserve">Antonio Palomino </w:t>
-            </w:r>
-            <w:proofErr w:type="spellStart"/>
-            <w:r>
-              <w:rPr>
-                <w:rFonts w:ascii="Arial" w:eastAsia="Arial" w:hAnsi="Arial" w:cs="Arial"/>
-                <w:sz w:val="24"/>
-                <w:szCs w:val="24"/>
-              </w:rPr>
-              <w:t>Quiccha</w:t>
-            </w:r>
-            <w:proofErr w:type="spellEnd"/>
+              <w:t>Antonio Palomino Quiccha</w:t>
+            </w:r>
           </w:p>
         </w:tc>
       </w:tr>
@@ -1324,18 +1296,70 @@
                 <w:sz w:val="24"/>
                 <w:szCs w:val="24"/>
               </w:rPr>
-              <w:t xml:space="preserve">Antonio Palomino </w:t>
-            </w:r>
-            <w:proofErr w:type="spellStart"/>
-            <w:r>
+              <w:t>Antonio Palomino Quiccha</w:t>
+            </w:r>
+          </w:p>
+        </w:tc>
+      </w:tr>
+      <w:tr>
+        <w:tc>
+          <w:tcPr>
+            <w:tcW w:w="2831" w:type="dxa"/>
+          </w:tcPr>
+          <w:p>
+            <w:pPr>
+              <w:pBdr>
+                <w:top w:val="none" w:sz="0" w:space="0" w:color="auto"/>
+                <w:left w:val="none" w:sz="0" w:space="0" w:color="auto"/>
+                <w:bottom w:val="none" w:sz="0" w:space="0" w:color="auto"/>
+                <w:right w:val="none" w:sz="0" w:space="0" w:color="auto"/>
+                <w:between w:val="none" w:sz="0" w:space="0" w:color="auto"/>
+              </w:pBdr>
+              <w:jc w:val="center"/>
               <w:rPr>
                 <w:rFonts w:ascii="Arial" w:eastAsia="Arial" w:hAnsi="Arial" w:cs="Arial"/>
                 <w:sz w:val="24"/>
                 <w:szCs w:val="24"/>
               </w:rPr>
-              <w:t>Quiccha</w:t>
-            </w:r>
-            <w:proofErr w:type="spellEnd"/>
+            </w:pPr>
+            <w:r>
+              <w:rPr>
+                <w:rFonts w:ascii="Arial" w:eastAsia="Arial" w:hAnsi="Arial" w:cs="Arial"/>
+                <w:sz w:val="24"/>
+                <w:szCs w:val="24"/>
+              </w:rPr>
+              <w:t>26/11/17</w:t>
+            </w:r>
+          </w:p>
+        </w:tc>
+        <w:tc>
+          <w:tcPr>
+            <w:tcW w:w="5663" w:type="dxa"/>
+          </w:tcPr>
+          <w:p>
+            <w:pPr>
+              <w:pBdr>
+                <w:top w:val="none" w:sz="0" w:space="0" w:color="auto"/>
+                <w:left w:val="none" w:sz="0" w:space="0" w:color="auto"/>
+                <w:bottom w:val="none" w:sz="0" w:space="0" w:color="auto"/>
+                <w:right w:val="none" w:sz="0" w:space="0" w:color="auto"/>
+                <w:between w:val="none" w:sz="0" w:space="0" w:color="auto"/>
+              </w:pBdr>
+              <w:jc w:val="center"/>
+              <w:rPr>
+                <w:rFonts w:ascii="Arial" w:eastAsia="Arial" w:hAnsi="Arial" w:cs="Arial"/>
+                <w:sz w:val="24"/>
+                <w:szCs w:val="24"/>
+              </w:rPr>
+            </w:pPr>
+            <w:r>
+              <w:rPr>
+                <w:rFonts w:ascii="Arial" w:eastAsia="Arial" w:hAnsi="Arial" w:cs="Arial"/>
+                <w:sz w:val="24"/>
+                <w:szCs w:val="24"/>
+              </w:rPr>
+              <w:t xml:space="preserve">José Espinoza </w:t>
+            </w:r>
           </w:p>
         </w:tc>
       </w:tr>
@@ -1956,7 +1980,6 @@
           <w:sz w:val="24"/>
           <w:szCs w:val="24"/>
         </w:rPr>
-        <w:lastRenderedPageBreak/>
         <w:t xml:space="preserve">La </w:t>
       </w:r>
       <w:r>
@@ -2169,6 +2192,7 @@
           <w:noProof/>
           <w:sz w:val="24"/>
           <w:szCs w:val="24"/>
+          <w:lang w:val="es-ES" w:eastAsia="es-ES"/>
         </w:rPr>
         <w:drawing>
           <wp:anchor distT="0" distB="0" distL="114300" distR="114300" simplePos="0" relativeHeight="251665408" behindDoc="0" locked="0" layoutInCell="1" allowOverlap="1">
@@ -2619,7 +2643,6 @@
           <w:sz w:val="24"/>
           <w:szCs w:val="24"/>
         </w:rPr>
-        <w:lastRenderedPageBreak/>
         <w:t>Roles y Responsabilidades</w:t>
       </w:r>
     </w:p>
@@ -3388,25 +3411,7 @@
                 <w:sz w:val="24"/>
                 <w:szCs w:val="24"/>
               </w:rPr>
-              <w:t xml:space="preserve">Conformado por </w:t>
-            </w:r>
-            <w:proofErr w:type="spellStart"/>
-            <w:r>
-              <w:rPr>
-                <w:rFonts w:ascii="Arial" w:eastAsia="Arial" w:hAnsi="Arial" w:cs="Arial"/>
-                <w:sz w:val="24"/>
-                <w:szCs w:val="24"/>
-              </w:rPr>
-              <w:t>Stakeholder</w:t>
-            </w:r>
-            <w:proofErr w:type="spellEnd"/>
-            <w:r>
-              <w:rPr>
-                <w:rFonts w:ascii="Arial" w:eastAsia="Arial" w:hAnsi="Arial" w:cs="Arial"/>
-                <w:sz w:val="24"/>
-                <w:szCs w:val="24"/>
-              </w:rPr>
-              <w:t>, equipo de desarrollo y jefe de proyecto.</w:t>
+              <w:t>Conformado por Stakeholder, equipo de desarrollo y jefe de proyecto.</w:t>
             </w:r>
           </w:p>
         </w:tc>
@@ -3501,8 +3506,6 @@
           <w:szCs w:val="24"/>
         </w:rPr>
       </w:pPr>
-      <w:bookmarkStart w:id="0" w:name="_GoBack"/>
-      <w:bookmarkEnd w:id="0"/>
     </w:p>
     <w:p>
       <w:pPr>
@@ -3525,7 +3528,6 @@
           <w:sz w:val="24"/>
           <w:szCs w:val="24"/>
         </w:rPr>
-        <w:lastRenderedPageBreak/>
         <w:t>Políticas, Directrices y procedimientos</w:t>
       </w:r>
     </w:p>
@@ -3884,7 +3886,6 @@
           <w:szCs w:val="24"/>
         </w:rPr>
       </w:pPr>
-      <w:proofErr w:type="spellStart"/>
       <w:r>
         <w:rPr>
           <w:rFonts w:ascii="Arial" w:eastAsia="Arial" w:hAnsi="Arial" w:cs="Arial"/>
@@ -3894,7 +3895,6 @@
         </w:rPr>
         <w:t>GitHub</w:t>
       </w:r>
-      <w:proofErr w:type="spellEnd"/>
     </w:p>
     <w:p>
       <w:pPr>
@@ -3941,7 +3941,6 @@
           <w:szCs w:val="24"/>
         </w:rPr>
       </w:pPr>
-      <w:proofErr w:type="spellStart"/>
       <w:r>
         <w:rPr>
           <w:rFonts w:ascii="Arial" w:eastAsia="Arial" w:hAnsi="Arial" w:cs="Arial"/>
@@ -3951,7 +3950,6 @@
         </w:rPr>
         <w:t>Git</w:t>
       </w:r>
-      <w:proofErr w:type="spellEnd"/>
     </w:p>
     <w:p>
       <w:pPr>
@@ -4050,6 +4048,7 @@
       <w:r>
         <w:rPr>
           <w:noProof/>
+          <w:lang w:val="es-ES" w:eastAsia="es-ES"/>
         </w:rPr>
         <w:drawing>
           <wp:inline distT="114300" distB="114300" distL="114300" distR="114300">
@@ -4222,7 +4221,6 @@
           <w:sz w:val="24"/>
           <w:szCs w:val="24"/>
         </w:rPr>
-        <w:lastRenderedPageBreak/>
         <w:t>Calendario</w:t>
       </w:r>
     </w:p>
@@ -6268,18 +6266,8 @@
                 <w:sz w:val="20"/>
                 <w:szCs w:val="20"/>
               </w:rPr>
-              <w:t xml:space="preserve">Gestión y entrega de </w:t>
-            </w:r>
-            <w:proofErr w:type="spellStart"/>
-            <w:r>
-              <w:rPr>
-                <w:rFonts w:ascii="Arial" w:eastAsia="Times New Roman" w:hAnsi="Arial" w:cs="Arial"/>
-                <w:sz w:val="20"/>
-                <w:szCs w:val="20"/>
-              </w:rPr>
-              <w:t>Release</w:t>
-            </w:r>
-            <w:proofErr w:type="spellEnd"/>
+              <w:t>Gestión y entrega de Release</w:t>
+            </w:r>
           </w:p>
         </w:tc>
         <w:tc>
@@ -6669,7 +6657,6 @@
                 <w:rFonts w:ascii="Arial" w:eastAsia="Arial" w:hAnsi="Arial" w:cs="Arial"/>
                 <w:b/>
               </w:rPr>
-              <w:lastRenderedPageBreak/>
               <w:t>Tipo</w:t>
             </w:r>
           </w:p>
@@ -6936,16 +6923,8 @@
               <w:rPr>
                 <w:rFonts w:ascii="Arial" w:eastAsia="Arial" w:hAnsi="Arial" w:cs="Arial"/>
               </w:rPr>
-              <w:t>.</w:t>
-            </w:r>
-            <w:proofErr w:type="spellStart"/>
-            <w:r>
-              <w:rPr>
-                <w:rFonts w:ascii="Arial" w:eastAsia="Arial" w:hAnsi="Arial" w:cs="Arial"/>
-              </w:rPr>
-              <w:t>docx</w:t>
-            </w:r>
-            <w:proofErr w:type="spellEnd"/>
+              <w:t>.docx</w:t>
+            </w:r>
           </w:p>
         </w:tc>
         <w:tc>
@@ -7036,16 +7015,8 @@
               <w:rPr>
                 <w:rFonts w:ascii="Arial" w:eastAsia="Arial" w:hAnsi="Arial" w:cs="Arial"/>
               </w:rPr>
-              <w:t>.</w:t>
-            </w:r>
-            <w:proofErr w:type="spellStart"/>
-            <w:r>
-              <w:rPr>
-                <w:rFonts w:ascii="Arial" w:eastAsia="Arial" w:hAnsi="Arial" w:cs="Arial"/>
-              </w:rPr>
-              <w:t>docx</w:t>
-            </w:r>
-            <w:proofErr w:type="spellEnd"/>
+              <w:t>.docx</w:t>
+            </w:r>
           </w:p>
         </w:tc>
         <w:tc>
@@ -7136,16 +7107,8 @@
               <w:rPr>
                 <w:rFonts w:ascii="Arial" w:eastAsia="Arial" w:hAnsi="Arial" w:cs="Arial"/>
               </w:rPr>
-              <w:t>.</w:t>
-            </w:r>
-            <w:proofErr w:type="spellStart"/>
-            <w:r>
-              <w:rPr>
-                <w:rFonts w:ascii="Arial" w:eastAsia="Arial" w:hAnsi="Arial" w:cs="Arial"/>
-              </w:rPr>
-              <w:t>docx</w:t>
-            </w:r>
-            <w:proofErr w:type="spellEnd"/>
+              <w:t>.docx</w:t>
+            </w:r>
           </w:p>
         </w:tc>
         <w:tc>
@@ -7237,16 +7200,8 @@
               <w:rPr>
                 <w:rFonts w:ascii="Arial" w:eastAsia="Arial" w:hAnsi="Arial" w:cs="Arial"/>
               </w:rPr>
-              <w:t>.</w:t>
-            </w:r>
-            <w:proofErr w:type="spellStart"/>
-            <w:r>
-              <w:rPr>
-                <w:rFonts w:ascii="Arial" w:eastAsia="Arial" w:hAnsi="Arial" w:cs="Arial"/>
-              </w:rPr>
-              <w:t>docx</w:t>
-            </w:r>
-            <w:proofErr w:type="spellEnd"/>
+              <w:t>.docx</w:t>
+            </w:r>
           </w:p>
         </w:tc>
         <w:tc>
@@ -7333,16 +7288,8 @@
               <w:rPr>
                 <w:rFonts w:ascii="Arial" w:eastAsia="Arial" w:hAnsi="Arial" w:cs="Arial"/>
               </w:rPr>
-              <w:t>.</w:t>
-            </w:r>
-            <w:proofErr w:type="spellStart"/>
-            <w:r>
-              <w:rPr>
-                <w:rFonts w:ascii="Arial" w:eastAsia="Arial" w:hAnsi="Arial" w:cs="Arial"/>
-              </w:rPr>
-              <w:t>docx</w:t>
-            </w:r>
-            <w:proofErr w:type="spellEnd"/>
+              <w:t>.docx</w:t>
+            </w:r>
           </w:p>
         </w:tc>
         <w:tc>
@@ -7447,16 +7394,8 @@
               <w:rPr>
                 <w:rFonts w:ascii="Arial" w:eastAsia="Arial" w:hAnsi="Arial" w:cs="Arial"/>
               </w:rPr>
-              <w:t>.</w:t>
-            </w:r>
-            <w:proofErr w:type="spellStart"/>
-            <w:r>
-              <w:rPr>
-                <w:rFonts w:ascii="Arial" w:eastAsia="Arial" w:hAnsi="Arial" w:cs="Arial"/>
-              </w:rPr>
-              <w:t>docx</w:t>
-            </w:r>
-            <w:proofErr w:type="spellEnd"/>
+              <w:t>.docx</w:t>
+            </w:r>
           </w:p>
         </w:tc>
         <w:tc>
@@ -7579,16 +7518,8 @@
               <w:rPr>
                 <w:rFonts w:ascii="Arial" w:eastAsia="Arial" w:hAnsi="Arial" w:cs="Arial"/>
               </w:rPr>
-              <w:t>.</w:t>
-            </w:r>
-            <w:proofErr w:type="spellStart"/>
-            <w:r>
-              <w:rPr>
-                <w:rFonts w:ascii="Arial" w:eastAsia="Arial" w:hAnsi="Arial" w:cs="Arial"/>
-              </w:rPr>
-              <w:t>docx</w:t>
-            </w:r>
-            <w:proofErr w:type="spellEnd"/>
+              <w:t>.docx</w:t>
+            </w:r>
           </w:p>
         </w:tc>
         <w:tc>
@@ -7679,16 +7610,8 @@
               <w:rPr>
                 <w:rFonts w:ascii="Arial" w:eastAsia="Arial" w:hAnsi="Arial" w:cs="Arial"/>
               </w:rPr>
-              <w:t>.</w:t>
-            </w:r>
-            <w:proofErr w:type="spellStart"/>
-            <w:r>
-              <w:rPr>
-                <w:rFonts w:ascii="Arial" w:eastAsia="Arial" w:hAnsi="Arial" w:cs="Arial"/>
-              </w:rPr>
-              <w:t>docx</w:t>
-            </w:r>
-            <w:proofErr w:type="spellEnd"/>
+              <w:t>.docx</w:t>
+            </w:r>
           </w:p>
         </w:tc>
         <w:tc>
@@ -7782,14 +7705,12 @@
               </w:rPr>
               <w:t>.</w:t>
             </w:r>
-            <w:proofErr w:type="spellStart"/>
             <w:r>
               <w:rPr>
                 <w:rFonts w:ascii="Arial" w:eastAsia="Arial" w:hAnsi="Arial" w:cs="Arial"/>
               </w:rPr>
               <w:t>docx</w:t>
             </w:r>
-            <w:proofErr w:type="spellEnd"/>
           </w:p>
         </w:tc>
         <w:tc>
@@ -7882,14 +7803,12 @@
               </w:rPr>
               <w:t>.</w:t>
             </w:r>
-            <w:proofErr w:type="spellStart"/>
             <w:r>
               <w:rPr>
                 <w:rFonts w:ascii="Arial" w:eastAsia="Arial" w:hAnsi="Arial" w:cs="Arial"/>
               </w:rPr>
               <w:t>docx</w:t>
             </w:r>
-            <w:proofErr w:type="spellEnd"/>
           </w:p>
         </w:tc>
         <w:tc>
@@ -7982,14 +7901,12 @@
               </w:rPr>
               <w:t>.</w:t>
             </w:r>
-            <w:proofErr w:type="spellStart"/>
             <w:r>
               <w:rPr>
                 <w:rFonts w:ascii="Arial" w:eastAsia="Arial" w:hAnsi="Arial" w:cs="Arial"/>
               </w:rPr>
               <w:t>docx</w:t>
             </w:r>
-            <w:proofErr w:type="spellEnd"/>
           </w:p>
         </w:tc>
         <w:tc>
@@ -8090,16 +8007,8 @@
               <w:rPr>
                 <w:rFonts w:ascii="Arial" w:eastAsia="Arial" w:hAnsi="Arial" w:cs="Arial"/>
               </w:rPr>
-              <w:t>.</w:t>
-            </w:r>
-            <w:proofErr w:type="spellStart"/>
-            <w:r>
-              <w:rPr>
-                <w:rFonts w:ascii="Arial" w:eastAsia="Arial" w:hAnsi="Arial" w:cs="Arial"/>
-              </w:rPr>
-              <w:t>docx</w:t>
-            </w:r>
-            <w:proofErr w:type="spellEnd"/>
+              <w:t>.docx</w:t>
+            </w:r>
           </w:p>
         </w:tc>
         <w:tc>
@@ -8191,16 +8100,8 @@
               <w:rPr>
                 <w:rFonts w:ascii="Arial" w:eastAsia="Arial" w:hAnsi="Arial" w:cs="Arial"/>
               </w:rPr>
-              <w:t>.</w:t>
-            </w:r>
-            <w:proofErr w:type="spellStart"/>
-            <w:r>
-              <w:rPr>
-                <w:rFonts w:ascii="Arial" w:eastAsia="Arial" w:hAnsi="Arial" w:cs="Arial"/>
-              </w:rPr>
-              <w:t>docx</w:t>
-            </w:r>
-            <w:proofErr w:type="spellEnd"/>
+              <w:t>.docx</w:t>
+            </w:r>
           </w:p>
         </w:tc>
         <w:tc>
@@ -8291,16 +8192,8 @@
               <w:rPr>
                 <w:rFonts w:ascii="Arial" w:eastAsia="Arial" w:hAnsi="Arial" w:cs="Arial"/>
               </w:rPr>
-              <w:t>.</w:t>
-            </w:r>
-            <w:proofErr w:type="spellStart"/>
-            <w:r>
-              <w:rPr>
-                <w:rFonts w:ascii="Arial" w:eastAsia="Arial" w:hAnsi="Arial" w:cs="Arial"/>
-              </w:rPr>
-              <w:t>jar</w:t>
-            </w:r>
-            <w:proofErr w:type="spellEnd"/>
+              <w:t>.jar</w:t>
+            </w:r>
           </w:p>
         </w:tc>
         <w:tc>
@@ -8391,16 +8284,8 @@
               <w:rPr>
                 <w:rFonts w:ascii="Arial" w:eastAsia="Arial" w:hAnsi="Arial" w:cs="Arial"/>
               </w:rPr>
-              <w:t>.</w:t>
-            </w:r>
-            <w:proofErr w:type="spellStart"/>
-            <w:r>
-              <w:rPr>
-                <w:rFonts w:ascii="Arial" w:eastAsia="Arial" w:hAnsi="Arial" w:cs="Arial"/>
-              </w:rPr>
-              <w:t>apk</w:t>
-            </w:r>
-            <w:proofErr w:type="spellEnd"/>
+              <w:t>.apk</w:t>
+            </w:r>
           </w:p>
         </w:tc>
         <w:tc>
@@ -8491,16 +8376,8 @@
               <w:rPr>
                 <w:rFonts w:ascii="Arial" w:eastAsia="Arial" w:hAnsi="Arial" w:cs="Arial"/>
               </w:rPr>
-              <w:t>.</w:t>
-            </w:r>
-            <w:proofErr w:type="spellStart"/>
-            <w:r>
-              <w:rPr>
-                <w:rFonts w:ascii="Arial" w:eastAsia="Arial" w:hAnsi="Arial" w:cs="Arial"/>
-              </w:rPr>
-              <w:t>exe</w:t>
-            </w:r>
-            <w:proofErr w:type="spellEnd"/>
+              <w:t>.exe</w:t>
+            </w:r>
           </w:p>
         </w:tc>
         <w:tc>
@@ -8551,19 +8428,11 @@
                 <w:rFonts w:ascii="Arial" w:eastAsia="Arial" w:hAnsi="Arial" w:cs="Arial"/>
               </w:rPr>
             </w:pPr>
-            <w:proofErr w:type="spellStart"/>
-            <w:r>
-              <w:rPr>
-                <w:rFonts w:ascii="Arial" w:eastAsia="Arial" w:hAnsi="Arial" w:cs="Arial"/>
-              </w:rPr>
-              <w:t>My</w:t>
-            </w:r>
-            <w:proofErr w:type="spellEnd"/>
-            <w:r>
-              <w:rPr>
-                <w:rFonts w:ascii="Arial" w:eastAsia="Arial" w:hAnsi="Arial" w:cs="Arial"/>
-              </w:rPr>
-              <w:t xml:space="preserve"> SQL 5.6</w:t>
+            <w:r>
+              <w:rPr>
+                <w:rFonts w:ascii="Arial" w:eastAsia="Arial" w:hAnsi="Arial" w:cs="Arial"/>
+              </w:rPr>
+              <w:t>My SQL 5.6</w:t>
             </w:r>
           </w:p>
         </w:tc>
@@ -8599,16 +8468,8 @@
               <w:rPr>
                 <w:rFonts w:ascii="Arial" w:eastAsia="Arial" w:hAnsi="Arial" w:cs="Arial"/>
               </w:rPr>
-              <w:t>.</w:t>
-            </w:r>
-            <w:proofErr w:type="spellStart"/>
-            <w:r>
-              <w:rPr>
-                <w:rFonts w:ascii="Arial" w:eastAsia="Arial" w:hAnsi="Arial" w:cs="Arial"/>
-              </w:rPr>
-              <w:t>exe</w:t>
-            </w:r>
-            <w:proofErr w:type="spellEnd"/>
+              <w:t>.exe</w:t>
+            </w:r>
           </w:p>
         </w:tc>
         <w:tc>
@@ -8699,16 +8560,8 @@
               <w:rPr>
                 <w:rFonts w:ascii="Arial" w:eastAsia="Arial" w:hAnsi="Arial" w:cs="Arial"/>
               </w:rPr>
-              <w:t>.</w:t>
-            </w:r>
-            <w:proofErr w:type="spellStart"/>
-            <w:r>
-              <w:rPr>
-                <w:rFonts w:ascii="Arial" w:eastAsia="Arial" w:hAnsi="Arial" w:cs="Arial"/>
-              </w:rPr>
-              <w:t>docx</w:t>
-            </w:r>
-            <w:proofErr w:type="spellEnd"/>
+              <w:t>.docx</w:t>
+            </w:r>
           </w:p>
         </w:tc>
         <w:tc>
@@ -8799,16 +8652,8 @@
               <w:rPr>
                 <w:rFonts w:ascii="Arial" w:eastAsia="Arial" w:hAnsi="Arial" w:cs="Arial"/>
               </w:rPr>
-              <w:t>.</w:t>
-            </w:r>
-            <w:proofErr w:type="spellStart"/>
-            <w:r>
-              <w:rPr>
-                <w:rFonts w:ascii="Arial" w:eastAsia="Arial" w:hAnsi="Arial" w:cs="Arial"/>
-              </w:rPr>
-              <w:t>docx</w:t>
-            </w:r>
-            <w:proofErr w:type="spellEnd"/>
+              <w:t>.docx</w:t>
+            </w:r>
           </w:p>
         </w:tc>
         <w:tc>
@@ -8899,16 +8744,8 @@
               <w:rPr>
                 <w:rFonts w:ascii="Arial" w:eastAsia="Arial" w:hAnsi="Arial" w:cs="Arial"/>
               </w:rPr>
-              <w:t>.</w:t>
-            </w:r>
-            <w:proofErr w:type="spellStart"/>
-            <w:r>
-              <w:rPr>
-                <w:rFonts w:ascii="Arial" w:eastAsia="Arial" w:hAnsi="Arial" w:cs="Arial"/>
-              </w:rPr>
-              <w:t>exe</w:t>
-            </w:r>
-            <w:proofErr w:type="spellEnd"/>
+              <w:t>.exe</w:t>
+            </w:r>
           </w:p>
         </w:tc>
         <w:tc>
@@ -8999,16 +8836,8 @@
               <w:rPr>
                 <w:rFonts w:ascii="Arial" w:eastAsia="Arial" w:hAnsi="Arial" w:cs="Arial"/>
               </w:rPr>
-              <w:t>.</w:t>
-            </w:r>
-            <w:proofErr w:type="spellStart"/>
-            <w:r>
-              <w:rPr>
-                <w:rFonts w:ascii="Arial" w:eastAsia="Arial" w:hAnsi="Arial" w:cs="Arial"/>
-              </w:rPr>
-              <w:t>docx</w:t>
-            </w:r>
-            <w:proofErr w:type="spellEnd"/>
+              <w:t>.docx</w:t>
+            </w:r>
           </w:p>
         </w:tc>
         <w:tc>
@@ -9109,16 +8938,8 @@
               <w:rPr>
                 <w:rFonts w:ascii="Arial" w:eastAsia="Arial" w:hAnsi="Arial" w:cs="Arial"/>
               </w:rPr>
-              <w:t>.</w:t>
-            </w:r>
-            <w:proofErr w:type="spellStart"/>
-            <w:r>
-              <w:rPr>
-                <w:rFonts w:ascii="Arial" w:eastAsia="Arial" w:hAnsi="Arial" w:cs="Arial"/>
-              </w:rPr>
-              <w:t>docx</w:t>
-            </w:r>
-            <w:proofErr w:type="spellEnd"/>
+              <w:t>.docx</w:t>
+            </w:r>
           </w:p>
         </w:tc>
         <w:tc>
@@ -9210,16 +9031,8 @@
               <w:rPr>
                 <w:rFonts w:ascii="Arial" w:eastAsia="Arial" w:hAnsi="Arial" w:cs="Arial"/>
               </w:rPr>
-              <w:t>.</w:t>
-            </w:r>
-            <w:proofErr w:type="spellStart"/>
-            <w:r>
-              <w:rPr>
-                <w:rFonts w:ascii="Arial" w:eastAsia="Arial" w:hAnsi="Arial" w:cs="Arial"/>
-              </w:rPr>
-              <w:t>docx</w:t>
-            </w:r>
-            <w:proofErr w:type="spellEnd"/>
+              <w:t>.docx</w:t>
+            </w:r>
           </w:p>
         </w:tc>
         <w:tc>
@@ -9310,16 +9123,8 @@
               <w:rPr>
                 <w:rFonts w:ascii="Arial" w:eastAsia="Arial" w:hAnsi="Arial" w:cs="Arial"/>
               </w:rPr>
-              <w:t>.</w:t>
-            </w:r>
-            <w:proofErr w:type="spellStart"/>
-            <w:r>
-              <w:rPr>
-                <w:rFonts w:ascii="Arial" w:eastAsia="Arial" w:hAnsi="Arial" w:cs="Arial"/>
-              </w:rPr>
-              <w:t>docx</w:t>
-            </w:r>
-            <w:proofErr w:type="spellEnd"/>
+              <w:t>.docx</w:t>
+            </w:r>
           </w:p>
         </w:tc>
         <w:tc>
@@ -9410,16 +9215,8 @@
               <w:rPr>
                 <w:rFonts w:ascii="Arial" w:eastAsia="Arial" w:hAnsi="Arial" w:cs="Arial"/>
               </w:rPr>
-              <w:t>.</w:t>
-            </w:r>
-            <w:proofErr w:type="spellStart"/>
-            <w:r>
-              <w:rPr>
-                <w:rFonts w:ascii="Arial" w:eastAsia="Arial" w:hAnsi="Arial" w:cs="Arial"/>
-              </w:rPr>
-              <w:t>docx</w:t>
-            </w:r>
-            <w:proofErr w:type="spellEnd"/>
+              <w:t>.docx</w:t>
+            </w:r>
           </w:p>
         </w:tc>
         <w:tc>
@@ -9520,16 +9317,8 @@
               <w:rPr>
                 <w:rFonts w:ascii="Arial" w:eastAsia="Arial" w:hAnsi="Arial" w:cs="Arial"/>
               </w:rPr>
-              <w:t>.</w:t>
-            </w:r>
-            <w:proofErr w:type="spellStart"/>
-            <w:r>
-              <w:rPr>
-                <w:rFonts w:ascii="Arial" w:eastAsia="Arial" w:hAnsi="Arial" w:cs="Arial"/>
-              </w:rPr>
-              <w:t>docx</w:t>
-            </w:r>
-            <w:proofErr w:type="spellEnd"/>
+              <w:t>.docx</w:t>
+            </w:r>
           </w:p>
         </w:tc>
         <w:tc>
@@ -9615,16 +9404,8 @@
               <w:rPr>
                 <w:rFonts w:ascii="Arial" w:eastAsia="Arial" w:hAnsi="Arial" w:cs="Arial"/>
               </w:rPr>
-              <w:t>.</w:t>
-            </w:r>
-            <w:proofErr w:type="spellStart"/>
-            <w:r>
-              <w:rPr>
-                <w:rFonts w:ascii="Arial" w:eastAsia="Arial" w:hAnsi="Arial" w:cs="Arial"/>
-              </w:rPr>
-              <w:t>docx</w:t>
-            </w:r>
-            <w:proofErr w:type="spellEnd"/>
+              <w:t>.docx</w:t>
+            </w:r>
           </w:p>
         </w:tc>
         <w:tc>
@@ -9710,16 +9491,8 @@
               <w:rPr>
                 <w:rFonts w:ascii="Arial" w:eastAsia="Arial" w:hAnsi="Arial" w:cs="Arial"/>
               </w:rPr>
-              <w:t>.</w:t>
-            </w:r>
-            <w:proofErr w:type="spellStart"/>
-            <w:r>
-              <w:rPr>
-                <w:rFonts w:ascii="Arial" w:eastAsia="Arial" w:hAnsi="Arial" w:cs="Arial"/>
-              </w:rPr>
-              <w:t>docx</w:t>
-            </w:r>
-            <w:proofErr w:type="spellEnd"/>
+              <w:t>.docx</w:t>
+            </w:r>
           </w:p>
         </w:tc>
         <w:tc>
@@ -9805,16 +9578,8 @@
               <w:rPr>
                 <w:rFonts w:ascii="Arial" w:eastAsia="Arial" w:hAnsi="Arial" w:cs="Arial"/>
               </w:rPr>
-              <w:t>.</w:t>
-            </w:r>
-            <w:proofErr w:type="spellStart"/>
-            <w:r>
-              <w:rPr>
-                <w:rFonts w:ascii="Arial" w:eastAsia="Arial" w:hAnsi="Arial" w:cs="Arial"/>
-              </w:rPr>
-              <w:t>exp</w:t>
-            </w:r>
-            <w:proofErr w:type="spellEnd"/>
+              <w:t>.exp</w:t>
+            </w:r>
           </w:p>
         </w:tc>
         <w:tc>
@@ -9947,7 +9712,6 @@
           <w:sz w:val="24"/>
           <w:szCs w:val="24"/>
         </w:rPr>
-        <w:lastRenderedPageBreak/>
         <w:t xml:space="preserve">Nomenclatura de la </w:t>
       </w:r>
       <w:r>
@@ -10178,6 +9942,7 @@
           <w:noProof/>
           <w:sz w:val="24"/>
           <w:szCs w:val="24"/>
+          <w:lang w:val="es-ES" w:eastAsia="es-ES"/>
         </w:rPr>
         <mc:AlternateContent>
           <mc:Choice Requires="wps">
@@ -10227,11 +9992,9 @@
                               <w:spacing w:line="258" w:lineRule="auto"/>
                               <w:textDirection w:val="btLr"/>
                             </w:pPr>
-                            <w:proofErr w:type="spellStart"/>
                             <w:r>
                               <w:t>AcrónimoDocumento</w:t>
                             </w:r>
-                            <w:proofErr w:type="spellEnd"/>
                           </w:p>
                         </w:txbxContent>
                       </wps:txbx>
@@ -10260,11 +10023,9 @@
                         <w:spacing w:line="258" w:lineRule="auto"/>
                         <w:textDirection w:val="btLr"/>
                       </w:pPr>
-                      <w:proofErr w:type="spellStart"/>
                       <w:r>
                         <w:t>AcrónimoDocumento</w:t>
                       </w:r>
-                      <w:proofErr w:type="spellEnd"/>
                     </w:p>
                   </w:txbxContent>
                 </v:textbox>
@@ -10348,6 +10109,7 @@
           <w:noProof/>
           <w:sz w:val="24"/>
           <w:szCs w:val="24"/>
+          <w:lang w:val="es-ES" w:eastAsia="es-ES"/>
         </w:rPr>
         <mc:AlternateContent>
           <mc:Choice Requires="wps">
@@ -10397,19 +10159,9 @@
                               <w:spacing w:line="258" w:lineRule="auto"/>
                               <w:textDirection w:val="btLr"/>
                             </w:pPr>
-                            <w:proofErr w:type="spellStart"/>
                             <w:r>
-                              <w:t>AcrónimoProyecto</w:t>
+                              <w:t>AcrónimoProyecto+ “-”+ AcrónimoDocumento</w:t>
                             </w:r>
-                            <w:proofErr w:type="spellEnd"/>
-                            <w:r>
-                              <w:t xml:space="preserve">+ “-”+ </w:t>
-                            </w:r>
-                            <w:proofErr w:type="spellStart"/>
-                            <w:r>
-                              <w:t>AcrónimoDocumento</w:t>
-                            </w:r>
-                            <w:proofErr w:type="spellEnd"/>
                           </w:p>
                           <w:p/>
                         </w:txbxContent>
@@ -10439,19 +10191,9 @@
                         <w:spacing w:line="258" w:lineRule="auto"/>
                         <w:textDirection w:val="btLr"/>
                       </w:pPr>
-                      <w:proofErr w:type="spellStart"/>
                       <w:r>
-                        <w:t>AcrónimoProyecto</w:t>
+                        <w:t>AcrónimoProyecto+ “-”+ AcrónimoDocumento</w:t>
                       </w:r>
-                      <w:proofErr w:type="spellEnd"/>
-                      <w:r>
-                        <w:t xml:space="preserve">+ “-”+ </w:t>
-                      </w:r>
-                      <w:proofErr w:type="spellStart"/>
-                      <w:r>
-                        <w:t>AcrónimoDocumento</w:t>
-                      </w:r>
-                      <w:proofErr w:type="spellEnd"/>
                     </w:p>
                     <w:p/>
                   </w:txbxContent>
@@ -10534,6 +10276,7 @@
           <w:noProof/>
           <w:sz w:val="24"/>
           <w:szCs w:val="24"/>
+          <w:lang w:val="es-ES" w:eastAsia="es-ES"/>
         </w:rPr>
         <mc:AlternateContent>
           <mc:Choice Requires="wps">
@@ -10583,27 +10326,9 @@
                               <w:spacing w:line="258" w:lineRule="auto"/>
                               <w:textDirection w:val="btLr"/>
                             </w:pPr>
-                            <w:proofErr w:type="spellStart"/>
                             <w:r>
-                              <w:t>AcrónimoProyecto</w:t>
+                              <w:t>AcrónimoProyecto+ “-”+ AcrónimoComponente+ “-”+ AcrónimoArtefacto</w:t>
                             </w:r>
-                            <w:proofErr w:type="spellEnd"/>
-                            <w:r>
-                              <w:t xml:space="preserve">+ “-”+ </w:t>
-                            </w:r>
-                            <w:proofErr w:type="spellStart"/>
-                            <w:r>
-                              <w:t>AcrónimoComponente</w:t>
-                            </w:r>
-                            <w:proofErr w:type="spellEnd"/>
-                            <w:r>
-                              <w:t xml:space="preserve">+ “-”+ </w:t>
-                            </w:r>
-                            <w:proofErr w:type="spellStart"/>
-                            <w:r>
-                              <w:t>AcrónimoArtefacto</w:t>
-                            </w:r>
-                            <w:proofErr w:type="spellEnd"/>
                           </w:p>
                         </w:txbxContent>
                       </wps:txbx>
@@ -10632,27 +10357,9 @@
                         <w:spacing w:line="258" w:lineRule="auto"/>
                         <w:textDirection w:val="btLr"/>
                       </w:pPr>
-                      <w:proofErr w:type="spellStart"/>
                       <w:r>
-                        <w:t>AcrónimoProyecto</w:t>
+                        <w:t>AcrónimoProyecto+ “-”+ AcrónimoComponente+ “-”+ AcrónimoArtefacto</w:t>
                       </w:r>
-                      <w:proofErr w:type="spellEnd"/>
-                      <w:r>
-                        <w:t xml:space="preserve">+ “-”+ </w:t>
-                      </w:r>
-                      <w:proofErr w:type="spellStart"/>
-                      <w:r>
-                        <w:t>AcrónimoComponente</w:t>
-                      </w:r>
-                      <w:proofErr w:type="spellEnd"/>
-                      <w:r>
-                        <w:t xml:space="preserve">+ “-”+ </w:t>
-                      </w:r>
-                      <w:proofErr w:type="spellStart"/>
-                      <w:r>
-                        <w:t>AcrónimoArtefacto</w:t>
-                      </w:r>
-                      <w:proofErr w:type="spellEnd"/>
                     </w:p>
                   </w:txbxContent>
                 </v:textbox>
@@ -10724,6 +10431,7 @@
           <w:noProof/>
           <w:sz w:val="24"/>
           <w:szCs w:val="24"/>
+          <w:lang w:val="es-ES" w:eastAsia="es-ES"/>
         </w:rPr>
         <mc:AlternateContent>
           <mc:Choice Requires="wps">
@@ -10774,11 +10482,9 @@
                               <w:jc w:val="center"/>
                               <w:textDirection w:val="btLr"/>
                             </w:pPr>
-                            <w:proofErr w:type="spellStart"/>
                             <w:r>
                               <w:t>Version.Revisión</w:t>
                             </w:r>
-                            <w:proofErr w:type="spellEnd"/>
                           </w:p>
                         </w:txbxContent>
                       </wps:txbx>
@@ -10808,11 +10514,9 @@
                         <w:jc w:val="center"/>
                         <w:textDirection w:val="btLr"/>
                       </w:pPr>
-                      <w:proofErr w:type="spellStart"/>
                       <w:r>
                         <w:t>Version.Revisión</w:t>
                       </w:r>
-                      <w:proofErr w:type="spellEnd"/>
                     </w:p>
                   </w:txbxContent>
                 </v:textbox>
@@ -11033,6 +10737,7 @@
           <w:noProof/>
           <w:sz w:val="24"/>
           <w:szCs w:val="24"/>
+          <w:lang w:val="es-ES" w:eastAsia="es-ES"/>
         </w:rPr>
         <mc:AlternateContent>
           <mc:Choice Requires="wps">
@@ -11082,13 +10787,8 @@
                               <w:spacing w:line="258" w:lineRule="auto"/>
                               <w:textDirection w:val="btLr"/>
                             </w:pPr>
-                            <w:proofErr w:type="spellStart"/>
                             <w:r>
-                              <w:t>AcrónimoProyecto</w:t>
-                            </w:r>
-                            <w:proofErr w:type="spellEnd"/>
-                            <w:r>
-                              <w:t>+ “-”+ AcrónimoDocumento1</w:t>
+                              <w:t>AcrónimoProyecto+ “-”+ AcrónimoDocumento1</w:t>
                             </w:r>
                           </w:p>
                           <w:p/>
@@ -11119,13 +10819,8 @@
                         <w:spacing w:line="258" w:lineRule="auto"/>
                         <w:textDirection w:val="btLr"/>
                       </w:pPr>
-                      <w:proofErr w:type="spellStart"/>
                       <w:r>
-                        <w:t>AcrónimoProyecto</w:t>
-                      </w:r>
-                      <w:proofErr w:type="spellEnd"/>
-                      <w:r>
-                        <w:t>+ “-”+ AcrónimoDocumento1</w:t>
+                        <w:t>AcrónimoProyecto+ “-”+ AcrónimoDocumento1</w:t>
                       </w:r>
                     </w:p>
                     <w:p/>
@@ -11195,6 +10890,7 @@
           <w:sz w:val="24"/>
           <w:szCs w:val="24"/>
         </w:rPr>
+        <w:lastRenderedPageBreak/>
         <w:t>Archivos ejecutables y archivos de soporte</w:t>
       </w:r>
       <w:r>
@@ -11223,8 +10919,8 @@
           <w:noProof/>
           <w:sz w:val="24"/>
           <w:szCs w:val="24"/>
-        </w:rPr>
-        <w:lastRenderedPageBreak/>
+          <w:lang w:val="es-ES" w:eastAsia="es-ES"/>
+        </w:rPr>
         <mc:AlternateContent>
           <mc:Choice Requires="wps">
             <w:drawing>
@@ -11274,21 +10970,8 @@
                               <w:textDirection w:val="btLr"/>
                             </w:pPr>
                             <w:r>
-                              <w:t xml:space="preserve">Nombre + </w:t>
+                              <w:t>Nombre + “ ”+ NumeroVersión</w:t>
                             </w:r>
-                            <w:proofErr w:type="gramStart"/>
-                            <w:r>
-                              <w:t>“ ”</w:t>
-                            </w:r>
-                            <w:proofErr w:type="gramEnd"/>
-                            <w:r>
-                              <w:t xml:space="preserve">+ </w:t>
-                            </w:r>
-                            <w:proofErr w:type="spellStart"/>
-                            <w:r>
-                              <w:t>NumeroVersión</w:t>
-                            </w:r>
-                            <w:proofErr w:type="spellEnd"/>
                           </w:p>
                         </w:txbxContent>
                       </wps:txbx>
@@ -11318,21 +11001,8 @@
                         <w:textDirection w:val="btLr"/>
                       </w:pPr>
                       <w:r>
-                        <w:t xml:space="preserve">Nombre + </w:t>
+                        <w:t>Nombre + “ ”+ NumeroVersión</w:t>
                       </w:r>
-                      <w:proofErr w:type="gramStart"/>
-                      <w:r>
-                        <w:t>“ ”</w:t>
-                      </w:r>
-                      <w:proofErr w:type="gramEnd"/>
-                      <w:r>
-                        <w:t xml:space="preserve">+ </w:t>
-                      </w:r>
-                      <w:proofErr w:type="spellStart"/>
-                      <w:r>
-                        <w:t>NumeroVersión</w:t>
-                      </w:r>
-                      <w:proofErr w:type="spellEnd"/>
                     </w:p>
                   </w:txbxContent>
                 </v:textbox>
@@ -11416,6 +11086,7 @@
           <w:noProof/>
           <w:sz w:val="24"/>
           <w:szCs w:val="24"/>
+          <w:lang w:val="es-ES" w:eastAsia="es-ES"/>
         </w:rPr>
         <mc:AlternateContent>
           <mc:Choice Requires="wps">
@@ -11466,13 +11137,8 @@
                               <w:textDirection w:val="btLr"/>
                             </w:pPr>
                             <w:r>
-                              <w:t xml:space="preserve">Nombre </w:t>
+                              <w:t>Nombre Versión.RevisiónActualizada</w:t>
                             </w:r>
-                            <w:proofErr w:type="spellStart"/>
-                            <w:r>
-                              <w:t>Versión.RevisiónActualizada</w:t>
-                            </w:r>
-                            <w:proofErr w:type="spellEnd"/>
                           </w:p>
                         </w:txbxContent>
                       </wps:txbx>
@@ -11502,13 +11168,8 @@
                         <w:textDirection w:val="btLr"/>
                       </w:pPr>
                       <w:r>
-                        <w:t xml:space="preserve">Nombre </w:t>
+                        <w:t>Nombre Versión.RevisiónActualizada</w:t>
                       </w:r>
-                      <w:proofErr w:type="spellStart"/>
-                      <w:r>
-                        <w:t>Versión.RevisiónActualizada</w:t>
-                      </w:r>
-                      <w:proofErr w:type="spellEnd"/>
                     </w:p>
                   </w:txbxContent>
                 </v:textbox>
@@ -11615,7 +11276,6 @@
           <w:szCs w:val="24"/>
         </w:rPr>
       </w:pPr>
-      <w:proofErr w:type="spellStart"/>
       <w:r>
         <w:rPr>
           <w:rFonts w:ascii="Arial" w:eastAsia="Arial" w:hAnsi="Arial" w:cs="Arial"/>
@@ -11625,7 +11285,6 @@
         </w:rPr>
         <w:t>RevisiónActualizada</w:t>
       </w:r>
-      <w:proofErr w:type="spellEnd"/>
       <w:r>
         <w:rPr>
           <w:rFonts w:ascii="Arial" w:eastAsia="Arial" w:hAnsi="Arial" w:cs="Arial"/>
@@ -11746,15 +11405,7 @@
           <w:sz w:val="24"/>
           <w:szCs w:val="24"/>
         </w:rPr>
-        <w:t>por el nombre y número de versión</w:t>
-      </w:r>
-      <w:r>
-        <w:rPr>
-          <w:rFonts w:ascii="Arial" w:eastAsia="Arial" w:hAnsi="Arial" w:cs="Arial"/>
-          <w:sz w:val="24"/>
-          <w:szCs w:val="24"/>
-        </w:rPr>
-        <w:t>.</w:t>
+        <w:t>por el nombre y número de versión.</w:t>
       </w:r>
     </w:p>
     <w:p>
@@ -12729,6 +12380,7 @@
               <w:rPr>
                 <w:rFonts w:ascii="Arial" w:eastAsia="Arial" w:hAnsi="Arial" w:cs="Arial"/>
               </w:rPr>
+              <w:lastRenderedPageBreak/>
               <w:t>ARSS-</w:t>
             </w:r>
             <w:r>
@@ -12853,7 +12505,6 @@
               <w:rPr>
                 <w:rFonts w:ascii="Arial" w:eastAsia="Arial" w:hAnsi="Arial" w:cs="Arial"/>
               </w:rPr>
-              <w:lastRenderedPageBreak/>
               <w:t>ARSS</w:t>
             </w:r>
             <w:r>
@@ -14981,6 +14632,103 @@
           <w:szCs w:val="24"/>
         </w:rPr>
         <w:t>. Control de la Configuración</w:t>
+      </w:r>
+    </w:p>
+    <w:p>
+      <w:pPr>
+        <w:rPr>
+          <w:rFonts w:ascii="Arial" w:eastAsia="Arial" w:hAnsi="Arial" w:cs="Arial"/>
+          <w:sz w:val="24"/>
+          <w:szCs w:val="24"/>
+        </w:rPr>
+      </w:pPr>
+      <w:r>
+        <w:rPr>
+          <w:rFonts w:ascii="Arial" w:eastAsia="Arial" w:hAnsi="Arial" w:cs="Arial"/>
+          <w:sz w:val="24"/>
+          <w:szCs w:val="24"/>
+        </w:rPr>
+        <w:t>A continuación se definen las l</w:t>
+      </w:r>
+      <w:r>
+        <w:rPr>
+          <w:rFonts w:ascii="Arial" w:eastAsia="Arial" w:hAnsi="Arial" w:cs="Arial"/>
+          <w:sz w:val="24"/>
+          <w:szCs w:val="24"/>
+        </w:rPr>
+        <w:t>íneas</w:t>
+      </w:r>
+      <w:r>
+        <w:rPr>
+          <w:rFonts w:ascii="Arial" w:eastAsia="Arial" w:hAnsi="Arial" w:cs="Arial"/>
+          <w:sz w:val="24"/>
+          <w:szCs w:val="24"/>
+        </w:rPr>
+        <w:t xml:space="preserve"> bases</w:t>
+      </w:r>
+      <w:r>
+        <w:rPr>
+          <w:rFonts w:ascii="Arial" w:eastAsia="Arial" w:hAnsi="Arial" w:cs="Arial"/>
+          <w:sz w:val="24"/>
+          <w:szCs w:val="24"/>
+        </w:rPr>
+        <w:t xml:space="preserve"> y los ítems que lo conforman</w:t>
+      </w:r>
+      <w:r>
+        <w:rPr>
+          <w:rFonts w:ascii="Arial" w:eastAsia="Arial" w:hAnsi="Arial" w:cs="Arial"/>
+          <w:sz w:val="24"/>
+          <w:szCs w:val="24"/>
+        </w:rPr>
+        <w:t xml:space="preserve">, </w:t>
+      </w:r>
+      <w:r>
+        <w:rPr>
+          <w:rFonts w:ascii="Arial" w:eastAsia="Arial" w:hAnsi="Arial" w:cs="Arial"/>
+          <w:sz w:val="24"/>
+          <w:szCs w:val="24"/>
+        </w:rPr>
+        <w:t>las l</w:t>
+      </w:r>
+      <w:r>
+        <w:rPr>
+          <w:rFonts w:ascii="Arial" w:eastAsia="Arial" w:hAnsi="Arial" w:cs="Arial"/>
+          <w:sz w:val="24"/>
+          <w:szCs w:val="24"/>
+        </w:rPr>
+        <w:t>ibrerías</w:t>
+      </w:r>
+      <w:r>
+        <w:rPr>
+          <w:rFonts w:ascii="Arial" w:eastAsia="Arial" w:hAnsi="Arial" w:cs="Arial"/>
+          <w:sz w:val="24"/>
+          <w:szCs w:val="24"/>
+        </w:rPr>
+        <w:t xml:space="preserve"> controladas</w:t>
+      </w:r>
+      <w:r>
+        <w:rPr>
+          <w:rFonts w:ascii="Arial" w:eastAsia="Arial" w:hAnsi="Arial" w:cs="Arial"/>
+          <w:sz w:val="24"/>
+          <w:szCs w:val="24"/>
+        </w:rPr>
+        <w:t xml:space="preserve"> </w:t>
+      </w:r>
+      <w:r>
+        <w:rPr>
+          <w:rFonts w:ascii="Arial" w:eastAsia="Arial" w:hAnsi="Arial" w:cs="Arial"/>
+          <w:sz w:val="24"/>
+          <w:szCs w:val="24"/>
+        </w:rPr>
+        <w:t>y plan de gestión de cambios</w:t>
+      </w:r>
+      <w:r>
+        <w:rPr>
+          <w:rFonts w:ascii="Arial" w:eastAsia="Arial" w:hAnsi="Arial" w:cs="Arial"/>
+          <w:sz w:val="24"/>
+          <w:szCs w:val="24"/>
+        </w:rPr>
+        <w:t>.</w:t>
       </w:r>
     </w:p>
     <w:p>
@@ -16187,7 +15935,23 @@
           <w:sz w:val="24"/>
           <w:szCs w:val="24"/>
         </w:rPr>
-        <w:t>Para realizar el control de la configuración, se manejara las siguientes librerías:</w:t>
+        <w:t>Para realizar el control de la configuración, se manejara las siguientes librerías</w:t>
+      </w:r>
+      <w:r>
+        <w:rPr>
+          <w:rFonts w:ascii="Arial" w:eastAsia="Arial" w:hAnsi="Arial" w:cs="Arial"/>
+          <w:sz w:val="24"/>
+          <w:szCs w:val="24"/>
+        </w:rPr>
+        <w:t xml:space="preserve"> que se encuentran en el GitHub</w:t>
+      </w:r>
+      <w:r>
+        <w:rPr>
+          <w:rFonts w:ascii="Arial" w:eastAsia="Arial" w:hAnsi="Arial" w:cs="Arial"/>
+          <w:sz w:val="24"/>
+          <w:szCs w:val="24"/>
+        </w:rPr>
+        <w:t>:</w:t>
       </w:r>
     </w:p>
     <w:p>
@@ -16206,6 +15970,7 @@
           <w:noProof/>
           <w:sz w:val="24"/>
           <w:szCs w:val="24"/>
+          <w:lang w:val="es-ES" w:eastAsia="es-ES"/>
         </w:rPr>
         <w:drawing>
           <wp:inline distT="0" distB="0" distL="0" distR="0">
@@ -16785,6 +16550,18 @@
     <w:p>
       <w:pPr>
         <w:pStyle w:val="Prrafodelista"/>
+        <w:ind w:left="1440"/>
+        <w:rPr>
+          <w:rFonts w:ascii="Arial" w:eastAsia="Arial" w:hAnsi="Arial" w:cs="Arial"/>
+          <w:b/>
+          <w:sz w:val="24"/>
+          <w:szCs w:val="24"/>
+        </w:rPr>
+      </w:pPr>
+    </w:p>
+    <w:p>
+      <w:pPr>
+        <w:pStyle w:val="Prrafodelista"/>
         <w:numPr>
           <w:ilvl w:val="0"/>
           <w:numId w:val="13"/>
@@ -16888,7 +16665,6 @@
           <w:sz w:val="24"/>
           <w:szCs w:val="24"/>
         </w:rPr>
-        <w:lastRenderedPageBreak/>
         <w:t>Contiene las versiones revisadas y aprobadas de los Ítems.</w:t>
       </w:r>
     </w:p>
@@ -17446,7 +17222,6 @@
           <w:szCs w:val="24"/>
         </w:rPr>
       </w:pPr>
-      <w:proofErr w:type="spellStart"/>
       <w:r>
         <w:rPr>
           <w:rFonts w:ascii="Arial" w:eastAsia="Arial" w:hAnsi="Arial" w:cs="Arial"/>
@@ -17456,7 +17231,6 @@
         </w:rPr>
         <w:t>Release</w:t>
       </w:r>
-      <w:proofErr w:type="spellEnd"/>
       <w:r>
         <w:rPr>
           <w:rFonts w:ascii="Arial" w:eastAsia="Arial" w:hAnsi="Arial" w:cs="Arial"/>
@@ -17844,8 +17618,1235 @@
     </w:p>
     <w:p>
       <w:pPr>
-        <w:pStyle w:val="Prrafodelista"/>
-        <w:ind w:left="1440"/>
+        <w:rPr>
+          <w:rFonts w:ascii="Arial" w:eastAsia="Arial" w:hAnsi="Arial" w:cs="Arial"/>
+          <w:b/>
+          <w:sz w:val="24"/>
+          <w:szCs w:val="24"/>
+        </w:rPr>
+      </w:pPr>
+      <w:r>
+        <w:rPr>
+          <w:rFonts w:ascii="Arial" w:eastAsia="Arial" w:hAnsi="Arial" w:cs="Arial"/>
+          <w:b/>
+          <w:sz w:val="24"/>
+          <w:szCs w:val="24"/>
+        </w:rPr>
+        <w:t>3.2.3. Definición del formato de solicitudes de cambio</w:t>
+      </w:r>
+    </w:p>
+    <w:p>
+      <w:pPr>
+        <w:spacing w:after="0"/>
+        <w:ind w:left="709"/>
+        <w:contextualSpacing/>
+        <w:jc w:val="both"/>
+        <w:rPr>
+          <w:rFonts w:ascii="Arial" w:eastAsia="Arial" w:hAnsi="Arial" w:cs="Arial"/>
+        </w:rPr>
+      </w:pPr>
+      <w:r>
+        <w:rPr>
+          <w:rFonts w:ascii="Arial" w:eastAsia="Arial" w:hAnsi="Arial" w:cs="Arial"/>
+        </w:rPr>
+        <w:t>A continuación se muestran ejemplos de solicitudes de cambio, los cuales emplean el formato definido en la tabla N° 1</w:t>
+      </w:r>
+      <w:r>
+        <w:rPr>
+          <w:rFonts w:ascii="Arial" w:eastAsia="Arial" w:hAnsi="Arial" w:cs="Arial"/>
+        </w:rPr>
+        <w:t xml:space="preserve"> del Plan de gestión </w:t>
+      </w:r>
+      <w:r>
+        <w:rPr>
+          <w:rFonts w:ascii="Arial" w:eastAsia="Arial" w:hAnsi="Arial" w:cs="Arial"/>
+        </w:rPr>
+        <w:t>de Cambios</w:t>
+      </w:r>
+      <w:r>
+        <w:rPr>
+          <w:rFonts w:ascii="Arial" w:eastAsia="Arial" w:hAnsi="Arial" w:cs="Arial"/>
+        </w:rPr>
+        <w:t>:</w:t>
+      </w:r>
+      <w:r>
+        <w:rPr>
+          <w:rFonts w:ascii="Arial" w:eastAsia="Arial" w:hAnsi="Arial" w:cs="Arial"/>
+          <w:sz w:val="24"/>
+          <w:szCs w:val="24"/>
+        </w:rPr>
+        <w:t xml:space="preserve"> </w:t>
+      </w:r>
+    </w:p>
+    <w:p>
+      <w:pPr>
+        <w:spacing w:after="0"/>
+        <w:ind w:left="1080"/>
+        <w:contextualSpacing/>
+        <w:rPr>
+          <w:rFonts w:ascii="Arial" w:eastAsia="Arial" w:hAnsi="Arial" w:cs="Arial"/>
+        </w:rPr>
+      </w:pPr>
+    </w:p>
+    <w:p>
+      <w:pPr>
+        <w:spacing w:after="0"/>
+        <w:ind w:left="1080"/>
+        <w:contextualSpacing/>
+        <w:rPr>
+          <w:rFonts w:ascii="Arial" w:eastAsia="Arial" w:hAnsi="Arial" w:cs="Arial"/>
+          <w:b/>
+        </w:rPr>
+      </w:pPr>
+      <w:r>
+        <w:rPr>
+          <w:rFonts w:ascii="Arial" w:hAnsi="Arial" w:cs="Arial"/>
+          <w:noProof/>
+          <w:lang w:val="es-ES" w:eastAsia="es-ES"/>
+        </w:rPr>
+        <w:drawing>
+          <wp:inline distT="0" distB="0" distL="0" distR="0">
+            <wp:extent cx="4743450" cy="1809750"/>
+            <wp:effectExtent l="0" t="0" r="0" b="0"/>
+            <wp:docPr id="14" name="Imagen 14"/>
+            <wp:cNvGraphicFramePr>
+              <a:graphicFrameLocks xmlns:a="http://schemas.openxmlformats.org/drawingml/2006/main" noChangeAspect="1"/>
+            </wp:cNvGraphicFramePr>
+            <a:graphic xmlns:a="http://schemas.openxmlformats.org/drawingml/2006/main">
+              <a:graphicData uri="http://schemas.openxmlformats.org/drawingml/2006/picture">
+                <pic:pic xmlns:pic="http://schemas.openxmlformats.org/drawingml/2006/picture">
+                  <pic:nvPicPr>
+                    <pic:cNvPr id="0" name="Imagen 11"/>
+                    <pic:cNvPicPr>
+                      <a:picLocks noChangeAspect="1" noChangeArrowheads="1"/>
+                    </pic:cNvPicPr>
+                  </pic:nvPicPr>
+                  <pic:blipFill>
+                    <a:blip r:embed="rId20">
+                      <a:extLst>
+                        <a:ext uri="{28A0092B-C50C-407E-A947-70E740481C1C}">
+                          <a14:useLocalDpi xmlns:a14="http://schemas.microsoft.com/office/drawing/2010/main" val="0"/>
+                        </a:ext>
+                      </a:extLst>
+                    </a:blip>
+                    <a:srcRect/>
+                    <a:stretch>
+                      <a:fillRect/>
+                    </a:stretch>
+                  </pic:blipFill>
+                  <pic:spPr bwMode="auto">
+                    <a:xfrm>
+                      <a:off x="0" y="0"/>
+                      <a:ext cx="4743450" cy="1809750"/>
+                    </a:xfrm>
+                    <a:prstGeom prst="rect">
+                      <a:avLst/>
+                    </a:prstGeom>
+                    <a:noFill/>
+                    <a:ln>
+                      <a:noFill/>
+                    </a:ln>
+                  </pic:spPr>
+                </pic:pic>
+              </a:graphicData>
+            </a:graphic>
+          </wp:inline>
+        </w:drawing>
+      </w:r>
+    </w:p>
+    <w:p>
+      <w:pPr>
+        <w:jc w:val="center"/>
+        <w:rPr>
+          <w:rFonts w:ascii="Arial" w:eastAsia="Arial" w:hAnsi="Arial" w:cs="Arial"/>
+          <w:b/>
+          <w:sz w:val="18"/>
+          <w:szCs w:val="18"/>
+        </w:rPr>
+      </w:pPr>
+      <w:r>
+        <w:rPr>
+          <w:rFonts w:ascii="Arial" w:eastAsia="Arial" w:hAnsi="Arial" w:cs="Arial"/>
+          <w:b/>
+          <w:sz w:val="18"/>
+          <w:szCs w:val="18"/>
+        </w:rPr>
+        <w:t>Tabla N° 6</w:t>
+      </w:r>
+      <w:r>
+        <w:rPr>
+          <w:rFonts w:ascii="Arial" w:eastAsia="Arial" w:hAnsi="Arial" w:cs="Arial"/>
+          <w:b/>
+          <w:sz w:val="18"/>
+          <w:szCs w:val="18"/>
+        </w:rPr>
+        <w:t>: Solicitud de cambio de Agregar favoritos</w:t>
+      </w:r>
+    </w:p>
+    <w:p>
+      <w:pPr>
+        <w:spacing w:after="0"/>
+        <w:ind w:left="1080"/>
+        <w:jc w:val="center"/>
+        <w:rPr>
+          <w:rFonts w:ascii="Arial" w:eastAsia="Arial" w:hAnsi="Arial" w:cs="Arial"/>
+        </w:rPr>
+      </w:pPr>
+    </w:p>
+    <w:p>
+      <w:pPr>
+        <w:spacing w:after="0"/>
+        <w:ind w:left="1080"/>
+        <w:contextualSpacing/>
+        <w:rPr>
+          <w:rFonts w:ascii="Arial" w:eastAsia="Arial" w:hAnsi="Arial" w:cs="Arial"/>
+          <w:b/>
+        </w:rPr>
+      </w:pPr>
+      <w:r>
+        <w:rPr>
+          <w:rFonts w:ascii="Arial" w:hAnsi="Arial" w:cs="Arial"/>
+          <w:noProof/>
+          <w:lang w:val="es-ES" w:eastAsia="es-ES"/>
+        </w:rPr>
+        <w:drawing>
+          <wp:inline distT="0" distB="0" distL="0" distR="0">
+            <wp:extent cx="4752975" cy="1819275"/>
+            <wp:effectExtent l="0" t="0" r="9525" b="9525"/>
+            <wp:docPr id="13" name="Imagen 13"/>
+            <wp:cNvGraphicFramePr>
+              <a:graphicFrameLocks xmlns:a="http://schemas.openxmlformats.org/drawingml/2006/main" noChangeAspect="1"/>
+            </wp:cNvGraphicFramePr>
+            <a:graphic xmlns:a="http://schemas.openxmlformats.org/drawingml/2006/main">
+              <a:graphicData uri="http://schemas.openxmlformats.org/drawingml/2006/picture">
+                <pic:pic xmlns:pic="http://schemas.openxmlformats.org/drawingml/2006/picture">
+                  <pic:nvPicPr>
+                    <pic:cNvPr id="0" name="Imagen 14"/>
+                    <pic:cNvPicPr>
+                      <a:picLocks noChangeAspect="1" noChangeArrowheads="1"/>
+                    </pic:cNvPicPr>
+                  </pic:nvPicPr>
+                  <pic:blipFill>
+                    <a:blip r:embed="rId21">
+                      <a:extLst>
+                        <a:ext uri="{28A0092B-C50C-407E-A947-70E740481C1C}">
+                          <a14:useLocalDpi xmlns:a14="http://schemas.microsoft.com/office/drawing/2010/main" val="0"/>
+                        </a:ext>
+                      </a:extLst>
+                    </a:blip>
+                    <a:srcRect/>
+                    <a:stretch>
+                      <a:fillRect/>
+                    </a:stretch>
+                  </pic:blipFill>
+                  <pic:spPr bwMode="auto">
+                    <a:xfrm>
+                      <a:off x="0" y="0"/>
+                      <a:ext cx="4752975" cy="1819275"/>
+                    </a:xfrm>
+                    <a:prstGeom prst="rect">
+                      <a:avLst/>
+                    </a:prstGeom>
+                    <a:noFill/>
+                    <a:ln>
+                      <a:noFill/>
+                    </a:ln>
+                  </pic:spPr>
+                </pic:pic>
+              </a:graphicData>
+            </a:graphic>
+          </wp:inline>
+        </w:drawing>
+      </w:r>
+    </w:p>
+    <w:p>
+      <w:pPr>
+        <w:jc w:val="center"/>
+        <w:rPr>
+          <w:rFonts w:ascii="Arial" w:eastAsia="Arial" w:hAnsi="Arial" w:cs="Arial"/>
+          <w:b/>
+          <w:sz w:val="18"/>
+          <w:szCs w:val="18"/>
+        </w:rPr>
+      </w:pPr>
+      <w:r>
+        <w:rPr>
+          <w:rFonts w:ascii="Arial" w:eastAsia="Arial" w:hAnsi="Arial" w:cs="Arial"/>
+          <w:b/>
+          <w:sz w:val="18"/>
+          <w:szCs w:val="18"/>
+        </w:rPr>
+        <w:t xml:space="preserve">Tabla N° </w:t>
+      </w:r>
+      <w:r>
+        <w:rPr>
+          <w:rFonts w:ascii="Arial" w:eastAsia="Arial" w:hAnsi="Arial" w:cs="Arial"/>
+          <w:b/>
+          <w:sz w:val="18"/>
+          <w:szCs w:val="18"/>
+        </w:rPr>
+        <w:t>7</w:t>
+      </w:r>
+      <w:r>
+        <w:rPr>
+          <w:rFonts w:ascii="Arial" w:eastAsia="Arial" w:hAnsi="Arial" w:cs="Arial"/>
+          <w:b/>
+          <w:sz w:val="18"/>
+          <w:szCs w:val="18"/>
+        </w:rPr>
+        <w:t>: Solicitud de cambio de Seleccionar moneda de pago</w:t>
+      </w:r>
+    </w:p>
+    <w:p>
+      <w:pPr>
+        <w:spacing w:after="0"/>
+        <w:ind w:left="1080"/>
+        <w:contextualSpacing/>
+        <w:rPr>
+          <w:rFonts w:ascii="Arial" w:eastAsia="Arial" w:hAnsi="Arial" w:cs="Arial"/>
+          <w:b/>
+        </w:rPr>
+      </w:pPr>
+    </w:p>
+    <w:p>
+      <w:pPr>
+        <w:spacing w:after="0"/>
+        <w:ind w:left="1080"/>
+        <w:contextualSpacing/>
+        <w:rPr>
+          <w:rFonts w:ascii="Arial" w:eastAsia="Arial" w:hAnsi="Arial" w:cs="Arial"/>
+          <w:b/>
+        </w:rPr>
+      </w:pPr>
+      <w:r>
+        <w:rPr>
+          <w:rFonts w:ascii="Arial" w:hAnsi="Arial" w:cs="Arial"/>
+          <w:noProof/>
+          <w:lang w:val="es-ES" w:eastAsia="es-ES"/>
+        </w:rPr>
+        <w:drawing>
+          <wp:inline distT="0" distB="0" distL="0" distR="0">
+            <wp:extent cx="4762500" cy="1733550"/>
+            <wp:effectExtent l="0" t="0" r="0" b="0"/>
+            <wp:docPr id="12" name="Imagen 12"/>
+            <wp:cNvGraphicFramePr>
+              <a:graphicFrameLocks xmlns:a="http://schemas.openxmlformats.org/drawingml/2006/main" noChangeAspect="1"/>
+            </wp:cNvGraphicFramePr>
+            <a:graphic xmlns:a="http://schemas.openxmlformats.org/drawingml/2006/main">
+              <a:graphicData uri="http://schemas.openxmlformats.org/drawingml/2006/picture">
+                <pic:pic xmlns:pic="http://schemas.openxmlformats.org/drawingml/2006/picture">
+                  <pic:nvPicPr>
+                    <pic:cNvPr id="0" name="Imagen 15"/>
+                    <pic:cNvPicPr>
+                      <a:picLocks noChangeAspect="1" noChangeArrowheads="1"/>
+                    </pic:cNvPicPr>
+                  </pic:nvPicPr>
+                  <pic:blipFill>
+                    <a:blip r:embed="rId22">
+                      <a:extLst>
+                        <a:ext uri="{28A0092B-C50C-407E-A947-70E740481C1C}">
+                          <a14:useLocalDpi xmlns:a14="http://schemas.microsoft.com/office/drawing/2010/main" val="0"/>
+                        </a:ext>
+                      </a:extLst>
+                    </a:blip>
+                    <a:srcRect/>
+                    <a:stretch>
+                      <a:fillRect/>
+                    </a:stretch>
+                  </pic:blipFill>
+                  <pic:spPr bwMode="auto">
+                    <a:xfrm>
+                      <a:off x="0" y="0"/>
+                      <a:ext cx="4762500" cy="1733550"/>
+                    </a:xfrm>
+                    <a:prstGeom prst="rect">
+                      <a:avLst/>
+                    </a:prstGeom>
+                    <a:noFill/>
+                    <a:ln>
+                      <a:noFill/>
+                    </a:ln>
+                  </pic:spPr>
+                </pic:pic>
+              </a:graphicData>
+            </a:graphic>
+          </wp:inline>
+        </w:drawing>
+      </w:r>
+    </w:p>
+    <w:p>
+      <w:pPr>
+        <w:jc w:val="center"/>
+        <w:rPr>
+          <w:rFonts w:ascii="Arial" w:eastAsia="Arial" w:hAnsi="Arial" w:cs="Arial"/>
+          <w:b/>
+          <w:sz w:val="18"/>
+          <w:szCs w:val="18"/>
+        </w:rPr>
+      </w:pPr>
+      <w:r>
+        <w:rPr>
+          <w:rFonts w:ascii="Arial" w:eastAsia="Arial" w:hAnsi="Arial" w:cs="Arial"/>
+          <w:b/>
+          <w:sz w:val="18"/>
+          <w:szCs w:val="18"/>
+        </w:rPr>
+        <w:t>Tabla N° 8</w:t>
+      </w:r>
+      <w:r>
+        <w:rPr>
+          <w:rFonts w:ascii="Arial" w:eastAsia="Arial" w:hAnsi="Arial" w:cs="Arial"/>
+          <w:b/>
+          <w:sz w:val="18"/>
+          <w:szCs w:val="18"/>
+        </w:rPr>
+        <w:t>: Solicitud de cambio de Mostrar ofertas o promociones</w:t>
+      </w:r>
+    </w:p>
+    <w:p>
+      <w:pPr>
+        <w:spacing w:after="0"/>
+        <w:ind w:left="1080"/>
+        <w:contextualSpacing/>
+        <w:rPr>
+          <w:rFonts w:ascii="Arial" w:eastAsia="Arial" w:hAnsi="Arial" w:cs="Arial"/>
+          <w:b/>
+        </w:rPr>
+      </w:pPr>
+    </w:p>
+    <w:p>
+      <w:pPr>
+        <w:spacing w:after="0"/>
+        <w:ind w:left="1080"/>
+        <w:contextualSpacing/>
+        <w:rPr>
+          <w:rFonts w:ascii="Arial" w:eastAsia="Arial" w:hAnsi="Arial" w:cs="Arial"/>
+          <w:b/>
+        </w:rPr>
+      </w:pPr>
+      <w:r>
+        <w:rPr>
+          <w:rFonts w:ascii="Arial" w:hAnsi="Arial" w:cs="Arial"/>
+          <w:noProof/>
+          <w:lang w:val="es-ES" w:eastAsia="es-ES"/>
+        </w:rPr>
+        <w:drawing>
+          <wp:inline distT="0" distB="0" distL="0" distR="0">
+            <wp:extent cx="4752975" cy="1876425"/>
+            <wp:effectExtent l="0" t="0" r="9525" b="9525"/>
+            <wp:docPr id="11" name="Imagen 11"/>
+            <wp:cNvGraphicFramePr>
+              <a:graphicFrameLocks xmlns:a="http://schemas.openxmlformats.org/drawingml/2006/main" noChangeAspect="1"/>
+            </wp:cNvGraphicFramePr>
+            <a:graphic xmlns:a="http://schemas.openxmlformats.org/drawingml/2006/main">
+              <a:graphicData uri="http://schemas.openxmlformats.org/drawingml/2006/picture">
+                <pic:pic xmlns:pic="http://schemas.openxmlformats.org/drawingml/2006/picture">
+                  <pic:nvPicPr>
+                    <pic:cNvPr id="0" name="Imagen 16"/>
+                    <pic:cNvPicPr>
+                      <a:picLocks noChangeAspect="1" noChangeArrowheads="1"/>
+                    </pic:cNvPicPr>
+                  </pic:nvPicPr>
+                  <pic:blipFill>
+                    <a:blip r:embed="rId23">
+                      <a:extLst>
+                        <a:ext uri="{28A0092B-C50C-407E-A947-70E740481C1C}">
+                          <a14:useLocalDpi xmlns:a14="http://schemas.microsoft.com/office/drawing/2010/main" val="0"/>
+                        </a:ext>
+                      </a:extLst>
+                    </a:blip>
+                    <a:srcRect/>
+                    <a:stretch>
+                      <a:fillRect/>
+                    </a:stretch>
+                  </pic:blipFill>
+                  <pic:spPr bwMode="auto">
+                    <a:xfrm>
+                      <a:off x="0" y="0"/>
+                      <a:ext cx="4752975" cy="1876425"/>
+                    </a:xfrm>
+                    <a:prstGeom prst="rect">
+                      <a:avLst/>
+                    </a:prstGeom>
+                    <a:noFill/>
+                    <a:ln>
+                      <a:noFill/>
+                    </a:ln>
+                  </pic:spPr>
+                </pic:pic>
+              </a:graphicData>
+            </a:graphic>
+          </wp:inline>
+        </w:drawing>
+      </w:r>
+    </w:p>
+    <w:p>
+      <w:pPr>
+        <w:jc w:val="center"/>
+        <w:rPr>
+          <w:rFonts w:ascii="Arial" w:eastAsia="Arial" w:hAnsi="Arial" w:cs="Arial"/>
+          <w:b/>
+          <w:sz w:val="18"/>
+          <w:szCs w:val="18"/>
+        </w:rPr>
+      </w:pPr>
+      <w:r>
+        <w:rPr>
+          <w:rFonts w:ascii="Arial" w:eastAsia="Arial" w:hAnsi="Arial" w:cs="Arial"/>
+          <w:b/>
+          <w:sz w:val="18"/>
+          <w:szCs w:val="18"/>
+        </w:rPr>
+        <w:t xml:space="preserve">Tabla N° </w:t>
+      </w:r>
+      <w:r>
+        <w:rPr>
+          <w:rFonts w:ascii="Arial" w:eastAsia="Arial" w:hAnsi="Arial" w:cs="Arial"/>
+          <w:b/>
+          <w:sz w:val="18"/>
+          <w:szCs w:val="18"/>
+        </w:rPr>
+        <w:t>9</w:t>
+      </w:r>
+      <w:r>
+        <w:rPr>
+          <w:rFonts w:ascii="Arial" w:eastAsia="Arial" w:hAnsi="Arial" w:cs="Arial"/>
+          <w:b/>
+          <w:sz w:val="18"/>
+          <w:szCs w:val="18"/>
+        </w:rPr>
+        <w:t>: Solicitud de cambio de Registrar nueva ubicación</w:t>
+      </w:r>
+    </w:p>
+    <w:p>
+      <w:pPr>
+        <w:spacing w:after="0"/>
+        <w:ind w:left="1080"/>
+        <w:contextualSpacing/>
+        <w:rPr>
+          <w:rFonts w:ascii="Arial" w:eastAsia="Arial" w:hAnsi="Arial" w:cs="Arial"/>
+          <w:b/>
+        </w:rPr>
+      </w:pPr>
+    </w:p>
+    <w:p>
+      <w:pPr>
+        <w:spacing w:after="0"/>
+        <w:ind w:left="1080"/>
+        <w:contextualSpacing/>
+        <w:rPr>
+          <w:rFonts w:ascii="Arial" w:eastAsia="Arial" w:hAnsi="Arial" w:cs="Arial"/>
+          <w:b/>
+        </w:rPr>
+      </w:pPr>
+      <w:r>
+        <w:rPr>
+          <w:rFonts w:ascii="Arial" w:hAnsi="Arial" w:cs="Arial"/>
+          <w:noProof/>
+          <w:lang w:val="es-ES" w:eastAsia="es-ES"/>
+        </w:rPr>
+        <w:drawing>
+          <wp:inline distT="0" distB="0" distL="0" distR="0">
+            <wp:extent cx="4743450" cy="1695450"/>
+            <wp:effectExtent l="0" t="0" r="0" b="0"/>
+            <wp:docPr id="2" name="Imagen 2"/>
+            <wp:cNvGraphicFramePr>
+              <a:graphicFrameLocks xmlns:a="http://schemas.openxmlformats.org/drawingml/2006/main" noChangeAspect="1"/>
+            </wp:cNvGraphicFramePr>
+            <a:graphic xmlns:a="http://schemas.openxmlformats.org/drawingml/2006/main">
+              <a:graphicData uri="http://schemas.openxmlformats.org/drawingml/2006/picture">
+                <pic:pic xmlns:pic="http://schemas.openxmlformats.org/drawingml/2006/picture">
+                  <pic:nvPicPr>
+                    <pic:cNvPr id="0" name="Imagen 17"/>
+                    <pic:cNvPicPr>
+                      <a:picLocks noChangeAspect="1" noChangeArrowheads="1"/>
+                    </pic:cNvPicPr>
+                  </pic:nvPicPr>
+                  <pic:blipFill>
+                    <a:blip r:embed="rId24">
+                      <a:extLst>
+                        <a:ext uri="{28A0092B-C50C-407E-A947-70E740481C1C}">
+                          <a14:useLocalDpi xmlns:a14="http://schemas.microsoft.com/office/drawing/2010/main" val="0"/>
+                        </a:ext>
+                      </a:extLst>
+                    </a:blip>
+                    <a:srcRect/>
+                    <a:stretch>
+                      <a:fillRect/>
+                    </a:stretch>
+                  </pic:blipFill>
+                  <pic:spPr bwMode="auto">
+                    <a:xfrm>
+                      <a:off x="0" y="0"/>
+                      <a:ext cx="4743450" cy="1695450"/>
+                    </a:xfrm>
+                    <a:prstGeom prst="rect">
+                      <a:avLst/>
+                    </a:prstGeom>
+                    <a:noFill/>
+                    <a:ln>
+                      <a:noFill/>
+                    </a:ln>
+                  </pic:spPr>
+                </pic:pic>
+              </a:graphicData>
+            </a:graphic>
+          </wp:inline>
+        </w:drawing>
+      </w:r>
+    </w:p>
+    <w:p>
+      <w:pPr>
+        <w:jc w:val="center"/>
+        <w:rPr>
+          <w:rFonts w:ascii="Arial" w:eastAsia="Arial" w:hAnsi="Arial" w:cs="Arial"/>
+          <w:b/>
+          <w:sz w:val="18"/>
+          <w:szCs w:val="18"/>
+        </w:rPr>
+      </w:pPr>
+      <w:r>
+        <w:rPr>
+          <w:rFonts w:ascii="Arial" w:eastAsia="Arial" w:hAnsi="Arial" w:cs="Arial"/>
+          <w:b/>
+          <w:sz w:val="18"/>
+          <w:szCs w:val="18"/>
+        </w:rPr>
+        <w:t>Tabla N° 10</w:t>
+      </w:r>
+      <w:r>
+        <w:rPr>
+          <w:rFonts w:ascii="Arial" w:eastAsia="Arial" w:hAnsi="Arial" w:cs="Arial"/>
+          <w:b/>
+          <w:sz w:val="18"/>
+          <w:szCs w:val="18"/>
+        </w:rPr>
+        <w:t>: Solicitud de cambio de Enviar mensaje de confirmación</w:t>
+      </w:r>
+    </w:p>
+    <w:p>
+      <w:pPr>
+        <w:rPr>
+          <w:rFonts w:ascii="Arial" w:eastAsia="Arial" w:hAnsi="Arial" w:cs="Arial"/>
+          <w:sz w:val="24"/>
+          <w:szCs w:val="24"/>
+        </w:rPr>
+      </w:pPr>
+    </w:p>
+    <w:p>
+      <w:pPr>
+        <w:rPr>
+          <w:rFonts w:ascii="Arial" w:eastAsia="Arial" w:hAnsi="Arial" w:cs="Arial"/>
+          <w:b/>
+          <w:sz w:val="24"/>
+          <w:szCs w:val="24"/>
+        </w:rPr>
+      </w:pPr>
+      <w:r>
+        <w:rPr>
+          <w:rFonts w:ascii="Arial" w:eastAsia="Arial" w:hAnsi="Arial" w:cs="Arial"/>
+          <w:b/>
+          <w:sz w:val="24"/>
+          <w:szCs w:val="24"/>
+        </w:rPr>
+        <w:t>3.2.</w:t>
+      </w:r>
+      <w:r>
+        <w:rPr>
+          <w:rFonts w:ascii="Arial" w:eastAsia="Arial" w:hAnsi="Arial" w:cs="Arial"/>
+          <w:b/>
+          <w:sz w:val="24"/>
+          <w:szCs w:val="24"/>
+        </w:rPr>
+        <w:t>4</w:t>
+      </w:r>
+      <w:r>
+        <w:rPr>
+          <w:rFonts w:ascii="Arial" w:eastAsia="Arial" w:hAnsi="Arial" w:cs="Arial"/>
+          <w:b/>
+          <w:sz w:val="24"/>
+          <w:szCs w:val="24"/>
+        </w:rPr>
+        <w:t>. Plan de gestión de cambios</w:t>
+      </w:r>
+    </w:p>
+    <w:p>
+      <w:pPr>
+        <w:spacing w:after="0"/>
+        <w:ind w:left="720"/>
+        <w:jc w:val="both"/>
+        <w:rPr>
+          <w:rFonts w:ascii="Arial" w:eastAsia="Arial" w:hAnsi="Arial" w:cs="Arial"/>
+          <w:sz w:val="24"/>
+          <w:szCs w:val="24"/>
+        </w:rPr>
+      </w:pPr>
+      <w:r>
+        <w:rPr>
+          <w:rFonts w:ascii="Arial" w:eastAsia="Arial" w:hAnsi="Arial" w:cs="Arial"/>
+          <w:sz w:val="24"/>
+          <w:szCs w:val="24"/>
+        </w:rPr>
+        <w:t>Para realizar cambios durante el proceso de desarrollo de software y su mantenimiento, se ha elaborado un Plan de Gestión de Cambios</w:t>
+      </w:r>
+      <w:r>
+        <w:rPr>
+          <w:rFonts w:ascii="Arial" w:eastAsia="Arial" w:hAnsi="Arial" w:cs="Arial"/>
+          <w:sz w:val="24"/>
+          <w:szCs w:val="24"/>
+        </w:rPr>
+        <w:t xml:space="preserve"> que se encuentra ubicado en la siguiente ruta:</w:t>
+      </w:r>
+    </w:p>
+    <w:p>
+      <w:pPr>
+        <w:spacing w:after="0"/>
+        <w:ind w:left="720"/>
+        <w:jc w:val="both"/>
+        <w:rPr>
+          <w:rFonts w:ascii="Arial" w:eastAsia="Arial" w:hAnsi="Arial" w:cs="Arial"/>
+          <w:sz w:val="24"/>
+          <w:szCs w:val="24"/>
+        </w:rPr>
+      </w:pPr>
+      <w:r>
+        <w:rPr>
+          <w:rFonts w:ascii="Arial" w:eastAsia="Arial" w:hAnsi="Arial" w:cs="Arial"/>
+          <w:sz w:val="24"/>
+          <w:szCs w:val="24"/>
+        </w:rPr>
+        <w:t>https://github.com/AnaSamaniego/SPPEN/tree/master/Gestion/Planes</w:t>
+      </w:r>
+      <w:r>
+        <w:rPr>
+          <w:rFonts w:ascii="Arial" w:eastAsia="Arial" w:hAnsi="Arial" w:cs="Arial"/>
+          <w:sz w:val="24"/>
+          <w:szCs w:val="24"/>
+        </w:rPr>
+        <w:t xml:space="preserve"> </w:t>
+      </w:r>
+    </w:p>
+    <w:p>
+      <w:pPr>
+        <w:spacing w:after="0"/>
+        <w:ind w:left="720"/>
+        <w:jc w:val="both"/>
+        <w:rPr>
+          <w:rFonts w:ascii="Arial" w:eastAsia="Arial" w:hAnsi="Arial" w:cs="Arial"/>
+          <w:sz w:val="24"/>
+          <w:szCs w:val="24"/>
+        </w:rPr>
+      </w:pPr>
+      <w:bookmarkStart w:id="0" w:name="_GoBack"/>
+      <w:bookmarkEnd w:id="0"/>
+    </w:p>
+    <w:p>
+      <w:pPr>
+        <w:rPr>
+          <w:rFonts w:ascii="Arial" w:eastAsia="Arial" w:hAnsi="Arial" w:cs="Arial"/>
+          <w:b/>
+          <w:sz w:val="24"/>
+          <w:szCs w:val="24"/>
+        </w:rPr>
+      </w:pPr>
+      <w:r>
+        <w:rPr>
+          <w:rFonts w:ascii="Arial" w:eastAsia="Arial" w:hAnsi="Arial" w:cs="Arial"/>
+          <w:b/>
+          <w:sz w:val="24"/>
+          <w:szCs w:val="24"/>
+        </w:rPr>
+        <w:t>3.3. Estado de la configuración</w:t>
+      </w:r>
+    </w:p>
+    <w:p>
+      <w:pPr>
+        <w:tabs>
+          <w:tab w:val="left" w:pos="567"/>
+        </w:tabs>
+        <w:ind w:left="567"/>
+        <w:jc w:val="both"/>
+        <w:rPr>
+          <w:rFonts w:ascii="Arial" w:eastAsia="Arial" w:hAnsi="Arial" w:cs="Arial"/>
+          <w:sz w:val="24"/>
+          <w:szCs w:val="24"/>
+        </w:rPr>
+      </w:pPr>
+      <w:r>
+        <w:rPr>
+          <w:rFonts w:ascii="Arial" w:eastAsia="Arial" w:hAnsi="Arial" w:cs="Arial"/>
+          <w:sz w:val="24"/>
+          <w:szCs w:val="24"/>
+        </w:rPr>
+        <w:t xml:space="preserve">A continuación se define los reportes de </w:t>
+      </w:r>
+      <w:r>
+        <w:rPr>
+          <w:rFonts w:ascii="Arial" w:eastAsia="Arial" w:hAnsi="Arial" w:cs="Arial"/>
+          <w:sz w:val="24"/>
+          <w:szCs w:val="24"/>
+        </w:rPr>
+        <w:t>Estado de Contabilidad de la Configuración del Software</w:t>
+      </w:r>
+      <w:r>
+        <w:rPr>
+          <w:rFonts w:ascii="Arial" w:eastAsia="Arial" w:hAnsi="Arial" w:cs="Arial"/>
+          <w:sz w:val="24"/>
+          <w:szCs w:val="24"/>
+        </w:rPr>
+        <w:t xml:space="preserve"> que se emplearan en el presente plan de gestión de configuración que</w:t>
+      </w:r>
+      <w:r>
+        <w:rPr>
+          <w:rFonts w:ascii="Arial" w:eastAsia="Arial" w:hAnsi="Arial" w:cs="Arial"/>
+          <w:sz w:val="24"/>
+          <w:szCs w:val="24"/>
+        </w:rPr>
+        <w:t xml:space="preserve"> reportan el estado de los ítems de</w:t>
+      </w:r>
+      <w:r>
+        <w:rPr>
+          <w:rFonts w:ascii="Arial" w:eastAsia="Arial" w:hAnsi="Arial" w:cs="Arial"/>
+          <w:sz w:val="24"/>
+          <w:szCs w:val="24"/>
+        </w:rPr>
+        <w:t xml:space="preserve"> configuración. </w:t>
+      </w:r>
+    </w:p>
+    <w:p>
+      <w:pPr>
+        <w:rPr>
+          <w:rFonts w:ascii="Arial" w:eastAsia="Arial" w:hAnsi="Arial" w:cs="Arial"/>
+          <w:b/>
+          <w:sz w:val="24"/>
+          <w:szCs w:val="24"/>
+        </w:rPr>
+      </w:pPr>
+      <w:r>
+        <w:rPr>
+          <w:rFonts w:ascii="Arial" w:eastAsia="Arial" w:hAnsi="Arial" w:cs="Arial"/>
+          <w:b/>
+          <w:sz w:val="24"/>
+          <w:szCs w:val="24"/>
+        </w:rPr>
+        <w:t xml:space="preserve">3.3.1. Definición de reportes para el estado </w:t>
+      </w:r>
+    </w:p>
+    <w:tbl>
+      <w:tblPr>
+        <w:tblStyle w:val="Tablaconcuadrcula"/>
+        <w:tblW w:w="0" w:type="auto"/>
+        <w:tblLook w:val="04A0" w:firstRow="1" w:lastRow="0" w:firstColumn="1" w:lastColumn="0" w:noHBand="0" w:noVBand="1"/>
+      </w:tblPr>
+      <w:tblGrid>
+        <w:gridCol w:w="2263"/>
+        <w:gridCol w:w="6231"/>
+      </w:tblGrid>
+      <w:tr>
+        <w:tc>
+          <w:tcPr>
+            <w:tcW w:w="2263" w:type="dxa"/>
+            <w:shd w:val="clear" w:color="auto" w:fill="DEEAF6" w:themeFill="accent1" w:themeFillTint="33"/>
+          </w:tcPr>
+          <w:p>
+            <w:r>
+              <w:t xml:space="preserve">ID </w:t>
+            </w:r>
+          </w:p>
+        </w:tc>
+        <w:tc>
+          <w:tcPr>
+            <w:tcW w:w="6231" w:type="dxa"/>
+            <w:shd w:val="clear" w:color="auto" w:fill="DEEAF6" w:themeFill="accent1" w:themeFillTint="33"/>
+          </w:tcPr>
+          <w:p>
+            <w:r>
+              <w:t>RC001</w:t>
+            </w:r>
+          </w:p>
+        </w:tc>
+      </w:tr>
+      <w:tr>
+        <w:tc>
+          <w:tcPr>
+            <w:tcW w:w="2263" w:type="dxa"/>
+          </w:tcPr>
+          <w:p>
+            <w:r>
+              <w:t>AUTOR</w:t>
+            </w:r>
+          </w:p>
+        </w:tc>
+        <w:tc>
+          <w:tcPr>
+            <w:tcW w:w="6231" w:type="dxa"/>
+          </w:tcPr>
+          <w:p>
+            <w:r>
+              <w:t>José Espinoza</w:t>
+            </w:r>
+          </w:p>
+        </w:tc>
+      </w:tr>
+      <w:tr>
+        <w:tc>
+          <w:tcPr>
+            <w:tcW w:w="2263" w:type="dxa"/>
+          </w:tcPr>
+          <w:p>
+            <w:r>
+              <w:t>TITULO</w:t>
+            </w:r>
+          </w:p>
+        </w:tc>
+        <w:tc>
+          <w:tcPr>
+            <w:tcW w:w="6231" w:type="dxa"/>
+          </w:tcPr>
+          <w:p>
+            <w:r>
+              <w:t>Historial de versiones de un Ítem</w:t>
+            </w:r>
+          </w:p>
+        </w:tc>
+      </w:tr>
+      <w:tr>
+        <w:tc>
+          <w:tcPr>
+            <w:tcW w:w="2263" w:type="dxa"/>
+          </w:tcPr>
+          <w:p>
+            <w:r>
+              <w:t>PROPOSITO</w:t>
+            </w:r>
+          </w:p>
+        </w:tc>
+        <w:tc>
+          <w:tcPr>
+            <w:tcW w:w="6231" w:type="dxa"/>
+          </w:tcPr>
+          <w:p>
+            <w:pPr>
+              <w:jc w:val="both"/>
+            </w:pPr>
+            <w:r>
+              <w:t>Tener un historial de versiones de un ítem para que el analista conozca las modificaciones que se ha realizado sobre un ítem determinado.</w:t>
+            </w:r>
+          </w:p>
+        </w:tc>
+      </w:tr>
+      <w:tr>
+        <w:tc>
+          <w:tcPr>
+            <w:tcW w:w="2263" w:type="dxa"/>
+          </w:tcPr>
+          <w:p>
+            <w:r>
+              <w:t>ENTRADAS</w:t>
+            </w:r>
+          </w:p>
+        </w:tc>
+        <w:tc>
+          <w:tcPr>
+            <w:tcW w:w="6231" w:type="dxa"/>
+          </w:tcPr>
+          <w:p>
+            <w:r>
+              <w:t>ID Sistema</w:t>
+            </w:r>
+          </w:p>
+          <w:p>
+            <w:r>
+              <w:t>ID Ítem</w:t>
+            </w:r>
+          </w:p>
+        </w:tc>
+      </w:tr>
+      <w:tr>
+        <w:tc>
+          <w:tcPr>
+            <w:tcW w:w="2263" w:type="dxa"/>
+          </w:tcPr>
+          <w:p>
+            <w:r>
+              <w:t>SALIDAS</w:t>
+            </w:r>
+          </w:p>
+        </w:tc>
+        <w:tc>
+          <w:tcPr>
+            <w:tcW w:w="6231" w:type="dxa"/>
+          </w:tcPr>
+          <w:p>
+            <w:r>
+              <w:t>ID Ítem</w:t>
+            </w:r>
+          </w:p>
+          <w:p>
+            <w:r>
+              <w:t>Descripción</w:t>
+            </w:r>
+          </w:p>
+          <w:p>
+            <w:r>
+              <w:t>Numero de versión</w:t>
+            </w:r>
+          </w:p>
+          <w:p>
+            <w:r>
+              <w:t>Fecha de modificación</w:t>
+            </w:r>
+          </w:p>
+          <w:p>
+            <w:r>
+              <w:t>Usuario que modifico</w:t>
+            </w:r>
+          </w:p>
+        </w:tc>
+      </w:tr>
+    </w:tbl>
+    <w:p>
+      <w:pPr>
+        <w:jc w:val="center"/>
+        <w:rPr>
+          <w:rFonts w:ascii="Arial" w:eastAsia="Arial" w:hAnsi="Arial" w:cs="Arial"/>
+          <w:b/>
+          <w:sz w:val="18"/>
+          <w:szCs w:val="18"/>
+        </w:rPr>
+      </w:pPr>
+      <w:r>
+        <w:rPr>
+          <w:rFonts w:ascii="Arial" w:eastAsia="Arial" w:hAnsi="Arial" w:cs="Arial"/>
+          <w:b/>
+          <w:sz w:val="18"/>
+          <w:szCs w:val="18"/>
+        </w:rPr>
+        <w:t xml:space="preserve">Tabla N° 11: </w:t>
+      </w:r>
+      <w:r>
+        <w:rPr>
+          <w:rFonts w:ascii="Arial" w:eastAsia="Arial" w:hAnsi="Arial" w:cs="Arial"/>
+          <w:b/>
+          <w:sz w:val="18"/>
+          <w:szCs w:val="18"/>
+        </w:rPr>
+        <w:t>Historial de versiones de un Ítem</w:t>
+      </w:r>
+    </w:p>
+    <w:p>
+      <w:pPr>
+        <w:jc w:val="center"/>
+        <w:rPr>
+          <w:rFonts w:ascii="Arial" w:eastAsia="Arial" w:hAnsi="Arial" w:cs="Arial"/>
+          <w:b/>
+        </w:rPr>
+      </w:pPr>
+    </w:p>
+    <w:tbl>
+      <w:tblPr>
+        <w:tblStyle w:val="Tablaconcuadrcula"/>
+        <w:tblW w:w="0" w:type="auto"/>
+        <w:tblLook w:val="04A0" w:firstRow="1" w:lastRow="0" w:firstColumn="1" w:lastColumn="0" w:noHBand="0" w:noVBand="1"/>
+      </w:tblPr>
+      <w:tblGrid>
+        <w:gridCol w:w="2263"/>
+        <w:gridCol w:w="6231"/>
+      </w:tblGrid>
+      <w:tr>
+        <w:tc>
+          <w:tcPr>
+            <w:tcW w:w="2263" w:type="dxa"/>
+            <w:shd w:val="clear" w:color="auto" w:fill="DEEAF6" w:themeFill="accent1" w:themeFillTint="33"/>
+          </w:tcPr>
+          <w:p>
+            <w:r>
+              <w:t xml:space="preserve">ID </w:t>
+            </w:r>
+          </w:p>
+        </w:tc>
+        <w:tc>
+          <w:tcPr>
+            <w:tcW w:w="6231" w:type="dxa"/>
+            <w:shd w:val="clear" w:color="auto" w:fill="DEEAF6" w:themeFill="accent1" w:themeFillTint="33"/>
+          </w:tcPr>
+          <w:p>
+            <w:r>
+              <w:t>RC002</w:t>
+            </w:r>
+          </w:p>
+        </w:tc>
+      </w:tr>
+      <w:tr>
+        <w:tc>
+          <w:tcPr>
+            <w:tcW w:w="2263" w:type="dxa"/>
+          </w:tcPr>
+          <w:p>
+            <w:r>
+              <w:t>AUTOR</w:t>
+            </w:r>
+          </w:p>
+        </w:tc>
+        <w:tc>
+          <w:tcPr>
+            <w:tcW w:w="6231" w:type="dxa"/>
+          </w:tcPr>
+          <w:p>
+            <w:r>
+              <w:t>Manuel Novoa</w:t>
+            </w:r>
+          </w:p>
+        </w:tc>
+      </w:tr>
+      <w:tr>
+        <w:tc>
+          <w:tcPr>
+            <w:tcW w:w="2263" w:type="dxa"/>
+          </w:tcPr>
+          <w:p>
+            <w:r>
+              <w:t>TITULO</w:t>
+            </w:r>
+          </w:p>
+        </w:tc>
+        <w:tc>
+          <w:tcPr>
+            <w:tcW w:w="6231" w:type="dxa"/>
+          </w:tcPr>
+          <w:p>
+            <w:r>
+              <w:t>Listado de Ítems</w:t>
+            </w:r>
+          </w:p>
+        </w:tc>
+      </w:tr>
+      <w:tr>
+        <w:tc>
+          <w:tcPr>
+            <w:tcW w:w="2263" w:type="dxa"/>
+          </w:tcPr>
+          <w:p>
+            <w:r>
+              <w:t>PROPOSITO</w:t>
+            </w:r>
+          </w:p>
+        </w:tc>
+        <w:tc>
+          <w:tcPr>
+            <w:tcW w:w="6231" w:type="dxa"/>
+          </w:tcPr>
+          <w:p>
+            <w:pPr>
+              <w:jc w:val="both"/>
+            </w:pPr>
+            <w:r>
+              <w:t>Tener un listado de todos los ítems para que el comité de jefe de proyecto pueda analizar la situación actual en la que se encuentra cada uno de ellos.</w:t>
+            </w:r>
+          </w:p>
+        </w:tc>
+      </w:tr>
+      <w:tr>
+        <w:tc>
+          <w:tcPr>
+            <w:tcW w:w="2263" w:type="dxa"/>
+          </w:tcPr>
+          <w:p>
+            <w:r>
+              <w:t>ENTRADAS</w:t>
+            </w:r>
+          </w:p>
+        </w:tc>
+        <w:tc>
+          <w:tcPr>
+            <w:tcW w:w="6231" w:type="dxa"/>
+          </w:tcPr>
+          <w:p>
+            <w:r>
+              <w:t>ID Sistema</w:t>
+            </w:r>
+          </w:p>
+          <w:p>
+            <w:r>
+              <w:t>Rango de fechas</w:t>
+            </w:r>
+          </w:p>
+        </w:tc>
+      </w:tr>
+      <w:tr>
+        <w:tc>
+          <w:tcPr>
+            <w:tcW w:w="2263" w:type="dxa"/>
+          </w:tcPr>
+          <w:p>
+            <w:r>
+              <w:t>SALIDAS</w:t>
+            </w:r>
+          </w:p>
+        </w:tc>
+        <w:tc>
+          <w:tcPr>
+            <w:tcW w:w="6231" w:type="dxa"/>
+          </w:tcPr>
+          <w:p>
+            <w:r>
+              <w:t>ID Ítem</w:t>
+            </w:r>
+          </w:p>
+          <w:p>
+            <w:r>
+              <w:t>Descripción</w:t>
+            </w:r>
+          </w:p>
+          <w:p>
+            <w:r>
+              <w:t>Última versión del ítem</w:t>
+            </w:r>
+          </w:p>
+          <w:p>
+            <w:r>
+              <w:t xml:space="preserve">Fecha de última modificación </w:t>
+            </w:r>
+          </w:p>
+          <w:p>
+            <w:r>
+              <w:t>Ultimo usuario que modifico</w:t>
+            </w:r>
+          </w:p>
+        </w:tc>
+      </w:tr>
+    </w:tbl>
+    <w:p>
+      <w:pPr>
+        <w:jc w:val="center"/>
+        <w:rPr>
+          <w:rFonts w:ascii="Arial" w:eastAsia="Arial" w:hAnsi="Arial" w:cs="Arial"/>
+          <w:b/>
+          <w:sz w:val="18"/>
+          <w:szCs w:val="18"/>
+        </w:rPr>
+      </w:pPr>
+      <w:r>
+        <w:rPr>
+          <w:rFonts w:ascii="Arial" w:eastAsia="Arial" w:hAnsi="Arial" w:cs="Arial"/>
+          <w:b/>
+          <w:sz w:val="18"/>
+          <w:szCs w:val="18"/>
+        </w:rPr>
+        <w:t xml:space="preserve">Tabla N° 12: </w:t>
+      </w:r>
+      <w:r>
+        <w:rPr>
+          <w:rFonts w:ascii="Arial" w:eastAsia="Arial" w:hAnsi="Arial" w:cs="Arial"/>
+          <w:b/>
+          <w:sz w:val="18"/>
+          <w:szCs w:val="18"/>
+        </w:rPr>
+        <w:t>Listado de Ítems</w:t>
+      </w:r>
+    </w:p>
+    <w:p>
+      <w:pPr>
         <w:rPr>
           <w:rFonts w:ascii="Arial" w:eastAsia="Arial" w:hAnsi="Arial" w:cs="Arial"/>
           <w:sz w:val="24"/>
@@ -17854,7 +18855,7 @@
       </w:pPr>
     </w:p>
     <w:sectPr>
-      <w:headerReference w:type="default" r:id="rId20"/>
+      <w:headerReference w:type="default" r:id="rId25"/>
       <w:pgSz w:w="11906" w:h="16838"/>
       <w:pgMar w:top="1417" w:right="1701" w:bottom="1417" w:left="1701" w:header="0" w:footer="720" w:gutter="0"/>
       <w:pgNumType w:start="1"/>
@@ -17928,6 +18929,7 @@
     <w:r>
       <w:rPr>
         <w:noProof/>
+        <w:lang w:val="es-ES" w:eastAsia="es-ES"/>
       </w:rPr>
       <w:drawing>
         <wp:inline distT="0" distB="0" distL="0" distR="0">
@@ -17984,7 +18986,7 @@
 
 <file path=word/numbering.xml><?xml version="1.0" encoding="utf-8"?>
 <w:numbering xmlns:wpc="http://schemas.microsoft.com/office/word/2010/wordprocessingCanvas" xmlns:mc="http://schemas.openxmlformats.org/markup-compatibility/2006" xmlns:o="urn:schemas-microsoft-com:office:office" xmlns:r="http://schemas.openxmlformats.org/officeDocument/2006/relationships" xmlns:m="http://schemas.openxmlformats.org/officeDocument/2006/math" xmlns:v="urn:schemas-microsoft-com:vml" xmlns:wp14="http://schemas.microsoft.com/office/word/2010/wordprocessingDrawing" xmlns:wp="http://schemas.openxmlformats.org/drawingml/2006/wordprocessingDrawing" xmlns:w10="urn:schemas-microsoft-com:office:word" xmlns:w="http://schemas.openxmlformats.org/wordprocessingml/2006/main" xmlns:w14="http://schemas.microsoft.com/office/word/2010/wordml" xmlns:w15="http://schemas.microsoft.com/office/word/2012/wordml" xmlns:wpg="http://schemas.microsoft.com/office/word/2010/wordprocessingGroup" xmlns:wpi="http://schemas.microsoft.com/office/word/2010/wordprocessingInk" xmlns:wne="http://schemas.microsoft.com/office/word/2006/wordml" xmlns:wps="http://schemas.microsoft.com/office/word/2010/wordprocessingShape" mc:Ignorable="w14 w15 wp14">
-  <w:abstractNum w:abstractNumId="0" w15:restartNumberingAfterBreak="0">
+  <w:abstractNum w:abstractNumId="0">
     <w:nsid w:val="09FC40DD"/>
     <w:multiLevelType w:val="multilevel"/>
     <w:tmpl w:val="1AA449A0"/>
@@ -18097,7 +19099,7 @@
       </w:rPr>
     </w:lvl>
   </w:abstractNum>
-  <w:abstractNum w:abstractNumId="1" w15:restartNumberingAfterBreak="0">
+  <w:abstractNum w:abstractNumId="1">
     <w:nsid w:val="177063EA"/>
     <w:multiLevelType w:val="hybridMultilevel"/>
     <w:tmpl w:val="CAE09902"/>
@@ -18183,7 +19185,7 @@
       </w:pPr>
     </w:lvl>
   </w:abstractNum>
-  <w:abstractNum w:abstractNumId="2" w15:restartNumberingAfterBreak="0">
+  <w:abstractNum w:abstractNumId="2">
     <w:nsid w:val="18AA6B1F"/>
     <w:multiLevelType w:val="hybridMultilevel"/>
     <w:tmpl w:val="2B48D2A6"/>
@@ -18269,7 +19271,7 @@
       </w:pPr>
     </w:lvl>
   </w:abstractNum>
-  <w:abstractNum w:abstractNumId="3" w15:restartNumberingAfterBreak="0">
+  <w:abstractNum w:abstractNumId="3">
     <w:nsid w:val="1E4618F1"/>
     <w:multiLevelType w:val="multilevel"/>
     <w:tmpl w:val="14EABF72"/>
@@ -18382,7 +19384,7 @@
       </w:rPr>
     </w:lvl>
   </w:abstractNum>
-  <w:abstractNum w:abstractNumId="4" w15:restartNumberingAfterBreak="0">
+  <w:abstractNum w:abstractNumId="4">
     <w:nsid w:val="266640E1"/>
     <w:multiLevelType w:val="multilevel"/>
     <w:tmpl w:val="5DFC1950"/>
@@ -18495,7 +19497,7 @@
       </w:rPr>
     </w:lvl>
   </w:abstractNum>
-  <w:abstractNum w:abstractNumId="5" w15:restartNumberingAfterBreak="0">
+  <w:abstractNum w:abstractNumId="5">
     <w:nsid w:val="395647F2"/>
     <w:multiLevelType w:val="hybridMultilevel"/>
     <w:tmpl w:val="B49692DE"/>
@@ -18608,7 +19610,7 @@
       </w:rPr>
     </w:lvl>
   </w:abstractNum>
-  <w:abstractNum w:abstractNumId="6" w15:restartNumberingAfterBreak="0">
+  <w:abstractNum w:abstractNumId="6">
     <w:nsid w:val="43490A72"/>
     <w:multiLevelType w:val="multilevel"/>
     <w:tmpl w:val="CA62BF62"/>
@@ -18700,7 +19702,7 @@
       </w:pPr>
     </w:lvl>
   </w:abstractNum>
-  <w:abstractNum w:abstractNumId="7" w15:restartNumberingAfterBreak="0">
+  <w:abstractNum w:abstractNumId="7">
     <w:nsid w:val="43B53CC5"/>
     <w:multiLevelType w:val="multilevel"/>
     <w:tmpl w:val="291EDAB0"/>
@@ -18813,7 +19815,7 @@
       </w:rPr>
     </w:lvl>
   </w:abstractNum>
-  <w:abstractNum w:abstractNumId="8" w15:restartNumberingAfterBreak="0">
+  <w:abstractNum w:abstractNumId="8">
     <w:nsid w:val="452259B6"/>
     <w:multiLevelType w:val="multilevel"/>
     <w:tmpl w:val="BC0C892A"/>
@@ -18902,7 +19904,7 @@
       </w:pPr>
     </w:lvl>
   </w:abstractNum>
-  <w:abstractNum w:abstractNumId="9" w15:restartNumberingAfterBreak="0">
+  <w:abstractNum w:abstractNumId="9">
     <w:nsid w:val="45E066F0"/>
     <w:multiLevelType w:val="multilevel"/>
     <w:tmpl w:val="AA3675E8"/>
@@ -18994,7 +19996,93 @@
       </w:pPr>
     </w:lvl>
   </w:abstractNum>
-  <w:abstractNum w:abstractNumId="10" w15:restartNumberingAfterBreak="0">
+  <w:abstractNum w:abstractNumId="10">
+    <w:nsid w:val="46B14269"/>
+    <w:multiLevelType w:val="multilevel"/>
+    <w:tmpl w:val="2064E1E4"/>
+    <w:lvl w:ilvl="0">
+      <w:start w:val="1"/>
+      <w:numFmt w:val="decimal"/>
+      <w:lvlText w:val="%1."/>
+      <w:lvlJc w:val="left"/>
+      <w:pPr>
+        <w:ind w:left="720" w:hanging="360"/>
+      </w:pPr>
+    </w:lvl>
+    <w:lvl w:ilvl="1">
+      <w:start w:val="1"/>
+      <w:numFmt w:val="decimal"/>
+      <w:lvlText w:val="%1.%2."/>
+      <w:lvlJc w:val="left"/>
+      <w:pPr>
+        <w:ind w:left="1080" w:hanging="720"/>
+      </w:pPr>
+    </w:lvl>
+    <w:lvl w:ilvl="2">
+      <w:start w:val="1"/>
+      <w:numFmt w:val="decimal"/>
+      <w:lvlText w:val="%1.%2.%3."/>
+      <w:lvlJc w:val="left"/>
+      <w:pPr>
+        <w:ind w:left="1080" w:hanging="720"/>
+      </w:pPr>
+    </w:lvl>
+    <w:lvl w:ilvl="3">
+      <w:start w:val="1"/>
+      <w:numFmt w:val="decimal"/>
+      <w:lvlText w:val="%1.%2.%3.%4."/>
+      <w:lvlJc w:val="left"/>
+      <w:pPr>
+        <w:ind w:left="1440" w:hanging="1080"/>
+      </w:pPr>
+    </w:lvl>
+    <w:lvl w:ilvl="4">
+      <w:start w:val="1"/>
+      <w:numFmt w:val="decimal"/>
+      <w:lvlText w:val="%1.%2.%3.%4.%5."/>
+      <w:lvlJc w:val="left"/>
+      <w:pPr>
+        <w:ind w:left="1440" w:hanging="1080"/>
+      </w:pPr>
+    </w:lvl>
+    <w:lvl w:ilvl="5">
+      <w:start w:val="1"/>
+      <w:numFmt w:val="decimal"/>
+      <w:lvlText w:val="%1.%2.%3.%4.%5.%6."/>
+      <w:lvlJc w:val="left"/>
+      <w:pPr>
+        <w:ind w:left="1800" w:hanging="1440"/>
+      </w:pPr>
+    </w:lvl>
+    <w:lvl w:ilvl="6">
+      <w:start w:val="1"/>
+      <w:numFmt w:val="decimal"/>
+      <w:lvlText w:val="%1.%2.%3.%4.%5.%6.%7."/>
+      <w:lvlJc w:val="left"/>
+      <w:pPr>
+        <w:ind w:left="1800" w:hanging="1440"/>
+      </w:pPr>
+    </w:lvl>
+    <w:lvl w:ilvl="7">
+      <w:start w:val="1"/>
+      <w:numFmt w:val="decimal"/>
+      <w:lvlText w:val="%1.%2.%3.%4.%5.%6.%7.%8."/>
+      <w:lvlJc w:val="left"/>
+      <w:pPr>
+        <w:ind w:left="2160" w:hanging="1800"/>
+      </w:pPr>
+    </w:lvl>
+    <w:lvl w:ilvl="8">
+      <w:start w:val="1"/>
+      <w:numFmt w:val="decimal"/>
+      <w:lvlText w:val="%1.%2.%3.%4.%5.%6.%7.%8.%9."/>
+      <w:lvlJc w:val="left"/>
+      <w:pPr>
+        <w:ind w:left="2520" w:hanging="2160"/>
+      </w:pPr>
+    </w:lvl>
+  </w:abstractNum>
+  <w:abstractNum w:abstractNumId="11">
     <w:nsid w:val="4C2439B3"/>
     <w:multiLevelType w:val="multilevel"/>
     <w:tmpl w:val="B51C72B6"/>
@@ -19107,7 +20195,7 @@
       </w:rPr>
     </w:lvl>
   </w:abstractNum>
-  <w:abstractNum w:abstractNumId="11" w15:restartNumberingAfterBreak="0">
+  <w:abstractNum w:abstractNumId="12">
     <w:nsid w:val="537E61B3"/>
     <w:multiLevelType w:val="multilevel"/>
     <w:tmpl w:val="D694A4E6"/>
@@ -19220,7 +20308,7 @@
       </w:rPr>
     </w:lvl>
   </w:abstractNum>
-  <w:abstractNum w:abstractNumId="12" w15:restartNumberingAfterBreak="0">
+  <w:abstractNum w:abstractNumId="13">
     <w:nsid w:val="60B662A3"/>
     <w:multiLevelType w:val="hybridMultilevel"/>
     <w:tmpl w:val="7CBA84C6"/>
@@ -19309,7 +20397,7 @@
       </w:pPr>
     </w:lvl>
   </w:abstractNum>
-  <w:abstractNum w:abstractNumId="13" w15:restartNumberingAfterBreak="0">
+  <w:abstractNum w:abstractNumId="14">
     <w:nsid w:val="64294818"/>
     <w:multiLevelType w:val="hybridMultilevel"/>
     <w:tmpl w:val="FC4E09B8"/>
@@ -19421,10 +20509,123 @@
       </w:rPr>
     </w:lvl>
   </w:abstractNum>
-  <w:abstractNum w:abstractNumId="14" w15:restartNumberingAfterBreak="0">
+  <w:abstractNum w:abstractNumId="15">
+    <w:nsid w:val="706824D8"/>
+    <w:multiLevelType w:val="hybridMultilevel"/>
+    <w:tmpl w:val="7236F8BE"/>
+    <w:lvl w:ilvl="0" w:tplc="280A0001">
+      <w:start w:val="1"/>
+      <w:numFmt w:val="bullet"/>
+      <w:lvlText w:val=""/>
+      <w:lvlJc w:val="left"/>
+      <w:pPr>
+        <w:ind w:left="720" w:hanging="360"/>
+      </w:pPr>
+      <w:rPr>
+        <w:rFonts w:ascii="Symbol" w:hAnsi="Symbol" w:hint="default"/>
+      </w:rPr>
+    </w:lvl>
+    <w:lvl w:ilvl="1" w:tplc="280A0003" w:tentative="1">
+      <w:start w:val="1"/>
+      <w:numFmt w:val="bullet"/>
+      <w:lvlText w:val="o"/>
+      <w:lvlJc w:val="left"/>
+      <w:pPr>
+        <w:ind w:left="1440" w:hanging="360"/>
+      </w:pPr>
+      <w:rPr>
+        <w:rFonts w:ascii="Courier New" w:hAnsi="Courier New" w:cs="Courier New" w:hint="default"/>
+      </w:rPr>
+    </w:lvl>
+    <w:lvl w:ilvl="2" w:tplc="280A0005" w:tentative="1">
+      <w:start w:val="1"/>
+      <w:numFmt w:val="bullet"/>
+      <w:lvlText w:val=""/>
+      <w:lvlJc w:val="left"/>
+      <w:pPr>
+        <w:ind w:left="2160" w:hanging="360"/>
+      </w:pPr>
+      <w:rPr>
+        <w:rFonts w:ascii="Wingdings" w:hAnsi="Wingdings" w:hint="default"/>
+      </w:rPr>
+    </w:lvl>
+    <w:lvl w:ilvl="3" w:tplc="280A0001" w:tentative="1">
+      <w:start w:val="1"/>
+      <w:numFmt w:val="bullet"/>
+      <w:lvlText w:val=""/>
+      <w:lvlJc w:val="left"/>
+      <w:pPr>
+        <w:ind w:left="2880" w:hanging="360"/>
+      </w:pPr>
+      <w:rPr>
+        <w:rFonts w:ascii="Symbol" w:hAnsi="Symbol" w:hint="default"/>
+      </w:rPr>
+    </w:lvl>
+    <w:lvl w:ilvl="4" w:tplc="280A0003" w:tentative="1">
+      <w:start w:val="1"/>
+      <w:numFmt w:val="bullet"/>
+      <w:lvlText w:val="o"/>
+      <w:lvlJc w:val="left"/>
+      <w:pPr>
+        <w:ind w:left="3600" w:hanging="360"/>
+      </w:pPr>
+      <w:rPr>
+        <w:rFonts w:ascii="Courier New" w:hAnsi="Courier New" w:cs="Courier New" w:hint="default"/>
+      </w:rPr>
+    </w:lvl>
+    <w:lvl w:ilvl="5" w:tplc="280A0005" w:tentative="1">
+      <w:start w:val="1"/>
+      <w:numFmt w:val="bullet"/>
+      <w:lvlText w:val=""/>
+      <w:lvlJc w:val="left"/>
+      <w:pPr>
+        <w:ind w:left="4320" w:hanging="360"/>
+      </w:pPr>
+      <w:rPr>
+        <w:rFonts w:ascii="Wingdings" w:hAnsi="Wingdings" w:hint="default"/>
+      </w:rPr>
+    </w:lvl>
+    <w:lvl w:ilvl="6" w:tplc="280A0001" w:tentative="1">
+      <w:start w:val="1"/>
+      <w:numFmt w:val="bullet"/>
+      <w:lvlText w:val=""/>
+      <w:lvlJc w:val="left"/>
+      <w:pPr>
+        <w:ind w:left="5040" w:hanging="360"/>
+      </w:pPr>
+      <w:rPr>
+        <w:rFonts w:ascii="Symbol" w:hAnsi="Symbol" w:hint="default"/>
+      </w:rPr>
+    </w:lvl>
+    <w:lvl w:ilvl="7" w:tplc="280A0003" w:tentative="1">
+      <w:start w:val="1"/>
+      <w:numFmt w:val="bullet"/>
+      <w:lvlText w:val="o"/>
+      <w:lvlJc w:val="left"/>
+      <w:pPr>
+        <w:ind w:left="5760" w:hanging="360"/>
+      </w:pPr>
+      <w:rPr>
+        <w:rFonts w:ascii="Courier New" w:hAnsi="Courier New" w:cs="Courier New" w:hint="default"/>
+      </w:rPr>
+    </w:lvl>
+    <w:lvl w:ilvl="8" w:tplc="280A0005" w:tentative="1">
+      <w:start w:val="1"/>
+      <w:numFmt w:val="bullet"/>
+      <w:lvlText w:val=""/>
+      <w:lvlJc w:val="left"/>
+      <w:pPr>
+        <w:ind w:left="6480" w:hanging="360"/>
+      </w:pPr>
+      <w:rPr>
+        <w:rFonts w:ascii="Wingdings" w:hAnsi="Wingdings" w:hint="default"/>
+      </w:rPr>
+    </w:lvl>
+  </w:abstractNum>
+  <w:abstractNum w:abstractNumId="16">
     <w:nsid w:val="7B7C1CBF"/>
     <w:multiLevelType w:val="multilevel"/>
-    <w:tmpl w:val="2064E1E4"/>
+    <w:tmpl w:val="9D740A26"/>
     <w:lvl w:ilvl="0">
       <w:start w:val="1"/>
       <w:numFmt w:val="decimal"/>
@@ -19433,6 +20634,9 @@
       <w:pPr>
         <w:ind w:left="720" w:hanging="360"/>
       </w:pPr>
+      <w:rPr>
+        <w:rFonts w:hint="default"/>
+      </w:rPr>
     </w:lvl>
     <w:lvl w:ilvl="1">
       <w:start w:val="1"/>
@@ -19442,6 +20646,9 @@
       <w:pPr>
         <w:ind w:left="1080" w:hanging="720"/>
       </w:pPr>
+      <w:rPr>
+        <w:rFonts w:hint="default"/>
+      </w:rPr>
     </w:lvl>
     <w:lvl w:ilvl="2">
       <w:start w:val="1"/>
@@ -19451,6 +20658,9 @@
       <w:pPr>
         <w:ind w:left="1080" w:hanging="720"/>
       </w:pPr>
+      <w:rPr>
+        <w:rFonts w:hint="default"/>
+      </w:rPr>
     </w:lvl>
     <w:lvl w:ilvl="3">
       <w:start w:val="1"/>
@@ -19460,6 +20670,9 @@
       <w:pPr>
         <w:ind w:left="1440" w:hanging="1080"/>
       </w:pPr>
+      <w:rPr>
+        <w:rFonts w:hint="default"/>
+      </w:rPr>
     </w:lvl>
     <w:lvl w:ilvl="4">
       <w:start w:val="1"/>
@@ -19469,6 +20682,9 @@
       <w:pPr>
         <w:ind w:left="1440" w:hanging="1080"/>
       </w:pPr>
+      <w:rPr>
+        <w:rFonts w:hint="default"/>
+      </w:rPr>
     </w:lvl>
     <w:lvl w:ilvl="5">
       <w:start w:val="1"/>
@@ -19478,6 +20694,9 @@
       <w:pPr>
         <w:ind w:left="1800" w:hanging="1440"/>
       </w:pPr>
+      <w:rPr>
+        <w:rFonts w:hint="default"/>
+      </w:rPr>
     </w:lvl>
     <w:lvl w:ilvl="6">
       <w:start w:val="1"/>
@@ -19487,6 +20706,9 @@
       <w:pPr>
         <w:ind w:left="1800" w:hanging="1440"/>
       </w:pPr>
+      <w:rPr>
+        <w:rFonts w:hint="default"/>
+      </w:rPr>
     </w:lvl>
     <w:lvl w:ilvl="7">
       <w:start w:val="1"/>
@@ -19496,6 +20718,9 @@
       <w:pPr>
         <w:ind w:left="2160" w:hanging="1800"/>
       </w:pPr>
+      <w:rPr>
+        <w:rFonts w:hint="default"/>
+      </w:rPr>
     </w:lvl>
     <w:lvl w:ilvl="8">
       <w:start w:val="1"/>
@@ -19505,6 +20730,9 @@
       <w:pPr>
         <w:ind w:left="2520" w:hanging="2160"/>
       </w:pPr>
+      <w:rPr>
+        <w:rFonts w:hint="default"/>
+      </w:rPr>
     </w:lvl>
   </w:abstractNum>
   <w:num w:numId="1">
@@ -19517,10 +20745,10 @@
     <w:abstractNumId w:val="9"/>
   </w:num>
   <w:num w:numId="4">
-    <w:abstractNumId w:val="11"/>
+    <w:abstractNumId w:val="12"/>
   </w:num>
   <w:num w:numId="5">
-    <w:abstractNumId w:val="10"/>
+    <w:abstractNumId w:val="11"/>
   </w:num>
   <w:num w:numId="6">
     <w:abstractNumId w:val="3"/>
@@ -19529,7 +20757,7 @@
     <w:abstractNumId w:val="0"/>
   </w:num>
   <w:num w:numId="8">
-    <w:abstractNumId w:val="14"/>
+    <w:abstractNumId w:val="16"/>
   </w:num>
   <w:num w:numId="9">
     <w:abstractNumId w:val="7"/>
@@ -19538,7 +20766,7 @@
     <w:abstractNumId w:val="4"/>
   </w:num>
   <w:num w:numId="11">
-    <w:abstractNumId w:val="13"/>
+    <w:abstractNumId w:val="14"/>
   </w:num>
   <w:num w:numId="12">
     <w:abstractNumId w:val="1"/>
@@ -19550,7 +20778,13 @@
     <w:abstractNumId w:val="5"/>
   </w:num>
   <w:num w:numId="15">
-    <w:abstractNumId w:val="12"/>
+    <w:abstractNumId w:val="13"/>
+  </w:num>
+  <w:num w:numId="16">
+    <w:abstractNumId w:val="10"/>
+  </w:num>
+  <w:num w:numId="17">
+    <w:abstractNumId w:val="15"/>
   </w:num>
 </w:numbering>
 </file>
@@ -20130,7 +21364,9 @@
       <w:tblStyleRowBandSize w:val="1"/>
       <w:tblStyleColBandSize w:val="1"/>
       <w:tblCellMar>
+        <w:top w:w="0" w:type="dxa"/>
         <w:left w:w="108" w:type="dxa"/>
+        <w:bottom w:w="0" w:type="dxa"/>
         <w:right w:w="108" w:type="dxa"/>
       </w:tblCellMar>
     </w:tblPr>
@@ -20157,7 +21393,9 @@
       <w:tblStyleRowBandSize w:val="1"/>
       <w:tblStyleColBandSize w:val="1"/>
       <w:tblCellMar>
+        <w:top w:w="0" w:type="dxa"/>
         <w:left w:w="108" w:type="dxa"/>
+        <w:bottom w:w="0" w:type="dxa"/>
         <w:right w:w="108" w:type="dxa"/>
       </w:tblCellMar>
     </w:tblPr>
@@ -20171,7 +21409,9 @@
       <w:tblStyleRowBandSize w:val="1"/>
       <w:tblStyleColBandSize w:val="1"/>
       <w:tblCellMar>
+        <w:top w:w="0" w:type="dxa"/>
         <w:left w:w="108" w:type="dxa"/>
+        <w:bottom w:w="0" w:type="dxa"/>
         <w:right w:w="108" w:type="dxa"/>
       </w:tblCellMar>
     </w:tblPr>
@@ -20229,6 +21469,7 @@
       <w:spacing w:after="0" w:line="240" w:lineRule="auto"/>
     </w:pPr>
     <w:tblPr>
+      <w:tblInd w:w="0" w:type="dxa"/>
       <w:tblBorders>
         <w:top w:val="single" w:sz="4" w:space="0" w:color="auto"/>
         <w:left w:val="single" w:sz="4" w:space="0" w:color="auto"/>
@@ -20237,6 +21478,12 @@
         <w:insideH w:val="single" w:sz="4" w:space="0" w:color="auto"/>
         <w:insideV w:val="single" w:sz="4" w:space="0" w:color="auto"/>
       </w:tblBorders>
+      <w:tblCellMar>
+        <w:top w:w="0" w:type="dxa"/>
+        <w:left w:w="108" w:type="dxa"/>
+        <w:bottom w:w="0" w:type="dxa"/>
+        <w:right w:w="108" w:type="dxa"/>
+      </w:tblCellMar>
     </w:tblPr>
   </w:style>
   <w:style w:type="paragraph" w:styleId="Prrafodelista">
@@ -22719,59 +23966,59 @@
     </dgm:pt>
   </dgm:ptLst>
   <dgm:cxnLst>
-    <dgm:cxn modelId="{A0C280FF-EF3E-4378-8E4C-BA3ED8F4D516}" type="presOf" srcId="{4133A8F2-5FF4-4EAA-A37E-64F6FC8A81E1}" destId="{81B80D18-E650-461B-999E-D6D5B2A42445}" srcOrd="0" destOrd="0" presId="urn:microsoft.com/office/officeart/2005/8/layout/radial6"/>
-    <dgm:cxn modelId="{BE82CA45-B983-400D-8D33-871A1993C6B2}" type="presOf" srcId="{5ED24D0D-1AFA-44D3-AA0F-5EDE74A3DC2E}" destId="{C2D2ED05-0CBC-44DB-869B-C725A9E292C0}" srcOrd="0" destOrd="0" presId="urn:microsoft.com/office/officeart/2005/8/layout/radial6"/>
     <dgm:cxn modelId="{0594E16B-69C9-4C34-8F10-3681D504B605}" srcId="{474D8506-4BD1-48A6-A391-C373DFD89138}" destId="{5ED24D0D-1AFA-44D3-AA0F-5EDE74A3DC2E}" srcOrd="7" destOrd="0" parTransId="{50446545-CF58-4FD8-A282-BBED5956DE2B}" sibTransId="{4F1357BA-3599-4000-8CC7-EC738DEA48C7}"/>
+    <dgm:cxn modelId="{8D928BB8-25D0-4745-A2D5-20F6A64CDF16}" type="presOf" srcId="{4D4EACD5-019D-4B02-BAC5-C3444BF862C1}" destId="{03DCAE1A-1EB6-414D-A2EC-F98FECEAB5B8}" srcOrd="0" destOrd="0" presId="urn:microsoft.com/office/officeart/2005/8/layout/radial6"/>
     <dgm:cxn modelId="{231EBCF5-F8EC-4994-8E9B-E4B18F7D0641}" srcId="{9E0BB733-4B73-418D-8A5E-F728D81C4C4C}" destId="{474D8506-4BD1-48A6-A391-C373DFD89138}" srcOrd="0" destOrd="0" parTransId="{7DA38570-E3B2-4342-B652-881732374484}" sibTransId="{7E3D7B36-B7D9-46B4-8145-D08E7456FA68}"/>
     <dgm:cxn modelId="{58B2971B-1491-4911-B5A4-22783374D335}" srcId="{474D8506-4BD1-48A6-A391-C373DFD89138}" destId="{6E20BF99-7B34-4E2F-9D4B-C215A74F52A8}" srcOrd="5" destOrd="0" parTransId="{1EAB44B1-377B-49D9-8E4B-2135E56D63B1}" sibTransId="{BD478F97-5FD7-4331-97FE-2C5B3C1ED4EE}"/>
-    <dgm:cxn modelId="{77567DC3-513D-4443-8361-2715BDDD656C}" type="presOf" srcId="{474D8506-4BD1-48A6-A391-C373DFD89138}" destId="{D0359E03-D949-45AA-836A-B565AFD2D6BF}" srcOrd="0" destOrd="0" presId="urn:microsoft.com/office/officeart/2005/8/layout/radial6"/>
     <dgm:cxn modelId="{5E98AD5D-01F7-4BFF-BBF0-D65A3B1B7F53}" srcId="{474D8506-4BD1-48A6-A391-C373DFD89138}" destId="{36F9A674-B741-4D01-9772-5AAA36B520D7}" srcOrd="4" destOrd="0" parTransId="{B79FBBCD-585F-4BFA-AA18-A3FD5AB0588A}" sibTransId="{7DDA2842-BB7F-4702-8835-07D03A66A2E1}"/>
     <dgm:cxn modelId="{D649D5AB-C681-4B26-898F-1CFF1CDF6D54}" srcId="{474D8506-4BD1-48A6-A391-C373DFD89138}" destId="{4D4EACD5-019D-4B02-BAC5-C3444BF862C1}" srcOrd="6" destOrd="0" parTransId="{B80F37E7-C949-4ED9-8135-D24CAC6DF691}" sibTransId="{C63772EB-013B-4D50-B372-DC074511C8CE}"/>
-    <dgm:cxn modelId="{404B3155-54C4-41E7-B67C-DFFFF0756CD4}" type="presOf" srcId="{2C172F41-3CCA-4424-9768-6945B6712696}" destId="{7081C8B2-6E4E-43AA-B4F7-F0CC78A18FCE}" srcOrd="0" destOrd="0" presId="urn:microsoft.com/office/officeart/2005/8/layout/radial6"/>
-    <dgm:cxn modelId="{371C6477-26E0-48AA-A9B7-DADE7C479E70}" type="presOf" srcId="{4D4EACD5-019D-4B02-BAC5-C3444BF862C1}" destId="{03DCAE1A-1EB6-414D-A2EC-F98FECEAB5B8}" srcOrd="0" destOrd="0" presId="urn:microsoft.com/office/officeart/2005/8/layout/radial6"/>
+    <dgm:cxn modelId="{B46DDB95-2882-41A8-A541-C27AF99A6D59}" type="presOf" srcId="{BD478F97-5FD7-4331-97FE-2C5B3C1ED4EE}" destId="{F02EBD6F-0D26-4A5D-99B1-C7416A8AF731}" srcOrd="0" destOrd="0" presId="urn:microsoft.com/office/officeart/2005/8/layout/radial6"/>
     <dgm:cxn modelId="{F559B804-D259-4942-88F8-FFAF06EBF6C1}" srcId="{474D8506-4BD1-48A6-A391-C373DFD89138}" destId="{9395DF28-0055-4203-8B12-CB3B7530C41C}" srcOrd="3" destOrd="0" parTransId="{D6B2B9C2-078B-407C-B7A9-8DC092DFA86C}" sibTransId="{F8B969FC-7864-4E36-B4D3-809905CF7497}"/>
-    <dgm:cxn modelId="{90EACAFC-474C-4D58-8538-8D8ADBC0255F}" type="presOf" srcId="{4F1357BA-3599-4000-8CC7-EC738DEA48C7}" destId="{B6892167-962B-4958-8175-44004978393B}" srcOrd="0" destOrd="0" presId="urn:microsoft.com/office/officeart/2005/8/layout/radial6"/>
-    <dgm:cxn modelId="{2DA295FD-E30D-4008-A893-438DE6349646}" type="presOf" srcId="{9E0BB733-4B73-418D-8A5E-F728D81C4C4C}" destId="{F6076C5E-D7E4-42AC-86EA-C70248E618C4}" srcOrd="0" destOrd="0" presId="urn:microsoft.com/office/officeart/2005/8/layout/radial6"/>
-    <dgm:cxn modelId="{056343FF-96E0-4CC9-B4E3-FDFDD2962712}" type="presOf" srcId="{BD478F97-5FD7-4331-97FE-2C5B3C1ED4EE}" destId="{F02EBD6F-0D26-4A5D-99B1-C7416A8AF731}" srcOrd="0" destOrd="0" presId="urn:microsoft.com/office/officeart/2005/8/layout/radial6"/>
+    <dgm:cxn modelId="{535F917E-C184-4C1A-A212-3F579A3B91ED}" type="presOf" srcId="{4133A8F2-5FF4-4EAA-A37E-64F6FC8A81E1}" destId="{81B80D18-E650-461B-999E-D6D5B2A42445}" srcOrd="0" destOrd="0" presId="urn:microsoft.com/office/officeart/2005/8/layout/radial6"/>
     <dgm:cxn modelId="{53D884FD-8E45-4C3E-AC3F-0EB00FDF7F39}" srcId="{474D8506-4BD1-48A6-A391-C373DFD89138}" destId="{E5291BA0-AFFB-4522-8AA3-4BE3A1A8EA6C}" srcOrd="0" destOrd="0" parTransId="{8F181220-7DB0-413E-AFD3-EACDA83F6EF0}" sibTransId="{D9765B9F-E79C-4EE2-B159-B6FC011AD9BD}"/>
-    <dgm:cxn modelId="{CD07C70C-3A9D-4725-9931-5B623D1CCAE8}" type="presOf" srcId="{D9765B9F-E79C-4EE2-B159-B6FC011AD9BD}" destId="{9FFF6C68-1285-446C-8D4D-4B46D23EF18D}" srcOrd="0" destOrd="0" presId="urn:microsoft.com/office/officeart/2005/8/layout/radial6"/>
-    <dgm:cxn modelId="{98678404-A8D9-4962-898A-CF60ECEAF1D7}" type="presOf" srcId="{E5291BA0-AFFB-4522-8AA3-4BE3A1A8EA6C}" destId="{730CFCD2-25BD-4474-8C51-8590F139D637}" srcOrd="0" destOrd="0" presId="urn:microsoft.com/office/officeart/2005/8/layout/radial6"/>
-    <dgm:cxn modelId="{887FEB80-ECA2-4D82-B904-DFC7124784E9}" type="presOf" srcId="{C63772EB-013B-4D50-B372-DC074511C8CE}" destId="{80A14815-A32D-49EC-B4E3-11C22F13CAD0}" srcOrd="0" destOrd="0" presId="urn:microsoft.com/office/officeart/2005/8/layout/radial6"/>
-    <dgm:cxn modelId="{5339FAD4-AE72-47DE-98AB-556483592C65}" type="presOf" srcId="{7DDA2842-BB7F-4702-8835-07D03A66A2E1}" destId="{99D79ECE-7EA8-42E0-AD2A-82747AC134DE}" srcOrd="0" destOrd="0" presId="urn:microsoft.com/office/officeart/2005/8/layout/radial6"/>
-    <dgm:cxn modelId="{98CE0ABF-12E8-422B-B7A2-A0C61D9F1BB9}" type="presOf" srcId="{F8B969FC-7864-4E36-B4D3-809905CF7497}" destId="{F452D5B8-A1F1-45EB-8803-6ED597017832}" srcOrd="0" destOrd="0" presId="urn:microsoft.com/office/officeart/2005/8/layout/radial6"/>
+    <dgm:cxn modelId="{B4C7039C-6198-4256-892C-CB8A7DA9A0EF}" type="presOf" srcId="{7DDA2842-BB7F-4702-8835-07D03A66A2E1}" destId="{99D79ECE-7EA8-42E0-AD2A-82747AC134DE}" srcOrd="0" destOrd="0" presId="urn:microsoft.com/office/officeart/2005/8/layout/radial6"/>
+    <dgm:cxn modelId="{B075AFC4-F427-4091-A3F7-D479DD369D5F}" type="presOf" srcId="{2C172F41-3CCA-4424-9768-6945B6712696}" destId="{7081C8B2-6E4E-43AA-B4F7-F0CC78A18FCE}" srcOrd="0" destOrd="0" presId="urn:microsoft.com/office/officeart/2005/8/layout/radial6"/>
+    <dgm:cxn modelId="{DCE4D3A7-CF11-4814-BBD1-BB19189E8058}" type="presOf" srcId="{C63772EB-013B-4D50-B372-DC074511C8CE}" destId="{80A14815-A32D-49EC-B4E3-11C22F13CAD0}" srcOrd="0" destOrd="0" presId="urn:microsoft.com/office/officeart/2005/8/layout/radial6"/>
+    <dgm:cxn modelId="{00A0FA65-F031-448B-84BB-7C583FAAD78C}" type="presOf" srcId="{DC9DECA2-ED69-4AFE-9E41-49D06B5E6573}" destId="{991DDE3B-73D1-4788-83A0-F633E2B48B0C}" srcOrd="0" destOrd="0" presId="urn:microsoft.com/office/officeart/2005/8/layout/radial6"/>
+    <dgm:cxn modelId="{909BC54F-C71C-4FDF-B563-33282CA3C40E}" type="presOf" srcId="{474D8506-4BD1-48A6-A391-C373DFD89138}" destId="{D0359E03-D949-45AA-836A-B565AFD2D6BF}" srcOrd="0" destOrd="0" presId="urn:microsoft.com/office/officeart/2005/8/layout/radial6"/>
+    <dgm:cxn modelId="{DA3A8028-EEF8-43E9-840A-B189532596DB}" type="presOf" srcId="{5ED24D0D-1AFA-44D3-AA0F-5EDE74A3DC2E}" destId="{C2D2ED05-0CBC-44DB-869B-C725A9E292C0}" srcOrd="0" destOrd="0" presId="urn:microsoft.com/office/officeart/2005/8/layout/radial6"/>
+    <dgm:cxn modelId="{86F9791A-578C-4340-9F5D-793F001A6BDC}" type="presOf" srcId="{6E20BF99-7B34-4E2F-9D4B-C215A74F52A8}" destId="{F64151BB-4534-413E-BFB1-1F8BB346AA76}" srcOrd="0" destOrd="0" presId="urn:microsoft.com/office/officeart/2005/8/layout/radial6"/>
+    <dgm:cxn modelId="{B63C07E2-7B98-42FF-8DFD-3897AD3DE9C3}" type="presOf" srcId="{F8B969FC-7864-4E36-B4D3-809905CF7497}" destId="{F452D5B8-A1F1-45EB-8803-6ED597017832}" srcOrd="0" destOrd="0" presId="urn:microsoft.com/office/officeart/2005/8/layout/radial6"/>
+    <dgm:cxn modelId="{362343F9-6146-4091-B8AF-1D16755BF53A}" type="presOf" srcId="{36F9A674-B741-4D01-9772-5AAA36B520D7}" destId="{94CC21EE-32EE-4936-8E8D-580648858C48}" srcOrd="0" destOrd="0" presId="urn:microsoft.com/office/officeart/2005/8/layout/radial6"/>
     <dgm:cxn modelId="{98F99461-8F09-41D0-9CCC-16A4C9872CEA}" srcId="{9E0BB733-4B73-418D-8A5E-F728D81C4C4C}" destId="{2E7AAB24-A6A5-4236-8827-53A84D030B0A}" srcOrd="1" destOrd="0" parTransId="{CECB22E5-373A-4AB6-BD41-499ED904E88D}" sibTransId="{7D56E1AE-2F64-4B68-82A1-9CFB4076A560}"/>
     <dgm:cxn modelId="{AC28E69D-43F8-4E0A-9E36-73BD507CD02A}" srcId="{474D8506-4BD1-48A6-A391-C373DFD89138}" destId="{DC9DECA2-ED69-4AFE-9E41-49D06B5E6573}" srcOrd="2" destOrd="0" parTransId="{5D30525C-57AA-4A56-807B-7CC1DE966CAB}" sibTransId="{2C172F41-3CCA-4424-9768-6945B6712696}"/>
-    <dgm:cxn modelId="{678A9525-E8DD-449A-8F70-EE0229EE8EB9}" type="presOf" srcId="{DC9DECA2-ED69-4AFE-9E41-49D06B5E6573}" destId="{991DDE3B-73D1-4788-83A0-F633E2B48B0C}" srcOrd="0" destOrd="0" presId="urn:microsoft.com/office/officeart/2005/8/layout/radial6"/>
-    <dgm:cxn modelId="{0464E21B-C16C-4CEA-9575-87AEC0487AEF}" type="presOf" srcId="{E2940B70-47FA-4EA6-8415-BEA3EE736C1D}" destId="{BAAE6956-CD3A-45B9-8221-F29B561504B0}" srcOrd="0" destOrd="0" presId="urn:microsoft.com/office/officeart/2005/8/layout/radial6"/>
-    <dgm:cxn modelId="{97CFB283-5137-41EC-9E45-304F3C516749}" type="presOf" srcId="{36F9A674-B741-4D01-9772-5AAA36B520D7}" destId="{94CC21EE-32EE-4936-8E8D-580648858C48}" srcOrd="0" destOrd="0" presId="urn:microsoft.com/office/officeart/2005/8/layout/radial6"/>
     <dgm:cxn modelId="{0150B925-91FA-4167-A610-E3B062D4984C}" srcId="{474D8506-4BD1-48A6-A391-C373DFD89138}" destId="{4133A8F2-5FF4-4EAA-A37E-64F6FC8A81E1}" srcOrd="1" destOrd="0" parTransId="{E922BFD4-DE8B-493F-92EB-95FE5AC20950}" sibTransId="{E2940B70-47FA-4EA6-8415-BEA3EE736C1D}"/>
-    <dgm:cxn modelId="{39D3B1DF-F2CD-4EA6-B925-F21ED040BA80}" type="presOf" srcId="{9395DF28-0055-4203-8B12-CB3B7530C41C}" destId="{97B585FE-277F-4377-9E66-F8F303236C82}" srcOrd="0" destOrd="0" presId="urn:microsoft.com/office/officeart/2005/8/layout/radial6"/>
-    <dgm:cxn modelId="{106A8085-B632-40C7-A2BD-58EC099A379E}" type="presOf" srcId="{6E20BF99-7B34-4E2F-9D4B-C215A74F52A8}" destId="{F64151BB-4534-413E-BFB1-1F8BB346AA76}" srcOrd="0" destOrd="0" presId="urn:microsoft.com/office/officeart/2005/8/layout/radial6"/>
-    <dgm:cxn modelId="{9F1B6ABA-135C-43F9-ACA5-95C91EE25645}" type="presParOf" srcId="{F6076C5E-D7E4-42AC-86EA-C70248E618C4}" destId="{D0359E03-D949-45AA-836A-B565AFD2D6BF}" srcOrd="0" destOrd="0" presId="urn:microsoft.com/office/officeart/2005/8/layout/radial6"/>
-    <dgm:cxn modelId="{C865AED9-CC71-4102-8F19-13BBB43D2A33}" type="presParOf" srcId="{F6076C5E-D7E4-42AC-86EA-C70248E618C4}" destId="{730CFCD2-25BD-4474-8C51-8590F139D637}" srcOrd="1" destOrd="0" presId="urn:microsoft.com/office/officeart/2005/8/layout/radial6"/>
-    <dgm:cxn modelId="{34129576-C114-4A28-A2F7-DC29624028FB}" type="presParOf" srcId="{F6076C5E-D7E4-42AC-86EA-C70248E618C4}" destId="{EF29DC17-D792-495E-AC51-5D01C9D472D8}" srcOrd="2" destOrd="0" presId="urn:microsoft.com/office/officeart/2005/8/layout/radial6"/>
-    <dgm:cxn modelId="{5336D203-824A-4154-86C3-620B11AC941A}" type="presParOf" srcId="{F6076C5E-D7E4-42AC-86EA-C70248E618C4}" destId="{9FFF6C68-1285-446C-8D4D-4B46D23EF18D}" srcOrd="3" destOrd="0" presId="urn:microsoft.com/office/officeart/2005/8/layout/radial6"/>
-    <dgm:cxn modelId="{B6CBE992-E1CC-4775-AB62-A188BF9716CB}" type="presParOf" srcId="{F6076C5E-D7E4-42AC-86EA-C70248E618C4}" destId="{81B80D18-E650-461B-999E-D6D5B2A42445}" srcOrd="4" destOrd="0" presId="urn:microsoft.com/office/officeart/2005/8/layout/radial6"/>
-    <dgm:cxn modelId="{DF89573C-EC1B-4B2A-8529-F1F515C0A306}" type="presParOf" srcId="{F6076C5E-D7E4-42AC-86EA-C70248E618C4}" destId="{5FA29EE9-2515-4A02-9BA5-6E6D7ECAB518}" srcOrd="5" destOrd="0" presId="urn:microsoft.com/office/officeart/2005/8/layout/radial6"/>
-    <dgm:cxn modelId="{A69F4833-090C-4B90-9FA1-6A8357EB83E0}" type="presParOf" srcId="{F6076C5E-D7E4-42AC-86EA-C70248E618C4}" destId="{BAAE6956-CD3A-45B9-8221-F29B561504B0}" srcOrd="6" destOrd="0" presId="urn:microsoft.com/office/officeart/2005/8/layout/radial6"/>
-    <dgm:cxn modelId="{DE465989-8B8D-47B2-849C-CADF091D542C}" type="presParOf" srcId="{F6076C5E-D7E4-42AC-86EA-C70248E618C4}" destId="{991DDE3B-73D1-4788-83A0-F633E2B48B0C}" srcOrd="7" destOrd="0" presId="urn:microsoft.com/office/officeart/2005/8/layout/radial6"/>
-    <dgm:cxn modelId="{E0F1E3E6-A062-48EB-961F-EF66542580A0}" type="presParOf" srcId="{F6076C5E-D7E4-42AC-86EA-C70248E618C4}" destId="{BA7A1E08-AE67-4044-82D5-A0F6B8E0DDCA}" srcOrd="8" destOrd="0" presId="urn:microsoft.com/office/officeart/2005/8/layout/radial6"/>
-    <dgm:cxn modelId="{1130D4B1-8DE6-4498-8C01-E361CCF673B5}" type="presParOf" srcId="{F6076C5E-D7E4-42AC-86EA-C70248E618C4}" destId="{7081C8B2-6E4E-43AA-B4F7-F0CC78A18FCE}" srcOrd="9" destOrd="0" presId="urn:microsoft.com/office/officeart/2005/8/layout/radial6"/>
-    <dgm:cxn modelId="{570A2F7A-66B9-4194-82D0-3496FA5AD3D1}" type="presParOf" srcId="{F6076C5E-D7E4-42AC-86EA-C70248E618C4}" destId="{97B585FE-277F-4377-9E66-F8F303236C82}" srcOrd="10" destOrd="0" presId="urn:microsoft.com/office/officeart/2005/8/layout/radial6"/>
-    <dgm:cxn modelId="{79673A2D-08F7-4C19-B967-FBD032957817}" type="presParOf" srcId="{F6076C5E-D7E4-42AC-86EA-C70248E618C4}" destId="{45E1C157-2466-4004-9726-2BD180EEA997}" srcOrd="11" destOrd="0" presId="urn:microsoft.com/office/officeart/2005/8/layout/radial6"/>
-    <dgm:cxn modelId="{951B181A-DA98-4A5F-B66C-EE37AF94D15A}" type="presParOf" srcId="{F6076C5E-D7E4-42AC-86EA-C70248E618C4}" destId="{F452D5B8-A1F1-45EB-8803-6ED597017832}" srcOrd="12" destOrd="0" presId="urn:microsoft.com/office/officeart/2005/8/layout/radial6"/>
-    <dgm:cxn modelId="{A373953C-B1EB-48F4-8997-DCBEAF9653EC}" type="presParOf" srcId="{F6076C5E-D7E4-42AC-86EA-C70248E618C4}" destId="{94CC21EE-32EE-4936-8E8D-580648858C48}" srcOrd="13" destOrd="0" presId="urn:microsoft.com/office/officeart/2005/8/layout/radial6"/>
-    <dgm:cxn modelId="{A6D282E1-66AB-4903-B3BE-4D66EC376A39}" type="presParOf" srcId="{F6076C5E-D7E4-42AC-86EA-C70248E618C4}" destId="{81991019-047A-4A24-BF42-EE2DE06E6D6E}" srcOrd="14" destOrd="0" presId="urn:microsoft.com/office/officeart/2005/8/layout/radial6"/>
-    <dgm:cxn modelId="{F4923956-BA22-4F58-9D01-BB9BFFE98031}" type="presParOf" srcId="{F6076C5E-D7E4-42AC-86EA-C70248E618C4}" destId="{99D79ECE-7EA8-42E0-AD2A-82747AC134DE}" srcOrd="15" destOrd="0" presId="urn:microsoft.com/office/officeart/2005/8/layout/radial6"/>
-    <dgm:cxn modelId="{177176D9-A2BC-4979-A04B-02F50E7F618B}" type="presParOf" srcId="{F6076C5E-D7E4-42AC-86EA-C70248E618C4}" destId="{F64151BB-4534-413E-BFB1-1F8BB346AA76}" srcOrd="16" destOrd="0" presId="urn:microsoft.com/office/officeart/2005/8/layout/radial6"/>
-    <dgm:cxn modelId="{4B47B3B2-4F8F-43E9-911F-31B6117977F3}" type="presParOf" srcId="{F6076C5E-D7E4-42AC-86EA-C70248E618C4}" destId="{7B0E56A5-0A05-4522-A643-32BD5C1CF576}" srcOrd="17" destOrd="0" presId="urn:microsoft.com/office/officeart/2005/8/layout/radial6"/>
-    <dgm:cxn modelId="{71D9F689-3800-40F8-A28F-69F279CA1AF2}" type="presParOf" srcId="{F6076C5E-D7E4-42AC-86EA-C70248E618C4}" destId="{F02EBD6F-0D26-4A5D-99B1-C7416A8AF731}" srcOrd="18" destOrd="0" presId="urn:microsoft.com/office/officeart/2005/8/layout/radial6"/>
-    <dgm:cxn modelId="{56025697-8C08-4F64-86AF-F5AA5766B16D}" type="presParOf" srcId="{F6076C5E-D7E4-42AC-86EA-C70248E618C4}" destId="{03DCAE1A-1EB6-414D-A2EC-F98FECEAB5B8}" srcOrd="19" destOrd="0" presId="urn:microsoft.com/office/officeart/2005/8/layout/radial6"/>
-    <dgm:cxn modelId="{87BF2D47-F81E-4E94-A926-FC572A126862}" type="presParOf" srcId="{F6076C5E-D7E4-42AC-86EA-C70248E618C4}" destId="{7D6786CD-7B5E-42D3-8D36-1021C544A278}" srcOrd="20" destOrd="0" presId="urn:microsoft.com/office/officeart/2005/8/layout/radial6"/>
-    <dgm:cxn modelId="{49774A86-6358-458B-A975-4A47DF457675}" type="presParOf" srcId="{F6076C5E-D7E4-42AC-86EA-C70248E618C4}" destId="{80A14815-A32D-49EC-B4E3-11C22F13CAD0}" srcOrd="21" destOrd="0" presId="urn:microsoft.com/office/officeart/2005/8/layout/radial6"/>
-    <dgm:cxn modelId="{768BCC1C-9DEA-435F-9D17-FE1F7C98FEAD}" type="presParOf" srcId="{F6076C5E-D7E4-42AC-86EA-C70248E618C4}" destId="{C2D2ED05-0CBC-44DB-869B-C725A9E292C0}" srcOrd="22" destOrd="0" presId="urn:microsoft.com/office/officeart/2005/8/layout/radial6"/>
-    <dgm:cxn modelId="{3B138339-5E60-49B2-8CA8-4486DEA37D74}" type="presParOf" srcId="{F6076C5E-D7E4-42AC-86EA-C70248E618C4}" destId="{A60AAB95-42F5-478B-BEAA-D4CBDFFCF824}" srcOrd="23" destOrd="0" presId="urn:microsoft.com/office/officeart/2005/8/layout/radial6"/>
-    <dgm:cxn modelId="{C8CE50D5-584D-4EDB-93EB-25F1A7E33F6A}" type="presParOf" srcId="{F6076C5E-D7E4-42AC-86EA-C70248E618C4}" destId="{B6892167-962B-4958-8175-44004978393B}" srcOrd="24" destOrd="0" presId="urn:microsoft.com/office/officeart/2005/8/layout/radial6"/>
+    <dgm:cxn modelId="{3F2BA5FC-05CE-42FC-B34E-5C836AF1BEAD}" type="presOf" srcId="{9E0BB733-4B73-418D-8A5E-F728D81C4C4C}" destId="{F6076C5E-D7E4-42AC-86EA-C70248E618C4}" srcOrd="0" destOrd="0" presId="urn:microsoft.com/office/officeart/2005/8/layout/radial6"/>
+    <dgm:cxn modelId="{08616EB3-7C86-4F32-9E4E-EF0AAB33C80B}" type="presOf" srcId="{D9765B9F-E79C-4EE2-B159-B6FC011AD9BD}" destId="{9FFF6C68-1285-446C-8D4D-4B46D23EF18D}" srcOrd="0" destOrd="0" presId="urn:microsoft.com/office/officeart/2005/8/layout/radial6"/>
+    <dgm:cxn modelId="{3C1A2DAC-BD71-4B99-AB25-B28649458E5F}" type="presOf" srcId="{9395DF28-0055-4203-8B12-CB3B7530C41C}" destId="{97B585FE-277F-4377-9E66-F8F303236C82}" srcOrd="0" destOrd="0" presId="urn:microsoft.com/office/officeart/2005/8/layout/radial6"/>
+    <dgm:cxn modelId="{0A14A8DC-B4BC-4FA6-9A0D-33706704759D}" type="presOf" srcId="{E5291BA0-AFFB-4522-8AA3-4BE3A1A8EA6C}" destId="{730CFCD2-25BD-4474-8C51-8590F139D637}" srcOrd="0" destOrd="0" presId="urn:microsoft.com/office/officeart/2005/8/layout/radial6"/>
+    <dgm:cxn modelId="{A9F4C557-D147-4E4C-91E5-4D891A4F471F}" type="presOf" srcId="{E2940B70-47FA-4EA6-8415-BEA3EE736C1D}" destId="{BAAE6956-CD3A-45B9-8221-F29B561504B0}" srcOrd="0" destOrd="0" presId="urn:microsoft.com/office/officeart/2005/8/layout/radial6"/>
+    <dgm:cxn modelId="{564D3250-C2D5-4B87-850C-FE14A8E21D00}" type="presOf" srcId="{4F1357BA-3599-4000-8CC7-EC738DEA48C7}" destId="{B6892167-962B-4958-8175-44004978393B}" srcOrd="0" destOrd="0" presId="urn:microsoft.com/office/officeart/2005/8/layout/radial6"/>
+    <dgm:cxn modelId="{45F54ED7-CF12-4F5B-A33B-2BF9A7C6CA05}" type="presParOf" srcId="{F6076C5E-D7E4-42AC-86EA-C70248E618C4}" destId="{D0359E03-D949-45AA-836A-B565AFD2D6BF}" srcOrd="0" destOrd="0" presId="urn:microsoft.com/office/officeart/2005/8/layout/radial6"/>
+    <dgm:cxn modelId="{161060DF-E4EA-43C8-B1AE-977FACC2F9E3}" type="presParOf" srcId="{F6076C5E-D7E4-42AC-86EA-C70248E618C4}" destId="{730CFCD2-25BD-4474-8C51-8590F139D637}" srcOrd="1" destOrd="0" presId="urn:microsoft.com/office/officeart/2005/8/layout/radial6"/>
+    <dgm:cxn modelId="{7A91E918-EED3-4E87-9F17-2DBFBA820031}" type="presParOf" srcId="{F6076C5E-D7E4-42AC-86EA-C70248E618C4}" destId="{EF29DC17-D792-495E-AC51-5D01C9D472D8}" srcOrd="2" destOrd="0" presId="urn:microsoft.com/office/officeart/2005/8/layout/radial6"/>
+    <dgm:cxn modelId="{78A0DE3D-11BD-46A5-96B8-48E984CCA042}" type="presParOf" srcId="{F6076C5E-D7E4-42AC-86EA-C70248E618C4}" destId="{9FFF6C68-1285-446C-8D4D-4B46D23EF18D}" srcOrd="3" destOrd="0" presId="urn:microsoft.com/office/officeart/2005/8/layout/radial6"/>
+    <dgm:cxn modelId="{8EE04AFC-39AB-4E73-AF5B-ACB2941763AB}" type="presParOf" srcId="{F6076C5E-D7E4-42AC-86EA-C70248E618C4}" destId="{81B80D18-E650-461B-999E-D6D5B2A42445}" srcOrd="4" destOrd="0" presId="urn:microsoft.com/office/officeart/2005/8/layout/radial6"/>
+    <dgm:cxn modelId="{F8D4E84F-FBBF-41BC-BD7C-D988D92BE4E3}" type="presParOf" srcId="{F6076C5E-D7E4-42AC-86EA-C70248E618C4}" destId="{5FA29EE9-2515-4A02-9BA5-6E6D7ECAB518}" srcOrd="5" destOrd="0" presId="urn:microsoft.com/office/officeart/2005/8/layout/radial6"/>
+    <dgm:cxn modelId="{788F2EFE-96B4-4240-8C65-5BCB0D4406F1}" type="presParOf" srcId="{F6076C5E-D7E4-42AC-86EA-C70248E618C4}" destId="{BAAE6956-CD3A-45B9-8221-F29B561504B0}" srcOrd="6" destOrd="0" presId="urn:microsoft.com/office/officeart/2005/8/layout/radial6"/>
+    <dgm:cxn modelId="{48484212-DAB6-4F2D-AE38-025C2DD56CBB}" type="presParOf" srcId="{F6076C5E-D7E4-42AC-86EA-C70248E618C4}" destId="{991DDE3B-73D1-4788-83A0-F633E2B48B0C}" srcOrd="7" destOrd="0" presId="urn:microsoft.com/office/officeart/2005/8/layout/radial6"/>
+    <dgm:cxn modelId="{3035847B-624F-4DE3-828E-544555EC2867}" type="presParOf" srcId="{F6076C5E-D7E4-42AC-86EA-C70248E618C4}" destId="{BA7A1E08-AE67-4044-82D5-A0F6B8E0DDCA}" srcOrd="8" destOrd="0" presId="urn:microsoft.com/office/officeart/2005/8/layout/radial6"/>
+    <dgm:cxn modelId="{884DBE48-799A-4082-A6D7-E33B0E72B841}" type="presParOf" srcId="{F6076C5E-D7E4-42AC-86EA-C70248E618C4}" destId="{7081C8B2-6E4E-43AA-B4F7-F0CC78A18FCE}" srcOrd="9" destOrd="0" presId="urn:microsoft.com/office/officeart/2005/8/layout/radial6"/>
+    <dgm:cxn modelId="{FE88C4EC-910E-441A-A50C-BB7E315448A7}" type="presParOf" srcId="{F6076C5E-D7E4-42AC-86EA-C70248E618C4}" destId="{97B585FE-277F-4377-9E66-F8F303236C82}" srcOrd="10" destOrd="0" presId="urn:microsoft.com/office/officeart/2005/8/layout/radial6"/>
+    <dgm:cxn modelId="{21A4DB9C-7376-4227-A619-80A6E2EABA97}" type="presParOf" srcId="{F6076C5E-D7E4-42AC-86EA-C70248E618C4}" destId="{45E1C157-2466-4004-9726-2BD180EEA997}" srcOrd="11" destOrd="0" presId="urn:microsoft.com/office/officeart/2005/8/layout/radial6"/>
+    <dgm:cxn modelId="{DAC904EA-934D-4ECF-8DC5-41267BEEDCA9}" type="presParOf" srcId="{F6076C5E-D7E4-42AC-86EA-C70248E618C4}" destId="{F452D5B8-A1F1-45EB-8803-6ED597017832}" srcOrd="12" destOrd="0" presId="urn:microsoft.com/office/officeart/2005/8/layout/radial6"/>
+    <dgm:cxn modelId="{72BA6E67-DB8F-4158-BC7E-21EDFB8F954B}" type="presParOf" srcId="{F6076C5E-D7E4-42AC-86EA-C70248E618C4}" destId="{94CC21EE-32EE-4936-8E8D-580648858C48}" srcOrd="13" destOrd="0" presId="urn:microsoft.com/office/officeart/2005/8/layout/radial6"/>
+    <dgm:cxn modelId="{2319F1D3-BC06-4BCE-BE78-8D6B125AF662}" type="presParOf" srcId="{F6076C5E-D7E4-42AC-86EA-C70248E618C4}" destId="{81991019-047A-4A24-BF42-EE2DE06E6D6E}" srcOrd="14" destOrd="0" presId="urn:microsoft.com/office/officeart/2005/8/layout/radial6"/>
+    <dgm:cxn modelId="{9CA76EB1-47C3-46B8-B70F-5FD96C5BC638}" type="presParOf" srcId="{F6076C5E-D7E4-42AC-86EA-C70248E618C4}" destId="{99D79ECE-7EA8-42E0-AD2A-82747AC134DE}" srcOrd="15" destOrd="0" presId="urn:microsoft.com/office/officeart/2005/8/layout/radial6"/>
+    <dgm:cxn modelId="{893FECA5-E711-4B6E-8071-8F1FA2553F36}" type="presParOf" srcId="{F6076C5E-D7E4-42AC-86EA-C70248E618C4}" destId="{F64151BB-4534-413E-BFB1-1F8BB346AA76}" srcOrd="16" destOrd="0" presId="urn:microsoft.com/office/officeart/2005/8/layout/radial6"/>
+    <dgm:cxn modelId="{AA870469-521E-4611-AD7A-CEB1190A469B}" type="presParOf" srcId="{F6076C5E-D7E4-42AC-86EA-C70248E618C4}" destId="{7B0E56A5-0A05-4522-A643-32BD5C1CF576}" srcOrd="17" destOrd="0" presId="urn:microsoft.com/office/officeart/2005/8/layout/radial6"/>
+    <dgm:cxn modelId="{57815C52-F472-4361-8098-E08F544FA833}" type="presParOf" srcId="{F6076C5E-D7E4-42AC-86EA-C70248E618C4}" destId="{F02EBD6F-0D26-4A5D-99B1-C7416A8AF731}" srcOrd="18" destOrd="0" presId="urn:microsoft.com/office/officeart/2005/8/layout/radial6"/>
+    <dgm:cxn modelId="{DC10C40D-8782-47D0-BEC2-90348AC2D132}" type="presParOf" srcId="{F6076C5E-D7E4-42AC-86EA-C70248E618C4}" destId="{03DCAE1A-1EB6-414D-A2EC-F98FECEAB5B8}" srcOrd="19" destOrd="0" presId="urn:microsoft.com/office/officeart/2005/8/layout/radial6"/>
+    <dgm:cxn modelId="{415AD312-EDBD-445D-BA82-AC487AE12104}" type="presParOf" srcId="{F6076C5E-D7E4-42AC-86EA-C70248E618C4}" destId="{7D6786CD-7B5E-42D3-8D36-1021C544A278}" srcOrd="20" destOrd="0" presId="urn:microsoft.com/office/officeart/2005/8/layout/radial6"/>
+    <dgm:cxn modelId="{32D2AEE0-CBAA-4D53-A365-5D4411AC4750}" type="presParOf" srcId="{F6076C5E-D7E4-42AC-86EA-C70248E618C4}" destId="{80A14815-A32D-49EC-B4E3-11C22F13CAD0}" srcOrd="21" destOrd="0" presId="urn:microsoft.com/office/officeart/2005/8/layout/radial6"/>
+    <dgm:cxn modelId="{9676E8B7-5FB3-4532-A2E6-3A10CFA8A647}" type="presParOf" srcId="{F6076C5E-D7E4-42AC-86EA-C70248E618C4}" destId="{C2D2ED05-0CBC-44DB-869B-C725A9E292C0}" srcOrd="22" destOrd="0" presId="urn:microsoft.com/office/officeart/2005/8/layout/radial6"/>
+    <dgm:cxn modelId="{24AACED8-1DCB-4282-BAD3-39203C144106}" type="presParOf" srcId="{F6076C5E-D7E4-42AC-86EA-C70248E618C4}" destId="{A60AAB95-42F5-478B-BEAA-D4CBDFFCF824}" srcOrd="23" destOrd="0" presId="urn:microsoft.com/office/officeart/2005/8/layout/radial6"/>
+    <dgm:cxn modelId="{4D1CDCD6-E382-4777-A1DA-8EE07DC96E55}" type="presParOf" srcId="{F6076C5E-D7E4-42AC-86EA-C70248E618C4}" destId="{B6892167-962B-4958-8175-44004978393B}" srcOrd="24" destOrd="0" presId="urn:microsoft.com/office/officeart/2005/8/layout/radial6"/>
   </dgm:cxnLst>
   <dgm:bg/>
   <dgm:whole/>
@@ -24857,247 +26104,247 @@
     </dgm:pt>
   </dgm:ptLst>
   <dgm:cxnLst>
+    <dgm:cxn modelId="{7832917F-5D16-45BC-9777-53DC1D294DFE}" type="presOf" srcId="{1B01282E-32ED-4100-BA15-F98DD23DA70D}" destId="{E79EE3CD-306D-4BAF-B678-5202BF8BE090}" srcOrd="0" destOrd="0" presId="urn:microsoft.com/office/officeart/2005/8/layout/orgChart1"/>
     <dgm:cxn modelId="{DFDCD9DB-A3E9-406D-825D-91CEAABA3BE2}" srcId="{6E4290F0-9434-49B6-94EF-5143FA25BD67}" destId="{D6C80051-A228-488D-8802-97DC758F9419}" srcOrd="2" destOrd="0" parTransId="{81990DFE-4E58-4CD1-9E0A-DBAA4FBFCDBE}" sibTransId="{EDE73C0C-C0F9-4447-9F8F-624A489067D3}"/>
-    <dgm:cxn modelId="{8E89AE7A-D29B-48D6-A53F-AB7BBC835D9C}" type="presOf" srcId="{AFC12135-3E18-4229-9A81-3CA26259902E}" destId="{B4C6DCE3-8118-48A4-9CEC-3C3639FCCD13}" srcOrd="1" destOrd="0" presId="urn:microsoft.com/office/officeart/2005/8/layout/orgChart1"/>
-    <dgm:cxn modelId="{936811D6-1DF0-4BC1-8152-CEDF0F230BCA}" type="presOf" srcId="{81990DFE-4E58-4CD1-9E0A-DBAA4FBFCDBE}" destId="{2313EA59-9C98-4A74-A392-81AB8AEE117C}" srcOrd="0" destOrd="0" presId="urn:microsoft.com/office/officeart/2005/8/layout/orgChart1"/>
-    <dgm:cxn modelId="{DBBBDF2D-F987-4353-9881-BC35945B22E3}" type="presOf" srcId="{C89F7B45-4376-4038-9455-1F0570EC8533}" destId="{030AEBFF-D0BE-4933-B798-771B946A1784}" srcOrd="0" destOrd="0" presId="urn:microsoft.com/office/officeart/2005/8/layout/orgChart1"/>
-    <dgm:cxn modelId="{BC10E497-6AA1-4063-8FC0-358E6C965B12}" type="presOf" srcId="{CFD4C081-4276-4C89-997A-F3B2665F8EA3}" destId="{3EC39DA9-8C1B-4940-A2F9-60CF9C2301D3}" srcOrd="0" destOrd="0" presId="urn:microsoft.com/office/officeart/2005/8/layout/orgChart1"/>
+    <dgm:cxn modelId="{BDBE8235-E9FB-4EA5-B575-3CFE75A7BDEF}" type="presOf" srcId="{E70B4625-3CCE-499C-8E4B-402C0928EAE0}" destId="{F6D0353C-F2FD-4C66-A803-3E6488512125}" srcOrd="0" destOrd="0" presId="urn:microsoft.com/office/officeart/2005/8/layout/orgChart1"/>
+    <dgm:cxn modelId="{A50FBD0A-70DA-4BD1-98C4-8A6BEC4272BF}" type="presOf" srcId="{81990DFE-4E58-4CD1-9E0A-DBAA4FBFCDBE}" destId="{2313EA59-9C98-4A74-A392-81AB8AEE117C}" srcOrd="0" destOrd="0" presId="urn:microsoft.com/office/officeart/2005/8/layout/orgChart1"/>
+    <dgm:cxn modelId="{1AC17AFE-D07E-47FB-923A-D687A768D109}" type="presOf" srcId="{7A9712A9-A9E8-4D82-A450-524FE42C480A}" destId="{0063CBAB-5A89-4DF0-8028-711768AE441B}" srcOrd="1" destOrd="0" presId="urn:microsoft.com/office/officeart/2005/8/layout/orgChart1"/>
+    <dgm:cxn modelId="{0F326289-E755-4FD2-AADD-B2D51D92D75D}" type="presOf" srcId="{28D992DF-09B7-40F0-8ED1-769ADEB092B5}" destId="{E00047BB-8703-448C-9668-1CB17762B972}" srcOrd="0" destOrd="0" presId="urn:microsoft.com/office/officeart/2005/8/layout/orgChart1"/>
     <dgm:cxn modelId="{5DAAB514-6E4C-4573-B46B-09FC3BCFA093}" srcId="{6E4290F0-9434-49B6-94EF-5143FA25BD67}" destId="{445AA6E7-AC39-4611-9562-8FBD1932C5C8}" srcOrd="0" destOrd="0" parTransId="{46ACCF0C-8AE5-47DB-9349-F38CA6E3E539}" sibTransId="{E2727665-5981-45C9-8CA4-C1EAE78B9326}"/>
     <dgm:cxn modelId="{56E69BB6-D3C9-4873-8EE2-27D9156915E9}" srcId="{00AAF8ED-F34F-4822-85D1-6B17183FE917}" destId="{3FB9B959-0A7C-4CE7-8042-A08C4BEC3B40}" srcOrd="2" destOrd="0" parTransId="{1B01282E-32ED-4100-BA15-F98DD23DA70D}" sibTransId="{2B3873C4-6B32-447E-BC9E-EC60339CD294}"/>
-    <dgm:cxn modelId="{EE475875-6ED3-4C40-B84A-5CD19B505F26}" type="presOf" srcId="{6E4290F0-9434-49B6-94EF-5143FA25BD67}" destId="{9AFF82C2-6B69-4B53-8769-21208BC5B8CE}" srcOrd="0" destOrd="0" presId="urn:microsoft.com/office/officeart/2005/8/layout/orgChart1"/>
-    <dgm:cxn modelId="{5AC97C2B-0743-49B0-AF8D-F8B5CB565A8D}" type="presOf" srcId="{AFC12135-3E18-4229-9A81-3CA26259902E}" destId="{61A41FCD-AFE9-466D-8ED5-E453D013D2F1}" srcOrd="0" destOrd="0" presId="urn:microsoft.com/office/officeart/2005/8/layout/orgChart1"/>
+    <dgm:cxn modelId="{22D8CD14-9DC1-41CA-A250-ED4DBCDF5490}" type="presOf" srcId="{445AA6E7-AC39-4611-9562-8FBD1932C5C8}" destId="{6BA6C8B9-D8CC-4189-B352-0195B72F8BC4}" srcOrd="0" destOrd="0" presId="urn:microsoft.com/office/officeart/2005/8/layout/orgChart1"/>
+    <dgm:cxn modelId="{AA521803-6E85-4F64-8825-33023241316C}" type="presOf" srcId="{AFC12135-3E18-4229-9A81-3CA26259902E}" destId="{61A41FCD-AFE9-466D-8ED5-E453D013D2F1}" srcOrd="0" destOrd="0" presId="urn:microsoft.com/office/officeart/2005/8/layout/orgChart1"/>
+    <dgm:cxn modelId="{C65F919C-17F0-4CD2-8DDF-D500E8F16D8D}" type="presOf" srcId="{0038B3C5-F0E9-4183-B90C-B5A8B0C5F6D8}" destId="{6F5D6F48-94AF-4406-BB9B-25469B9E4C44}" srcOrd="1" destOrd="0" presId="urn:microsoft.com/office/officeart/2005/8/layout/orgChart1"/>
     <dgm:cxn modelId="{FED93F4F-7C13-4B92-94F1-3F581436CB71}" srcId="{7A9712A9-A9E8-4D82-A450-524FE42C480A}" destId="{56CADD5F-D44F-4307-989D-3D1358E9AF51}" srcOrd="0" destOrd="0" parTransId="{8CAF8572-4E38-401F-A526-86AABF3F566D}" sibTransId="{94BB423C-E65A-485A-8B10-92B8FC35ADC4}"/>
-    <dgm:cxn modelId="{1C579573-DB82-4A26-BF92-707AE5F3AD50}" type="presOf" srcId="{555926E6-423A-41D2-B0DA-B834B5544FE2}" destId="{ED4304EC-BB87-4B05-A93A-5A14F9AED3C1}" srcOrd="0" destOrd="0" presId="urn:microsoft.com/office/officeart/2005/8/layout/orgChart1"/>
-    <dgm:cxn modelId="{AA644582-AB83-4E17-8B0B-69FACDBF9867}" type="presOf" srcId="{56CADD5F-D44F-4307-989D-3D1358E9AF51}" destId="{338749C1-71E3-4BC0-905E-9C45C3BFBFB8}" srcOrd="1" destOrd="0" presId="urn:microsoft.com/office/officeart/2005/8/layout/orgChart1"/>
-    <dgm:cxn modelId="{ADD11604-EF4C-4CD5-A4FB-A352916962AA}" type="presOf" srcId="{28D992DF-09B7-40F0-8ED1-769ADEB092B5}" destId="{E00047BB-8703-448C-9668-1CB17762B972}" srcOrd="0" destOrd="0" presId="urn:microsoft.com/office/officeart/2005/8/layout/orgChart1"/>
-    <dgm:cxn modelId="{62EDEB43-8569-4987-806A-6DCFAF38300C}" type="presOf" srcId="{7A9712A9-A9E8-4D82-A450-524FE42C480A}" destId="{3ACD528F-2C85-4A31-AF16-BF5BA1F1A135}" srcOrd="0" destOrd="0" presId="urn:microsoft.com/office/officeart/2005/8/layout/orgChart1"/>
-    <dgm:cxn modelId="{8E9D4D24-F2BA-44F4-A24F-BEF464A190F9}" type="presOf" srcId="{428CDE1A-AC88-40BB-BDA2-B17CAB41EADA}" destId="{D19293B1-0547-48CD-8E85-CBE4FCDFE012}" srcOrd="0" destOrd="0" presId="urn:microsoft.com/office/officeart/2005/8/layout/orgChart1"/>
+    <dgm:cxn modelId="{B9E2CF71-5540-4B95-B538-15FD10CC31AA}" type="presOf" srcId="{099B5C29-A1B7-45AC-9FE2-6757B5D48763}" destId="{EE9CDB54-3C7B-4CD2-8656-49C4105EA142}" srcOrd="0" destOrd="0" presId="urn:microsoft.com/office/officeart/2005/8/layout/orgChart1"/>
+    <dgm:cxn modelId="{CDA78198-F072-4A33-A0DB-C955A92C8A5A}" type="presOf" srcId="{6652B45F-10BA-4F98-A2D8-233E0A505807}" destId="{DD54FB4A-8FC9-4BE5-AAC9-A1BF42B34C00}" srcOrd="0" destOrd="0" presId="urn:microsoft.com/office/officeart/2005/8/layout/orgChart1"/>
+    <dgm:cxn modelId="{B9F8773E-AB26-461C-85CF-F82B3F917AC1}" type="presOf" srcId="{7AEFF8E2-C8B2-40D5-9FF5-A556B4650289}" destId="{A826453B-D3EB-4FE1-964D-D376394C035A}" srcOrd="0" destOrd="0" presId="urn:microsoft.com/office/officeart/2005/8/layout/orgChart1"/>
+    <dgm:cxn modelId="{692DFEF5-2777-4C55-ACB1-E2CA89BD845A}" type="presOf" srcId="{D6C80051-A228-488D-8802-97DC758F9419}" destId="{9EC3A83F-61EC-487D-8B84-C17BAB8EF9D1}" srcOrd="0" destOrd="0" presId="urn:microsoft.com/office/officeart/2005/8/layout/orgChart1"/>
+    <dgm:cxn modelId="{D6927C5E-2FC5-4535-AD94-92DFCDF5C509}" type="presOf" srcId="{035B45F9-FBDA-486F-99D3-A510CEEAD269}" destId="{8CCAD5BB-3391-4F0A-A0F8-858E7527D9CC}" srcOrd="0" destOrd="0" presId="urn:microsoft.com/office/officeart/2005/8/layout/orgChart1"/>
+    <dgm:cxn modelId="{917AA3B4-C735-46E5-910D-FE7A7B2C36C8}" type="presOf" srcId="{E354491B-0995-44CB-A22C-E13272108E97}" destId="{BC3C126B-3DAA-473E-9816-4FB885920109}" srcOrd="0" destOrd="0" presId="urn:microsoft.com/office/officeart/2005/8/layout/orgChart1"/>
+    <dgm:cxn modelId="{2040E123-F37D-41CF-A76D-BB89D4B8A680}" type="presOf" srcId="{428CDE1A-AC88-40BB-BDA2-B17CAB41EADA}" destId="{D19293B1-0547-48CD-8E85-CBE4FCDFE012}" srcOrd="0" destOrd="0" presId="urn:microsoft.com/office/officeart/2005/8/layout/orgChart1"/>
+    <dgm:cxn modelId="{0408C19D-B7E3-4429-9BB7-4C7CECDDF8B3}" type="presOf" srcId="{5819F083-D1A6-40C5-8BA0-49F68372D0D2}" destId="{75209213-2668-4322-B04E-C48841DF81C5}" srcOrd="1" destOrd="0" presId="urn:microsoft.com/office/officeart/2005/8/layout/orgChart1"/>
+    <dgm:cxn modelId="{23F1CF1C-8962-41AB-8F1D-1D3B5EBC4099}" type="presOf" srcId="{CFD4C081-4276-4C89-997A-F3B2665F8EA3}" destId="{FC8DBE91-3068-4569-8576-5FA8A54CAD98}" srcOrd="1" destOrd="0" presId="urn:microsoft.com/office/officeart/2005/8/layout/orgChart1"/>
     <dgm:cxn modelId="{BECAFD2A-4932-4C73-8D33-01C57C52399D}" srcId="{6E4290F0-9434-49B6-94EF-5143FA25BD67}" destId="{7AEFF8E2-C8B2-40D5-9FF5-A556B4650289}" srcOrd="3" destOrd="0" parTransId="{87EB4D8E-2442-4EE8-B35B-7B16A6512CD9}" sibTransId="{150F023C-5634-488F-B336-94ACC321E051}"/>
-    <dgm:cxn modelId="{F63FC5B3-D90E-48BB-8A74-FC4FEF8057C7}" type="presOf" srcId="{7A9712A9-A9E8-4D82-A450-524FE42C480A}" destId="{0063CBAB-5A89-4DF0-8028-711768AE441B}" srcOrd="1" destOrd="0" presId="urn:microsoft.com/office/officeart/2005/8/layout/orgChart1"/>
-    <dgm:cxn modelId="{29CEFBBB-28A8-4D24-A359-9DC1983783E3}" type="presOf" srcId="{A3C057AB-8BAA-4753-82EA-6A1B4AEC7F39}" destId="{B8B964EF-6FF3-47A5-AC4E-120A8F934221}" srcOrd="0" destOrd="0" presId="urn:microsoft.com/office/officeart/2005/8/layout/orgChart1"/>
-    <dgm:cxn modelId="{F6FEE235-6E7B-413B-AC43-73A42B4D4C9F}" type="presOf" srcId="{87EB4D8E-2442-4EE8-B35B-7B16A6512CD9}" destId="{97D848EB-24AA-4BC3-8C11-64B8CE8457E7}" srcOrd="0" destOrd="0" presId="urn:microsoft.com/office/officeart/2005/8/layout/orgChart1"/>
-    <dgm:cxn modelId="{092DD40A-9207-420D-A449-D2D25F73960B}" type="presOf" srcId="{D6C80051-A228-488D-8802-97DC758F9419}" destId="{9EC3A83F-61EC-487D-8B84-C17BAB8EF9D1}" srcOrd="0" destOrd="0" presId="urn:microsoft.com/office/officeart/2005/8/layout/orgChart1"/>
-    <dgm:cxn modelId="{046A4F56-AFAC-42C7-A03B-21355EA2EA2B}" type="presOf" srcId="{CFD4C081-4276-4C89-997A-F3B2665F8EA3}" destId="{FC8DBE91-3068-4569-8576-5FA8A54CAD98}" srcOrd="1" destOrd="0" presId="urn:microsoft.com/office/officeart/2005/8/layout/orgChart1"/>
-    <dgm:cxn modelId="{70E0266D-4F25-4BFF-AEDD-63D50165FDEB}" type="presOf" srcId="{D4F7D221-C35E-45CA-90D6-88149BAA56F5}" destId="{F98F3CAD-4D2D-40D5-924C-C908F254989C}" srcOrd="0" destOrd="0" presId="urn:microsoft.com/office/officeart/2005/8/layout/orgChart1"/>
-    <dgm:cxn modelId="{CAE24F6C-3596-4603-B37A-F146E292FEE6}" type="presOf" srcId="{11267818-3FE8-4204-A22C-77F3CA0FB87C}" destId="{05B24125-8561-450B-AB5A-4CF61AC6FB4F}" srcOrd="0" destOrd="0" presId="urn:microsoft.com/office/officeart/2005/8/layout/orgChart1"/>
-    <dgm:cxn modelId="{60C00CAA-2746-448E-A19A-7FF9A4F7A6DC}" type="presOf" srcId="{3FB9B959-0A7C-4CE7-8042-A08C4BEC3B40}" destId="{82D6BC35-8D8C-4AB0-9BCD-2AEF0D67687A}" srcOrd="0" destOrd="0" presId="urn:microsoft.com/office/officeart/2005/8/layout/orgChart1"/>
-    <dgm:cxn modelId="{8CD44EF0-25C9-4F0E-B542-FCAD75E496B7}" type="presOf" srcId="{3FB9B959-0A7C-4CE7-8042-A08C4BEC3B40}" destId="{DEDD680B-1483-422B-B1A2-E97A9D807C44}" srcOrd="1" destOrd="0" presId="urn:microsoft.com/office/officeart/2005/8/layout/orgChart1"/>
+    <dgm:cxn modelId="{C688E0A8-28C8-4969-8165-74CD8462B65F}" type="presOf" srcId="{A3C057AB-8BAA-4753-82EA-6A1B4AEC7F39}" destId="{32C7811F-19C4-42AA-A94D-4CC56E1BC037}" srcOrd="1" destOrd="0" presId="urn:microsoft.com/office/officeart/2005/8/layout/orgChart1"/>
+    <dgm:cxn modelId="{99DF7314-43A2-47B7-BD74-44C8F16E9062}" type="presOf" srcId="{46ACCF0C-8AE5-47DB-9349-F38CA6E3E539}" destId="{31720407-10BF-40C7-BE23-1E906D82C4A9}" srcOrd="0" destOrd="0" presId="urn:microsoft.com/office/officeart/2005/8/layout/orgChart1"/>
+    <dgm:cxn modelId="{C60FEFEB-F1AE-48B4-8123-84296438F8E4}" type="presOf" srcId="{7AEFF8E2-C8B2-40D5-9FF5-A556B4650289}" destId="{C2340FAC-8F65-482C-99EB-2940EA812DE0}" srcOrd="1" destOrd="0" presId="urn:microsoft.com/office/officeart/2005/8/layout/orgChart1"/>
+    <dgm:cxn modelId="{AE028B88-38B7-4666-992A-94F41559C2BD}" type="presOf" srcId="{00AAF8ED-F34F-4822-85D1-6B17183FE917}" destId="{24573ED7-40B5-4D72-84B4-6E368AEA37E4}" srcOrd="0" destOrd="0" presId="urn:microsoft.com/office/officeart/2005/8/layout/orgChart1"/>
+    <dgm:cxn modelId="{EFFC38F3-D282-4CB4-8A25-3E632D00719C}" type="presOf" srcId="{8CAF8572-4E38-401F-A526-86AABF3F566D}" destId="{E0ADA573-3F86-4820-8737-3AEC5FAE66C6}" srcOrd="0" destOrd="0" presId="urn:microsoft.com/office/officeart/2005/8/layout/orgChart1"/>
+    <dgm:cxn modelId="{D7D8C875-427C-4EC1-8682-34EBEF8C1ADC}" type="presOf" srcId="{6E4290F0-9434-49B6-94EF-5143FA25BD67}" destId="{9AFF82C2-6B69-4B53-8769-21208BC5B8CE}" srcOrd="0" destOrd="0" presId="urn:microsoft.com/office/officeart/2005/8/layout/orgChart1"/>
     <dgm:cxn modelId="{478C61C1-BAD5-4807-90C2-8B78BDD17DB5}" srcId="{6D522C42-2909-4321-8429-4F2327B65402}" destId="{5819F083-D1A6-40C5-8BA0-49F68372D0D2}" srcOrd="1" destOrd="0" parTransId="{1C80DB50-5554-4A24-9D2C-595872931A5F}" sibTransId="{4C7DF496-733C-48B1-B1B0-052047DF4EE7}"/>
-    <dgm:cxn modelId="{37479C8E-8442-4363-93C8-38B1553CAC24}" type="presOf" srcId="{E354491B-0995-44CB-A22C-E13272108E97}" destId="{DEB66E4E-1A51-4469-B3BE-6FDF9C417CA4}" srcOrd="1" destOrd="0" presId="urn:microsoft.com/office/officeart/2005/8/layout/orgChart1"/>
+    <dgm:cxn modelId="{3D14F43E-E5D9-4028-8918-2BEE724174EB}" type="presOf" srcId="{1A45DF53-0F89-4F16-A74D-60A54553BAB2}" destId="{6860CEC6-E31D-44B5-A08E-2EC56937C8EB}" srcOrd="1" destOrd="0" presId="urn:microsoft.com/office/officeart/2005/8/layout/orgChart1"/>
     <dgm:cxn modelId="{3ACA87FC-2A27-45F7-ABD5-7815B4C3DA00}" srcId="{6D522C42-2909-4321-8429-4F2327B65402}" destId="{E354491B-0995-44CB-A22C-E13272108E97}" srcOrd="0" destOrd="0" parTransId="{099B5C29-A1B7-45AC-9FE2-6757B5D48763}" sibTransId="{A76DCFC0-CB55-4B3E-926B-67E92B9787E8}"/>
-    <dgm:cxn modelId="{993197A5-038F-4B85-8528-AAE64D254A4F}" type="presOf" srcId="{00AAF8ED-F34F-4822-85D1-6B17183FE917}" destId="{24573ED7-40B5-4D72-84B4-6E368AEA37E4}" srcOrd="0" destOrd="0" presId="urn:microsoft.com/office/officeart/2005/8/layout/orgChart1"/>
+    <dgm:cxn modelId="{25649F27-82B6-4554-BA33-B32153101250}" type="presOf" srcId="{3FB9B959-0A7C-4CE7-8042-A08C4BEC3B40}" destId="{82D6BC35-8D8C-4AB0-9BCD-2AEF0D67687A}" srcOrd="0" destOrd="0" presId="urn:microsoft.com/office/officeart/2005/8/layout/orgChart1"/>
+    <dgm:cxn modelId="{17B9ADD8-CAB5-4941-8E52-1D16FA672EAE}" type="presOf" srcId="{00AAF8ED-F34F-4822-85D1-6B17183FE917}" destId="{CFDAD7AC-A36A-4103-902A-2AA9228CAB7E}" srcOrd="1" destOrd="0" presId="urn:microsoft.com/office/officeart/2005/8/layout/orgChart1"/>
+    <dgm:cxn modelId="{B474AF91-D3A5-4011-B775-63B6F9087B5D}" type="presOf" srcId="{D6C80051-A228-488D-8802-97DC758F9419}" destId="{E6527113-F3ED-46C1-A935-F25210F55E45}" srcOrd="1" destOrd="0" presId="urn:microsoft.com/office/officeart/2005/8/layout/orgChart1"/>
     <dgm:cxn modelId="{8E8BD0EE-ED56-4AF7-80CE-DB007AA5AED5}" srcId="{6E4290F0-9434-49B6-94EF-5143FA25BD67}" destId="{D371E0A6-E6FB-4C51-9D34-A5A9C4E9FA96}" srcOrd="6" destOrd="0" parTransId="{BB70412D-FD19-47E2-A105-A1DF303BB260}" sibTransId="{C2DF2676-873C-4018-A07A-13EA0BA726A5}"/>
-    <dgm:cxn modelId="{957F2D8D-3A9C-4DB3-BCDC-D45872B60A67}" type="presOf" srcId="{D371E0A6-E6FB-4C51-9D34-A5A9C4E9FA96}" destId="{A880EE12-52DD-43CE-844D-D2EA7DC3800D}" srcOrd="1" destOrd="0" presId="urn:microsoft.com/office/officeart/2005/8/layout/orgChart1"/>
     <dgm:cxn modelId="{2B23C0CC-246C-4ECD-A4EB-B96D652A114F}" srcId="{00AAF8ED-F34F-4822-85D1-6B17183FE917}" destId="{CFD4C081-4276-4C89-997A-F3B2665F8EA3}" srcOrd="3" destOrd="0" parTransId="{B0DA7FA6-6C1A-4A80-AF6E-1683140E276C}" sibTransId="{A70780A6-E4BA-468B-A2DE-34EE3EC9F014}"/>
-    <dgm:cxn modelId="{C5B45E29-F588-41DE-80AD-6E2C959D3461}" type="presOf" srcId="{607CB572-55F6-43D5-BD9C-44B47356F072}" destId="{E2209CD7-06B1-4C48-8E24-5F32438BDC6B}" srcOrd="0" destOrd="0" presId="urn:microsoft.com/office/officeart/2005/8/layout/orgChart1"/>
-    <dgm:cxn modelId="{DE464060-9FF6-4E52-9FBE-1AF7AAFECB75}" type="presOf" srcId="{48094F30-499F-4EFE-9A60-B8FC2C5D6026}" destId="{C5DA7549-5CBA-4A2D-9515-49A1D82111F6}" srcOrd="0" destOrd="0" presId="urn:microsoft.com/office/officeart/2005/8/layout/orgChart1"/>
-    <dgm:cxn modelId="{019A3ECD-2CAA-4459-BF0A-CF09FDF67F13}" type="presOf" srcId="{1A45DF53-0F89-4F16-A74D-60A54553BAB2}" destId="{6860CEC6-E31D-44B5-A08E-2EC56937C8EB}" srcOrd="1" destOrd="0" presId="urn:microsoft.com/office/officeart/2005/8/layout/orgChart1"/>
-    <dgm:cxn modelId="{DB930EF3-4491-4EF0-87C4-A36F1D021F1B}" type="presOf" srcId="{00AAF8ED-F34F-4822-85D1-6B17183FE917}" destId="{CFDAD7AC-A36A-4103-902A-2AA9228CAB7E}" srcOrd="1" destOrd="0" presId="urn:microsoft.com/office/officeart/2005/8/layout/orgChart1"/>
+    <dgm:cxn modelId="{69121EFF-F45D-4489-8417-663ED4999F8C}" type="presOf" srcId="{607CB572-55F6-43D5-BD9C-44B47356F072}" destId="{E2209CD7-06B1-4C48-8E24-5F32438BDC6B}" srcOrd="0" destOrd="0" presId="urn:microsoft.com/office/officeart/2005/8/layout/orgChart1"/>
+    <dgm:cxn modelId="{D3F470F7-8434-416A-B0E4-F034BF6760B1}" type="presOf" srcId="{6E4290F0-9434-49B6-94EF-5143FA25BD67}" destId="{59BBC194-C4CF-477B-A533-4F3AB7DC8D6E}" srcOrd="1" destOrd="0" presId="urn:microsoft.com/office/officeart/2005/8/layout/orgChart1"/>
     <dgm:cxn modelId="{8EC38020-5728-4746-8C7B-DA7280290095}" srcId="{6E4290F0-9434-49B6-94EF-5143FA25BD67}" destId="{A3C057AB-8BAA-4753-82EA-6A1B4AEC7F39}" srcOrd="1" destOrd="0" parTransId="{C89F7B45-4376-4038-9455-1F0570EC8533}" sibTransId="{CD884190-8BAD-42D1-A1E4-FFC4D3508708}"/>
-    <dgm:cxn modelId="{4CF1A6BA-4814-4F8A-995C-E73AD7644D28}" type="presOf" srcId="{E354491B-0995-44CB-A22C-E13272108E97}" destId="{BC3C126B-3DAA-473E-9816-4FB885920109}" srcOrd="0" destOrd="0" presId="urn:microsoft.com/office/officeart/2005/8/layout/orgChart1"/>
+    <dgm:cxn modelId="{664056B9-9693-46D1-BACD-DF7248A355F0}" type="presOf" srcId="{3FB9B959-0A7C-4CE7-8042-A08C4BEC3B40}" destId="{DEDD680B-1483-422B-B1A2-E97A9D807C44}" srcOrd="1" destOrd="0" presId="urn:microsoft.com/office/officeart/2005/8/layout/orgChart1"/>
     <dgm:cxn modelId="{A7AAC5B7-BB3D-417E-A252-6C3868720623}" srcId="{00AAF8ED-F34F-4822-85D1-6B17183FE917}" destId="{6D522C42-2909-4321-8429-4F2327B65402}" srcOrd="0" destOrd="0" parTransId="{865BD619-C16E-4FA3-81BC-CD44FB911614}" sibTransId="{C84C043A-7CB3-4729-AB9A-638402DA02B3}"/>
-    <dgm:cxn modelId="{A3CD6CA9-49CF-485E-9BD0-52EE4E69625B}" type="presOf" srcId="{1B01282E-32ED-4100-BA15-F98DD23DA70D}" destId="{E79EE3CD-306D-4BAF-B678-5202BF8BE090}" srcOrd="0" destOrd="0" presId="urn:microsoft.com/office/officeart/2005/8/layout/orgChart1"/>
-    <dgm:cxn modelId="{5FA25137-556E-459D-B201-6CC6727F29C7}" type="presOf" srcId="{8CAF8572-4E38-401F-A526-86AABF3F566D}" destId="{E0ADA573-3F86-4820-8737-3AEC5FAE66C6}" srcOrd="0" destOrd="0" presId="urn:microsoft.com/office/officeart/2005/8/layout/orgChart1"/>
-    <dgm:cxn modelId="{5488CCEA-8232-492D-92A6-7A79081BC3B3}" type="presOf" srcId="{77614350-4EF2-483D-AF39-3495D8470BFE}" destId="{9DC28BBE-0F90-444A-887A-D3B5CEFBAF2B}" srcOrd="0" destOrd="0" presId="urn:microsoft.com/office/officeart/2005/8/layout/orgChart1"/>
+    <dgm:cxn modelId="{003B2776-AFAF-408C-A61E-27CA33094EA7}" type="presOf" srcId="{48094F30-499F-4EFE-9A60-B8FC2C5D6026}" destId="{DCF53C2B-2C61-4ECA-8625-5779FC23C442}" srcOrd="1" destOrd="0" presId="urn:microsoft.com/office/officeart/2005/8/layout/orgChart1"/>
+    <dgm:cxn modelId="{FB1053E0-1CC3-4647-9B9A-3F9E60206E52}" type="presOf" srcId="{A3C057AB-8BAA-4753-82EA-6A1B4AEC7F39}" destId="{B8B964EF-6FF3-47A5-AC4E-120A8F934221}" srcOrd="0" destOrd="0" presId="urn:microsoft.com/office/officeart/2005/8/layout/orgChart1"/>
+    <dgm:cxn modelId="{1267F511-E52D-491F-B16B-928C1B4D484E}" type="presOf" srcId="{BB70412D-FD19-47E2-A105-A1DF303BB260}" destId="{92B67BF0-3A0B-4962-8D2B-E3F242AA97D3}" srcOrd="0" destOrd="0" presId="urn:microsoft.com/office/officeart/2005/8/layout/orgChart1"/>
+    <dgm:cxn modelId="{0336F87B-4C96-4148-BBBD-7E266F932512}" type="presOf" srcId="{9182F2B4-670F-4664-995C-57FBACFC71A7}" destId="{49CD6CB7-51E0-4CBE-ADBD-2BFA77D2F938}" srcOrd="0" destOrd="0" presId="urn:microsoft.com/office/officeart/2005/8/layout/orgChart1"/>
+    <dgm:cxn modelId="{D13EF0FB-4A0C-4F7A-A355-86B84A709A2D}" type="presOf" srcId="{7A9712A9-A9E8-4D82-A450-524FE42C480A}" destId="{3ACD528F-2C85-4A31-AF16-BF5BA1F1A135}" srcOrd="0" destOrd="0" presId="urn:microsoft.com/office/officeart/2005/8/layout/orgChart1"/>
+    <dgm:cxn modelId="{2D14D27E-C356-471A-8EDB-C2C99E645565}" type="presOf" srcId="{D371E0A6-E6FB-4C51-9D34-A5A9C4E9FA96}" destId="{A880EE12-52DD-43CE-844D-D2EA7DC3800D}" srcOrd="1" destOrd="0" presId="urn:microsoft.com/office/officeart/2005/8/layout/orgChart1"/>
     <dgm:cxn modelId="{1A24B951-54E5-4255-9D59-082DAD40F8F8}" srcId="{428CDE1A-AC88-40BB-BDA2-B17CAB41EADA}" destId="{00AAF8ED-F34F-4822-85D1-6B17183FE917}" srcOrd="0" destOrd="0" parTransId="{00FF6970-5372-44F7-B3ED-D7443C12325C}" sibTransId="{D2A4EC39-A065-4699-BA38-48EC083DE2B2}"/>
-    <dgm:cxn modelId="{9E769470-CF75-431B-9FC9-D43B899E20B9}" type="presOf" srcId="{0038B3C5-F0E9-4183-B90C-B5A8B0C5F6D8}" destId="{6F5D6F48-94AF-4406-BB9B-25469B9E4C44}" srcOrd="1" destOrd="0" presId="urn:microsoft.com/office/officeart/2005/8/layout/orgChart1"/>
     <dgm:cxn modelId="{5CEC3C8D-3397-4FBE-8817-E2BFC869BF7A}" srcId="{6E4290F0-9434-49B6-94EF-5143FA25BD67}" destId="{48094F30-499F-4EFE-9A60-B8FC2C5D6026}" srcOrd="4" destOrd="0" parTransId="{555926E6-423A-41D2-B0DA-B834B5544FE2}" sibTransId="{958FBC6E-4160-4850-8745-B938EA3D6512}"/>
     <dgm:cxn modelId="{BFF1F040-F308-4E9A-B273-37055B6CB4FF}" srcId="{D4F7D221-C35E-45CA-90D6-88149BAA56F5}" destId="{7A9712A9-A9E8-4D82-A450-524FE42C480A}" srcOrd="0" destOrd="0" parTransId="{72C8FDE9-A09B-4941-8C5D-DAC967A084D8}" sibTransId="{EAC123D4-98F2-4CBC-B5D9-C97A76EDF6CA}"/>
-    <dgm:cxn modelId="{C68388BC-2DE1-42E2-87C7-6DE7630D0E55}" type="presOf" srcId="{9182F2B4-670F-4664-995C-57FBACFC71A7}" destId="{49CD6CB7-51E0-4CBE-ADBD-2BFA77D2F938}" srcOrd="0" destOrd="0" presId="urn:microsoft.com/office/officeart/2005/8/layout/orgChart1"/>
-    <dgm:cxn modelId="{8F6F198F-26C9-408F-862F-0DEF56D87213}" type="presOf" srcId="{099B5C29-A1B7-45AC-9FE2-6757B5D48763}" destId="{EE9CDB54-3C7B-4CD2-8656-49C4105EA142}" srcOrd="0" destOrd="0" presId="urn:microsoft.com/office/officeart/2005/8/layout/orgChart1"/>
-    <dgm:cxn modelId="{9E028170-EE46-478B-9ADE-80ACEEBCD468}" type="presOf" srcId="{7AEFF8E2-C8B2-40D5-9FF5-A556B4650289}" destId="{A826453B-D3EB-4FE1-964D-D376394C035A}" srcOrd="0" destOrd="0" presId="urn:microsoft.com/office/officeart/2005/8/layout/orgChart1"/>
-    <dgm:cxn modelId="{E06659E3-5EFB-420C-B0DF-F6ED88F2E445}" type="presOf" srcId="{1A45DF53-0F89-4F16-A74D-60A54553BAB2}" destId="{9C36F02A-7CBD-4B82-9BA2-FBAA1E74F9F3}" srcOrd="0" destOrd="0" presId="urn:microsoft.com/office/officeart/2005/8/layout/orgChart1"/>
-    <dgm:cxn modelId="{BA1A0AB0-DD3D-4969-B3A0-2CAC171279D0}" type="presOf" srcId="{48094F30-499F-4EFE-9A60-B8FC2C5D6026}" destId="{DCF53C2B-2C61-4ECA-8625-5779FC23C442}" srcOrd="1" destOrd="0" presId="urn:microsoft.com/office/officeart/2005/8/layout/orgChart1"/>
-    <dgm:cxn modelId="{8F482AAC-D352-4764-BAB7-7E273EE7DC3B}" type="presOf" srcId="{035B45F9-FBDA-486F-99D3-A510CEEAD269}" destId="{8CCAD5BB-3391-4F0A-A0F8-858E7527D9CC}" srcOrd="0" destOrd="0" presId="urn:microsoft.com/office/officeart/2005/8/layout/orgChart1"/>
+    <dgm:cxn modelId="{4E060B82-B2E4-4688-AACB-B1CA04EC6532}" type="presOf" srcId="{11267818-3FE8-4204-A22C-77F3CA0FB87C}" destId="{05B24125-8561-450B-AB5A-4CF61AC6FB4F}" srcOrd="0" destOrd="0" presId="urn:microsoft.com/office/officeart/2005/8/layout/orgChart1"/>
+    <dgm:cxn modelId="{8A1CB837-57F6-48CD-B0DD-1D4C14AFEF24}" type="presOf" srcId="{555926E6-423A-41D2-B0DA-B834B5544FE2}" destId="{ED4304EC-BB87-4B05-A93A-5A14F9AED3C1}" srcOrd="0" destOrd="0" presId="urn:microsoft.com/office/officeart/2005/8/layout/orgChart1"/>
+    <dgm:cxn modelId="{C7694277-6490-4BFF-BC7A-FE578962A5B6}" type="presOf" srcId="{6D522C42-2909-4321-8429-4F2327B65402}" destId="{3789CAF1-2C4E-4015-B4B0-323AFEA23136}" srcOrd="0" destOrd="0" presId="urn:microsoft.com/office/officeart/2005/8/layout/orgChart1"/>
+    <dgm:cxn modelId="{89D255F7-084F-4DD9-B55A-E67C77FB9E55}" type="presOf" srcId="{865BD619-C16E-4FA3-81BC-CD44FB911614}" destId="{BBB20F9A-31E8-419A-8241-FA5E5B45E5EA}" srcOrd="0" destOrd="0" presId="urn:microsoft.com/office/officeart/2005/8/layout/orgChart1"/>
     <dgm:cxn modelId="{AEBCE5F7-090A-4A82-B3EE-5466729848BE}" srcId="{3FB9B959-0A7C-4CE7-8042-A08C4BEC3B40}" destId="{6E4290F0-9434-49B6-94EF-5143FA25BD67}" srcOrd="0" destOrd="0" parTransId="{3B268510-479B-4CF4-8BEE-C41127A06316}" sibTransId="{7AFB0705-E26E-4145-A175-89BA08AFDDD7}"/>
     <dgm:cxn modelId="{B0D7FDA7-B345-4612-BFE0-058DE6653CCC}" srcId="{7A9712A9-A9E8-4D82-A450-524FE42C480A}" destId="{E70B4625-3CCE-499C-8E4B-402C0928EAE0}" srcOrd="1" destOrd="0" parTransId="{77614350-4EF2-483D-AF39-3495D8470BFE}" sibTransId="{B7984906-1221-4CE5-B103-0C944B7B8681}"/>
-    <dgm:cxn modelId="{BB60D8B4-AD74-4EC6-B688-AA6EA43CADCE}" type="presOf" srcId="{BB70412D-FD19-47E2-A105-A1DF303BB260}" destId="{92B67BF0-3A0B-4962-8D2B-E3F242AA97D3}" srcOrd="0" destOrd="0" presId="urn:microsoft.com/office/officeart/2005/8/layout/orgChart1"/>
-    <dgm:cxn modelId="{8D2F7300-84D2-4B97-908B-1BE1DBA73FC5}" type="presOf" srcId="{72C8FDE9-A09B-4941-8C5D-DAC967A084D8}" destId="{6874CBE1-82E2-4E90-8AA9-E8C2BE7CA430}" srcOrd="0" destOrd="0" presId="urn:microsoft.com/office/officeart/2005/8/layout/orgChart1"/>
-    <dgm:cxn modelId="{220B45DA-8414-4B7D-96CF-C9A3CC7DDB78}" type="presOf" srcId="{D371E0A6-E6FB-4C51-9D34-A5A9C4E9FA96}" destId="{CBCD6ED9-48D2-4AB7-971F-01045A380BB4}" srcOrd="0" destOrd="0" presId="urn:microsoft.com/office/officeart/2005/8/layout/orgChart1"/>
-    <dgm:cxn modelId="{A071578C-41EF-4D47-8C21-57F8AEF60B8D}" type="presOf" srcId="{46ACCF0C-8AE5-47DB-9349-F38CA6E3E539}" destId="{31720407-10BF-40C7-BE23-1E906D82C4A9}" srcOrd="0" destOrd="0" presId="urn:microsoft.com/office/officeart/2005/8/layout/orgChart1"/>
-    <dgm:cxn modelId="{7D1F5207-9D6E-4191-929B-EE5F9C8FA961}" type="presOf" srcId="{E70B4625-3CCE-499C-8E4B-402C0928EAE0}" destId="{FDC85F2A-31F3-4417-8945-75AB7D67135F}" srcOrd="1" destOrd="0" presId="urn:microsoft.com/office/officeart/2005/8/layout/orgChart1"/>
-    <dgm:cxn modelId="{402E20C3-1EA6-4766-9BF6-E70396CE71CE}" type="presOf" srcId="{6E4290F0-9434-49B6-94EF-5143FA25BD67}" destId="{59BBC194-C4CF-477B-A533-4F3AB7DC8D6E}" srcOrd="1" destOrd="0" presId="urn:microsoft.com/office/officeart/2005/8/layout/orgChart1"/>
-    <dgm:cxn modelId="{9CC32F2A-2639-49F6-971A-DDCF72940989}" type="presOf" srcId="{865BD619-C16E-4FA3-81BC-CD44FB911614}" destId="{BBB20F9A-31E8-419A-8241-FA5E5B45E5EA}" srcOrd="0" destOrd="0" presId="urn:microsoft.com/office/officeart/2005/8/layout/orgChart1"/>
-    <dgm:cxn modelId="{A7D55459-0C4E-4B05-811E-FA3B2D0C541B}" type="presOf" srcId="{7AEFF8E2-C8B2-40D5-9FF5-A556B4650289}" destId="{C2340FAC-8F65-482C-99EB-2940EA812DE0}" srcOrd="1" destOrd="0" presId="urn:microsoft.com/office/officeart/2005/8/layout/orgChart1"/>
+    <dgm:cxn modelId="{1B450437-F5E0-4DA7-93E7-D6E5317FE4C1}" type="presOf" srcId="{AFC12135-3E18-4229-9A81-3CA26259902E}" destId="{B4C6DCE3-8118-48A4-9CEC-3C3639FCCD13}" srcOrd="1" destOrd="0" presId="urn:microsoft.com/office/officeart/2005/8/layout/orgChart1"/>
     <dgm:cxn modelId="{9A9570AC-50C3-4CD6-9809-6B57D58EA6A8}" srcId="{6E4290F0-9434-49B6-94EF-5143FA25BD67}" destId="{0038B3C5-F0E9-4183-B90C-B5A8B0C5F6D8}" srcOrd="5" destOrd="0" parTransId="{035B45F9-FBDA-486F-99D3-A510CEEAD269}" sibTransId="{0D8128B9-D352-488E-B622-7A968AD4FA4E}"/>
-    <dgm:cxn modelId="{5E1E7226-C9F4-4200-BC20-F8378E6E08B3}" type="presOf" srcId="{A3C057AB-8BAA-4753-82EA-6A1B4AEC7F39}" destId="{32C7811F-19C4-42AA-A94D-4CC56E1BC037}" srcOrd="1" destOrd="0" presId="urn:microsoft.com/office/officeart/2005/8/layout/orgChart1"/>
+    <dgm:cxn modelId="{5F06CFE0-402B-44E9-934D-F9F92C245D0B}" type="presOf" srcId="{1C80DB50-5554-4A24-9D2C-595872931A5F}" destId="{92C0C251-6393-48BE-8DC1-A54F20F8E9AF}" srcOrd="0" destOrd="0" presId="urn:microsoft.com/office/officeart/2005/8/layout/orgChart1"/>
+    <dgm:cxn modelId="{08AB2233-17C3-43EE-A4E8-37BCDD6C076D}" type="presOf" srcId="{56CADD5F-D44F-4307-989D-3D1358E9AF51}" destId="{4A531E7C-28C2-4811-B40E-BAC369986724}" srcOrd="0" destOrd="0" presId="urn:microsoft.com/office/officeart/2005/8/layout/orgChart1"/>
+    <dgm:cxn modelId="{B7241F47-7A5D-479F-AE97-290A52575D2F}" type="presOf" srcId="{B0DA7FA6-6C1A-4A80-AF6E-1683140E276C}" destId="{CCA4EF0F-8FF7-4BC2-B361-7B9A86412DC7}" srcOrd="0" destOrd="0" presId="urn:microsoft.com/office/officeart/2005/8/layout/orgChart1"/>
+    <dgm:cxn modelId="{C1704370-8B17-4317-AA8A-C1BC578C9BE5}" type="presOf" srcId="{C89F7B45-4376-4038-9455-1F0570EC8533}" destId="{030AEBFF-D0BE-4933-B798-771B946A1784}" srcOrd="0" destOrd="0" presId="urn:microsoft.com/office/officeart/2005/8/layout/orgChart1"/>
+    <dgm:cxn modelId="{A989FF7E-560D-418E-AA7A-4D17311C52CF}" type="presOf" srcId="{E354491B-0995-44CB-A22C-E13272108E97}" destId="{DEB66E4E-1A51-4469-B3BE-6FDF9C417CA4}" srcOrd="1" destOrd="0" presId="urn:microsoft.com/office/officeart/2005/8/layout/orgChart1"/>
+    <dgm:cxn modelId="{CDAA6BB8-9324-4ED3-AB5D-176C138CD166}" type="presOf" srcId="{48094F30-499F-4EFE-9A60-B8FC2C5D6026}" destId="{C5DA7549-5CBA-4A2D-9515-49A1D82111F6}" srcOrd="0" destOrd="0" presId="urn:microsoft.com/office/officeart/2005/8/layout/orgChart1"/>
+    <dgm:cxn modelId="{87FBDDEC-3A09-405E-9CDC-04B4625447BD}" type="presOf" srcId="{CC2FA641-A150-4062-A925-BE4AD041FD5D}" destId="{16175270-2865-4560-A1F0-54E995EFD956}" srcOrd="0" destOrd="0" presId="urn:microsoft.com/office/officeart/2005/8/layout/orgChart1"/>
+    <dgm:cxn modelId="{DFA2537D-70D8-46B2-9D6F-642956AC6102}" type="presOf" srcId="{D371E0A6-E6FB-4C51-9D34-A5A9C4E9FA96}" destId="{CBCD6ED9-48D2-4AB7-971F-01045A380BB4}" srcOrd="0" destOrd="0" presId="urn:microsoft.com/office/officeart/2005/8/layout/orgChart1"/>
     <dgm:cxn modelId="{57E48CFD-9B24-46F5-A98D-057D6916CD6B}" srcId="{3FB9B959-0A7C-4CE7-8042-A08C4BEC3B40}" destId="{607CB572-55F6-43D5-BD9C-44B47356F072}" srcOrd="2" destOrd="0" parTransId="{D7CF1898-8527-4B09-A985-C1DC1C27D776}" sibTransId="{7FE9B857-7A5C-421B-8186-5E1196DB82C4}"/>
-    <dgm:cxn modelId="{EFA2AE7E-23F3-47EB-BDED-15E1A6AD3C9B}" type="presOf" srcId="{3B268510-479B-4CF4-8BEE-C41127A06316}" destId="{BAD53734-B6EC-40DD-8EEC-8C5ECCB9C9ED}" srcOrd="0" destOrd="0" presId="urn:microsoft.com/office/officeart/2005/8/layout/orgChart1"/>
-    <dgm:cxn modelId="{F8110DE3-C542-4B52-BFA1-F48C4D3E2F54}" type="presOf" srcId="{6D522C42-2909-4321-8429-4F2327B65402}" destId="{4E01B39A-2561-4FEA-BD62-53C0C524D3DC}" srcOrd="1" destOrd="0" presId="urn:microsoft.com/office/officeart/2005/8/layout/orgChart1"/>
-    <dgm:cxn modelId="{24AA6AD3-B027-4AA6-9AA9-A0A4457F79E3}" type="presOf" srcId="{0038B3C5-F0E9-4183-B90C-B5A8B0C5F6D8}" destId="{AD84A945-90AE-4009-946C-876072D64338}" srcOrd="0" destOrd="0" presId="urn:microsoft.com/office/officeart/2005/8/layout/orgChart1"/>
-    <dgm:cxn modelId="{910C1018-C9DD-4D0B-BD39-A7FE79C1765C}" type="presOf" srcId="{11267818-3FE8-4204-A22C-77F3CA0FB87C}" destId="{CCF97781-8C29-4C45-A701-279922D9C73F}" srcOrd="1" destOrd="0" presId="urn:microsoft.com/office/officeart/2005/8/layout/orgChart1"/>
-    <dgm:cxn modelId="{F950BFA3-D55C-4717-800C-D716DF2AE63D}" type="presOf" srcId="{CC2FA641-A150-4062-A925-BE4AD041FD5D}" destId="{16175270-2865-4560-A1F0-54E995EFD956}" srcOrd="0" destOrd="0" presId="urn:microsoft.com/office/officeart/2005/8/layout/orgChart1"/>
-    <dgm:cxn modelId="{9A63A9C5-4D0A-4DE9-B390-63BB43B989A4}" type="presOf" srcId="{445AA6E7-AC39-4611-9562-8FBD1932C5C8}" destId="{6BA6C8B9-D8CC-4189-B352-0195B72F8BC4}" srcOrd="0" destOrd="0" presId="urn:microsoft.com/office/officeart/2005/8/layout/orgChart1"/>
-    <dgm:cxn modelId="{98AB0D85-0EE2-4E12-9CB7-63277FB06039}" type="presOf" srcId="{D6C80051-A228-488D-8802-97DC758F9419}" destId="{E6527113-F3ED-46C1-A935-F25210F55E45}" srcOrd="1" destOrd="0" presId="urn:microsoft.com/office/officeart/2005/8/layout/orgChart1"/>
-    <dgm:cxn modelId="{9E6CCA96-2238-40D9-AE85-B02142068652}" type="presOf" srcId="{445AA6E7-AC39-4611-9562-8FBD1932C5C8}" destId="{580D83BC-B456-454A-9B4C-AD9DE393754B}" srcOrd="1" destOrd="0" presId="urn:microsoft.com/office/officeart/2005/8/layout/orgChart1"/>
-    <dgm:cxn modelId="{AF95A834-F55D-4025-82D3-6527180B950D}" type="presOf" srcId="{607CB572-55F6-43D5-BD9C-44B47356F072}" destId="{63D0DAA5-BDF7-4C71-8AB9-9D4F59C4DD0F}" srcOrd="1" destOrd="0" presId="urn:microsoft.com/office/officeart/2005/8/layout/orgChart1"/>
+    <dgm:cxn modelId="{DE40AE50-787D-49C2-A998-083AF66E4B6B}" type="presOf" srcId="{11267818-3FE8-4204-A22C-77F3CA0FB87C}" destId="{CCF97781-8C29-4C45-A701-279922D9C73F}" srcOrd="1" destOrd="0" presId="urn:microsoft.com/office/officeart/2005/8/layout/orgChart1"/>
+    <dgm:cxn modelId="{6D23896C-511E-46AA-A84E-8D94873C4DBC}" type="presOf" srcId="{1A45DF53-0F89-4F16-A74D-60A54553BAB2}" destId="{9C36F02A-7CBD-4B82-9BA2-FBAA1E74F9F3}" srcOrd="0" destOrd="0" presId="urn:microsoft.com/office/officeart/2005/8/layout/orgChart1"/>
+    <dgm:cxn modelId="{C43BB972-B8C6-4AB2-B92C-FA2692CB4E5E}" type="presOf" srcId="{77614350-4EF2-483D-AF39-3495D8470BFE}" destId="{9DC28BBE-0F90-444A-887A-D3B5CEFBAF2B}" srcOrd="0" destOrd="0" presId="urn:microsoft.com/office/officeart/2005/8/layout/orgChart1"/>
+    <dgm:cxn modelId="{25BDF6CB-B0F1-4ACC-934C-B632466D68BB}" type="presOf" srcId="{CFD4C081-4276-4C89-997A-F3B2665F8EA3}" destId="{3EC39DA9-8C1B-4940-A2F9-60CF9C2301D3}" srcOrd="0" destOrd="0" presId="urn:microsoft.com/office/officeart/2005/8/layout/orgChart1"/>
+    <dgm:cxn modelId="{DCC28CF0-EAA5-4281-91FB-37C6CB620A99}" type="presOf" srcId="{445AA6E7-AC39-4611-9562-8FBD1932C5C8}" destId="{580D83BC-B456-454A-9B4C-AD9DE393754B}" srcOrd="1" destOrd="0" presId="urn:microsoft.com/office/officeart/2005/8/layout/orgChart1"/>
+    <dgm:cxn modelId="{1F0C8F77-B606-44C4-9DF7-F188D9DA3A57}" type="presOf" srcId="{5819F083-D1A6-40C5-8BA0-49F68372D0D2}" destId="{F8EC7D8E-AA75-48AF-9C82-30E2D151962C}" srcOrd="0" destOrd="0" presId="urn:microsoft.com/office/officeart/2005/8/layout/orgChart1"/>
+    <dgm:cxn modelId="{9CDD36A8-C07F-46C6-A422-F2EBB3A94B5B}" type="presOf" srcId="{0038B3C5-F0E9-4183-B90C-B5A8B0C5F6D8}" destId="{AD84A945-90AE-4009-946C-876072D64338}" srcOrd="0" destOrd="0" presId="urn:microsoft.com/office/officeart/2005/8/layout/orgChart1"/>
+    <dgm:cxn modelId="{BF98FDF7-78BA-4195-B19C-CC0C9DA409D2}" type="presOf" srcId="{E70B4625-3CCE-499C-8E4B-402C0928EAE0}" destId="{FDC85F2A-31F3-4417-8945-75AB7D67135F}" srcOrd="1" destOrd="0" presId="urn:microsoft.com/office/officeart/2005/8/layout/orgChart1"/>
+    <dgm:cxn modelId="{961E8E66-36AE-4701-887D-5C316EF05F28}" type="presOf" srcId="{607CB572-55F6-43D5-BD9C-44B47356F072}" destId="{63D0DAA5-BDF7-4C71-8AB9-9D4F59C4DD0F}" srcOrd="1" destOrd="0" presId="urn:microsoft.com/office/officeart/2005/8/layout/orgChart1"/>
     <dgm:cxn modelId="{18D31EBA-CB41-4ECC-AAA2-D4CDF3710808}" srcId="{3FB9B959-0A7C-4CE7-8042-A08C4BEC3B40}" destId="{AFC12135-3E18-4229-9A81-3CA26259902E}" srcOrd="1" destOrd="0" parTransId="{6652B45F-10BA-4F98-A2D8-233E0A505807}" sibTransId="{A925DEB9-D2BF-4011-94DA-FE4B610193E7}"/>
-    <dgm:cxn modelId="{ADDCF472-1E33-405A-99D2-DD248221845E}" type="presOf" srcId="{D7CF1898-8527-4B09-A985-C1DC1C27D776}" destId="{D9243F6E-45F3-4D2C-8273-F1D26423CA10}" srcOrd="0" destOrd="0" presId="urn:microsoft.com/office/officeart/2005/8/layout/orgChart1"/>
+    <dgm:cxn modelId="{0702C95F-5295-4093-88E9-04293CFDA8B7}" type="presOf" srcId="{D4F7D221-C35E-45CA-90D6-88149BAA56F5}" destId="{5E09F953-7B0A-414A-87F4-AB351DD16D42}" srcOrd="1" destOrd="0" presId="urn:microsoft.com/office/officeart/2005/8/layout/orgChart1"/>
     <dgm:cxn modelId="{25D6F7A4-8A71-4451-8634-2DE843D3AC82}" srcId="{00AAF8ED-F34F-4822-85D1-6B17183FE917}" destId="{D4F7D221-C35E-45CA-90D6-88149BAA56F5}" srcOrd="1" destOrd="0" parTransId="{9182F2B4-670F-4664-995C-57FBACFC71A7}" sibTransId="{21DD15CF-8EB8-450B-9CCA-48A4080AC3A8}"/>
-    <dgm:cxn modelId="{F8818CD2-8318-4206-81A9-8122ACD8092C}" type="presOf" srcId="{6652B45F-10BA-4F98-A2D8-233E0A505807}" destId="{DD54FB4A-8FC9-4BE5-AAC9-A1BF42B34C00}" srcOrd="0" destOrd="0" presId="urn:microsoft.com/office/officeart/2005/8/layout/orgChart1"/>
     <dgm:cxn modelId="{D8005303-4B46-431A-9B8E-32FF7DD70222}" srcId="{D4F7D221-C35E-45CA-90D6-88149BAA56F5}" destId="{1A45DF53-0F89-4F16-A74D-60A54553BAB2}" srcOrd="1" destOrd="0" parTransId="{CC2FA641-A150-4062-A925-BE4AD041FD5D}" sibTransId="{0E2BFEB3-C1F7-4574-82C6-E304AA8B07EE}"/>
-    <dgm:cxn modelId="{6FDD67FA-FDB1-44D3-9B52-914B967B4610}" type="presOf" srcId="{5819F083-D1A6-40C5-8BA0-49F68372D0D2}" destId="{75209213-2668-4322-B04E-C48841DF81C5}" srcOrd="1" destOrd="0" presId="urn:microsoft.com/office/officeart/2005/8/layout/orgChart1"/>
-    <dgm:cxn modelId="{7B5F45C0-A56C-4BF4-BDAF-88F11EA89FBB}" type="presOf" srcId="{56CADD5F-D44F-4307-989D-3D1358E9AF51}" destId="{4A531E7C-28C2-4811-B40E-BAC369986724}" srcOrd="0" destOrd="0" presId="urn:microsoft.com/office/officeart/2005/8/layout/orgChart1"/>
-    <dgm:cxn modelId="{94D24093-0E0D-4068-95C3-CA97A864B1C1}" type="presOf" srcId="{5819F083-D1A6-40C5-8BA0-49F68372D0D2}" destId="{F8EC7D8E-AA75-48AF-9C82-30E2D151962C}" srcOrd="0" destOrd="0" presId="urn:microsoft.com/office/officeart/2005/8/layout/orgChart1"/>
-    <dgm:cxn modelId="{A3ED6657-BF29-4144-90E0-922A69573621}" type="presOf" srcId="{E70B4625-3CCE-499C-8E4B-402C0928EAE0}" destId="{F6D0353C-F2FD-4C66-A803-3E6488512125}" srcOrd="0" destOrd="0" presId="urn:microsoft.com/office/officeart/2005/8/layout/orgChart1"/>
-    <dgm:cxn modelId="{DCEB4DB2-31DA-438A-876A-39B54EE7257A}" type="presOf" srcId="{B0DA7FA6-6C1A-4A80-AF6E-1683140E276C}" destId="{CCA4EF0F-8FF7-4BC2-B361-7B9A86412DC7}" srcOrd="0" destOrd="0" presId="urn:microsoft.com/office/officeart/2005/8/layout/orgChart1"/>
-    <dgm:cxn modelId="{E2581458-64EE-467E-A327-EDC832AECCF7}" type="presOf" srcId="{6D522C42-2909-4321-8429-4F2327B65402}" destId="{3789CAF1-2C4E-4015-B4B0-323AFEA23136}" srcOrd="0" destOrd="0" presId="urn:microsoft.com/office/officeart/2005/8/layout/orgChart1"/>
+    <dgm:cxn modelId="{569CF07F-CED9-43D3-B519-14FC80556BE7}" type="presOf" srcId="{D4F7D221-C35E-45CA-90D6-88149BAA56F5}" destId="{F98F3CAD-4D2D-40D5-924C-C908F254989C}" srcOrd="0" destOrd="0" presId="urn:microsoft.com/office/officeart/2005/8/layout/orgChart1"/>
+    <dgm:cxn modelId="{20CFF7B7-F4D9-453B-934A-D606B556B8D4}" type="presOf" srcId="{56CADD5F-D44F-4307-989D-3D1358E9AF51}" destId="{338749C1-71E3-4BC0-905E-9C45C3BFBFB8}" srcOrd="1" destOrd="0" presId="urn:microsoft.com/office/officeart/2005/8/layout/orgChart1"/>
+    <dgm:cxn modelId="{82D76F5C-C8A0-4FC2-A359-982A80AFCD79}" type="presOf" srcId="{3B268510-479B-4CF4-8BEE-C41127A06316}" destId="{BAD53734-B6EC-40DD-8EEC-8C5ECCB9C9ED}" srcOrd="0" destOrd="0" presId="urn:microsoft.com/office/officeart/2005/8/layout/orgChart1"/>
+    <dgm:cxn modelId="{C13EE5EA-3699-44FD-BB6B-66D62AC1582E}" type="presOf" srcId="{6D522C42-2909-4321-8429-4F2327B65402}" destId="{4E01B39A-2561-4FEA-BD62-53C0C524D3DC}" srcOrd="1" destOrd="0" presId="urn:microsoft.com/office/officeart/2005/8/layout/orgChart1"/>
     <dgm:cxn modelId="{A68055B2-9472-42D3-A18E-70DA5F36BA31}" srcId="{D4F7D221-C35E-45CA-90D6-88149BAA56F5}" destId="{11267818-3FE8-4204-A22C-77F3CA0FB87C}" srcOrd="2" destOrd="0" parTransId="{28D992DF-09B7-40F0-8ED1-769ADEB092B5}" sibTransId="{C729777B-FA93-4A91-BA2E-7A7D5ACB8E38}"/>
-    <dgm:cxn modelId="{D2F81ECE-FB1A-43C9-9C6D-4B3E25ADED93}" type="presOf" srcId="{D4F7D221-C35E-45CA-90D6-88149BAA56F5}" destId="{5E09F953-7B0A-414A-87F4-AB351DD16D42}" srcOrd="1" destOrd="0" presId="urn:microsoft.com/office/officeart/2005/8/layout/orgChart1"/>
-    <dgm:cxn modelId="{7B02304B-E002-4D25-B8C4-655895DA2DD9}" type="presOf" srcId="{1C80DB50-5554-4A24-9D2C-595872931A5F}" destId="{92C0C251-6393-48BE-8DC1-A54F20F8E9AF}" srcOrd="0" destOrd="0" presId="urn:microsoft.com/office/officeart/2005/8/layout/orgChart1"/>
-    <dgm:cxn modelId="{48569FA6-9CAF-4AF4-86B6-DCE72069BF0E}" type="presParOf" srcId="{D19293B1-0547-48CD-8E85-CBE4FCDFE012}" destId="{14811E70-0598-426F-AB61-B70DF46DB329}" srcOrd="0" destOrd="0" presId="urn:microsoft.com/office/officeart/2005/8/layout/orgChart1"/>
-    <dgm:cxn modelId="{9B1194C0-1059-4174-887E-7A53BDF66B29}" type="presParOf" srcId="{14811E70-0598-426F-AB61-B70DF46DB329}" destId="{603166B4-3E10-49C5-885D-222FFA30EB8D}" srcOrd="0" destOrd="0" presId="urn:microsoft.com/office/officeart/2005/8/layout/orgChart1"/>
-    <dgm:cxn modelId="{63050965-9791-4DD6-A606-65A0A1333299}" type="presParOf" srcId="{603166B4-3E10-49C5-885D-222FFA30EB8D}" destId="{24573ED7-40B5-4D72-84B4-6E368AEA37E4}" srcOrd="0" destOrd="0" presId="urn:microsoft.com/office/officeart/2005/8/layout/orgChart1"/>
-    <dgm:cxn modelId="{3DBF5F9A-74CC-4CA1-8C94-89385B8B6FD7}" type="presParOf" srcId="{603166B4-3E10-49C5-885D-222FFA30EB8D}" destId="{CFDAD7AC-A36A-4103-902A-2AA9228CAB7E}" srcOrd="1" destOrd="0" presId="urn:microsoft.com/office/officeart/2005/8/layout/orgChart1"/>
-    <dgm:cxn modelId="{172E92F4-E339-4568-B830-5DFE508FF854}" type="presParOf" srcId="{14811E70-0598-426F-AB61-B70DF46DB329}" destId="{46D72B2E-14F8-4219-A3FF-B42EB3DE6790}" srcOrd="1" destOrd="0" presId="urn:microsoft.com/office/officeart/2005/8/layout/orgChart1"/>
-    <dgm:cxn modelId="{F9C85B23-6EB9-4D8C-AF7B-7F56297E362F}" type="presParOf" srcId="{46D72B2E-14F8-4219-A3FF-B42EB3DE6790}" destId="{BBB20F9A-31E8-419A-8241-FA5E5B45E5EA}" srcOrd="0" destOrd="0" presId="urn:microsoft.com/office/officeart/2005/8/layout/orgChart1"/>
-    <dgm:cxn modelId="{76814D1C-B031-4C5D-87BC-5CCDF3E99B04}" type="presParOf" srcId="{46D72B2E-14F8-4219-A3FF-B42EB3DE6790}" destId="{76F58AEC-5CDF-4B9D-A09A-57DAE1033643}" srcOrd="1" destOrd="0" presId="urn:microsoft.com/office/officeart/2005/8/layout/orgChart1"/>
-    <dgm:cxn modelId="{567BD683-3451-4949-B182-FDCF4DAD5D86}" type="presParOf" srcId="{76F58AEC-5CDF-4B9D-A09A-57DAE1033643}" destId="{190C2B4A-C9E7-4625-8E8B-418CA511FA39}" srcOrd="0" destOrd="0" presId="urn:microsoft.com/office/officeart/2005/8/layout/orgChart1"/>
-    <dgm:cxn modelId="{38E395FB-DF34-4DB0-B41C-990BB9E15B3A}" type="presParOf" srcId="{190C2B4A-C9E7-4625-8E8B-418CA511FA39}" destId="{3789CAF1-2C4E-4015-B4B0-323AFEA23136}" srcOrd="0" destOrd="0" presId="urn:microsoft.com/office/officeart/2005/8/layout/orgChart1"/>
-    <dgm:cxn modelId="{FE97BD76-C078-453D-8AF8-E09A5D5EA9B7}" type="presParOf" srcId="{190C2B4A-C9E7-4625-8E8B-418CA511FA39}" destId="{4E01B39A-2561-4FEA-BD62-53C0C524D3DC}" srcOrd="1" destOrd="0" presId="urn:microsoft.com/office/officeart/2005/8/layout/orgChart1"/>
-    <dgm:cxn modelId="{E8C8144F-A626-4689-8EDF-5E71B20B1BD6}" type="presParOf" srcId="{76F58AEC-5CDF-4B9D-A09A-57DAE1033643}" destId="{312609D0-1F09-4A61-A702-33353D091F48}" srcOrd="1" destOrd="0" presId="urn:microsoft.com/office/officeart/2005/8/layout/orgChart1"/>
-    <dgm:cxn modelId="{44E5741F-DE3B-4489-A348-74FB7DA8F331}" type="presParOf" srcId="{312609D0-1F09-4A61-A702-33353D091F48}" destId="{EE9CDB54-3C7B-4CD2-8656-49C4105EA142}" srcOrd="0" destOrd="0" presId="urn:microsoft.com/office/officeart/2005/8/layout/orgChart1"/>
-    <dgm:cxn modelId="{BCD9E88D-4B81-405B-8D64-6ED05FE980F6}" type="presParOf" srcId="{312609D0-1F09-4A61-A702-33353D091F48}" destId="{E7149557-DB0E-45A6-AC33-B696C83F36DB}" srcOrd="1" destOrd="0" presId="urn:microsoft.com/office/officeart/2005/8/layout/orgChart1"/>
-    <dgm:cxn modelId="{4D85E6C4-FD2F-4744-B344-CD768FD6B3E6}" type="presParOf" srcId="{E7149557-DB0E-45A6-AC33-B696C83F36DB}" destId="{43278969-5327-43D1-93BC-7741F47FBF0E}" srcOrd="0" destOrd="0" presId="urn:microsoft.com/office/officeart/2005/8/layout/orgChart1"/>
-    <dgm:cxn modelId="{3F431B30-E11A-4668-B09B-998CB3A069D4}" type="presParOf" srcId="{43278969-5327-43D1-93BC-7741F47FBF0E}" destId="{BC3C126B-3DAA-473E-9816-4FB885920109}" srcOrd="0" destOrd="0" presId="urn:microsoft.com/office/officeart/2005/8/layout/orgChart1"/>
-    <dgm:cxn modelId="{228887EB-C7D6-4CAF-AF88-D09D220E7C35}" type="presParOf" srcId="{43278969-5327-43D1-93BC-7741F47FBF0E}" destId="{DEB66E4E-1A51-4469-B3BE-6FDF9C417CA4}" srcOrd="1" destOrd="0" presId="urn:microsoft.com/office/officeart/2005/8/layout/orgChart1"/>
-    <dgm:cxn modelId="{E603D635-5C9F-4577-985D-4D6546A5D8E5}" type="presParOf" srcId="{E7149557-DB0E-45A6-AC33-B696C83F36DB}" destId="{23C849AD-8792-41BA-BBF3-97BA7D4DC3F3}" srcOrd="1" destOrd="0" presId="urn:microsoft.com/office/officeart/2005/8/layout/orgChart1"/>
-    <dgm:cxn modelId="{20A099CE-4EB0-41B0-B0B1-CA84B496790C}" type="presParOf" srcId="{E7149557-DB0E-45A6-AC33-B696C83F36DB}" destId="{14170ADC-761A-4F82-91CA-94D0593FC8A0}" srcOrd="2" destOrd="0" presId="urn:microsoft.com/office/officeart/2005/8/layout/orgChart1"/>
-    <dgm:cxn modelId="{D3C04570-36EF-486D-99AD-FB06A86063CE}" type="presParOf" srcId="{312609D0-1F09-4A61-A702-33353D091F48}" destId="{92C0C251-6393-48BE-8DC1-A54F20F8E9AF}" srcOrd="2" destOrd="0" presId="urn:microsoft.com/office/officeart/2005/8/layout/orgChart1"/>
-    <dgm:cxn modelId="{F0612A30-C489-483B-8D04-C6DC7C7BA086}" type="presParOf" srcId="{312609D0-1F09-4A61-A702-33353D091F48}" destId="{1288687D-1A4D-491C-BFE8-568FFC48325E}" srcOrd="3" destOrd="0" presId="urn:microsoft.com/office/officeart/2005/8/layout/orgChart1"/>
-    <dgm:cxn modelId="{FDEED796-8424-4B88-BB74-397FE999F0EE}" type="presParOf" srcId="{1288687D-1A4D-491C-BFE8-568FFC48325E}" destId="{77CE4D03-94B2-427F-B944-8566177F3203}" srcOrd="0" destOrd="0" presId="urn:microsoft.com/office/officeart/2005/8/layout/orgChart1"/>
-    <dgm:cxn modelId="{44DB4252-EFB8-4380-9276-BA4705711BF9}" type="presParOf" srcId="{77CE4D03-94B2-427F-B944-8566177F3203}" destId="{F8EC7D8E-AA75-48AF-9C82-30E2D151962C}" srcOrd="0" destOrd="0" presId="urn:microsoft.com/office/officeart/2005/8/layout/orgChart1"/>
-    <dgm:cxn modelId="{728DA24F-FCB0-46A7-89BE-658A1BFD743F}" type="presParOf" srcId="{77CE4D03-94B2-427F-B944-8566177F3203}" destId="{75209213-2668-4322-B04E-C48841DF81C5}" srcOrd="1" destOrd="0" presId="urn:microsoft.com/office/officeart/2005/8/layout/orgChart1"/>
-    <dgm:cxn modelId="{3A3EEDD0-D7C1-4A02-8557-925C4F8D1FB4}" type="presParOf" srcId="{1288687D-1A4D-491C-BFE8-568FFC48325E}" destId="{36B14302-54CD-4B23-860E-6709A2134F2E}" srcOrd="1" destOrd="0" presId="urn:microsoft.com/office/officeart/2005/8/layout/orgChart1"/>
-    <dgm:cxn modelId="{46A4112B-EBFD-40EB-A6D4-813EB435FB28}" type="presParOf" srcId="{1288687D-1A4D-491C-BFE8-568FFC48325E}" destId="{4AA39C93-AC9A-4AC3-A784-8D3E10891DDA}" srcOrd="2" destOrd="0" presId="urn:microsoft.com/office/officeart/2005/8/layout/orgChart1"/>
-    <dgm:cxn modelId="{7B720C81-6202-4EDA-80E5-20D1518490E4}" type="presParOf" srcId="{76F58AEC-5CDF-4B9D-A09A-57DAE1033643}" destId="{AC78CB1E-5182-43C5-A7B2-1650895C5463}" srcOrd="2" destOrd="0" presId="urn:microsoft.com/office/officeart/2005/8/layout/orgChart1"/>
-    <dgm:cxn modelId="{3C3AF742-6423-4C52-961E-AC5517BEFA8C}" type="presParOf" srcId="{46D72B2E-14F8-4219-A3FF-B42EB3DE6790}" destId="{49CD6CB7-51E0-4CBE-ADBD-2BFA77D2F938}" srcOrd="2" destOrd="0" presId="urn:microsoft.com/office/officeart/2005/8/layout/orgChart1"/>
-    <dgm:cxn modelId="{57989AA6-B01E-4F74-A1D3-89A5E239C918}" type="presParOf" srcId="{46D72B2E-14F8-4219-A3FF-B42EB3DE6790}" destId="{662E2575-007C-41AD-BBF8-329E2E9783D9}" srcOrd="3" destOrd="0" presId="urn:microsoft.com/office/officeart/2005/8/layout/orgChart1"/>
-    <dgm:cxn modelId="{DB5B1733-8051-4A8B-943A-C4BB8034C2AC}" type="presParOf" srcId="{662E2575-007C-41AD-BBF8-329E2E9783D9}" destId="{C323A4E0-D108-48CF-BB46-4FA70DF75459}" srcOrd="0" destOrd="0" presId="urn:microsoft.com/office/officeart/2005/8/layout/orgChart1"/>
-    <dgm:cxn modelId="{53287E79-AD08-49A2-8E04-1912874AEDF8}" type="presParOf" srcId="{C323A4E0-D108-48CF-BB46-4FA70DF75459}" destId="{F98F3CAD-4D2D-40D5-924C-C908F254989C}" srcOrd="0" destOrd="0" presId="urn:microsoft.com/office/officeart/2005/8/layout/orgChart1"/>
-    <dgm:cxn modelId="{742A851A-C547-4F74-87D6-EC4F9096B237}" type="presParOf" srcId="{C323A4E0-D108-48CF-BB46-4FA70DF75459}" destId="{5E09F953-7B0A-414A-87F4-AB351DD16D42}" srcOrd="1" destOrd="0" presId="urn:microsoft.com/office/officeart/2005/8/layout/orgChart1"/>
-    <dgm:cxn modelId="{91B3BCE0-7AFB-4539-A7DA-B840B8A914A4}" type="presParOf" srcId="{662E2575-007C-41AD-BBF8-329E2E9783D9}" destId="{1C16C052-E543-4C77-B195-E42889A32339}" srcOrd="1" destOrd="0" presId="urn:microsoft.com/office/officeart/2005/8/layout/orgChart1"/>
-    <dgm:cxn modelId="{F5985D7A-9C7E-44BE-946A-EF3C07A637DB}" type="presParOf" srcId="{1C16C052-E543-4C77-B195-E42889A32339}" destId="{6874CBE1-82E2-4E90-8AA9-E8C2BE7CA430}" srcOrd="0" destOrd="0" presId="urn:microsoft.com/office/officeart/2005/8/layout/orgChart1"/>
-    <dgm:cxn modelId="{8C2C228B-B85C-47B1-9414-7FF491A8F4CD}" type="presParOf" srcId="{1C16C052-E543-4C77-B195-E42889A32339}" destId="{88AEF8A8-109A-4F22-A699-2E38FAF3F4CD}" srcOrd="1" destOrd="0" presId="urn:microsoft.com/office/officeart/2005/8/layout/orgChart1"/>
-    <dgm:cxn modelId="{42B1637F-36D9-466B-AEF2-48EE44F70B05}" type="presParOf" srcId="{88AEF8A8-109A-4F22-A699-2E38FAF3F4CD}" destId="{2F2D290D-CD7E-45DE-AE3C-8D7EC5520090}" srcOrd="0" destOrd="0" presId="urn:microsoft.com/office/officeart/2005/8/layout/orgChart1"/>
-    <dgm:cxn modelId="{83CFF687-D285-4275-AF35-8125EB39C0CF}" type="presParOf" srcId="{2F2D290D-CD7E-45DE-AE3C-8D7EC5520090}" destId="{3ACD528F-2C85-4A31-AF16-BF5BA1F1A135}" srcOrd="0" destOrd="0" presId="urn:microsoft.com/office/officeart/2005/8/layout/orgChart1"/>
-    <dgm:cxn modelId="{68BC6830-5E17-48E3-86E8-DA12E0DBE73C}" type="presParOf" srcId="{2F2D290D-CD7E-45DE-AE3C-8D7EC5520090}" destId="{0063CBAB-5A89-4DF0-8028-711768AE441B}" srcOrd="1" destOrd="0" presId="urn:microsoft.com/office/officeart/2005/8/layout/orgChart1"/>
-    <dgm:cxn modelId="{1993AF96-D051-444A-9E03-A7AA22548EA5}" type="presParOf" srcId="{88AEF8A8-109A-4F22-A699-2E38FAF3F4CD}" destId="{A6FF6C58-5CB2-49CD-9034-2D889D4B0C7F}" srcOrd="1" destOrd="0" presId="urn:microsoft.com/office/officeart/2005/8/layout/orgChart1"/>
-    <dgm:cxn modelId="{C5A125D8-A648-40A5-B7F4-421E41AC36F6}" type="presParOf" srcId="{A6FF6C58-5CB2-49CD-9034-2D889D4B0C7F}" destId="{E0ADA573-3F86-4820-8737-3AEC5FAE66C6}" srcOrd="0" destOrd="0" presId="urn:microsoft.com/office/officeart/2005/8/layout/orgChart1"/>
-    <dgm:cxn modelId="{5E7D5307-1C88-4209-A4E0-39B1AF261EC0}" type="presParOf" srcId="{A6FF6C58-5CB2-49CD-9034-2D889D4B0C7F}" destId="{F328407F-F2B2-43B6-A554-2AC5750B9BED}" srcOrd="1" destOrd="0" presId="urn:microsoft.com/office/officeart/2005/8/layout/orgChart1"/>
-    <dgm:cxn modelId="{4E076908-9EE6-40DA-BB74-64B4BE94BECD}" type="presParOf" srcId="{F328407F-F2B2-43B6-A554-2AC5750B9BED}" destId="{77E13F5A-DA2B-45DC-8105-AAEAABEBC523}" srcOrd="0" destOrd="0" presId="urn:microsoft.com/office/officeart/2005/8/layout/orgChart1"/>
-    <dgm:cxn modelId="{459AC0F4-17E5-433C-AFF9-9ADE33DFD13E}" type="presParOf" srcId="{77E13F5A-DA2B-45DC-8105-AAEAABEBC523}" destId="{4A531E7C-28C2-4811-B40E-BAC369986724}" srcOrd="0" destOrd="0" presId="urn:microsoft.com/office/officeart/2005/8/layout/orgChart1"/>
-    <dgm:cxn modelId="{4C833562-EEF6-4A6F-AD90-8CD490E45E22}" type="presParOf" srcId="{77E13F5A-DA2B-45DC-8105-AAEAABEBC523}" destId="{338749C1-71E3-4BC0-905E-9C45C3BFBFB8}" srcOrd="1" destOrd="0" presId="urn:microsoft.com/office/officeart/2005/8/layout/orgChart1"/>
-    <dgm:cxn modelId="{5A43B420-0C61-4EBA-BCFC-5EAC9E8AE0B7}" type="presParOf" srcId="{F328407F-F2B2-43B6-A554-2AC5750B9BED}" destId="{0043D2ED-5A44-4787-BB8C-66FCFB597D6C}" srcOrd="1" destOrd="0" presId="urn:microsoft.com/office/officeart/2005/8/layout/orgChart1"/>
-    <dgm:cxn modelId="{94CFB66F-0F23-477D-A057-6E28ED735FD0}" type="presParOf" srcId="{F328407F-F2B2-43B6-A554-2AC5750B9BED}" destId="{8994AF75-C1DD-4B5B-AAFC-0BA676A23FE9}" srcOrd="2" destOrd="0" presId="urn:microsoft.com/office/officeart/2005/8/layout/orgChart1"/>
-    <dgm:cxn modelId="{63AE1A16-C1A0-49BE-A3BE-5F331AD32877}" type="presParOf" srcId="{A6FF6C58-5CB2-49CD-9034-2D889D4B0C7F}" destId="{9DC28BBE-0F90-444A-887A-D3B5CEFBAF2B}" srcOrd="2" destOrd="0" presId="urn:microsoft.com/office/officeart/2005/8/layout/orgChart1"/>
-    <dgm:cxn modelId="{47ACA039-6319-4055-A52D-9D7E53ACE722}" type="presParOf" srcId="{A6FF6C58-5CB2-49CD-9034-2D889D4B0C7F}" destId="{72247BD9-C8B0-4BE8-8A8E-7A461E98BC82}" srcOrd="3" destOrd="0" presId="urn:microsoft.com/office/officeart/2005/8/layout/orgChart1"/>
-    <dgm:cxn modelId="{45B5D024-2A28-419B-890A-21047C6DAC22}" type="presParOf" srcId="{72247BD9-C8B0-4BE8-8A8E-7A461E98BC82}" destId="{1EDE99B4-EA41-43C8-81EC-9ADA7BC6932A}" srcOrd="0" destOrd="0" presId="urn:microsoft.com/office/officeart/2005/8/layout/orgChart1"/>
-    <dgm:cxn modelId="{FE80F556-F039-4144-BC62-BFD02FD35DB8}" type="presParOf" srcId="{1EDE99B4-EA41-43C8-81EC-9ADA7BC6932A}" destId="{F6D0353C-F2FD-4C66-A803-3E6488512125}" srcOrd="0" destOrd="0" presId="urn:microsoft.com/office/officeart/2005/8/layout/orgChart1"/>
-    <dgm:cxn modelId="{F5CF2FFC-ED56-49DB-8F2F-213E9A250DA0}" type="presParOf" srcId="{1EDE99B4-EA41-43C8-81EC-9ADA7BC6932A}" destId="{FDC85F2A-31F3-4417-8945-75AB7D67135F}" srcOrd="1" destOrd="0" presId="urn:microsoft.com/office/officeart/2005/8/layout/orgChart1"/>
-    <dgm:cxn modelId="{3416328F-CFEC-4723-9FBD-D8985D7C0AD8}" type="presParOf" srcId="{72247BD9-C8B0-4BE8-8A8E-7A461E98BC82}" destId="{0DA6CE52-615A-447A-95CD-2A790EE87D68}" srcOrd="1" destOrd="0" presId="urn:microsoft.com/office/officeart/2005/8/layout/orgChart1"/>
-    <dgm:cxn modelId="{E02FDF1A-9327-43A1-B486-C6B4C9AE756F}" type="presParOf" srcId="{72247BD9-C8B0-4BE8-8A8E-7A461E98BC82}" destId="{F4401F65-6173-4EF1-9FFD-AFD08D5AF39F}" srcOrd="2" destOrd="0" presId="urn:microsoft.com/office/officeart/2005/8/layout/orgChart1"/>
-    <dgm:cxn modelId="{F841258E-BE65-4C9C-AE72-67A383982A8F}" type="presParOf" srcId="{88AEF8A8-109A-4F22-A699-2E38FAF3F4CD}" destId="{26D14FAD-BCBC-4CEF-B56E-4DD69425E3C7}" srcOrd="2" destOrd="0" presId="urn:microsoft.com/office/officeart/2005/8/layout/orgChart1"/>
-    <dgm:cxn modelId="{2ECFEDC8-FD13-432C-9400-860B32F5151F}" type="presParOf" srcId="{1C16C052-E543-4C77-B195-E42889A32339}" destId="{16175270-2865-4560-A1F0-54E995EFD956}" srcOrd="2" destOrd="0" presId="urn:microsoft.com/office/officeart/2005/8/layout/orgChart1"/>
-    <dgm:cxn modelId="{77B28FCE-6204-4C92-856E-88AADCCA1343}" type="presParOf" srcId="{1C16C052-E543-4C77-B195-E42889A32339}" destId="{C00870FF-AE72-4F11-B0F1-D819F4C9107C}" srcOrd="3" destOrd="0" presId="urn:microsoft.com/office/officeart/2005/8/layout/orgChart1"/>
-    <dgm:cxn modelId="{46D445C0-68DE-4596-916B-7EB0DFB3D446}" type="presParOf" srcId="{C00870FF-AE72-4F11-B0F1-D819F4C9107C}" destId="{642995ED-9701-4887-8B48-C357B7A6099C}" srcOrd="0" destOrd="0" presId="urn:microsoft.com/office/officeart/2005/8/layout/orgChart1"/>
-    <dgm:cxn modelId="{CB736838-7E74-42B1-8EF7-E8FB016B0EC0}" type="presParOf" srcId="{642995ED-9701-4887-8B48-C357B7A6099C}" destId="{9C36F02A-7CBD-4B82-9BA2-FBAA1E74F9F3}" srcOrd="0" destOrd="0" presId="urn:microsoft.com/office/officeart/2005/8/layout/orgChart1"/>
-    <dgm:cxn modelId="{ED578F96-706A-41C0-B801-8AFBA2BF384E}" type="presParOf" srcId="{642995ED-9701-4887-8B48-C357B7A6099C}" destId="{6860CEC6-E31D-44B5-A08E-2EC56937C8EB}" srcOrd="1" destOrd="0" presId="urn:microsoft.com/office/officeart/2005/8/layout/orgChart1"/>
-    <dgm:cxn modelId="{B82457BB-D3D3-4B99-B4DF-41C17A64B448}" type="presParOf" srcId="{C00870FF-AE72-4F11-B0F1-D819F4C9107C}" destId="{7DED669C-4174-4B6E-858A-BED8ED39C6E9}" srcOrd="1" destOrd="0" presId="urn:microsoft.com/office/officeart/2005/8/layout/orgChart1"/>
-    <dgm:cxn modelId="{4B124356-F67B-4264-AFDE-4F66B46F2DC7}" type="presParOf" srcId="{C00870FF-AE72-4F11-B0F1-D819F4C9107C}" destId="{58988FFE-C53A-47E8-BA69-268378BFF0EB}" srcOrd="2" destOrd="0" presId="urn:microsoft.com/office/officeart/2005/8/layout/orgChart1"/>
-    <dgm:cxn modelId="{F3F58BEA-B966-41B4-93B9-78D720A8781E}" type="presParOf" srcId="{1C16C052-E543-4C77-B195-E42889A32339}" destId="{E00047BB-8703-448C-9668-1CB17762B972}" srcOrd="4" destOrd="0" presId="urn:microsoft.com/office/officeart/2005/8/layout/orgChart1"/>
-    <dgm:cxn modelId="{54CD5611-8D51-4B4F-A798-8E54EF5CE3C7}" type="presParOf" srcId="{1C16C052-E543-4C77-B195-E42889A32339}" destId="{5F01FB20-8266-4F2D-BEFB-DBE7F2FA053D}" srcOrd="5" destOrd="0" presId="urn:microsoft.com/office/officeart/2005/8/layout/orgChart1"/>
-    <dgm:cxn modelId="{D433B8A7-A462-4536-8AEF-4E1F0F5BEAA1}" type="presParOf" srcId="{5F01FB20-8266-4F2D-BEFB-DBE7F2FA053D}" destId="{E732F918-0FC9-4C65-BFDE-02ACD4CCB20F}" srcOrd="0" destOrd="0" presId="urn:microsoft.com/office/officeart/2005/8/layout/orgChart1"/>
-    <dgm:cxn modelId="{33B2E301-B34F-4581-B781-B9B8999B7AC2}" type="presParOf" srcId="{E732F918-0FC9-4C65-BFDE-02ACD4CCB20F}" destId="{05B24125-8561-450B-AB5A-4CF61AC6FB4F}" srcOrd="0" destOrd="0" presId="urn:microsoft.com/office/officeart/2005/8/layout/orgChart1"/>
-    <dgm:cxn modelId="{1864BBAB-B0E1-4C49-ABD5-D31D6A537527}" type="presParOf" srcId="{E732F918-0FC9-4C65-BFDE-02ACD4CCB20F}" destId="{CCF97781-8C29-4C45-A701-279922D9C73F}" srcOrd="1" destOrd="0" presId="urn:microsoft.com/office/officeart/2005/8/layout/orgChart1"/>
-    <dgm:cxn modelId="{1D08D62F-65C3-4228-B4D3-2EB316E43F55}" type="presParOf" srcId="{5F01FB20-8266-4F2D-BEFB-DBE7F2FA053D}" destId="{FEDC8B4C-A886-4BA0-AFFC-79B23732B3B4}" srcOrd="1" destOrd="0" presId="urn:microsoft.com/office/officeart/2005/8/layout/orgChart1"/>
-    <dgm:cxn modelId="{46D44C5D-04A4-4DF4-9883-A80EDFA71D35}" type="presParOf" srcId="{5F01FB20-8266-4F2D-BEFB-DBE7F2FA053D}" destId="{6A80C1E8-3F04-498C-A667-892C6B03508B}" srcOrd="2" destOrd="0" presId="urn:microsoft.com/office/officeart/2005/8/layout/orgChart1"/>
-    <dgm:cxn modelId="{0D219F22-6B44-44D3-BD0D-F89FEE8B51F4}" type="presParOf" srcId="{662E2575-007C-41AD-BBF8-329E2E9783D9}" destId="{4EDCD3C0-86EB-4859-B4F8-051629E018B2}" srcOrd="2" destOrd="0" presId="urn:microsoft.com/office/officeart/2005/8/layout/orgChart1"/>
-    <dgm:cxn modelId="{02A61EAD-6E50-40EB-AA13-B5D363A7FC41}" type="presParOf" srcId="{46D72B2E-14F8-4219-A3FF-B42EB3DE6790}" destId="{E79EE3CD-306D-4BAF-B678-5202BF8BE090}" srcOrd="4" destOrd="0" presId="urn:microsoft.com/office/officeart/2005/8/layout/orgChart1"/>
-    <dgm:cxn modelId="{54A47023-B592-485B-91D0-7D8D2D80CC2B}" type="presParOf" srcId="{46D72B2E-14F8-4219-A3FF-B42EB3DE6790}" destId="{0193881C-7F56-4F5C-B224-64B4243095FA}" srcOrd="5" destOrd="0" presId="urn:microsoft.com/office/officeart/2005/8/layout/orgChart1"/>
-    <dgm:cxn modelId="{49F36876-1C82-402F-B553-79E1F20B9A5D}" type="presParOf" srcId="{0193881C-7F56-4F5C-B224-64B4243095FA}" destId="{07BC98D5-BDF5-4989-BB25-82ECCD64CC9A}" srcOrd="0" destOrd="0" presId="urn:microsoft.com/office/officeart/2005/8/layout/orgChart1"/>
-    <dgm:cxn modelId="{7D88E48A-6C0C-4E3D-8C18-6F01BBBBAF11}" type="presParOf" srcId="{07BC98D5-BDF5-4989-BB25-82ECCD64CC9A}" destId="{82D6BC35-8D8C-4AB0-9BCD-2AEF0D67687A}" srcOrd="0" destOrd="0" presId="urn:microsoft.com/office/officeart/2005/8/layout/orgChart1"/>
-    <dgm:cxn modelId="{A4CACF6E-7583-471A-9C4A-0E6A6856DA35}" type="presParOf" srcId="{07BC98D5-BDF5-4989-BB25-82ECCD64CC9A}" destId="{DEDD680B-1483-422B-B1A2-E97A9D807C44}" srcOrd="1" destOrd="0" presId="urn:microsoft.com/office/officeart/2005/8/layout/orgChart1"/>
-    <dgm:cxn modelId="{BF3450BF-0ACE-4C81-98E0-7AB8ABA6E163}" type="presParOf" srcId="{0193881C-7F56-4F5C-B224-64B4243095FA}" destId="{1BABC94D-2F15-4AB8-8450-E67A40A376C1}" srcOrd="1" destOrd="0" presId="urn:microsoft.com/office/officeart/2005/8/layout/orgChart1"/>
-    <dgm:cxn modelId="{4B80D11B-931B-412B-814A-7BB734054695}" type="presParOf" srcId="{1BABC94D-2F15-4AB8-8450-E67A40A376C1}" destId="{BAD53734-B6EC-40DD-8EEC-8C5ECCB9C9ED}" srcOrd="0" destOrd="0" presId="urn:microsoft.com/office/officeart/2005/8/layout/orgChart1"/>
-    <dgm:cxn modelId="{51CAB83A-362A-46A8-BF3E-6696BCCCB2AD}" type="presParOf" srcId="{1BABC94D-2F15-4AB8-8450-E67A40A376C1}" destId="{66335E3A-7CD6-429A-A981-748185164439}" srcOrd="1" destOrd="0" presId="urn:microsoft.com/office/officeart/2005/8/layout/orgChart1"/>
-    <dgm:cxn modelId="{B3286BC0-084F-4691-845D-1E34BA1F37F5}" type="presParOf" srcId="{66335E3A-7CD6-429A-A981-748185164439}" destId="{DB0BA9FA-1099-4DE8-BEF7-092AACE90801}" srcOrd="0" destOrd="0" presId="urn:microsoft.com/office/officeart/2005/8/layout/orgChart1"/>
-    <dgm:cxn modelId="{5F84CE3A-E35E-460C-94AD-8F00212047BA}" type="presParOf" srcId="{DB0BA9FA-1099-4DE8-BEF7-092AACE90801}" destId="{9AFF82C2-6B69-4B53-8769-21208BC5B8CE}" srcOrd="0" destOrd="0" presId="urn:microsoft.com/office/officeart/2005/8/layout/orgChart1"/>
-    <dgm:cxn modelId="{A3CE5178-D7CC-4D37-B70A-615B5594DCFD}" type="presParOf" srcId="{DB0BA9FA-1099-4DE8-BEF7-092AACE90801}" destId="{59BBC194-C4CF-477B-A533-4F3AB7DC8D6E}" srcOrd="1" destOrd="0" presId="urn:microsoft.com/office/officeart/2005/8/layout/orgChart1"/>
-    <dgm:cxn modelId="{5A040591-DAAC-419D-8D5F-1961BEF76813}" type="presParOf" srcId="{66335E3A-7CD6-429A-A981-748185164439}" destId="{F5B8D7B9-C91C-4C79-894A-BF4790085AE3}" srcOrd="1" destOrd="0" presId="urn:microsoft.com/office/officeart/2005/8/layout/orgChart1"/>
-    <dgm:cxn modelId="{FF20799E-9417-4DA3-A2D3-F8052BCEBFC2}" type="presParOf" srcId="{F5B8D7B9-C91C-4C79-894A-BF4790085AE3}" destId="{31720407-10BF-40C7-BE23-1E906D82C4A9}" srcOrd="0" destOrd="0" presId="urn:microsoft.com/office/officeart/2005/8/layout/orgChart1"/>
-    <dgm:cxn modelId="{0C735923-19F0-44D7-9C04-2FE3F41C54FC}" type="presParOf" srcId="{F5B8D7B9-C91C-4C79-894A-BF4790085AE3}" destId="{1E176723-46E7-442E-BA49-41D17572DCE9}" srcOrd="1" destOrd="0" presId="urn:microsoft.com/office/officeart/2005/8/layout/orgChart1"/>
-    <dgm:cxn modelId="{2E294538-28FD-4B6D-9818-0976B4D671F4}" type="presParOf" srcId="{1E176723-46E7-442E-BA49-41D17572DCE9}" destId="{B1E4428B-7711-4327-A3CD-B2A4689D8B16}" srcOrd="0" destOrd="0" presId="urn:microsoft.com/office/officeart/2005/8/layout/orgChart1"/>
-    <dgm:cxn modelId="{C1AB9DAF-FAEF-428F-B437-46070CFAD487}" type="presParOf" srcId="{B1E4428B-7711-4327-A3CD-B2A4689D8B16}" destId="{6BA6C8B9-D8CC-4189-B352-0195B72F8BC4}" srcOrd="0" destOrd="0" presId="urn:microsoft.com/office/officeart/2005/8/layout/orgChart1"/>
-    <dgm:cxn modelId="{7A887B33-15E9-42E6-A3F5-273BCCED54BD}" type="presParOf" srcId="{B1E4428B-7711-4327-A3CD-B2A4689D8B16}" destId="{580D83BC-B456-454A-9B4C-AD9DE393754B}" srcOrd="1" destOrd="0" presId="urn:microsoft.com/office/officeart/2005/8/layout/orgChart1"/>
-    <dgm:cxn modelId="{6DF2FA9E-60EF-4EF8-9669-46FB60413F1B}" type="presParOf" srcId="{1E176723-46E7-442E-BA49-41D17572DCE9}" destId="{349F8075-A6C8-4FFC-A7FD-5D198356A891}" srcOrd="1" destOrd="0" presId="urn:microsoft.com/office/officeart/2005/8/layout/orgChart1"/>
-    <dgm:cxn modelId="{0F7DB1FF-0ACE-4D59-9231-514EC9E497DA}" type="presParOf" srcId="{1E176723-46E7-442E-BA49-41D17572DCE9}" destId="{0B597CDA-1B63-4689-AA7F-78B80A8AA125}" srcOrd="2" destOrd="0" presId="urn:microsoft.com/office/officeart/2005/8/layout/orgChart1"/>
-    <dgm:cxn modelId="{6162D49F-548D-41A5-80E7-AAD7E0AF99A9}" type="presParOf" srcId="{F5B8D7B9-C91C-4C79-894A-BF4790085AE3}" destId="{030AEBFF-D0BE-4933-B798-771B946A1784}" srcOrd="2" destOrd="0" presId="urn:microsoft.com/office/officeart/2005/8/layout/orgChart1"/>
-    <dgm:cxn modelId="{11543B78-4D79-4587-B13F-0404398CD764}" type="presParOf" srcId="{F5B8D7B9-C91C-4C79-894A-BF4790085AE3}" destId="{689EDFCE-F349-4245-ACFE-662FA75B7A0F}" srcOrd="3" destOrd="0" presId="urn:microsoft.com/office/officeart/2005/8/layout/orgChart1"/>
-    <dgm:cxn modelId="{0C39292A-E478-4E93-BE2B-B80C62879E77}" type="presParOf" srcId="{689EDFCE-F349-4245-ACFE-662FA75B7A0F}" destId="{8D5057DB-BB17-4FB0-9FB0-87DD1BE4B3BD}" srcOrd="0" destOrd="0" presId="urn:microsoft.com/office/officeart/2005/8/layout/orgChart1"/>
-    <dgm:cxn modelId="{0D1C4FB2-AF45-4A19-9856-5E91B3D1B55E}" type="presParOf" srcId="{8D5057DB-BB17-4FB0-9FB0-87DD1BE4B3BD}" destId="{B8B964EF-6FF3-47A5-AC4E-120A8F934221}" srcOrd="0" destOrd="0" presId="urn:microsoft.com/office/officeart/2005/8/layout/orgChart1"/>
-    <dgm:cxn modelId="{5FF721AF-5B03-4B72-8142-12F511E3607A}" type="presParOf" srcId="{8D5057DB-BB17-4FB0-9FB0-87DD1BE4B3BD}" destId="{32C7811F-19C4-42AA-A94D-4CC56E1BC037}" srcOrd="1" destOrd="0" presId="urn:microsoft.com/office/officeart/2005/8/layout/orgChart1"/>
-    <dgm:cxn modelId="{0E48E6EF-ADC2-4E36-A2CE-5FE24F0E0E11}" type="presParOf" srcId="{689EDFCE-F349-4245-ACFE-662FA75B7A0F}" destId="{988B3334-F127-4770-AB76-AC52A5661456}" srcOrd="1" destOrd="0" presId="urn:microsoft.com/office/officeart/2005/8/layout/orgChart1"/>
-    <dgm:cxn modelId="{10618BED-AEAE-4307-B8D5-426E5967CDE6}" type="presParOf" srcId="{689EDFCE-F349-4245-ACFE-662FA75B7A0F}" destId="{AAD102B3-0A81-496C-87A4-4BF1F8103EBC}" srcOrd="2" destOrd="0" presId="urn:microsoft.com/office/officeart/2005/8/layout/orgChart1"/>
-    <dgm:cxn modelId="{B1E30ED7-41CB-41E4-A6D1-EFB59CCD4548}" type="presParOf" srcId="{F5B8D7B9-C91C-4C79-894A-BF4790085AE3}" destId="{2313EA59-9C98-4A74-A392-81AB8AEE117C}" srcOrd="4" destOrd="0" presId="urn:microsoft.com/office/officeart/2005/8/layout/orgChart1"/>
-    <dgm:cxn modelId="{37F3CB2C-28A1-4A4C-ABA5-4F63C3D12904}" type="presParOf" srcId="{F5B8D7B9-C91C-4C79-894A-BF4790085AE3}" destId="{D309FB95-CCD2-45DB-9D8B-8588833D3256}" srcOrd="5" destOrd="0" presId="urn:microsoft.com/office/officeart/2005/8/layout/orgChart1"/>
-    <dgm:cxn modelId="{55C14CC0-52DB-4CC3-9661-2556F36CD1A0}" type="presParOf" srcId="{D309FB95-CCD2-45DB-9D8B-8588833D3256}" destId="{C1B64AF7-EEC7-424F-A302-8988104BF061}" srcOrd="0" destOrd="0" presId="urn:microsoft.com/office/officeart/2005/8/layout/orgChart1"/>
-    <dgm:cxn modelId="{6DB520DA-E7ED-4447-859A-C306063B1E95}" type="presParOf" srcId="{C1B64AF7-EEC7-424F-A302-8988104BF061}" destId="{9EC3A83F-61EC-487D-8B84-C17BAB8EF9D1}" srcOrd="0" destOrd="0" presId="urn:microsoft.com/office/officeart/2005/8/layout/orgChart1"/>
-    <dgm:cxn modelId="{A20921CB-EEED-481B-8220-85D8437DD5AE}" type="presParOf" srcId="{C1B64AF7-EEC7-424F-A302-8988104BF061}" destId="{E6527113-F3ED-46C1-A935-F25210F55E45}" srcOrd="1" destOrd="0" presId="urn:microsoft.com/office/officeart/2005/8/layout/orgChart1"/>
-    <dgm:cxn modelId="{AC81E679-7CD2-45A1-9268-208DE4FB823E}" type="presParOf" srcId="{D309FB95-CCD2-45DB-9D8B-8588833D3256}" destId="{5C89A4A3-18EA-43CD-BB02-22C80C4C18C4}" srcOrd="1" destOrd="0" presId="urn:microsoft.com/office/officeart/2005/8/layout/orgChart1"/>
-    <dgm:cxn modelId="{D5D12CBF-47AE-4AA3-AC7E-856DBBE2E87B}" type="presParOf" srcId="{D309FB95-CCD2-45DB-9D8B-8588833D3256}" destId="{C5D3B617-25CF-42B4-8763-C46DCA05026E}" srcOrd="2" destOrd="0" presId="urn:microsoft.com/office/officeart/2005/8/layout/orgChart1"/>
-    <dgm:cxn modelId="{8378B03E-C6CF-4470-9C45-874C99927DED}" type="presParOf" srcId="{F5B8D7B9-C91C-4C79-894A-BF4790085AE3}" destId="{97D848EB-24AA-4BC3-8C11-64B8CE8457E7}" srcOrd="6" destOrd="0" presId="urn:microsoft.com/office/officeart/2005/8/layout/orgChart1"/>
-    <dgm:cxn modelId="{B14DA126-06DF-4016-B7D4-236243103C37}" type="presParOf" srcId="{F5B8D7B9-C91C-4C79-894A-BF4790085AE3}" destId="{44E99996-2A98-4239-A4D7-6135DC04DAD8}" srcOrd="7" destOrd="0" presId="urn:microsoft.com/office/officeart/2005/8/layout/orgChart1"/>
-    <dgm:cxn modelId="{38B8912F-09F0-41E3-837A-F18E2B85793D}" type="presParOf" srcId="{44E99996-2A98-4239-A4D7-6135DC04DAD8}" destId="{6EFA3350-E1A7-45A6-8955-0D7C9D74ECF8}" srcOrd="0" destOrd="0" presId="urn:microsoft.com/office/officeart/2005/8/layout/orgChart1"/>
-    <dgm:cxn modelId="{044EC259-5868-4DE6-BC33-D75E64C8CABC}" type="presParOf" srcId="{6EFA3350-E1A7-45A6-8955-0D7C9D74ECF8}" destId="{A826453B-D3EB-4FE1-964D-D376394C035A}" srcOrd="0" destOrd="0" presId="urn:microsoft.com/office/officeart/2005/8/layout/orgChart1"/>
-    <dgm:cxn modelId="{2F9A2AA1-9229-4E95-BCD9-F66011149EED}" type="presParOf" srcId="{6EFA3350-E1A7-45A6-8955-0D7C9D74ECF8}" destId="{C2340FAC-8F65-482C-99EB-2940EA812DE0}" srcOrd="1" destOrd="0" presId="urn:microsoft.com/office/officeart/2005/8/layout/orgChart1"/>
-    <dgm:cxn modelId="{1F5368B5-42F8-4A7F-A7D2-732A07D1D009}" type="presParOf" srcId="{44E99996-2A98-4239-A4D7-6135DC04DAD8}" destId="{7D22854A-4349-4F0C-9FFE-C10FE62CE895}" srcOrd="1" destOrd="0" presId="urn:microsoft.com/office/officeart/2005/8/layout/orgChart1"/>
-    <dgm:cxn modelId="{6E6EA8D3-FB0B-4BC9-8D94-AFA0F865C2E7}" type="presParOf" srcId="{44E99996-2A98-4239-A4D7-6135DC04DAD8}" destId="{CD752056-CD49-476F-ADFD-73C818DCF35B}" srcOrd="2" destOrd="0" presId="urn:microsoft.com/office/officeart/2005/8/layout/orgChart1"/>
-    <dgm:cxn modelId="{8B76D528-CD02-4545-82D7-89AF867C7A25}" type="presParOf" srcId="{F5B8D7B9-C91C-4C79-894A-BF4790085AE3}" destId="{ED4304EC-BB87-4B05-A93A-5A14F9AED3C1}" srcOrd="8" destOrd="0" presId="urn:microsoft.com/office/officeart/2005/8/layout/orgChart1"/>
-    <dgm:cxn modelId="{65FE614C-2CDE-409F-929F-C1B1ED3603ED}" type="presParOf" srcId="{F5B8D7B9-C91C-4C79-894A-BF4790085AE3}" destId="{8557E7D1-F756-4157-9BA5-CBA994006906}" srcOrd="9" destOrd="0" presId="urn:microsoft.com/office/officeart/2005/8/layout/orgChart1"/>
-    <dgm:cxn modelId="{1B0C9D0A-7500-43A2-AE14-E42D3F781402}" type="presParOf" srcId="{8557E7D1-F756-4157-9BA5-CBA994006906}" destId="{658B0C5C-C93D-409D-9C74-0EE21BD15C7C}" srcOrd="0" destOrd="0" presId="urn:microsoft.com/office/officeart/2005/8/layout/orgChart1"/>
-    <dgm:cxn modelId="{BB907A6A-FD4A-4DAF-BB00-FFEBA10EC13B}" type="presParOf" srcId="{658B0C5C-C93D-409D-9C74-0EE21BD15C7C}" destId="{C5DA7549-5CBA-4A2D-9515-49A1D82111F6}" srcOrd="0" destOrd="0" presId="urn:microsoft.com/office/officeart/2005/8/layout/orgChart1"/>
-    <dgm:cxn modelId="{8197BB8C-686D-4D0B-942F-A3633ABAAB66}" type="presParOf" srcId="{658B0C5C-C93D-409D-9C74-0EE21BD15C7C}" destId="{DCF53C2B-2C61-4ECA-8625-5779FC23C442}" srcOrd="1" destOrd="0" presId="urn:microsoft.com/office/officeart/2005/8/layout/orgChart1"/>
-    <dgm:cxn modelId="{044E310A-53B2-4F1D-BFAB-F26B84D4929F}" type="presParOf" srcId="{8557E7D1-F756-4157-9BA5-CBA994006906}" destId="{F6EBD3F4-FDB8-4A35-BA5F-39BD502EE251}" srcOrd="1" destOrd="0" presId="urn:microsoft.com/office/officeart/2005/8/layout/orgChart1"/>
-    <dgm:cxn modelId="{7841DB7B-F877-4354-AC0B-E9EE9E3A5932}" type="presParOf" srcId="{8557E7D1-F756-4157-9BA5-CBA994006906}" destId="{ECA86666-CACD-4623-B9A4-B56FF143B047}" srcOrd="2" destOrd="0" presId="urn:microsoft.com/office/officeart/2005/8/layout/orgChart1"/>
-    <dgm:cxn modelId="{E12FCC21-5C93-4208-802E-9086E030C7D1}" type="presParOf" srcId="{F5B8D7B9-C91C-4C79-894A-BF4790085AE3}" destId="{8CCAD5BB-3391-4F0A-A0F8-858E7527D9CC}" srcOrd="10" destOrd="0" presId="urn:microsoft.com/office/officeart/2005/8/layout/orgChart1"/>
-    <dgm:cxn modelId="{33088F5F-07C3-4FE6-B6AF-C37D319F939F}" type="presParOf" srcId="{F5B8D7B9-C91C-4C79-894A-BF4790085AE3}" destId="{AB768A04-5E7B-4A1B-B7FD-016AC666E845}" srcOrd="11" destOrd="0" presId="urn:microsoft.com/office/officeart/2005/8/layout/orgChart1"/>
-    <dgm:cxn modelId="{B1991607-F4E8-4D33-89EE-23D6DCC0B5C8}" type="presParOf" srcId="{AB768A04-5E7B-4A1B-B7FD-016AC666E845}" destId="{6C7CCE62-5BF6-4FFD-AE31-FA8DA661C1C3}" srcOrd="0" destOrd="0" presId="urn:microsoft.com/office/officeart/2005/8/layout/orgChart1"/>
-    <dgm:cxn modelId="{B3354E32-41CC-404D-9297-506189DA0F18}" type="presParOf" srcId="{6C7CCE62-5BF6-4FFD-AE31-FA8DA661C1C3}" destId="{AD84A945-90AE-4009-946C-876072D64338}" srcOrd="0" destOrd="0" presId="urn:microsoft.com/office/officeart/2005/8/layout/orgChart1"/>
-    <dgm:cxn modelId="{87144072-80A6-4F1F-B693-62A4361B34C6}" type="presParOf" srcId="{6C7CCE62-5BF6-4FFD-AE31-FA8DA661C1C3}" destId="{6F5D6F48-94AF-4406-BB9B-25469B9E4C44}" srcOrd="1" destOrd="0" presId="urn:microsoft.com/office/officeart/2005/8/layout/orgChart1"/>
-    <dgm:cxn modelId="{351AE8AE-9137-42EC-92EA-F8D798200EBA}" type="presParOf" srcId="{AB768A04-5E7B-4A1B-B7FD-016AC666E845}" destId="{ED55E3B3-1023-4097-9B9B-7AA08C7044EE}" srcOrd="1" destOrd="0" presId="urn:microsoft.com/office/officeart/2005/8/layout/orgChart1"/>
-    <dgm:cxn modelId="{A3A65170-98E3-4067-82F3-7B86A827F529}" type="presParOf" srcId="{AB768A04-5E7B-4A1B-B7FD-016AC666E845}" destId="{FA8FE74C-0CEC-456E-BEE9-3D3D5F73C338}" srcOrd="2" destOrd="0" presId="urn:microsoft.com/office/officeart/2005/8/layout/orgChart1"/>
-    <dgm:cxn modelId="{4B805CE1-59C5-4455-A9AD-90E32E2C6B7E}" type="presParOf" srcId="{F5B8D7B9-C91C-4C79-894A-BF4790085AE3}" destId="{92B67BF0-3A0B-4962-8D2B-E3F242AA97D3}" srcOrd="12" destOrd="0" presId="urn:microsoft.com/office/officeart/2005/8/layout/orgChart1"/>
-    <dgm:cxn modelId="{03568ADD-9FD8-4A75-B2F4-F8638028C4A6}" type="presParOf" srcId="{F5B8D7B9-C91C-4C79-894A-BF4790085AE3}" destId="{2530FFA9-F641-4C11-AAB5-C6EDEB8720DE}" srcOrd="13" destOrd="0" presId="urn:microsoft.com/office/officeart/2005/8/layout/orgChart1"/>
-    <dgm:cxn modelId="{09701FD4-1626-4600-BF5A-105501493D7A}" type="presParOf" srcId="{2530FFA9-F641-4C11-AAB5-C6EDEB8720DE}" destId="{F40C4370-218A-4D55-A567-237E6A688C82}" srcOrd="0" destOrd="0" presId="urn:microsoft.com/office/officeart/2005/8/layout/orgChart1"/>
-    <dgm:cxn modelId="{FFAD996A-5B8B-4710-AE5B-C80796D709A7}" type="presParOf" srcId="{F40C4370-218A-4D55-A567-237E6A688C82}" destId="{CBCD6ED9-48D2-4AB7-971F-01045A380BB4}" srcOrd="0" destOrd="0" presId="urn:microsoft.com/office/officeart/2005/8/layout/orgChart1"/>
-    <dgm:cxn modelId="{A06C6F73-6070-46BE-BDE0-BAB16C5C2B8E}" type="presParOf" srcId="{F40C4370-218A-4D55-A567-237E6A688C82}" destId="{A880EE12-52DD-43CE-844D-D2EA7DC3800D}" srcOrd="1" destOrd="0" presId="urn:microsoft.com/office/officeart/2005/8/layout/orgChart1"/>
-    <dgm:cxn modelId="{B8938CE5-FCA6-416D-915C-A6CD8BA2E05A}" type="presParOf" srcId="{2530FFA9-F641-4C11-AAB5-C6EDEB8720DE}" destId="{60DA4A11-98CD-4F24-85BC-72CB701E8BD2}" srcOrd="1" destOrd="0" presId="urn:microsoft.com/office/officeart/2005/8/layout/orgChart1"/>
-    <dgm:cxn modelId="{966D022B-0A8B-4F25-BE11-5E2B2556F5E3}" type="presParOf" srcId="{2530FFA9-F641-4C11-AAB5-C6EDEB8720DE}" destId="{6E2F7CBE-A6C2-49C3-A527-48BC6EAF7DEA}" srcOrd="2" destOrd="0" presId="urn:microsoft.com/office/officeart/2005/8/layout/orgChart1"/>
-    <dgm:cxn modelId="{277555E2-0BEA-43E7-A29F-BE01AF169289}" type="presParOf" srcId="{66335E3A-7CD6-429A-A981-748185164439}" destId="{6C9C0A76-B9CC-4EDD-9673-9660D22D1D97}" srcOrd="2" destOrd="0" presId="urn:microsoft.com/office/officeart/2005/8/layout/orgChart1"/>
-    <dgm:cxn modelId="{9066AFB2-8C32-459D-BADA-C75ABEB58C91}" type="presParOf" srcId="{1BABC94D-2F15-4AB8-8450-E67A40A376C1}" destId="{DD54FB4A-8FC9-4BE5-AAC9-A1BF42B34C00}" srcOrd="2" destOrd="0" presId="urn:microsoft.com/office/officeart/2005/8/layout/orgChart1"/>
-    <dgm:cxn modelId="{E296D7BF-00E6-4735-9F2B-4AF1A0F7B2FB}" type="presParOf" srcId="{1BABC94D-2F15-4AB8-8450-E67A40A376C1}" destId="{9ABB8F27-C544-4F8C-9A5E-F603D9F57863}" srcOrd="3" destOrd="0" presId="urn:microsoft.com/office/officeart/2005/8/layout/orgChart1"/>
-    <dgm:cxn modelId="{77F08C2B-B22E-45DE-8AE3-D0A671B1BAEB}" type="presParOf" srcId="{9ABB8F27-C544-4F8C-9A5E-F603D9F57863}" destId="{678B8024-3301-4682-AE2E-39973E7D44C5}" srcOrd="0" destOrd="0" presId="urn:microsoft.com/office/officeart/2005/8/layout/orgChart1"/>
-    <dgm:cxn modelId="{945BD0E9-DEBB-46B7-958A-7EFE250F0AF3}" type="presParOf" srcId="{678B8024-3301-4682-AE2E-39973E7D44C5}" destId="{61A41FCD-AFE9-466D-8ED5-E453D013D2F1}" srcOrd="0" destOrd="0" presId="urn:microsoft.com/office/officeart/2005/8/layout/orgChart1"/>
-    <dgm:cxn modelId="{BFBF976F-C5FC-4348-880D-EE10E146482E}" type="presParOf" srcId="{678B8024-3301-4682-AE2E-39973E7D44C5}" destId="{B4C6DCE3-8118-48A4-9CEC-3C3639FCCD13}" srcOrd="1" destOrd="0" presId="urn:microsoft.com/office/officeart/2005/8/layout/orgChart1"/>
-    <dgm:cxn modelId="{11DEAB61-C813-47E8-8936-C15AE3A3ADEA}" type="presParOf" srcId="{9ABB8F27-C544-4F8C-9A5E-F603D9F57863}" destId="{1455B854-B8B6-4A97-8FE2-E61F5841EFDE}" srcOrd="1" destOrd="0" presId="urn:microsoft.com/office/officeart/2005/8/layout/orgChart1"/>
-    <dgm:cxn modelId="{62172C9A-7454-4FF0-9F29-83B6E2C843D7}" type="presParOf" srcId="{9ABB8F27-C544-4F8C-9A5E-F603D9F57863}" destId="{820FB531-416B-461C-8F9D-9672524FEC38}" srcOrd="2" destOrd="0" presId="urn:microsoft.com/office/officeart/2005/8/layout/orgChart1"/>
-    <dgm:cxn modelId="{57692DB8-DAB5-4A94-BBFF-321A0ED84353}" type="presParOf" srcId="{1BABC94D-2F15-4AB8-8450-E67A40A376C1}" destId="{D9243F6E-45F3-4D2C-8273-F1D26423CA10}" srcOrd="4" destOrd="0" presId="urn:microsoft.com/office/officeart/2005/8/layout/orgChart1"/>
-    <dgm:cxn modelId="{3CE1A3F2-CF82-4080-AAED-CE6BCD54B6FB}" type="presParOf" srcId="{1BABC94D-2F15-4AB8-8450-E67A40A376C1}" destId="{27F9ABF4-9380-4235-8A12-F9220891AA52}" srcOrd="5" destOrd="0" presId="urn:microsoft.com/office/officeart/2005/8/layout/orgChart1"/>
-    <dgm:cxn modelId="{25E5D271-BE9A-4FFC-A0C7-00B975596E2D}" type="presParOf" srcId="{27F9ABF4-9380-4235-8A12-F9220891AA52}" destId="{292E9507-A681-4D8C-8CE0-7073D6A6822F}" srcOrd="0" destOrd="0" presId="urn:microsoft.com/office/officeart/2005/8/layout/orgChart1"/>
-    <dgm:cxn modelId="{ABA286B0-8CC9-48CF-AA29-1D396AB4C5D4}" type="presParOf" srcId="{292E9507-A681-4D8C-8CE0-7073D6A6822F}" destId="{E2209CD7-06B1-4C48-8E24-5F32438BDC6B}" srcOrd="0" destOrd="0" presId="urn:microsoft.com/office/officeart/2005/8/layout/orgChart1"/>
-    <dgm:cxn modelId="{745AE312-EE93-47E8-AB43-367C5D729514}" type="presParOf" srcId="{292E9507-A681-4D8C-8CE0-7073D6A6822F}" destId="{63D0DAA5-BDF7-4C71-8AB9-9D4F59C4DD0F}" srcOrd="1" destOrd="0" presId="urn:microsoft.com/office/officeart/2005/8/layout/orgChart1"/>
-    <dgm:cxn modelId="{85AB83CD-2768-458A-9FA9-CFBEA5285A2C}" type="presParOf" srcId="{27F9ABF4-9380-4235-8A12-F9220891AA52}" destId="{9AA09008-9C6A-4D72-9A7A-25362A836607}" srcOrd="1" destOrd="0" presId="urn:microsoft.com/office/officeart/2005/8/layout/orgChart1"/>
-    <dgm:cxn modelId="{BADA4BC5-9326-4CBB-A2D3-CD729BC49BB1}" type="presParOf" srcId="{27F9ABF4-9380-4235-8A12-F9220891AA52}" destId="{763C17AE-0807-46EF-B64F-13BC6C492EFF}" srcOrd="2" destOrd="0" presId="urn:microsoft.com/office/officeart/2005/8/layout/orgChart1"/>
-    <dgm:cxn modelId="{87B75264-62BF-4E1E-83BA-90656D97913B}" type="presParOf" srcId="{0193881C-7F56-4F5C-B224-64B4243095FA}" destId="{EBC2D790-7E36-4CD5-BBEF-D56248333FCB}" srcOrd="2" destOrd="0" presId="urn:microsoft.com/office/officeart/2005/8/layout/orgChart1"/>
-    <dgm:cxn modelId="{929CA0C3-15B3-48DB-B98D-E5197C32FABB}" type="presParOf" srcId="{46D72B2E-14F8-4219-A3FF-B42EB3DE6790}" destId="{CCA4EF0F-8FF7-4BC2-B361-7B9A86412DC7}" srcOrd="6" destOrd="0" presId="urn:microsoft.com/office/officeart/2005/8/layout/orgChart1"/>
-    <dgm:cxn modelId="{1A769472-39C7-4230-9A9D-CF23AB636783}" type="presParOf" srcId="{46D72B2E-14F8-4219-A3FF-B42EB3DE6790}" destId="{48746092-7ACB-44BA-81C3-ACE83558417E}" srcOrd="7" destOrd="0" presId="urn:microsoft.com/office/officeart/2005/8/layout/orgChart1"/>
-    <dgm:cxn modelId="{EFF49EF1-28BE-4272-BD05-0AACC4515CDF}" type="presParOf" srcId="{48746092-7ACB-44BA-81C3-ACE83558417E}" destId="{46F66A6F-74F9-4A65-84BD-D5798335692C}" srcOrd="0" destOrd="0" presId="urn:microsoft.com/office/officeart/2005/8/layout/orgChart1"/>
-    <dgm:cxn modelId="{A952303C-594D-4530-8350-F8CE0C5A33FA}" type="presParOf" srcId="{46F66A6F-74F9-4A65-84BD-D5798335692C}" destId="{3EC39DA9-8C1B-4940-A2F9-60CF9C2301D3}" srcOrd="0" destOrd="0" presId="urn:microsoft.com/office/officeart/2005/8/layout/orgChart1"/>
-    <dgm:cxn modelId="{AFB7EA03-8BFA-44A4-90C2-CC01BAFC5B2E}" type="presParOf" srcId="{46F66A6F-74F9-4A65-84BD-D5798335692C}" destId="{FC8DBE91-3068-4569-8576-5FA8A54CAD98}" srcOrd="1" destOrd="0" presId="urn:microsoft.com/office/officeart/2005/8/layout/orgChart1"/>
-    <dgm:cxn modelId="{B877A516-0E53-4A87-A1F7-D6B5172609E5}" type="presParOf" srcId="{48746092-7ACB-44BA-81C3-ACE83558417E}" destId="{62186E18-2E25-4E31-B4E4-D38DF7AE4725}" srcOrd="1" destOrd="0" presId="urn:microsoft.com/office/officeart/2005/8/layout/orgChart1"/>
-    <dgm:cxn modelId="{F9AF2AA8-E899-42A6-8CA4-E5AAFA20B6C7}" type="presParOf" srcId="{48746092-7ACB-44BA-81C3-ACE83558417E}" destId="{0289CAF9-54F5-4F60-9E34-712E4303D202}" srcOrd="2" destOrd="0" presId="urn:microsoft.com/office/officeart/2005/8/layout/orgChart1"/>
-    <dgm:cxn modelId="{ACA2DD9B-84B4-40C8-A458-F486D4D32E7A}" type="presParOf" srcId="{14811E70-0598-426F-AB61-B70DF46DB329}" destId="{208D8589-E776-42BA-8605-E1D45B0BB11A}" srcOrd="2" destOrd="0" presId="urn:microsoft.com/office/officeart/2005/8/layout/orgChart1"/>
+    <dgm:cxn modelId="{8F1771FF-D580-48E6-9F56-18D5CB134882}" type="presOf" srcId="{72C8FDE9-A09B-4941-8C5D-DAC967A084D8}" destId="{6874CBE1-82E2-4E90-8AA9-E8C2BE7CA430}" srcOrd="0" destOrd="0" presId="urn:microsoft.com/office/officeart/2005/8/layout/orgChart1"/>
+    <dgm:cxn modelId="{B1C4C194-EA51-4423-8A25-D3C006226D90}" type="presOf" srcId="{D7CF1898-8527-4B09-A985-C1DC1C27D776}" destId="{D9243F6E-45F3-4D2C-8273-F1D26423CA10}" srcOrd="0" destOrd="0" presId="urn:microsoft.com/office/officeart/2005/8/layout/orgChart1"/>
+    <dgm:cxn modelId="{FCA83F51-B37C-4517-8732-DF1D4FA1EF56}" type="presOf" srcId="{87EB4D8E-2442-4EE8-B35B-7B16A6512CD9}" destId="{97D848EB-24AA-4BC3-8C11-64B8CE8457E7}" srcOrd="0" destOrd="0" presId="urn:microsoft.com/office/officeart/2005/8/layout/orgChart1"/>
+    <dgm:cxn modelId="{DEB4B768-77CB-4383-8BAF-5C235774AD57}" type="presParOf" srcId="{D19293B1-0547-48CD-8E85-CBE4FCDFE012}" destId="{14811E70-0598-426F-AB61-B70DF46DB329}" srcOrd="0" destOrd="0" presId="urn:microsoft.com/office/officeart/2005/8/layout/orgChart1"/>
+    <dgm:cxn modelId="{33B61BD6-550A-417E-9AD7-359E3D90013A}" type="presParOf" srcId="{14811E70-0598-426F-AB61-B70DF46DB329}" destId="{603166B4-3E10-49C5-885D-222FFA30EB8D}" srcOrd="0" destOrd="0" presId="urn:microsoft.com/office/officeart/2005/8/layout/orgChart1"/>
+    <dgm:cxn modelId="{2E39049E-EC56-4D0B-AF39-46935D6C9E55}" type="presParOf" srcId="{603166B4-3E10-49C5-885D-222FFA30EB8D}" destId="{24573ED7-40B5-4D72-84B4-6E368AEA37E4}" srcOrd="0" destOrd="0" presId="urn:microsoft.com/office/officeart/2005/8/layout/orgChart1"/>
+    <dgm:cxn modelId="{1357000E-0DFE-408B-B9CA-3CCB7BD7E496}" type="presParOf" srcId="{603166B4-3E10-49C5-885D-222FFA30EB8D}" destId="{CFDAD7AC-A36A-4103-902A-2AA9228CAB7E}" srcOrd="1" destOrd="0" presId="urn:microsoft.com/office/officeart/2005/8/layout/orgChart1"/>
+    <dgm:cxn modelId="{A0E2A072-2FBE-47E7-A301-7AD5946F6EA3}" type="presParOf" srcId="{14811E70-0598-426F-AB61-B70DF46DB329}" destId="{46D72B2E-14F8-4219-A3FF-B42EB3DE6790}" srcOrd="1" destOrd="0" presId="urn:microsoft.com/office/officeart/2005/8/layout/orgChart1"/>
+    <dgm:cxn modelId="{610543E7-0DC4-4961-BF6D-36C9D1164C17}" type="presParOf" srcId="{46D72B2E-14F8-4219-A3FF-B42EB3DE6790}" destId="{BBB20F9A-31E8-419A-8241-FA5E5B45E5EA}" srcOrd="0" destOrd="0" presId="urn:microsoft.com/office/officeart/2005/8/layout/orgChart1"/>
+    <dgm:cxn modelId="{202C6C7A-2427-4736-8757-A2CC13106D07}" type="presParOf" srcId="{46D72B2E-14F8-4219-A3FF-B42EB3DE6790}" destId="{76F58AEC-5CDF-4B9D-A09A-57DAE1033643}" srcOrd="1" destOrd="0" presId="urn:microsoft.com/office/officeart/2005/8/layout/orgChart1"/>
+    <dgm:cxn modelId="{70547400-E063-4DE1-9DFE-7694C5E70241}" type="presParOf" srcId="{76F58AEC-5CDF-4B9D-A09A-57DAE1033643}" destId="{190C2B4A-C9E7-4625-8E8B-418CA511FA39}" srcOrd="0" destOrd="0" presId="urn:microsoft.com/office/officeart/2005/8/layout/orgChart1"/>
+    <dgm:cxn modelId="{E18D5EEF-6D39-42ED-BA93-00B3664F7BBD}" type="presParOf" srcId="{190C2B4A-C9E7-4625-8E8B-418CA511FA39}" destId="{3789CAF1-2C4E-4015-B4B0-323AFEA23136}" srcOrd="0" destOrd="0" presId="urn:microsoft.com/office/officeart/2005/8/layout/orgChart1"/>
+    <dgm:cxn modelId="{9ECDA68A-24E4-433C-B1EF-2A27BB6BA223}" type="presParOf" srcId="{190C2B4A-C9E7-4625-8E8B-418CA511FA39}" destId="{4E01B39A-2561-4FEA-BD62-53C0C524D3DC}" srcOrd="1" destOrd="0" presId="urn:microsoft.com/office/officeart/2005/8/layout/orgChart1"/>
+    <dgm:cxn modelId="{A9F0D339-6FD7-4384-9BE3-3F5A07C8F811}" type="presParOf" srcId="{76F58AEC-5CDF-4B9D-A09A-57DAE1033643}" destId="{312609D0-1F09-4A61-A702-33353D091F48}" srcOrd="1" destOrd="0" presId="urn:microsoft.com/office/officeart/2005/8/layout/orgChart1"/>
+    <dgm:cxn modelId="{BD8CED21-162E-493B-B985-B6D11344BBBA}" type="presParOf" srcId="{312609D0-1F09-4A61-A702-33353D091F48}" destId="{EE9CDB54-3C7B-4CD2-8656-49C4105EA142}" srcOrd="0" destOrd="0" presId="urn:microsoft.com/office/officeart/2005/8/layout/orgChart1"/>
+    <dgm:cxn modelId="{697D1234-DEAC-4337-8DCA-07DB8B4F2886}" type="presParOf" srcId="{312609D0-1F09-4A61-A702-33353D091F48}" destId="{E7149557-DB0E-45A6-AC33-B696C83F36DB}" srcOrd="1" destOrd="0" presId="urn:microsoft.com/office/officeart/2005/8/layout/orgChart1"/>
+    <dgm:cxn modelId="{51888F49-1D10-4856-AF68-0E5F2803FCC5}" type="presParOf" srcId="{E7149557-DB0E-45A6-AC33-B696C83F36DB}" destId="{43278969-5327-43D1-93BC-7741F47FBF0E}" srcOrd="0" destOrd="0" presId="urn:microsoft.com/office/officeart/2005/8/layout/orgChart1"/>
+    <dgm:cxn modelId="{9D554921-5880-4CB2-AE25-1AFAAE800D02}" type="presParOf" srcId="{43278969-5327-43D1-93BC-7741F47FBF0E}" destId="{BC3C126B-3DAA-473E-9816-4FB885920109}" srcOrd="0" destOrd="0" presId="urn:microsoft.com/office/officeart/2005/8/layout/orgChart1"/>
+    <dgm:cxn modelId="{93DCE7A2-D566-40B0-BE78-D7031036F176}" type="presParOf" srcId="{43278969-5327-43D1-93BC-7741F47FBF0E}" destId="{DEB66E4E-1A51-4469-B3BE-6FDF9C417CA4}" srcOrd="1" destOrd="0" presId="urn:microsoft.com/office/officeart/2005/8/layout/orgChart1"/>
+    <dgm:cxn modelId="{A13D834B-B0C6-4A27-A53B-0096605C09F6}" type="presParOf" srcId="{E7149557-DB0E-45A6-AC33-B696C83F36DB}" destId="{23C849AD-8792-41BA-BBF3-97BA7D4DC3F3}" srcOrd="1" destOrd="0" presId="urn:microsoft.com/office/officeart/2005/8/layout/orgChart1"/>
+    <dgm:cxn modelId="{0191DDB7-DF28-47EE-88F5-90A3DE044394}" type="presParOf" srcId="{E7149557-DB0E-45A6-AC33-B696C83F36DB}" destId="{14170ADC-761A-4F82-91CA-94D0593FC8A0}" srcOrd="2" destOrd="0" presId="urn:microsoft.com/office/officeart/2005/8/layout/orgChart1"/>
+    <dgm:cxn modelId="{FE220120-DF2D-4B67-875E-D4F5D5DB05EF}" type="presParOf" srcId="{312609D0-1F09-4A61-A702-33353D091F48}" destId="{92C0C251-6393-48BE-8DC1-A54F20F8E9AF}" srcOrd="2" destOrd="0" presId="urn:microsoft.com/office/officeart/2005/8/layout/orgChart1"/>
+    <dgm:cxn modelId="{E286EF4A-6FCB-4355-90E8-591091020EB6}" type="presParOf" srcId="{312609D0-1F09-4A61-A702-33353D091F48}" destId="{1288687D-1A4D-491C-BFE8-568FFC48325E}" srcOrd="3" destOrd="0" presId="urn:microsoft.com/office/officeart/2005/8/layout/orgChart1"/>
+    <dgm:cxn modelId="{DFA38288-8C1D-42DF-9F4E-FAB02A97A28A}" type="presParOf" srcId="{1288687D-1A4D-491C-BFE8-568FFC48325E}" destId="{77CE4D03-94B2-427F-B944-8566177F3203}" srcOrd="0" destOrd="0" presId="urn:microsoft.com/office/officeart/2005/8/layout/orgChart1"/>
+    <dgm:cxn modelId="{2FC5B95E-7942-4C6C-BBB8-41B9F28F4D55}" type="presParOf" srcId="{77CE4D03-94B2-427F-B944-8566177F3203}" destId="{F8EC7D8E-AA75-48AF-9C82-30E2D151962C}" srcOrd="0" destOrd="0" presId="urn:microsoft.com/office/officeart/2005/8/layout/orgChart1"/>
+    <dgm:cxn modelId="{F382D2CC-DD3B-47DA-9EAD-BC6A1FDE3CB3}" type="presParOf" srcId="{77CE4D03-94B2-427F-B944-8566177F3203}" destId="{75209213-2668-4322-B04E-C48841DF81C5}" srcOrd="1" destOrd="0" presId="urn:microsoft.com/office/officeart/2005/8/layout/orgChart1"/>
+    <dgm:cxn modelId="{936CB693-A010-4CCC-BC59-7519BB672663}" type="presParOf" srcId="{1288687D-1A4D-491C-BFE8-568FFC48325E}" destId="{36B14302-54CD-4B23-860E-6709A2134F2E}" srcOrd="1" destOrd="0" presId="urn:microsoft.com/office/officeart/2005/8/layout/orgChart1"/>
+    <dgm:cxn modelId="{2C006F18-24CE-447D-B1FB-5DEA7081A4FC}" type="presParOf" srcId="{1288687D-1A4D-491C-BFE8-568FFC48325E}" destId="{4AA39C93-AC9A-4AC3-A784-8D3E10891DDA}" srcOrd="2" destOrd="0" presId="urn:microsoft.com/office/officeart/2005/8/layout/orgChart1"/>
+    <dgm:cxn modelId="{F8E4E7EC-01BE-4AAE-A123-8DB6F55F9DD2}" type="presParOf" srcId="{76F58AEC-5CDF-4B9D-A09A-57DAE1033643}" destId="{AC78CB1E-5182-43C5-A7B2-1650895C5463}" srcOrd="2" destOrd="0" presId="urn:microsoft.com/office/officeart/2005/8/layout/orgChart1"/>
+    <dgm:cxn modelId="{3CA7054D-3DB1-4F38-916B-EE4C52BAE1B4}" type="presParOf" srcId="{46D72B2E-14F8-4219-A3FF-B42EB3DE6790}" destId="{49CD6CB7-51E0-4CBE-ADBD-2BFA77D2F938}" srcOrd="2" destOrd="0" presId="urn:microsoft.com/office/officeart/2005/8/layout/orgChart1"/>
+    <dgm:cxn modelId="{DEF903EB-60AE-4671-875F-A52297B1B844}" type="presParOf" srcId="{46D72B2E-14F8-4219-A3FF-B42EB3DE6790}" destId="{662E2575-007C-41AD-BBF8-329E2E9783D9}" srcOrd="3" destOrd="0" presId="urn:microsoft.com/office/officeart/2005/8/layout/orgChart1"/>
+    <dgm:cxn modelId="{C8601F59-92E7-4FF5-B5B8-9BFF1A0C7E3E}" type="presParOf" srcId="{662E2575-007C-41AD-BBF8-329E2E9783D9}" destId="{C323A4E0-D108-48CF-BB46-4FA70DF75459}" srcOrd="0" destOrd="0" presId="urn:microsoft.com/office/officeart/2005/8/layout/orgChart1"/>
+    <dgm:cxn modelId="{3F6AC2B9-8699-4BE4-9586-11981230AF94}" type="presParOf" srcId="{C323A4E0-D108-48CF-BB46-4FA70DF75459}" destId="{F98F3CAD-4D2D-40D5-924C-C908F254989C}" srcOrd="0" destOrd="0" presId="urn:microsoft.com/office/officeart/2005/8/layout/orgChart1"/>
+    <dgm:cxn modelId="{31A570DE-43E0-4CEC-A9B0-883ACB60750F}" type="presParOf" srcId="{C323A4E0-D108-48CF-BB46-4FA70DF75459}" destId="{5E09F953-7B0A-414A-87F4-AB351DD16D42}" srcOrd="1" destOrd="0" presId="urn:microsoft.com/office/officeart/2005/8/layout/orgChart1"/>
+    <dgm:cxn modelId="{CEC7F3A2-A258-4A7E-ACCA-6A3D91A83681}" type="presParOf" srcId="{662E2575-007C-41AD-BBF8-329E2E9783D9}" destId="{1C16C052-E543-4C77-B195-E42889A32339}" srcOrd="1" destOrd="0" presId="urn:microsoft.com/office/officeart/2005/8/layout/orgChart1"/>
+    <dgm:cxn modelId="{E897B892-3BE6-4168-90C4-E03BBCB20649}" type="presParOf" srcId="{1C16C052-E543-4C77-B195-E42889A32339}" destId="{6874CBE1-82E2-4E90-8AA9-E8C2BE7CA430}" srcOrd="0" destOrd="0" presId="urn:microsoft.com/office/officeart/2005/8/layout/orgChart1"/>
+    <dgm:cxn modelId="{ACADEA98-A841-44BF-8E8D-078C81FCE0FD}" type="presParOf" srcId="{1C16C052-E543-4C77-B195-E42889A32339}" destId="{88AEF8A8-109A-4F22-A699-2E38FAF3F4CD}" srcOrd="1" destOrd="0" presId="urn:microsoft.com/office/officeart/2005/8/layout/orgChart1"/>
+    <dgm:cxn modelId="{B13CCD97-2031-4B47-BCB9-0C36D6A2F829}" type="presParOf" srcId="{88AEF8A8-109A-4F22-A699-2E38FAF3F4CD}" destId="{2F2D290D-CD7E-45DE-AE3C-8D7EC5520090}" srcOrd="0" destOrd="0" presId="urn:microsoft.com/office/officeart/2005/8/layout/orgChart1"/>
+    <dgm:cxn modelId="{FA3662FE-67C6-48A1-AAD9-B1DB0CE18333}" type="presParOf" srcId="{2F2D290D-CD7E-45DE-AE3C-8D7EC5520090}" destId="{3ACD528F-2C85-4A31-AF16-BF5BA1F1A135}" srcOrd="0" destOrd="0" presId="urn:microsoft.com/office/officeart/2005/8/layout/orgChart1"/>
+    <dgm:cxn modelId="{118E3708-6652-4D89-A4F3-79558A5B6FCC}" type="presParOf" srcId="{2F2D290D-CD7E-45DE-AE3C-8D7EC5520090}" destId="{0063CBAB-5A89-4DF0-8028-711768AE441B}" srcOrd="1" destOrd="0" presId="urn:microsoft.com/office/officeart/2005/8/layout/orgChart1"/>
+    <dgm:cxn modelId="{B3FF8604-45F5-4A60-AB0C-2ECDA7563809}" type="presParOf" srcId="{88AEF8A8-109A-4F22-A699-2E38FAF3F4CD}" destId="{A6FF6C58-5CB2-49CD-9034-2D889D4B0C7F}" srcOrd="1" destOrd="0" presId="urn:microsoft.com/office/officeart/2005/8/layout/orgChart1"/>
+    <dgm:cxn modelId="{3BE94E8C-6CFD-49AE-BDBA-96C136BF9CA2}" type="presParOf" srcId="{A6FF6C58-5CB2-49CD-9034-2D889D4B0C7F}" destId="{E0ADA573-3F86-4820-8737-3AEC5FAE66C6}" srcOrd="0" destOrd="0" presId="urn:microsoft.com/office/officeart/2005/8/layout/orgChart1"/>
+    <dgm:cxn modelId="{68A7BDF7-699E-4176-AC1A-E608C2D95899}" type="presParOf" srcId="{A6FF6C58-5CB2-49CD-9034-2D889D4B0C7F}" destId="{F328407F-F2B2-43B6-A554-2AC5750B9BED}" srcOrd="1" destOrd="0" presId="urn:microsoft.com/office/officeart/2005/8/layout/orgChart1"/>
+    <dgm:cxn modelId="{70DDF789-9EB1-49F3-8226-CE1D924F9DEE}" type="presParOf" srcId="{F328407F-F2B2-43B6-A554-2AC5750B9BED}" destId="{77E13F5A-DA2B-45DC-8105-AAEAABEBC523}" srcOrd="0" destOrd="0" presId="urn:microsoft.com/office/officeart/2005/8/layout/orgChart1"/>
+    <dgm:cxn modelId="{3D8BFBB5-FE34-4D81-A1D7-E81B0F2C84C1}" type="presParOf" srcId="{77E13F5A-DA2B-45DC-8105-AAEAABEBC523}" destId="{4A531E7C-28C2-4811-B40E-BAC369986724}" srcOrd="0" destOrd="0" presId="urn:microsoft.com/office/officeart/2005/8/layout/orgChart1"/>
+    <dgm:cxn modelId="{70F48A20-9A71-4733-A4F7-AB012B09EA63}" type="presParOf" srcId="{77E13F5A-DA2B-45DC-8105-AAEAABEBC523}" destId="{338749C1-71E3-4BC0-905E-9C45C3BFBFB8}" srcOrd="1" destOrd="0" presId="urn:microsoft.com/office/officeart/2005/8/layout/orgChart1"/>
+    <dgm:cxn modelId="{886F24AD-9779-4021-87F7-51BE0F2E256F}" type="presParOf" srcId="{F328407F-F2B2-43B6-A554-2AC5750B9BED}" destId="{0043D2ED-5A44-4787-BB8C-66FCFB597D6C}" srcOrd="1" destOrd="0" presId="urn:microsoft.com/office/officeart/2005/8/layout/orgChart1"/>
+    <dgm:cxn modelId="{0E08859E-1619-40A3-AF25-A1AE774AEA42}" type="presParOf" srcId="{F328407F-F2B2-43B6-A554-2AC5750B9BED}" destId="{8994AF75-C1DD-4B5B-AAFC-0BA676A23FE9}" srcOrd="2" destOrd="0" presId="urn:microsoft.com/office/officeart/2005/8/layout/orgChart1"/>
+    <dgm:cxn modelId="{FE501CF2-E18A-4252-B76E-8DFF6E69410B}" type="presParOf" srcId="{A6FF6C58-5CB2-49CD-9034-2D889D4B0C7F}" destId="{9DC28BBE-0F90-444A-887A-D3B5CEFBAF2B}" srcOrd="2" destOrd="0" presId="urn:microsoft.com/office/officeart/2005/8/layout/orgChart1"/>
+    <dgm:cxn modelId="{A670BC85-7E53-4208-B7AC-89CA6BB6CB14}" type="presParOf" srcId="{A6FF6C58-5CB2-49CD-9034-2D889D4B0C7F}" destId="{72247BD9-C8B0-4BE8-8A8E-7A461E98BC82}" srcOrd="3" destOrd="0" presId="urn:microsoft.com/office/officeart/2005/8/layout/orgChart1"/>
+    <dgm:cxn modelId="{219ABEEF-C324-4251-AE57-368C69B3518A}" type="presParOf" srcId="{72247BD9-C8B0-4BE8-8A8E-7A461E98BC82}" destId="{1EDE99B4-EA41-43C8-81EC-9ADA7BC6932A}" srcOrd="0" destOrd="0" presId="urn:microsoft.com/office/officeart/2005/8/layout/orgChart1"/>
+    <dgm:cxn modelId="{C72CC85D-6739-443C-8120-50B93E2A1385}" type="presParOf" srcId="{1EDE99B4-EA41-43C8-81EC-9ADA7BC6932A}" destId="{F6D0353C-F2FD-4C66-A803-3E6488512125}" srcOrd="0" destOrd="0" presId="urn:microsoft.com/office/officeart/2005/8/layout/orgChart1"/>
+    <dgm:cxn modelId="{524761F3-EE23-44F6-86AA-A8620600FEA3}" type="presParOf" srcId="{1EDE99B4-EA41-43C8-81EC-9ADA7BC6932A}" destId="{FDC85F2A-31F3-4417-8945-75AB7D67135F}" srcOrd="1" destOrd="0" presId="urn:microsoft.com/office/officeart/2005/8/layout/orgChart1"/>
+    <dgm:cxn modelId="{3F8EFE38-8AEC-49CF-953B-8A928855FF44}" type="presParOf" srcId="{72247BD9-C8B0-4BE8-8A8E-7A461E98BC82}" destId="{0DA6CE52-615A-447A-95CD-2A790EE87D68}" srcOrd="1" destOrd="0" presId="urn:microsoft.com/office/officeart/2005/8/layout/orgChart1"/>
+    <dgm:cxn modelId="{ECEC8E9D-3C1E-46A4-B62D-CDA76ABCC704}" type="presParOf" srcId="{72247BD9-C8B0-4BE8-8A8E-7A461E98BC82}" destId="{F4401F65-6173-4EF1-9FFD-AFD08D5AF39F}" srcOrd="2" destOrd="0" presId="urn:microsoft.com/office/officeart/2005/8/layout/orgChart1"/>
+    <dgm:cxn modelId="{05E4DE3B-C96A-4831-BF8E-3BF1C7383370}" type="presParOf" srcId="{88AEF8A8-109A-4F22-A699-2E38FAF3F4CD}" destId="{26D14FAD-BCBC-4CEF-B56E-4DD69425E3C7}" srcOrd="2" destOrd="0" presId="urn:microsoft.com/office/officeart/2005/8/layout/orgChart1"/>
+    <dgm:cxn modelId="{6F6D54B4-348C-4DED-B2F7-249A03A4492C}" type="presParOf" srcId="{1C16C052-E543-4C77-B195-E42889A32339}" destId="{16175270-2865-4560-A1F0-54E995EFD956}" srcOrd="2" destOrd="0" presId="urn:microsoft.com/office/officeart/2005/8/layout/orgChart1"/>
+    <dgm:cxn modelId="{1A0A4198-03A4-4D3E-9577-C205C322A385}" type="presParOf" srcId="{1C16C052-E543-4C77-B195-E42889A32339}" destId="{C00870FF-AE72-4F11-B0F1-D819F4C9107C}" srcOrd="3" destOrd="0" presId="urn:microsoft.com/office/officeart/2005/8/layout/orgChart1"/>
+    <dgm:cxn modelId="{63767696-0EFE-4592-A6B9-07DD43EA661C}" type="presParOf" srcId="{C00870FF-AE72-4F11-B0F1-D819F4C9107C}" destId="{642995ED-9701-4887-8B48-C357B7A6099C}" srcOrd="0" destOrd="0" presId="urn:microsoft.com/office/officeart/2005/8/layout/orgChart1"/>
+    <dgm:cxn modelId="{1D75F38C-551A-47CA-8F78-C4AFEA96D770}" type="presParOf" srcId="{642995ED-9701-4887-8B48-C357B7A6099C}" destId="{9C36F02A-7CBD-4B82-9BA2-FBAA1E74F9F3}" srcOrd="0" destOrd="0" presId="urn:microsoft.com/office/officeart/2005/8/layout/orgChart1"/>
+    <dgm:cxn modelId="{9FBB30DF-CC6B-4839-9149-CABE84FC19B8}" type="presParOf" srcId="{642995ED-9701-4887-8B48-C357B7A6099C}" destId="{6860CEC6-E31D-44B5-A08E-2EC56937C8EB}" srcOrd="1" destOrd="0" presId="urn:microsoft.com/office/officeart/2005/8/layout/orgChart1"/>
+    <dgm:cxn modelId="{76F68F0D-252E-4942-93C3-6FAF34798238}" type="presParOf" srcId="{C00870FF-AE72-4F11-B0F1-D819F4C9107C}" destId="{7DED669C-4174-4B6E-858A-BED8ED39C6E9}" srcOrd="1" destOrd="0" presId="urn:microsoft.com/office/officeart/2005/8/layout/orgChart1"/>
+    <dgm:cxn modelId="{18F25B59-6B53-4AF4-9454-B9AFDBB34E66}" type="presParOf" srcId="{C00870FF-AE72-4F11-B0F1-D819F4C9107C}" destId="{58988FFE-C53A-47E8-BA69-268378BFF0EB}" srcOrd="2" destOrd="0" presId="urn:microsoft.com/office/officeart/2005/8/layout/orgChart1"/>
+    <dgm:cxn modelId="{C41CC7AE-0F71-4A2F-B9F4-95E7EB0C70C8}" type="presParOf" srcId="{1C16C052-E543-4C77-B195-E42889A32339}" destId="{E00047BB-8703-448C-9668-1CB17762B972}" srcOrd="4" destOrd="0" presId="urn:microsoft.com/office/officeart/2005/8/layout/orgChart1"/>
+    <dgm:cxn modelId="{14E818CC-906B-4043-BFC8-3B5D9FB9F925}" type="presParOf" srcId="{1C16C052-E543-4C77-B195-E42889A32339}" destId="{5F01FB20-8266-4F2D-BEFB-DBE7F2FA053D}" srcOrd="5" destOrd="0" presId="urn:microsoft.com/office/officeart/2005/8/layout/orgChart1"/>
+    <dgm:cxn modelId="{1C0DE126-0A4F-456F-8563-6793FC2BEB36}" type="presParOf" srcId="{5F01FB20-8266-4F2D-BEFB-DBE7F2FA053D}" destId="{E732F918-0FC9-4C65-BFDE-02ACD4CCB20F}" srcOrd="0" destOrd="0" presId="urn:microsoft.com/office/officeart/2005/8/layout/orgChart1"/>
+    <dgm:cxn modelId="{47854380-012E-448D-8CD2-065683C44016}" type="presParOf" srcId="{E732F918-0FC9-4C65-BFDE-02ACD4CCB20F}" destId="{05B24125-8561-450B-AB5A-4CF61AC6FB4F}" srcOrd="0" destOrd="0" presId="urn:microsoft.com/office/officeart/2005/8/layout/orgChart1"/>
+    <dgm:cxn modelId="{B88EDBDB-9ED6-4A5F-8F79-C33C7855A2DE}" type="presParOf" srcId="{E732F918-0FC9-4C65-BFDE-02ACD4CCB20F}" destId="{CCF97781-8C29-4C45-A701-279922D9C73F}" srcOrd="1" destOrd="0" presId="urn:microsoft.com/office/officeart/2005/8/layout/orgChart1"/>
+    <dgm:cxn modelId="{FFE1D9E5-5ACA-4994-B471-6F9F73F897E8}" type="presParOf" srcId="{5F01FB20-8266-4F2D-BEFB-DBE7F2FA053D}" destId="{FEDC8B4C-A886-4BA0-AFFC-79B23732B3B4}" srcOrd="1" destOrd="0" presId="urn:microsoft.com/office/officeart/2005/8/layout/orgChart1"/>
+    <dgm:cxn modelId="{4134353D-3639-47B3-99A8-009102723204}" type="presParOf" srcId="{5F01FB20-8266-4F2D-BEFB-DBE7F2FA053D}" destId="{6A80C1E8-3F04-498C-A667-892C6B03508B}" srcOrd="2" destOrd="0" presId="urn:microsoft.com/office/officeart/2005/8/layout/orgChart1"/>
+    <dgm:cxn modelId="{28819200-8F2E-4ABE-A48A-246621C708F8}" type="presParOf" srcId="{662E2575-007C-41AD-BBF8-329E2E9783D9}" destId="{4EDCD3C0-86EB-4859-B4F8-051629E018B2}" srcOrd="2" destOrd="0" presId="urn:microsoft.com/office/officeart/2005/8/layout/orgChart1"/>
+    <dgm:cxn modelId="{65690DF6-6521-4322-9AF6-41E4AD1BF5F8}" type="presParOf" srcId="{46D72B2E-14F8-4219-A3FF-B42EB3DE6790}" destId="{E79EE3CD-306D-4BAF-B678-5202BF8BE090}" srcOrd="4" destOrd="0" presId="urn:microsoft.com/office/officeart/2005/8/layout/orgChart1"/>
+    <dgm:cxn modelId="{A1879375-55A3-430A-AD6C-FEC0355B6536}" type="presParOf" srcId="{46D72B2E-14F8-4219-A3FF-B42EB3DE6790}" destId="{0193881C-7F56-4F5C-B224-64B4243095FA}" srcOrd="5" destOrd="0" presId="urn:microsoft.com/office/officeart/2005/8/layout/orgChart1"/>
+    <dgm:cxn modelId="{6039D485-BD51-4184-97BF-2BA70D7437B7}" type="presParOf" srcId="{0193881C-7F56-4F5C-B224-64B4243095FA}" destId="{07BC98D5-BDF5-4989-BB25-82ECCD64CC9A}" srcOrd="0" destOrd="0" presId="urn:microsoft.com/office/officeart/2005/8/layout/orgChart1"/>
+    <dgm:cxn modelId="{6935E577-C6FC-44C0-B9AD-5352C12E1D1D}" type="presParOf" srcId="{07BC98D5-BDF5-4989-BB25-82ECCD64CC9A}" destId="{82D6BC35-8D8C-4AB0-9BCD-2AEF0D67687A}" srcOrd="0" destOrd="0" presId="urn:microsoft.com/office/officeart/2005/8/layout/orgChart1"/>
+    <dgm:cxn modelId="{0DC5B12E-4FCA-4AF3-BAED-8F1925BBD492}" type="presParOf" srcId="{07BC98D5-BDF5-4989-BB25-82ECCD64CC9A}" destId="{DEDD680B-1483-422B-B1A2-E97A9D807C44}" srcOrd="1" destOrd="0" presId="urn:microsoft.com/office/officeart/2005/8/layout/orgChart1"/>
+    <dgm:cxn modelId="{89B99AE1-419E-4830-8F0F-D09945BBA71A}" type="presParOf" srcId="{0193881C-7F56-4F5C-B224-64B4243095FA}" destId="{1BABC94D-2F15-4AB8-8450-E67A40A376C1}" srcOrd="1" destOrd="0" presId="urn:microsoft.com/office/officeart/2005/8/layout/orgChart1"/>
+    <dgm:cxn modelId="{ED515E0C-5144-48E8-96AD-E9815DC9761D}" type="presParOf" srcId="{1BABC94D-2F15-4AB8-8450-E67A40A376C1}" destId="{BAD53734-B6EC-40DD-8EEC-8C5ECCB9C9ED}" srcOrd="0" destOrd="0" presId="urn:microsoft.com/office/officeart/2005/8/layout/orgChart1"/>
+    <dgm:cxn modelId="{E1A334EC-5014-43B3-B5AA-4721F369FEAF}" type="presParOf" srcId="{1BABC94D-2F15-4AB8-8450-E67A40A376C1}" destId="{66335E3A-7CD6-429A-A981-748185164439}" srcOrd="1" destOrd="0" presId="urn:microsoft.com/office/officeart/2005/8/layout/orgChart1"/>
+    <dgm:cxn modelId="{46097320-E3BF-4D1C-BCA2-6BD7D09C665C}" type="presParOf" srcId="{66335E3A-7CD6-429A-A981-748185164439}" destId="{DB0BA9FA-1099-4DE8-BEF7-092AACE90801}" srcOrd="0" destOrd="0" presId="urn:microsoft.com/office/officeart/2005/8/layout/orgChart1"/>
+    <dgm:cxn modelId="{B12C198A-BE7B-48EC-ADFE-F5F2279CE13E}" type="presParOf" srcId="{DB0BA9FA-1099-4DE8-BEF7-092AACE90801}" destId="{9AFF82C2-6B69-4B53-8769-21208BC5B8CE}" srcOrd="0" destOrd="0" presId="urn:microsoft.com/office/officeart/2005/8/layout/orgChart1"/>
+    <dgm:cxn modelId="{394ECC82-E7EB-421A-A71F-195A5995228D}" type="presParOf" srcId="{DB0BA9FA-1099-4DE8-BEF7-092AACE90801}" destId="{59BBC194-C4CF-477B-A533-4F3AB7DC8D6E}" srcOrd="1" destOrd="0" presId="urn:microsoft.com/office/officeart/2005/8/layout/orgChart1"/>
+    <dgm:cxn modelId="{FE129C10-49F7-4B5A-BDE6-DFE3FA558C75}" type="presParOf" srcId="{66335E3A-7CD6-429A-A981-748185164439}" destId="{F5B8D7B9-C91C-4C79-894A-BF4790085AE3}" srcOrd="1" destOrd="0" presId="urn:microsoft.com/office/officeart/2005/8/layout/orgChart1"/>
+    <dgm:cxn modelId="{03F843B7-E719-4F22-B229-00663A476C2E}" type="presParOf" srcId="{F5B8D7B9-C91C-4C79-894A-BF4790085AE3}" destId="{31720407-10BF-40C7-BE23-1E906D82C4A9}" srcOrd="0" destOrd="0" presId="urn:microsoft.com/office/officeart/2005/8/layout/orgChart1"/>
+    <dgm:cxn modelId="{22C3625F-9CAB-4486-867F-EB294BCD0D84}" type="presParOf" srcId="{F5B8D7B9-C91C-4C79-894A-BF4790085AE3}" destId="{1E176723-46E7-442E-BA49-41D17572DCE9}" srcOrd="1" destOrd="0" presId="urn:microsoft.com/office/officeart/2005/8/layout/orgChart1"/>
+    <dgm:cxn modelId="{E6B6CC86-6423-4A98-ADDD-F70437B0AB4B}" type="presParOf" srcId="{1E176723-46E7-442E-BA49-41D17572DCE9}" destId="{B1E4428B-7711-4327-A3CD-B2A4689D8B16}" srcOrd="0" destOrd="0" presId="urn:microsoft.com/office/officeart/2005/8/layout/orgChart1"/>
+    <dgm:cxn modelId="{A19C0256-51A9-4F50-98DA-8FB6667B0D01}" type="presParOf" srcId="{B1E4428B-7711-4327-A3CD-B2A4689D8B16}" destId="{6BA6C8B9-D8CC-4189-B352-0195B72F8BC4}" srcOrd="0" destOrd="0" presId="urn:microsoft.com/office/officeart/2005/8/layout/orgChart1"/>
+    <dgm:cxn modelId="{8EFA7851-8807-49C0-9148-5974A26D3416}" type="presParOf" srcId="{B1E4428B-7711-4327-A3CD-B2A4689D8B16}" destId="{580D83BC-B456-454A-9B4C-AD9DE393754B}" srcOrd="1" destOrd="0" presId="urn:microsoft.com/office/officeart/2005/8/layout/orgChart1"/>
+    <dgm:cxn modelId="{8BC9C82E-A5DE-4DFE-BFE8-96525BCF2EA9}" type="presParOf" srcId="{1E176723-46E7-442E-BA49-41D17572DCE9}" destId="{349F8075-A6C8-4FFC-A7FD-5D198356A891}" srcOrd="1" destOrd="0" presId="urn:microsoft.com/office/officeart/2005/8/layout/orgChart1"/>
+    <dgm:cxn modelId="{C3BA7E65-750F-440F-8EEE-5D715C6074BE}" type="presParOf" srcId="{1E176723-46E7-442E-BA49-41D17572DCE9}" destId="{0B597CDA-1B63-4689-AA7F-78B80A8AA125}" srcOrd="2" destOrd="0" presId="urn:microsoft.com/office/officeart/2005/8/layout/orgChart1"/>
+    <dgm:cxn modelId="{0D814D68-9BCD-4A4E-BEAD-013F918AD2C8}" type="presParOf" srcId="{F5B8D7B9-C91C-4C79-894A-BF4790085AE3}" destId="{030AEBFF-D0BE-4933-B798-771B946A1784}" srcOrd="2" destOrd="0" presId="urn:microsoft.com/office/officeart/2005/8/layout/orgChart1"/>
+    <dgm:cxn modelId="{9A408450-0DD9-4271-8D2A-BC13F7BF72F8}" type="presParOf" srcId="{F5B8D7B9-C91C-4C79-894A-BF4790085AE3}" destId="{689EDFCE-F349-4245-ACFE-662FA75B7A0F}" srcOrd="3" destOrd="0" presId="urn:microsoft.com/office/officeart/2005/8/layout/orgChart1"/>
+    <dgm:cxn modelId="{A4EFAE72-B95C-4EFD-8CF9-C792BE074EB3}" type="presParOf" srcId="{689EDFCE-F349-4245-ACFE-662FA75B7A0F}" destId="{8D5057DB-BB17-4FB0-9FB0-87DD1BE4B3BD}" srcOrd="0" destOrd="0" presId="urn:microsoft.com/office/officeart/2005/8/layout/orgChart1"/>
+    <dgm:cxn modelId="{E1EE8429-0D5D-41AB-B19D-C1838EC1208A}" type="presParOf" srcId="{8D5057DB-BB17-4FB0-9FB0-87DD1BE4B3BD}" destId="{B8B964EF-6FF3-47A5-AC4E-120A8F934221}" srcOrd="0" destOrd="0" presId="urn:microsoft.com/office/officeart/2005/8/layout/orgChart1"/>
+    <dgm:cxn modelId="{1A72A634-CB53-4014-9D4F-973C0054A532}" type="presParOf" srcId="{8D5057DB-BB17-4FB0-9FB0-87DD1BE4B3BD}" destId="{32C7811F-19C4-42AA-A94D-4CC56E1BC037}" srcOrd="1" destOrd="0" presId="urn:microsoft.com/office/officeart/2005/8/layout/orgChart1"/>
+    <dgm:cxn modelId="{60189E4E-5DD5-40BD-8514-20824762F222}" type="presParOf" srcId="{689EDFCE-F349-4245-ACFE-662FA75B7A0F}" destId="{988B3334-F127-4770-AB76-AC52A5661456}" srcOrd="1" destOrd="0" presId="urn:microsoft.com/office/officeart/2005/8/layout/orgChart1"/>
+    <dgm:cxn modelId="{2591423A-08DF-4948-8BDC-735401F2E93C}" type="presParOf" srcId="{689EDFCE-F349-4245-ACFE-662FA75B7A0F}" destId="{AAD102B3-0A81-496C-87A4-4BF1F8103EBC}" srcOrd="2" destOrd="0" presId="urn:microsoft.com/office/officeart/2005/8/layout/orgChart1"/>
+    <dgm:cxn modelId="{86C5B225-0354-4BCC-A1FE-BC281D342B9C}" type="presParOf" srcId="{F5B8D7B9-C91C-4C79-894A-BF4790085AE3}" destId="{2313EA59-9C98-4A74-A392-81AB8AEE117C}" srcOrd="4" destOrd="0" presId="urn:microsoft.com/office/officeart/2005/8/layout/orgChart1"/>
+    <dgm:cxn modelId="{AFAB6E6A-56F8-45AD-9F5C-C20966204BA7}" type="presParOf" srcId="{F5B8D7B9-C91C-4C79-894A-BF4790085AE3}" destId="{D309FB95-CCD2-45DB-9D8B-8588833D3256}" srcOrd="5" destOrd="0" presId="urn:microsoft.com/office/officeart/2005/8/layout/orgChart1"/>
+    <dgm:cxn modelId="{C3BF031B-B1FE-452D-8B62-585DD5B837DE}" type="presParOf" srcId="{D309FB95-CCD2-45DB-9D8B-8588833D3256}" destId="{C1B64AF7-EEC7-424F-A302-8988104BF061}" srcOrd="0" destOrd="0" presId="urn:microsoft.com/office/officeart/2005/8/layout/orgChart1"/>
+    <dgm:cxn modelId="{33D3EE5C-8B11-407D-8839-5A7115BE1BBF}" type="presParOf" srcId="{C1B64AF7-EEC7-424F-A302-8988104BF061}" destId="{9EC3A83F-61EC-487D-8B84-C17BAB8EF9D1}" srcOrd="0" destOrd="0" presId="urn:microsoft.com/office/officeart/2005/8/layout/orgChart1"/>
+    <dgm:cxn modelId="{BCB72180-D424-4F6A-916D-4EE8F118A9B4}" type="presParOf" srcId="{C1B64AF7-EEC7-424F-A302-8988104BF061}" destId="{E6527113-F3ED-46C1-A935-F25210F55E45}" srcOrd="1" destOrd="0" presId="urn:microsoft.com/office/officeart/2005/8/layout/orgChart1"/>
+    <dgm:cxn modelId="{ACF9B08E-BE80-487D-AF81-12C4D054E7E8}" type="presParOf" srcId="{D309FB95-CCD2-45DB-9D8B-8588833D3256}" destId="{5C89A4A3-18EA-43CD-BB02-22C80C4C18C4}" srcOrd="1" destOrd="0" presId="urn:microsoft.com/office/officeart/2005/8/layout/orgChart1"/>
+    <dgm:cxn modelId="{7CF461C8-789A-4C31-8A4F-523CEE0548AB}" type="presParOf" srcId="{D309FB95-CCD2-45DB-9D8B-8588833D3256}" destId="{C5D3B617-25CF-42B4-8763-C46DCA05026E}" srcOrd="2" destOrd="0" presId="urn:microsoft.com/office/officeart/2005/8/layout/orgChart1"/>
+    <dgm:cxn modelId="{B33CE8D9-4632-47F2-B476-7C4C3EC0100B}" type="presParOf" srcId="{F5B8D7B9-C91C-4C79-894A-BF4790085AE3}" destId="{97D848EB-24AA-4BC3-8C11-64B8CE8457E7}" srcOrd="6" destOrd="0" presId="urn:microsoft.com/office/officeart/2005/8/layout/orgChart1"/>
+    <dgm:cxn modelId="{7BB58F40-B630-4812-8938-96072635209A}" type="presParOf" srcId="{F5B8D7B9-C91C-4C79-894A-BF4790085AE3}" destId="{44E99996-2A98-4239-A4D7-6135DC04DAD8}" srcOrd="7" destOrd="0" presId="urn:microsoft.com/office/officeart/2005/8/layout/orgChart1"/>
+    <dgm:cxn modelId="{79ECE920-D016-4F8B-BFEC-B7DC23B7134E}" type="presParOf" srcId="{44E99996-2A98-4239-A4D7-6135DC04DAD8}" destId="{6EFA3350-E1A7-45A6-8955-0D7C9D74ECF8}" srcOrd="0" destOrd="0" presId="urn:microsoft.com/office/officeart/2005/8/layout/orgChart1"/>
+    <dgm:cxn modelId="{1333C223-C042-4B7C-8C68-237DA527BE91}" type="presParOf" srcId="{6EFA3350-E1A7-45A6-8955-0D7C9D74ECF8}" destId="{A826453B-D3EB-4FE1-964D-D376394C035A}" srcOrd="0" destOrd="0" presId="urn:microsoft.com/office/officeart/2005/8/layout/orgChart1"/>
+    <dgm:cxn modelId="{F2F55776-9408-4CB5-BF7A-9E2F5E52E7BB}" type="presParOf" srcId="{6EFA3350-E1A7-45A6-8955-0D7C9D74ECF8}" destId="{C2340FAC-8F65-482C-99EB-2940EA812DE0}" srcOrd="1" destOrd="0" presId="urn:microsoft.com/office/officeart/2005/8/layout/orgChart1"/>
+    <dgm:cxn modelId="{EEAF6AEB-6B6B-47E5-8BBC-4770671E7EC2}" type="presParOf" srcId="{44E99996-2A98-4239-A4D7-6135DC04DAD8}" destId="{7D22854A-4349-4F0C-9FFE-C10FE62CE895}" srcOrd="1" destOrd="0" presId="urn:microsoft.com/office/officeart/2005/8/layout/orgChart1"/>
+    <dgm:cxn modelId="{4728319E-28DC-4F97-8E4A-A8DA13131336}" type="presParOf" srcId="{44E99996-2A98-4239-A4D7-6135DC04DAD8}" destId="{CD752056-CD49-476F-ADFD-73C818DCF35B}" srcOrd="2" destOrd="0" presId="urn:microsoft.com/office/officeart/2005/8/layout/orgChart1"/>
+    <dgm:cxn modelId="{7EC180F1-BDC0-4A07-A38F-37C4E8F8DF6B}" type="presParOf" srcId="{F5B8D7B9-C91C-4C79-894A-BF4790085AE3}" destId="{ED4304EC-BB87-4B05-A93A-5A14F9AED3C1}" srcOrd="8" destOrd="0" presId="urn:microsoft.com/office/officeart/2005/8/layout/orgChart1"/>
+    <dgm:cxn modelId="{088F17E6-6607-4B39-8520-02435E5E7B9F}" type="presParOf" srcId="{F5B8D7B9-C91C-4C79-894A-BF4790085AE3}" destId="{8557E7D1-F756-4157-9BA5-CBA994006906}" srcOrd="9" destOrd="0" presId="urn:microsoft.com/office/officeart/2005/8/layout/orgChart1"/>
+    <dgm:cxn modelId="{9C4003E9-2093-4B60-850C-F9888B0EBC85}" type="presParOf" srcId="{8557E7D1-F756-4157-9BA5-CBA994006906}" destId="{658B0C5C-C93D-409D-9C74-0EE21BD15C7C}" srcOrd="0" destOrd="0" presId="urn:microsoft.com/office/officeart/2005/8/layout/orgChart1"/>
+    <dgm:cxn modelId="{43EAA1EB-864D-480C-8C71-2EC4BF825FC4}" type="presParOf" srcId="{658B0C5C-C93D-409D-9C74-0EE21BD15C7C}" destId="{C5DA7549-5CBA-4A2D-9515-49A1D82111F6}" srcOrd="0" destOrd="0" presId="urn:microsoft.com/office/officeart/2005/8/layout/orgChart1"/>
+    <dgm:cxn modelId="{F1C02F51-8AEE-43CE-A383-92FBC35DE171}" type="presParOf" srcId="{658B0C5C-C93D-409D-9C74-0EE21BD15C7C}" destId="{DCF53C2B-2C61-4ECA-8625-5779FC23C442}" srcOrd="1" destOrd="0" presId="urn:microsoft.com/office/officeart/2005/8/layout/orgChart1"/>
+    <dgm:cxn modelId="{EC349BE4-C2D8-484F-B301-214780FBC052}" type="presParOf" srcId="{8557E7D1-F756-4157-9BA5-CBA994006906}" destId="{F6EBD3F4-FDB8-4A35-BA5F-39BD502EE251}" srcOrd="1" destOrd="0" presId="urn:microsoft.com/office/officeart/2005/8/layout/orgChart1"/>
+    <dgm:cxn modelId="{4D6B39F5-833B-4B6C-B340-BC3716F05460}" type="presParOf" srcId="{8557E7D1-F756-4157-9BA5-CBA994006906}" destId="{ECA86666-CACD-4623-B9A4-B56FF143B047}" srcOrd="2" destOrd="0" presId="urn:microsoft.com/office/officeart/2005/8/layout/orgChart1"/>
+    <dgm:cxn modelId="{211F97AC-B6C3-4138-89F2-33F907C86504}" type="presParOf" srcId="{F5B8D7B9-C91C-4C79-894A-BF4790085AE3}" destId="{8CCAD5BB-3391-4F0A-A0F8-858E7527D9CC}" srcOrd="10" destOrd="0" presId="urn:microsoft.com/office/officeart/2005/8/layout/orgChart1"/>
+    <dgm:cxn modelId="{74DFC415-C68D-4FC8-86C8-98F9EA8F54D2}" type="presParOf" srcId="{F5B8D7B9-C91C-4C79-894A-BF4790085AE3}" destId="{AB768A04-5E7B-4A1B-B7FD-016AC666E845}" srcOrd="11" destOrd="0" presId="urn:microsoft.com/office/officeart/2005/8/layout/orgChart1"/>
+    <dgm:cxn modelId="{F66EA6DF-D31B-4E02-AF57-9EF620EED524}" type="presParOf" srcId="{AB768A04-5E7B-4A1B-B7FD-016AC666E845}" destId="{6C7CCE62-5BF6-4FFD-AE31-FA8DA661C1C3}" srcOrd="0" destOrd="0" presId="urn:microsoft.com/office/officeart/2005/8/layout/orgChart1"/>
+    <dgm:cxn modelId="{A625E598-5CC2-4282-8C4F-A4DA84208C74}" type="presParOf" srcId="{6C7CCE62-5BF6-4FFD-AE31-FA8DA661C1C3}" destId="{AD84A945-90AE-4009-946C-876072D64338}" srcOrd="0" destOrd="0" presId="urn:microsoft.com/office/officeart/2005/8/layout/orgChart1"/>
+    <dgm:cxn modelId="{236C1433-7CC7-4A0A-AD21-0EE8CF832DEE}" type="presParOf" srcId="{6C7CCE62-5BF6-4FFD-AE31-FA8DA661C1C3}" destId="{6F5D6F48-94AF-4406-BB9B-25469B9E4C44}" srcOrd="1" destOrd="0" presId="urn:microsoft.com/office/officeart/2005/8/layout/orgChart1"/>
+    <dgm:cxn modelId="{8E455448-B7EB-4A54-9521-2614255022C8}" type="presParOf" srcId="{AB768A04-5E7B-4A1B-B7FD-016AC666E845}" destId="{ED55E3B3-1023-4097-9B9B-7AA08C7044EE}" srcOrd="1" destOrd="0" presId="urn:microsoft.com/office/officeart/2005/8/layout/orgChart1"/>
+    <dgm:cxn modelId="{500D32B2-324A-423D-AC8E-3F7C3256974F}" type="presParOf" srcId="{AB768A04-5E7B-4A1B-B7FD-016AC666E845}" destId="{FA8FE74C-0CEC-456E-BEE9-3D3D5F73C338}" srcOrd="2" destOrd="0" presId="urn:microsoft.com/office/officeart/2005/8/layout/orgChart1"/>
+    <dgm:cxn modelId="{ABEAE91C-301E-4925-914A-B0024A59CC21}" type="presParOf" srcId="{F5B8D7B9-C91C-4C79-894A-BF4790085AE3}" destId="{92B67BF0-3A0B-4962-8D2B-E3F242AA97D3}" srcOrd="12" destOrd="0" presId="urn:microsoft.com/office/officeart/2005/8/layout/orgChart1"/>
+    <dgm:cxn modelId="{F656D79D-26AB-40B3-840A-574E8C5CA520}" type="presParOf" srcId="{F5B8D7B9-C91C-4C79-894A-BF4790085AE3}" destId="{2530FFA9-F641-4C11-AAB5-C6EDEB8720DE}" srcOrd="13" destOrd="0" presId="urn:microsoft.com/office/officeart/2005/8/layout/orgChart1"/>
+    <dgm:cxn modelId="{007838AA-32A7-4544-BEBE-66CA219484F4}" type="presParOf" srcId="{2530FFA9-F641-4C11-AAB5-C6EDEB8720DE}" destId="{F40C4370-218A-4D55-A567-237E6A688C82}" srcOrd="0" destOrd="0" presId="urn:microsoft.com/office/officeart/2005/8/layout/orgChart1"/>
+    <dgm:cxn modelId="{901A7337-EAD6-48F5-AB7C-91526B7E2CE2}" type="presParOf" srcId="{F40C4370-218A-4D55-A567-237E6A688C82}" destId="{CBCD6ED9-48D2-4AB7-971F-01045A380BB4}" srcOrd="0" destOrd="0" presId="urn:microsoft.com/office/officeart/2005/8/layout/orgChart1"/>
+    <dgm:cxn modelId="{E859D06B-E220-4D61-B515-494A4F68F3BE}" type="presParOf" srcId="{F40C4370-218A-4D55-A567-237E6A688C82}" destId="{A880EE12-52DD-43CE-844D-D2EA7DC3800D}" srcOrd="1" destOrd="0" presId="urn:microsoft.com/office/officeart/2005/8/layout/orgChart1"/>
+    <dgm:cxn modelId="{E128BA1E-2D72-400B-A3E4-757441594452}" type="presParOf" srcId="{2530FFA9-F641-4C11-AAB5-C6EDEB8720DE}" destId="{60DA4A11-98CD-4F24-85BC-72CB701E8BD2}" srcOrd="1" destOrd="0" presId="urn:microsoft.com/office/officeart/2005/8/layout/orgChart1"/>
+    <dgm:cxn modelId="{041DA19C-86B2-4679-B0B3-1C741BD95E94}" type="presParOf" srcId="{2530FFA9-F641-4C11-AAB5-C6EDEB8720DE}" destId="{6E2F7CBE-A6C2-49C3-A527-48BC6EAF7DEA}" srcOrd="2" destOrd="0" presId="urn:microsoft.com/office/officeart/2005/8/layout/orgChart1"/>
+    <dgm:cxn modelId="{4B0D41DA-0FD7-4DA1-9434-E39FC999FAAA}" type="presParOf" srcId="{66335E3A-7CD6-429A-A981-748185164439}" destId="{6C9C0A76-B9CC-4EDD-9673-9660D22D1D97}" srcOrd="2" destOrd="0" presId="urn:microsoft.com/office/officeart/2005/8/layout/orgChart1"/>
+    <dgm:cxn modelId="{CC40FF94-BB62-4E62-B0CB-2FFD4D798FE1}" type="presParOf" srcId="{1BABC94D-2F15-4AB8-8450-E67A40A376C1}" destId="{DD54FB4A-8FC9-4BE5-AAC9-A1BF42B34C00}" srcOrd="2" destOrd="0" presId="urn:microsoft.com/office/officeart/2005/8/layout/orgChart1"/>
+    <dgm:cxn modelId="{698C5B56-022C-4FEC-AA54-43D160E569E5}" type="presParOf" srcId="{1BABC94D-2F15-4AB8-8450-E67A40A376C1}" destId="{9ABB8F27-C544-4F8C-9A5E-F603D9F57863}" srcOrd="3" destOrd="0" presId="urn:microsoft.com/office/officeart/2005/8/layout/orgChart1"/>
+    <dgm:cxn modelId="{C0332672-6D04-404B-ABCD-F8111A8F8181}" type="presParOf" srcId="{9ABB8F27-C544-4F8C-9A5E-F603D9F57863}" destId="{678B8024-3301-4682-AE2E-39973E7D44C5}" srcOrd="0" destOrd="0" presId="urn:microsoft.com/office/officeart/2005/8/layout/orgChart1"/>
+    <dgm:cxn modelId="{1844FE90-925F-48FE-B3FD-5A2B436D233B}" type="presParOf" srcId="{678B8024-3301-4682-AE2E-39973E7D44C5}" destId="{61A41FCD-AFE9-466D-8ED5-E453D013D2F1}" srcOrd="0" destOrd="0" presId="urn:microsoft.com/office/officeart/2005/8/layout/orgChart1"/>
+    <dgm:cxn modelId="{B09891B4-E1C4-4F3E-AA53-4FC65B857F7E}" type="presParOf" srcId="{678B8024-3301-4682-AE2E-39973E7D44C5}" destId="{B4C6DCE3-8118-48A4-9CEC-3C3639FCCD13}" srcOrd="1" destOrd="0" presId="urn:microsoft.com/office/officeart/2005/8/layout/orgChart1"/>
+    <dgm:cxn modelId="{F08D0971-9C26-4D38-851C-6C74D6ABCB3E}" type="presParOf" srcId="{9ABB8F27-C544-4F8C-9A5E-F603D9F57863}" destId="{1455B854-B8B6-4A97-8FE2-E61F5841EFDE}" srcOrd="1" destOrd="0" presId="urn:microsoft.com/office/officeart/2005/8/layout/orgChart1"/>
+    <dgm:cxn modelId="{97CFE1C6-E4BC-4BA8-BBAA-D6B93E1BB363}" type="presParOf" srcId="{9ABB8F27-C544-4F8C-9A5E-F603D9F57863}" destId="{820FB531-416B-461C-8F9D-9672524FEC38}" srcOrd="2" destOrd="0" presId="urn:microsoft.com/office/officeart/2005/8/layout/orgChart1"/>
+    <dgm:cxn modelId="{4D6A7CB3-28F0-4C0B-971C-94B8E4BDA524}" type="presParOf" srcId="{1BABC94D-2F15-4AB8-8450-E67A40A376C1}" destId="{D9243F6E-45F3-4D2C-8273-F1D26423CA10}" srcOrd="4" destOrd="0" presId="urn:microsoft.com/office/officeart/2005/8/layout/orgChart1"/>
+    <dgm:cxn modelId="{C87EED82-F729-4C0C-9472-4804C8BAD6B2}" type="presParOf" srcId="{1BABC94D-2F15-4AB8-8450-E67A40A376C1}" destId="{27F9ABF4-9380-4235-8A12-F9220891AA52}" srcOrd="5" destOrd="0" presId="urn:microsoft.com/office/officeart/2005/8/layout/orgChart1"/>
+    <dgm:cxn modelId="{84D32AF8-EB25-4DE3-A508-2046A156CAAF}" type="presParOf" srcId="{27F9ABF4-9380-4235-8A12-F9220891AA52}" destId="{292E9507-A681-4D8C-8CE0-7073D6A6822F}" srcOrd="0" destOrd="0" presId="urn:microsoft.com/office/officeart/2005/8/layout/orgChart1"/>
+    <dgm:cxn modelId="{AA57A25A-0586-419F-87C3-BC281E4E07EE}" type="presParOf" srcId="{292E9507-A681-4D8C-8CE0-7073D6A6822F}" destId="{E2209CD7-06B1-4C48-8E24-5F32438BDC6B}" srcOrd="0" destOrd="0" presId="urn:microsoft.com/office/officeart/2005/8/layout/orgChart1"/>
+    <dgm:cxn modelId="{3F578E8C-18F6-4730-A255-F96AE8F9030D}" type="presParOf" srcId="{292E9507-A681-4D8C-8CE0-7073D6A6822F}" destId="{63D0DAA5-BDF7-4C71-8AB9-9D4F59C4DD0F}" srcOrd="1" destOrd="0" presId="urn:microsoft.com/office/officeart/2005/8/layout/orgChart1"/>
+    <dgm:cxn modelId="{31B419CE-03B8-4F1E-B25C-40629D52B916}" type="presParOf" srcId="{27F9ABF4-9380-4235-8A12-F9220891AA52}" destId="{9AA09008-9C6A-4D72-9A7A-25362A836607}" srcOrd="1" destOrd="0" presId="urn:microsoft.com/office/officeart/2005/8/layout/orgChart1"/>
+    <dgm:cxn modelId="{E3045066-A8E5-4A77-8637-862FB8E1CE2C}" type="presParOf" srcId="{27F9ABF4-9380-4235-8A12-F9220891AA52}" destId="{763C17AE-0807-46EF-B64F-13BC6C492EFF}" srcOrd="2" destOrd="0" presId="urn:microsoft.com/office/officeart/2005/8/layout/orgChart1"/>
+    <dgm:cxn modelId="{C0B5DA0C-A97C-4770-ADCB-48ABCA20D553}" type="presParOf" srcId="{0193881C-7F56-4F5C-B224-64B4243095FA}" destId="{EBC2D790-7E36-4CD5-BBEF-D56248333FCB}" srcOrd="2" destOrd="0" presId="urn:microsoft.com/office/officeart/2005/8/layout/orgChart1"/>
+    <dgm:cxn modelId="{8D87C50F-2F0B-459A-BC2F-FE1B3FD6154B}" type="presParOf" srcId="{46D72B2E-14F8-4219-A3FF-B42EB3DE6790}" destId="{CCA4EF0F-8FF7-4BC2-B361-7B9A86412DC7}" srcOrd="6" destOrd="0" presId="urn:microsoft.com/office/officeart/2005/8/layout/orgChart1"/>
+    <dgm:cxn modelId="{959D26B5-8D94-4223-ACCC-E8BE824F3759}" type="presParOf" srcId="{46D72B2E-14F8-4219-A3FF-B42EB3DE6790}" destId="{48746092-7ACB-44BA-81C3-ACE83558417E}" srcOrd="7" destOrd="0" presId="urn:microsoft.com/office/officeart/2005/8/layout/orgChart1"/>
+    <dgm:cxn modelId="{D8F92750-75DC-434D-ABB1-6D3EDB6B6015}" type="presParOf" srcId="{48746092-7ACB-44BA-81C3-ACE83558417E}" destId="{46F66A6F-74F9-4A65-84BD-D5798335692C}" srcOrd="0" destOrd="0" presId="urn:microsoft.com/office/officeart/2005/8/layout/orgChart1"/>
+    <dgm:cxn modelId="{40396C9E-8BD8-4D7E-A751-74EAFEFD244C}" type="presParOf" srcId="{46F66A6F-74F9-4A65-84BD-D5798335692C}" destId="{3EC39DA9-8C1B-4940-A2F9-60CF9C2301D3}" srcOrd="0" destOrd="0" presId="urn:microsoft.com/office/officeart/2005/8/layout/orgChart1"/>
+    <dgm:cxn modelId="{E0679DBB-60B8-4BC1-814F-170647201D0D}" type="presParOf" srcId="{46F66A6F-74F9-4A65-84BD-D5798335692C}" destId="{FC8DBE91-3068-4569-8576-5FA8A54CAD98}" srcOrd="1" destOrd="0" presId="urn:microsoft.com/office/officeart/2005/8/layout/orgChart1"/>
+    <dgm:cxn modelId="{DB766D15-EAAD-4C50-8835-0D1F6C17B9B2}" type="presParOf" srcId="{48746092-7ACB-44BA-81C3-ACE83558417E}" destId="{62186E18-2E25-4E31-B4E4-D38DF7AE4725}" srcOrd="1" destOrd="0" presId="urn:microsoft.com/office/officeart/2005/8/layout/orgChart1"/>
+    <dgm:cxn modelId="{EC5D398C-0170-4410-A049-973FCB620B4A}" type="presParOf" srcId="{48746092-7ACB-44BA-81C3-ACE83558417E}" destId="{0289CAF9-54F5-4F60-9E34-712E4303D202}" srcOrd="2" destOrd="0" presId="urn:microsoft.com/office/officeart/2005/8/layout/orgChart1"/>
+    <dgm:cxn modelId="{2B6B9FDC-47AF-4093-9F92-E2D812CCA8A2}" type="presParOf" srcId="{14811E70-0598-426F-AB61-B70DF46DB329}" destId="{208D8589-E776-42BA-8605-E1D45B0BB11A}" srcOrd="2" destOrd="0" presId="urn:microsoft.com/office/officeart/2005/8/layout/orgChart1"/>
   </dgm:cxnLst>
   <dgm:bg/>
   <dgm:whole/>
@@ -33060,7 +34307,7 @@
 </file>
 
 <file path=customXml/itemProps1.xml><?xml version="1.0" encoding="utf-8"?>
-<ds:datastoreItem xmlns:ds="http://schemas.openxmlformats.org/officeDocument/2006/customXml" ds:itemID="{DE991FF6-2656-4B3A-8E9F-E956EA39B2A5}">
+<ds:datastoreItem xmlns:ds="http://schemas.openxmlformats.org/officeDocument/2006/customXml" ds:itemID="{49E35867-A9EC-4D78-9B0E-C734B825DA47}">
   <ds:schemaRefs>
     <ds:schemaRef ds:uri="http://schemas.openxmlformats.org/officeDocument/2006/bibliography"/>
   </ds:schemaRefs>

</xml_diff>

<commit_message>
Reportes de estado 281117
</commit_message>
<xml_diff>
--- a/Gestion/Planes/ARSS-PGC.docx
+++ b/Gestion/Planes/ARSS-PGC.docx
@@ -12,8 +12,6 @@
           <w:szCs w:val="24"/>
         </w:rPr>
       </w:pPr>
-      <w:bookmarkStart w:id="0" w:name="_GoBack"/>
-      <w:bookmarkEnd w:id="0"/>
     </w:p>
     <w:p>
       <w:pPr>
@@ -31,6 +29,7 @@
           <w:noProof/>
           <w:sz w:val="24"/>
           <w:szCs w:val="24"/>
+          <w:lang w:val="es-ES" w:eastAsia="es-ES"/>
         </w:rPr>
         <mc:AlternateContent>
           <mc:Choice Requires="wps">
@@ -159,6 +158,7 @@
           <w:noProof/>
           <w:sz w:val="24"/>
           <w:szCs w:val="24"/>
+          <w:lang w:val="es-ES" w:eastAsia="es-ES"/>
         </w:rPr>
         <w:drawing>
           <wp:anchor distT="0" distB="0" distL="114300" distR="114300" simplePos="0" relativeHeight="251663360" behindDoc="0" locked="0" layoutInCell="1" allowOverlap="1">
@@ -412,8 +412,34 @@
                 <w:sz w:val="24"/>
                 <w:szCs w:val="24"/>
               </w:rPr>
-              <w:t>Claudia Palomino Narváez</w:t>
-            </w:r>
+              <w:t xml:space="preserve">Claudia Palomino </w:t>
+            </w:r>
+            <w:proofErr w:type="spellStart"/>
+            <w:r>
+              <w:rPr>
+                <w:rFonts w:ascii="Arial" w:eastAsia="Arial" w:hAnsi="Arial" w:cs="Arial"/>
+                <w:sz w:val="24"/>
+                <w:szCs w:val="24"/>
+              </w:rPr>
+              <w:t>Narv</w:t>
+            </w:r>
+            <w:r>
+              <w:rPr>
+                <w:rFonts w:ascii="Arial" w:eastAsia="Arial" w:hAnsi="Arial" w:cs="Arial"/>
+                <w:sz w:val="24"/>
+                <w:szCs w:val="24"/>
+              </w:rPr>
+              <w:t>a</w:t>
+            </w:r>
+            <w:r>
+              <w:rPr>
+                <w:rFonts w:ascii="Arial" w:eastAsia="Arial" w:hAnsi="Arial" w:cs="Arial"/>
+                <w:sz w:val="24"/>
+                <w:szCs w:val="24"/>
+              </w:rPr>
+              <w:t>ez</w:t>
+            </w:r>
+            <w:proofErr w:type="spellEnd"/>
           </w:p>
         </w:tc>
       </w:tr>
@@ -670,8 +696,18 @@
                 <w:sz w:val="24"/>
                 <w:szCs w:val="24"/>
               </w:rPr>
-              <w:t>Ana Samaniego Zanabria</w:t>
-            </w:r>
+              <w:t xml:space="preserve">Ana Samaniego </w:t>
+            </w:r>
+            <w:proofErr w:type="spellStart"/>
+            <w:r>
+              <w:rPr>
+                <w:rFonts w:ascii="Arial" w:eastAsia="Arial" w:hAnsi="Arial" w:cs="Arial"/>
+                <w:sz w:val="24"/>
+                <w:szCs w:val="24"/>
+              </w:rPr>
+              <w:t>Zanabria</w:t>
+            </w:r>
+            <w:proofErr w:type="spellEnd"/>
           </w:p>
         </w:tc>
       </w:tr>
@@ -728,8 +764,34 @@
                 <w:sz w:val="24"/>
                 <w:szCs w:val="24"/>
               </w:rPr>
-              <w:t>Claudia Palomino Narváez</w:t>
-            </w:r>
+              <w:t xml:space="preserve">Claudia Palomino </w:t>
+            </w:r>
+            <w:proofErr w:type="spellStart"/>
+            <w:r>
+              <w:rPr>
+                <w:rFonts w:ascii="Arial" w:eastAsia="Arial" w:hAnsi="Arial" w:cs="Arial"/>
+                <w:sz w:val="24"/>
+                <w:szCs w:val="24"/>
+              </w:rPr>
+              <w:t>Narv</w:t>
+            </w:r>
+            <w:r>
+              <w:rPr>
+                <w:rFonts w:ascii="Arial" w:eastAsia="Arial" w:hAnsi="Arial" w:cs="Arial"/>
+                <w:sz w:val="24"/>
+                <w:szCs w:val="24"/>
+              </w:rPr>
+              <w:t>a</w:t>
+            </w:r>
+            <w:r>
+              <w:rPr>
+                <w:rFonts w:ascii="Arial" w:eastAsia="Arial" w:hAnsi="Arial" w:cs="Arial"/>
+                <w:sz w:val="24"/>
+                <w:szCs w:val="24"/>
+              </w:rPr>
+              <w:t>ez</w:t>
+            </w:r>
+            <w:proofErr w:type="spellEnd"/>
           </w:p>
         </w:tc>
       </w:tr>
@@ -974,8 +1036,18 @@
                 <w:sz w:val="24"/>
                 <w:szCs w:val="24"/>
               </w:rPr>
-              <w:t>Ana Samaniego Zanabria</w:t>
-            </w:r>
+              <w:t xml:space="preserve">Ana Samaniego </w:t>
+            </w:r>
+            <w:proofErr w:type="spellStart"/>
+            <w:r>
+              <w:rPr>
+                <w:rFonts w:ascii="Arial" w:eastAsia="Arial" w:hAnsi="Arial" w:cs="Arial"/>
+                <w:sz w:val="24"/>
+                <w:szCs w:val="24"/>
+              </w:rPr>
+              <w:t>Zanabria</w:t>
+            </w:r>
+            <w:proofErr w:type="spellEnd"/>
           </w:p>
         </w:tc>
       </w:tr>
@@ -1060,8 +1132,34 @@
                 <w:sz w:val="24"/>
                 <w:szCs w:val="24"/>
               </w:rPr>
-              <w:t>Claudia Palomino Narváez</w:t>
-            </w:r>
+              <w:t xml:space="preserve">Claudia Palomino </w:t>
+            </w:r>
+            <w:proofErr w:type="spellStart"/>
+            <w:r>
+              <w:rPr>
+                <w:rFonts w:ascii="Arial" w:eastAsia="Arial" w:hAnsi="Arial" w:cs="Arial"/>
+                <w:sz w:val="24"/>
+                <w:szCs w:val="24"/>
+              </w:rPr>
+              <w:t>Narv</w:t>
+            </w:r>
+            <w:r>
+              <w:rPr>
+                <w:rFonts w:ascii="Arial" w:eastAsia="Arial" w:hAnsi="Arial" w:cs="Arial"/>
+                <w:sz w:val="24"/>
+                <w:szCs w:val="24"/>
+              </w:rPr>
+              <w:t>a</w:t>
+            </w:r>
+            <w:r>
+              <w:rPr>
+                <w:rFonts w:ascii="Arial" w:eastAsia="Arial" w:hAnsi="Arial" w:cs="Arial"/>
+                <w:sz w:val="24"/>
+                <w:szCs w:val="24"/>
+              </w:rPr>
+              <w:t>ez</w:t>
+            </w:r>
+            <w:proofErr w:type="spellEnd"/>
           </w:p>
         </w:tc>
       </w:tr>
@@ -1524,8 +1622,98 @@
                 <w:sz w:val="24"/>
                 <w:szCs w:val="24"/>
               </w:rPr>
-              <w:t>Ana Samaniego Zanabria</w:t>
-            </w:r>
+              <w:t xml:space="preserve">Ana Samaniego </w:t>
+            </w:r>
+            <w:proofErr w:type="spellStart"/>
+            <w:r>
+              <w:rPr>
+                <w:rFonts w:ascii="Arial" w:eastAsia="Arial" w:hAnsi="Arial" w:cs="Arial"/>
+                <w:sz w:val="24"/>
+                <w:szCs w:val="24"/>
+              </w:rPr>
+              <w:t>Zanabria</w:t>
+            </w:r>
+            <w:proofErr w:type="spellEnd"/>
+          </w:p>
+        </w:tc>
+      </w:tr>
+      <w:tr>
+        <w:tc>
+          <w:tcPr>
+            <w:tcW w:w="2831" w:type="dxa"/>
+          </w:tcPr>
+          <w:p>
+            <w:pPr>
+              <w:pBdr>
+                <w:top w:val="none" w:sz="0" w:space="0" w:color="auto"/>
+                <w:left w:val="none" w:sz="0" w:space="0" w:color="auto"/>
+                <w:bottom w:val="none" w:sz="0" w:space="0" w:color="auto"/>
+                <w:right w:val="none" w:sz="0" w:space="0" w:color="auto"/>
+                <w:between w:val="none" w:sz="0" w:space="0" w:color="auto"/>
+              </w:pBdr>
+              <w:jc w:val="center"/>
+              <w:rPr>
+                <w:rFonts w:ascii="Arial" w:eastAsia="Arial" w:hAnsi="Arial" w:cs="Arial"/>
+                <w:sz w:val="24"/>
+                <w:szCs w:val="24"/>
+              </w:rPr>
+            </w:pPr>
+            <w:r>
+              <w:rPr>
+                <w:rFonts w:ascii="Arial" w:eastAsia="Arial" w:hAnsi="Arial" w:cs="Arial"/>
+                <w:sz w:val="24"/>
+                <w:szCs w:val="24"/>
+              </w:rPr>
+              <w:t>29/11/17</w:t>
+            </w:r>
+          </w:p>
+        </w:tc>
+        <w:tc>
+          <w:tcPr>
+            <w:tcW w:w="5663" w:type="dxa"/>
+          </w:tcPr>
+          <w:p>
+            <w:pPr>
+              <w:pBdr>
+                <w:top w:val="none" w:sz="0" w:space="0" w:color="auto"/>
+                <w:left w:val="none" w:sz="0" w:space="0" w:color="auto"/>
+                <w:bottom w:val="none" w:sz="0" w:space="0" w:color="auto"/>
+                <w:right w:val="none" w:sz="0" w:space="0" w:color="auto"/>
+                <w:between w:val="none" w:sz="0" w:space="0" w:color="auto"/>
+              </w:pBdr>
+              <w:jc w:val="center"/>
+              <w:rPr>
+                <w:rFonts w:ascii="Arial" w:eastAsia="Arial" w:hAnsi="Arial" w:cs="Arial"/>
+                <w:sz w:val="24"/>
+                <w:szCs w:val="24"/>
+              </w:rPr>
+            </w:pPr>
+            <w:r>
+              <w:rPr>
+                <w:rFonts w:ascii="Arial" w:eastAsia="Arial" w:hAnsi="Arial" w:cs="Arial"/>
+                <w:sz w:val="24"/>
+                <w:szCs w:val="24"/>
+              </w:rPr>
+              <w:t xml:space="preserve">Claudia Palomino </w:t>
+            </w:r>
+            <w:proofErr w:type="spellStart"/>
+            <w:r>
+              <w:rPr>
+                <w:rFonts w:ascii="Arial" w:eastAsia="Arial" w:hAnsi="Arial" w:cs="Arial"/>
+                <w:sz w:val="24"/>
+                <w:szCs w:val="24"/>
+              </w:rPr>
+              <w:t>Narva</w:t>
+            </w:r>
+            <w:r>
+              <w:rPr>
+                <w:rFonts w:ascii="Arial" w:eastAsia="Arial" w:hAnsi="Arial" w:cs="Arial"/>
+                <w:sz w:val="24"/>
+                <w:szCs w:val="24"/>
+              </w:rPr>
+              <w:t>ez</w:t>
+            </w:r>
+            <w:proofErr w:type="spellEnd"/>
           </w:p>
         </w:tc>
       </w:tr>
@@ -2367,6 +2555,7 @@
           <w:noProof/>
           <w:sz w:val="24"/>
           <w:szCs w:val="24"/>
+          <w:lang w:val="es-ES" w:eastAsia="es-ES"/>
         </w:rPr>
         <w:drawing>
           <wp:anchor distT="0" distB="0" distL="114300" distR="114300" simplePos="0" relativeHeight="251665408" behindDoc="0" locked="0" layoutInCell="1" allowOverlap="1">
@@ -4244,6 +4433,7 @@
       <w:r>
         <w:rPr>
           <w:noProof/>
+          <w:lang w:val="es-ES" w:eastAsia="es-ES"/>
         </w:rPr>
         <w:drawing>
           <wp:inline distT="114300" distB="114300" distL="114300" distR="114300">
@@ -8036,8 +8226,16 @@
               <w:rPr>
                 <w:rFonts w:ascii="Arial" w:eastAsia="Arial" w:hAnsi="Arial" w:cs="Arial"/>
               </w:rPr>
-              <w:t>Documento de Analisis</w:t>
-            </w:r>
+              <w:t xml:space="preserve">Documento de </w:t>
+            </w:r>
+            <w:proofErr w:type="spellStart"/>
+            <w:r>
+              <w:rPr>
+                <w:rFonts w:ascii="Arial" w:eastAsia="Arial" w:hAnsi="Arial" w:cs="Arial"/>
+              </w:rPr>
+              <w:t>Analisis</w:t>
+            </w:r>
+            <w:proofErr w:type="spellEnd"/>
           </w:p>
         </w:tc>
         <w:tc>
@@ -8643,11 +8841,19 @@
                 <w:rFonts w:ascii="Arial" w:eastAsia="Arial" w:hAnsi="Arial" w:cs="Arial"/>
               </w:rPr>
             </w:pPr>
-            <w:r>
-              <w:rPr>
-                <w:rFonts w:ascii="Arial" w:eastAsia="Arial" w:hAnsi="Arial" w:cs="Arial"/>
-              </w:rPr>
-              <w:t>Android Studio V.2.3.1</w:t>
+            <w:proofErr w:type="spellStart"/>
+            <w:r>
+              <w:rPr>
+                <w:rFonts w:ascii="Arial" w:eastAsia="Arial" w:hAnsi="Arial" w:cs="Arial"/>
+              </w:rPr>
+              <w:t>Android</w:t>
+            </w:r>
+            <w:proofErr w:type="spellEnd"/>
+            <w:r>
+              <w:rPr>
+                <w:rFonts w:ascii="Arial" w:eastAsia="Arial" w:hAnsi="Arial" w:cs="Arial"/>
+              </w:rPr>
+              <w:t xml:space="preserve"> Studio V.2.3.1</w:t>
             </w:r>
           </w:p>
         </w:tc>
@@ -10370,6 +10576,7 @@
           <w:noProof/>
           <w:sz w:val="24"/>
           <w:szCs w:val="24"/>
+          <w:lang w:val="es-ES" w:eastAsia="es-ES"/>
         </w:rPr>
         <mc:AlternateContent>
           <mc:Choice Requires="wps">
@@ -10538,6 +10745,7 @@
           <w:noProof/>
           <w:sz w:val="24"/>
           <w:szCs w:val="24"/>
+          <w:lang w:val="es-ES" w:eastAsia="es-ES"/>
         </w:rPr>
         <mc:AlternateContent>
           <mc:Choice Requires="wps">
@@ -10714,6 +10922,7 @@
           <w:noProof/>
           <w:sz w:val="24"/>
           <w:szCs w:val="24"/>
+          <w:lang w:val="es-ES" w:eastAsia="es-ES"/>
         </w:rPr>
         <mc:AlternateContent>
           <mc:Choice Requires="wps">
@@ -10886,6 +11095,7 @@
           <w:noProof/>
           <w:sz w:val="24"/>
           <w:szCs w:val="24"/>
+          <w:lang w:val="es-ES" w:eastAsia="es-ES"/>
         </w:rPr>
         <mc:AlternateContent>
           <mc:Choice Requires="wps">
@@ -11193,6 +11403,7 @@
           <w:noProof/>
           <w:sz w:val="24"/>
           <w:szCs w:val="24"/>
+          <w:lang w:val="es-ES" w:eastAsia="es-ES"/>
         </w:rPr>
         <w:lastRenderedPageBreak/>
         <mc:AlternateContent>
@@ -11379,6 +11590,7 @@
           <w:noProof/>
           <w:sz w:val="24"/>
           <w:szCs w:val="24"/>
+          <w:lang w:val="es-ES" w:eastAsia="es-ES"/>
         </w:rPr>
         <mc:AlternateContent>
           <mc:Choice Requires="wps">
@@ -11558,6 +11770,7 @@
           <w:noProof/>
           <w:sz w:val="24"/>
           <w:szCs w:val="24"/>
+          <w:lang w:val="es-ES" w:eastAsia="es-ES"/>
         </w:rPr>
         <mc:AlternateContent>
           <mc:Choice Requires="wps">
@@ -15580,8 +15793,16 @@
               <w:rPr>
                 <w:rFonts w:ascii="Arial" w:eastAsia="Arial" w:hAnsi="Arial" w:cs="Arial"/>
               </w:rPr>
-              <w:t>Documento de Analisis</w:t>
-            </w:r>
+              <w:t xml:space="preserve">Documento de </w:t>
+            </w:r>
+            <w:proofErr w:type="spellStart"/>
+            <w:r>
+              <w:rPr>
+                <w:rFonts w:ascii="Arial" w:eastAsia="Arial" w:hAnsi="Arial" w:cs="Arial"/>
+              </w:rPr>
+              <w:t>Analisis</w:t>
+            </w:r>
+            <w:proofErr w:type="spellEnd"/>
           </w:p>
         </w:tc>
       </w:tr>
@@ -16458,6 +16679,7 @@
           <w:noProof/>
           <w:sz w:val="24"/>
           <w:szCs w:val="24"/>
+          <w:lang w:val="es-ES" w:eastAsia="es-ES"/>
         </w:rPr>
         <w:drawing>
           <wp:inline distT="0" distB="0" distL="0" distR="0">
@@ -18185,6 +18407,7 @@
         <w:rPr>
           <w:rFonts w:ascii="Arial" w:hAnsi="Arial" w:cs="Arial"/>
           <w:noProof/>
+          <w:lang w:val="es-ES" w:eastAsia="es-ES"/>
         </w:rPr>
         <w:lastRenderedPageBreak/>
         <w:drawing>
@@ -18290,6 +18513,7 @@
         <w:rPr>
           <w:rFonts w:ascii="Arial" w:hAnsi="Arial" w:cs="Arial"/>
           <w:noProof/>
+          <w:lang w:val="es-ES" w:eastAsia="es-ES"/>
         </w:rPr>
         <w:drawing>
           <wp:inline distT="0" distB="0" distL="0" distR="0">
@@ -18404,6 +18628,7 @@
         <w:rPr>
           <w:rFonts w:ascii="Arial" w:hAnsi="Arial" w:cs="Arial"/>
           <w:noProof/>
+          <w:lang w:val="es-ES" w:eastAsia="es-ES"/>
         </w:rPr>
         <w:drawing>
           <wp:inline distT="0" distB="0" distL="0" distR="0">
@@ -18509,6 +18734,7 @@
         <w:rPr>
           <w:rFonts w:ascii="Arial" w:hAnsi="Arial" w:cs="Arial"/>
           <w:noProof/>
+          <w:lang w:val="es-ES" w:eastAsia="es-ES"/>
         </w:rPr>
         <w:drawing>
           <wp:inline distT="0" distB="0" distL="0" distR="0">
@@ -18623,6 +18849,7 @@
         <w:rPr>
           <w:rFonts w:ascii="Arial" w:hAnsi="Arial" w:cs="Arial"/>
           <w:noProof/>
+          <w:lang w:val="es-ES" w:eastAsia="es-ES"/>
         </w:rPr>
         <w:drawing>
           <wp:inline distT="0" distB="0" distL="0" distR="0">
@@ -23148,6 +23375,1264 @@
         <w:t>Lista del estado de las solicitudes de cambio</w:t>
       </w:r>
     </w:p>
+    <w:p>
+      <w:pPr>
+        <w:jc w:val="center"/>
+        <w:rPr>
+          <w:rFonts w:ascii="Arial" w:eastAsia="Arial" w:hAnsi="Arial" w:cs="Arial"/>
+          <w:b/>
+          <w:sz w:val="18"/>
+          <w:szCs w:val="18"/>
+        </w:rPr>
+      </w:pPr>
+    </w:p>
+    <w:tbl>
+      <w:tblPr>
+        <w:tblStyle w:val="Tablaconcuadrcula"/>
+        <w:tblW w:w="0" w:type="auto"/>
+        <w:tblLook w:val="04A0" w:firstRow="1" w:lastRow="0" w:firstColumn="1" w:lastColumn="0" w:noHBand="0" w:noVBand="1"/>
+      </w:tblPr>
+      <w:tblGrid>
+        <w:gridCol w:w="2263"/>
+        <w:gridCol w:w="6231"/>
+      </w:tblGrid>
+      <w:tr>
+        <w:tc>
+          <w:tcPr>
+            <w:tcW w:w="2263" w:type="dxa"/>
+            <w:shd w:val="clear" w:color="auto" w:fill="DEEAF6" w:themeFill="accent1" w:themeFillTint="33"/>
+          </w:tcPr>
+          <w:p>
+            <w:r>
+              <w:t xml:space="preserve">ID </w:t>
+            </w:r>
+          </w:p>
+        </w:tc>
+        <w:tc>
+          <w:tcPr>
+            <w:tcW w:w="6231" w:type="dxa"/>
+            <w:shd w:val="clear" w:color="auto" w:fill="DEEAF6" w:themeFill="accent1" w:themeFillTint="33"/>
+          </w:tcPr>
+          <w:p>
+            <w:r>
+              <w:t>RAC003</w:t>
+            </w:r>
+          </w:p>
+        </w:tc>
+      </w:tr>
+      <w:tr>
+        <w:tc>
+          <w:tcPr>
+            <w:tcW w:w="2263" w:type="dxa"/>
+          </w:tcPr>
+          <w:p>
+            <w:r>
+              <w:t>TIPO DE REPORTE</w:t>
+            </w:r>
+          </w:p>
+        </w:tc>
+        <w:tc>
+          <w:tcPr>
+            <w:tcW w:w="6231" w:type="dxa"/>
+          </w:tcPr>
+          <w:p>
+            <w:r>
+              <w:t>Auditoria de la configuración</w:t>
+            </w:r>
+          </w:p>
+        </w:tc>
+      </w:tr>
+      <w:tr>
+        <w:tc>
+          <w:tcPr>
+            <w:tcW w:w="2263" w:type="dxa"/>
+          </w:tcPr>
+          <w:p>
+            <w:r>
+              <w:t>NOMBRE</w:t>
+            </w:r>
+          </w:p>
+        </w:tc>
+        <w:tc>
+          <w:tcPr>
+            <w:tcW w:w="6231" w:type="dxa"/>
+          </w:tcPr>
+          <w:p>
+            <w:r>
+              <w:t>Lista de tipo de cambio</w:t>
+            </w:r>
+            <w:r>
+              <w:t>s</w:t>
+            </w:r>
+            <w:r>
+              <w:t xml:space="preserve"> solicitados</w:t>
+            </w:r>
+          </w:p>
+        </w:tc>
+      </w:tr>
+      <w:tr>
+        <w:tc>
+          <w:tcPr>
+            <w:tcW w:w="2263" w:type="dxa"/>
+          </w:tcPr>
+          <w:p>
+            <w:r>
+              <w:t>PROPOSITO</w:t>
+            </w:r>
+          </w:p>
+        </w:tc>
+        <w:tc>
+          <w:tcPr>
+            <w:tcW w:w="6231" w:type="dxa"/>
+          </w:tcPr>
+          <w:p>
+            <w:pPr>
+              <w:jc w:val="both"/>
+            </w:pPr>
+            <w:r>
+              <w:t xml:space="preserve">Tener una lista de los tipos de cambios solicitados para ayudar al auditor a analizar y verificar los cambios frecuentes. </w:t>
+            </w:r>
+          </w:p>
+        </w:tc>
+      </w:tr>
+      <w:tr>
+        <w:tc>
+          <w:tcPr>
+            <w:tcW w:w="2263" w:type="dxa"/>
+          </w:tcPr>
+          <w:p>
+            <w:r>
+              <w:t>ENTRADAS</w:t>
+            </w:r>
+          </w:p>
+        </w:tc>
+        <w:tc>
+          <w:tcPr>
+            <w:tcW w:w="6231" w:type="dxa"/>
+          </w:tcPr>
+          <w:p>
+            <w:r>
+              <w:t xml:space="preserve">ID Sistema </w:t>
+            </w:r>
+          </w:p>
+          <w:p>
+            <w:r>
+              <w:t>Rango de fecha</w:t>
+            </w:r>
+          </w:p>
+        </w:tc>
+      </w:tr>
+      <w:tr>
+        <w:tc>
+          <w:tcPr>
+            <w:tcW w:w="2263" w:type="dxa"/>
+          </w:tcPr>
+          <w:p>
+            <w:r>
+              <w:t>SALIDAS</w:t>
+            </w:r>
+          </w:p>
+        </w:tc>
+        <w:tc>
+          <w:tcPr>
+            <w:tcW w:w="6231" w:type="dxa"/>
+          </w:tcPr>
+          <w:p>
+            <w:r>
+              <w:t>Tipo de cambio</w:t>
+            </w:r>
+            <w:r>
+              <w:t xml:space="preserve"> </w:t>
+            </w:r>
+          </w:p>
+          <w:p>
+            <w:r>
+              <w:t>ID Solicitud</w:t>
+            </w:r>
+          </w:p>
+          <w:p>
+            <w:r>
+              <w:t>Descripción solicitud</w:t>
+            </w:r>
+          </w:p>
+          <w:p>
+            <w:r>
+              <w:t>Fecha de solicitud de cambio</w:t>
+            </w:r>
+          </w:p>
+        </w:tc>
+      </w:tr>
+    </w:tbl>
+    <w:p>
+      <w:pPr>
+        <w:jc w:val="center"/>
+        <w:rPr>
+          <w:rFonts w:ascii="Arial" w:eastAsia="Arial" w:hAnsi="Arial" w:cs="Arial"/>
+          <w:b/>
+          <w:sz w:val="18"/>
+          <w:szCs w:val="18"/>
+        </w:rPr>
+      </w:pPr>
+      <w:r>
+        <w:rPr>
+          <w:rFonts w:ascii="Arial" w:eastAsia="Arial" w:hAnsi="Arial" w:cs="Arial"/>
+          <w:b/>
+          <w:sz w:val="18"/>
+          <w:szCs w:val="18"/>
+        </w:rPr>
+        <w:t xml:space="preserve">Tabla N° </w:t>
+      </w:r>
+      <w:r>
+        <w:rPr>
+          <w:rFonts w:ascii="Arial" w:eastAsia="Arial" w:hAnsi="Arial" w:cs="Arial"/>
+          <w:b/>
+          <w:sz w:val="18"/>
+          <w:szCs w:val="18"/>
+        </w:rPr>
+        <w:t>23</w:t>
+      </w:r>
+      <w:r>
+        <w:rPr>
+          <w:rFonts w:ascii="Arial" w:eastAsia="Arial" w:hAnsi="Arial" w:cs="Arial"/>
+          <w:b/>
+          <w:sz w:val="18"/>
+          <w:szCs w:val="18"/>
+        </w:rPr>
+        <w:t xml:space="preserve">: </w:t>
+      </w:r>
+      <w:r>
+        <w:rPr>
+          <w:rFonts w:ascii="Arial" w:eastAsia="Arial" w:hAnsi="Arial" w:cs="Arial"/>
+          <w:b/>
+          <w:sz w:val="18"/>
+          <w:szCs w:val="18"/>
+        </w:rPr>
+        <w:t>Lista de tipo de cambios solicitados</w:t>
+      </w:r>
+    </w:p>
+    <w:p>
+      <w:pPr>
+        <w:jc w:val="center"/>
+        <w:rPr>
+          <w:rFonts w:ascii="Arial" w:eastAsia="Arial" w:hAnsi="Arial" w:cs="Arial"/>
+          <w:b/>
+          <w:sz w:val="18"/>
+          <w:szCs w:val="18"/>
+        </w:rPr>
+      </w:pPr>
+    </w:p>
+    <w:tbl>
+      <w:tblPr>
+        <w:tblStyle w:val="Tablaconcuadrcula"/>
+        <w:tblW w:w="0" w:type="auto"/>
+        <w:tblLook w:val="04A0" w:firstRow="1" w:lastRow="0" w:firstColumn="1" w:lastColumn="0" w:noHBand="0" w:noVBand="1"/>
+      </w:tblPr>
+      <w:tblGrid>
+        <w:gridCol w:w="2263"/>
+        <w:gridCol w:w="6231"/>
+      </w:tblGrid>
+      <w:tr>
+        <w:tc>
+          <w:tcPr>
+            <w:tcW w:w="2263" w:type="dxa"/>
+            <w:shd w:val="clear" w:color="auto" w:fill="DEEAF6" w:themeFill="accent1" w:themeFillTint="33"/>
+          </w:tcPr>
+          <w:p>
+            <w:r>
+              <w:lastRenderedPageBreak/>
+              <w:t xml:space="preserve">ID </w:t>
+            </w:r>
+          </w:p>
+        </w:tc>
+        <w:tc>
+          <w:tcPr>
+            <w:tcW w:w="6231" w:type="dxa"/>
+            <w:shd w:val="clear" w:color="auto" w:fill="DEEAF6" w:themeFill="accent1" w:themeFillTint="33"/>
+          </w:tcPr>
+          <w:p>
+            <w:r>
+              <w:t>RAC004</w:t>
+            </w:r>
+          </w:p>
+        </w:tc>
+      </w:tr>
+      <w:tr>
+        <w:tc>
+          <w:tcPr>
+            <w:tcW w:w="2263" w:type="dxa"/>
+          </w:tcPr>
+          <w:p>
+            <w:r>
+              <w:t>TIPO DE REPORTE</w:t>
+            </w:r>
+          </w:p>
+        </w:tc>
+        <w:tc>
+          <w:tcPr>
+            <w:tcW w:w="6231" w:type="dxa"/>
+          </w:tcPr>
+          <w:p>
+            <w:r>
+              <w:t>Auditoria de la configuración</w:t>
+            </w:r>
+          </w:p>
+        </w:tc>
+      </w:tr>
+      <w:tr>
+        <w:tc>
+          <w:tcPr>
+            <w:tcW w:w="2263" w:type="dxa"/>
+          </w:tcPr>
+          <w:p>
+            <w:r>
+              <w:t>NOMBRE</w:t>
+            </w:r>
+          </w:p>
+        </w:tc>
+        <w:tc>
+          <w:tcPr>
+            <w:tcW w:w="6231" w:type="dxa"/>
+          </w:tcPr>
+          <w:p>
+            <w:r>
+              <w:t xml:space="preserve">Lista de solicitudes de cambio </w:t>
+            </w:r>
+            <w:r>
+              <w:t>no aceptadas</w:t>
+            </w:r>
+          </w:p>
+        </w:tc>
+      </w:tr>
+      <w:tr>
+        <w:tc>
+          <w:tcPr>
+            <w:tcW w:w="2263" w:type="dxa"/>
+          </w:tcPr>
+          <w:p>
+            <w:r>
+              <w:t>PROPOSITO</w:t>
+            </w:r>
+          </w:p>
+        </w:tc>
+        <w:tc>
+          <w:tcPr>
+            <w:tcW w:w="6231" w:type="dxa"/>
+          </w:tcPr>
+          <w:p>
+            <w:pPr>
+              <w:jc w:val="both"/>
+            </w:pPr>
+            <w:r>
+              <w:t xml:space="preserve">Tener una lista de solicitudes de cambio </w:t>
+            </w:r>
+            <w:r>
+              <w:t>no aceptadas</w:t>
+            </w:r>
+            <w:r>
+              <w:t xml:space="preserve"> para ayudar al auditor a analizar e identificar el motivo de</w:t>
+            </w:r>
+            <w:r>
+              <w:t xml:space="preserve"> su</w:t>
+            </w:r>
+            <w:r>
+              <w:t xml:space="preserve"> </w:t>
+            </w:r>
+            <w:r>
+              <w:t>estado</w:t>
+            </w:r>
+            <w:r>
+              <w:t xml:space="preserve">. </w:t>
+            </w:r>
+          </w:p>
+        </w:tc>
+      </w:tr>
+      <w:tr>
+        <w:tc>
+          <w:tcPr>
+            <w:tcW w:w="2263" w:type="dxa"/>
+          </w:tcPr>
+          <w:p>
+            <w:r>
+              <w:t>ENTRADAS</w:t>
+            </w:r>
+          </w:p>
+        </w:tc>
+        <w:tc>
+          <w:tcPr>
+            <w:tcW w:w="6231" w:type="dxa"/>
+          </w:tcPr>
+          <w:p>
+            <w:r>
+              <w:t xml:space="preserve">ID Sistema </w:t>
+            </w:r>
+          </w:p>
+          <w:p>
+            <w:r>
+              <w:t>Rango de fechas</w:t>
+            </w:r>
+          </w:p>
+        </w:tc>
+      </w:tr>
+      <w:tr>
+        <w:tc>
+          <w:tcPr>
+            <w:tcW w:w="2263" w:type="dxa"/>
+          </w:tcPr>
+          <w:p>
+            <w:r>
+              <w:t>SALIDAS</w:t>
+            </w:r>
+          </w:p>
+        </w:tc>
+        <w:tc>
+          <w:tcPr>
+            <w:tcW w:w="6231" w:type="dxa"/>
+          </w:tcPr>
+          <w:p>
+            <w:r>
+              <w:t>ID solicitud</w:t>
+            </w:r>
+          </w:p>
+          <w:p>
+            <w:r>
+              <w:t>Descripción solicitud</w:t>
+            </w:r>
+          </w:p>
+          <w:p>
+            <w:r>
+              <w:t xml:space="preserve">Usuario que </w:t>
+            </w:r>
+            <w:r>
+              <w:t>no acepto</w:t>
+            </w:r>
+            <w:r>
+              <w:t xml:space="preserve"> la solicitud de cambio</w:t>
+            </w:r>
+          </w:p>
+          <w:p>
+            <w:r>
+              <w:t xml:space="preserve">Fecha de </w:t>
+            </w:r>
+            <w:r>
+              <w:t>no aceptación</w:t>
+            </w:r>
+            <w:r>
+              <w:t xml:space="preserve"> de solicitud de cambio</w:t>
+            </w:r>
+          </w:p>
+          <w:p>
+            <w:r>
+              <w:t xml:space="preserve">Motivo de </w:t>
+            </w:r>
+            <w:r>
+              <w:t>no aceptación</w:t>
+            </w:r>
+            <w:r>
+              <w:t xml:space="preserve"> </w:t>
+            </w:r>
+          </w:p>
+        </w:tc>
+      </w:tr>
+    </w:tbl>
+    <w:p>
+      <w:pPr>
+        <w:jc w:val="center"/>
+        <w:rPr>
+          <w:rFonts w:ascii="Arial" w:eastAsia="Arial" w:hAnsi="Arial" w:cs="Arial"/>
+          <w:b/>
+          <w:sz w:val="18"/>
+          <w:szCs w:val="18"/>
+        </w:rPr>
+      </w:pPr>
+      <w:r>
+        <w:rPr>
+          <w:rFonts w:ascii="Arial" w:eastAsia="Arial" w:hAnsi="Arial" w:cs="Arial"/>
+          <w:b/>
+          <w:sz w:val="18"/>
+          <w:szCs w:val="18"/>
+        </w:rPr>
+        <w:t xml:space="preserve">Tabla N° </w:t>
+      </w:r>
+      <w:r>
+        <w:rPr>
+          <w:rFonts w:ascii="Arial" w:eastAsia="Arial" w:hAnsi="Arial" w:cs="Arial"/>
+          <w:b/>
+          <w:sz w:val="18"/>
+          <w:szCs w:val="18"/>
+        </w:rPr>
+        <w:t>24</w:t>
+      </w:r>
+      <w:r>
+        <w:rPr>
+          <w:rFonts w:ascii="Arial" w:eastAsia="Arial" w:hAnsi="Arial" w:cs="Arial"/>
+          <w:b/>
+          <w:sz w:val="18"/>
+          <w:szCs w:val="18"/>
+        </w:rPr>
+        <w:t xml:space="preserve">: </w:t>
+      </w:r>
+      <w:r>
+        <w:rPr>
+          <w:rFonts w:ascii="Arial" w:eastAsia="Arial" w:hAnsi="Arial" w:cs="Arial"/>
+          <w:b/>
+          <w:sz w:val="18"/>
+          <w:szCs w:val="18"/>
+        </w:rPr>
+        <w:t>Lista de solicitudes de cambio no aceptadas</w:t>
+      </w:r>
+    </w:p>
+    <w:p>
+      <w:pPr>
+        <w:jc w:val="center"/>
+        <w:rPr>
+          <w:rFonts w:ascii="Arial" w:eastAsia="Arial" w:hAnsi="Arial" w:cs="Arial"/>
+          <w:b/>
+          <w:sz w:val="18"/>
+          <w:szCs w:val="18"/>
+        </w:rPr>
+      </w:pPr>
+    </w:p>
+    <w:p>
+      <w:pPr>
+        <w:jc w:val="center"/>
+        <w:rPr>
+          <w:rFonts w:ascii="Arial" w:eastAsia="Arial" w:hAnsi="Arial" w:cs="Arial"/>
+          <w:b/>
+          <w:sz w:val="18"/>
+          <w:szCs w:val="18"/>
+        </w:rPr>
+      </w:pPr>
+    </w:p>
+    <w:tbl>
+      <w:tblPr>
+        <w:tblStyle w:val="Tablaconcuadrcula"/>
+        <w:tblW w:w="0" w:type="auto"/>
+        <w:tblLook w:val="04A0" w:firstRow="1" w:lastRow="0" w:firstColumn="1" w:lastColumn="0" w:noHBand="0" w:noVBand="1"/>
+      </w:tblPr>
+      <w:tblGrid>
+        <w:gridCol w:w="2263"/>
+        <w:gridCol w:w="6231"/>
+      </w:tblGrid>
+      <w:tr>
+        <w:tc>
+          <w:tcPr>
+            <w:tcW w:w="2263" w:type="dxa"/>
+            <w:shd w:val="clear" w:color="auto" w:fill="DEEAF6" w:themeFill="accent1" w:themeFillTint="33"/>
+          </w:tcPr>
+          <w:p>
+            <w:r>
+              <w:t xml:space="preserve">ID </w:t>
+            </w:r>
+          </w:p>
+        </w:tc>
+        <w:tc>
+          <w:tcPr>
+            <w:tcW w:w="6231" w:type="dxa"/>
+            <w:shd w:val="clear" w:color="auto" w:fill="DEEAF6" w:themeFill="accent1" w:themeFillTint="33"/>
+          </w:tcPr>
+          <w:p>
+            <w:r>
+              <w:t>RAC005</w:t>
+            </w:r>
+          </w:p>
+        </w:tc>
+      </w:tr>
+      <w:tr>
+        <w:tc>
+          <w:tcPr>
+            <w:tcW w:w="2263" w:type="dxa"/>
+          </w:tcPr>
+          <w:p>
+            <w:r>
+              <w:t>TIPO DE REPORTE</w:t>
+            </w:r>
+          </w:p>
+        </w:tc>
+        <w:tc>
+          <w:tcPr>
+            <w:tcW w:w="6231" w:type="dxa"/>
+          </w:tcPr>
+          <w:p>
+            <w:r>
+              <w:t>Auditoria de la configuración</w:t>
+            </w:r>
+          </w:p>
+        </w:tc>
+      </w:tr>
+      <w:tr>
+        <w:tc>
+          <w:tcPr>
+            <w:tcW w:w="2263" w:type="dxa"/>
+          </w:tcPr>
+          <w:p>
+            <w:r>
+              <w:t>NOMBRE</w:t>
+            </w:r>
+          </w:p>
+        </w:tc>
+        <w:tc>
+          <w:tcPr>
+            <w:tcW w:w="6231" w:type="dxa"/>
+          </w:tcPr>
+          <w:p>
+            <w:r>
+              <w:t xml:space="preserve">Lista de solicitudes de cambio pendientes de aceptación </w:t>
+            </w:r>
+          </w:p>
+        </w:tc>
+      </w:tr>
+      <w:tr>
+        <w:tc>
+          <w:tcPr>
+            <w:tcW w:w="2263" w:type="dxa"/>
+          </w:tcPr>
+          <w:p>
+            <w:r>
+              <w:t>PROPOSITO</w:t>
+            </w:r>
+          </w:p>
+        </w:tc>
+        <w:tc>
+          <w:tcPr>
+            <w:tcW w:w="6231" w:type="dxa"/>
+          </w:tcPr>
+          <w:p>
+            <w:pPr>
+              <w:jc w:val="both"/>
+            </w:pPr>
+            <w:r>
+              <w:t xml:space="preserve">Tener una lista de solicitudes de cambio pendientes de aceptación para ayudar al auditor conocer tiempo de demora en la aceptación de una solicitud. </w:t>
+            </w:r>
+          </w:p>
+        </w:tc>
+      </w:tr>
+      <w:tr>
+        <w:tc>
+          <w:tcPr>
+            <w:tcW w:w="2263" w:type="dxa"/>
+          </w:tcPr>
+          <w:p>
+            <w:r>
+              <w:t>ENTRADAS</w:t>
+            </w:r>
+          </w:p>
+        </w:tc>
+        <w:tc>
+          <w:tcPr>
+            <w:tcW w:w="6231" w:type="dxa"/>
+          </w:tcPr>
+          <w:p>
+            <w:r>
+              <w:t xml:space="preserve">ID Sistema </w:t>
+            </w:r>
+          </w:p>
+          <w:p>
+            <w:r>
+              <w:t>Estado de solicitud de cambio</w:t>
+            </w:r>
+          </w:p>
+        </w:tc>
+      </w:tr>
+      <w:tr>
+        <w:tc>
+          <w:tcPr>
+            <w:tcW w:w="2263" w:type="dxa"/>
+          </w:tcPr>
+          <w:p>
+            <w:r>
+              <w:t>SALIDAS</w:t>
+            </w:r>
+          </w:p>
+        </w:tc>
+        <w:tc>
+          <w:tcPr>
+            <w:tcW w:w="6231" w:type="dxa"/>
+          </w:tcPr>
+          <w:p>
+            <w:r>
+              <w:t>ID solicitud</w:t>
+            </w:r>
+          </w:p>
+          <w:p>
+            <w:r>
+              <w:t>Descripción solicitud</w:t>
+            </w:r>
+          </w:p>
+          <w:p>
+            <w:r>
+              <w:t>Tipo de cambio</w:t>
+            </w:r>
+          </w:p>
+          <w:p>
+            <w:r>
+              <w:t>Fecha de solicitud de cambio</w:t>
+            </w:r>
+          </w:p>
+          <w:p>
+            <w:r>
+              <w:t xml:space="preserve">Días transcurridos </w:t>
+            </w:r>
+          </w:p>
+        </w:tc>
+      </w:tr>
+    </w:tbl>
+    <w:p>
+      <w:pPr>
+        <w:jc w:val="center"/>
+        <w:rPr>
+          <w:rFonts w:ascii="Arial" w:eastAsia="Arial" w:hAnsi="Arial" w:cs="Arial"/>
+          <w:b/>
+          <w:sz w:val="18"/>
+          <w:szCs w:val="18"/>
+        </w:rPr>
+      </w:pPr>
+      <w:r>
+        <w:rPr>
+          <w:rFonts w:ascii="Arial" w:eastAsia="Arial" w:hAnsi="Arial" w:cs="Arial"/>
+          <w:b/>
+          <w:sz w:val="18"/>
+          <w:szCs w:val="18"/>
+        </w:rPr>
+        <w:t>Tabla N° 2</w:t>
+      </w:r>
+      <w:r>
+        <w:rPr>
+          <w:rFonts w:ascii="Arial" w:eastAsia="Arial" w:hAnsi="Arial" w:cs="Arial"/>
+          <w:b/>
+          <w:sz w:val="18"/>
+          <w:szCs w:val="18"/>
+        </w:rPr>
+        <w:t>5</w:t>
+      </w:r>
+      <w:r>
+        <w:rPr>
+          <w:rFonts w:ascii="Arial" w:eastAsia="Arial" w:hAnsi="Arial" w:cs="Arial"/>
+          <w:b/>
+          <w:sz w:val="18"/>
+          <w:szCs w:val="18"/>
+        </w:rPr>
+        <w:t xml:space="preserve">: </w:t>
+      </w:r>
+      <w:r>
+        <w:rPr>
+          <w:rFonts w:ascii="Arial" w:eastAsia="Arial" w:hAnsi="Arial" w:cs="Arial"/>
+          <w:b/>
+          <w:sz w:val="18"/>
+          <w:szCs w:val="18"/>
+        </w:rPr>
+        <w:t>Lista de solicitudes de cambio pendientes de aceptación</w:t>
+      </w:r>
+    </w:p>
+    <w:p>
+      <w:pPr>
+        <w:rPr>
+          <w:rFonts w:ascii="Arial" w:eastAsia="Arial" w:hAnsi="Arial" w:cs="Arial"/>
+          <w:b/>
+          <w:sz w:val="18"/>
+          <w:szCs w:val="18"/>
+        </w:rPr>
+      </w:pPr>
+    </w:p>
+    <w:tbl>
+      <w:tblPr>
+        <w:tblStyle w:val="Tablaconcuadrcula"/>
+        <w:tblW w:w="0" w:type="auto"/>
+        <w:tblLook w:val="04A0" w:firstRow="1" w:lastRow="0" w:firstColumn="1" w:lastColumn="0" w:noHBand="0" w:noVBand="1"/>
+      </w:tblPr>
+      <w:tblGrid>
+        <w:gridCol w:w="2263"/>
+        <w:gridCol w:w="6231"/>
+      </w:tblGrid>
+      <w:tr>
+        <w:tc>
+          <w:tcPr>
+            <w:tcW w:w="2263" w:type="dxa"/>
+            <w:shd w:val="clear" w:color="auto" w:fill="DEEAF6" w:themeFill="accent1" w:themeFillTint="33"/>
+          </w:tcPr>
+          <w:p>
+            <w:r>
+              <w:t xml:space="preserve">ID </w:t>
+            </w:r>
+          </w:p>
+        </w:tc>
+        <w:tc>
+          <w:tcPr>
+            <w:tcW w:w="6231" w:type="dxa"/>
+            <w:shd w:val="clear" w:color="auto" w:fill="DEEAF6" w:themeFill="accent1" w:themeFillTint="33"/>
+          </w:tcPr>
+          <w:p>
+            <w:r>
+              <w:t>RAC006</w:t>
+            </w:r>
+          </w:p>
+        </w:tc>
+      </w:tr>
+      <w:tr>
+        <w:tc>
+          <w:tcPr>
+            <w:tcW w:w="2263" w:type="dxa"/>
+          </w:tcPr>
+          <w:p>
+            <w:r>
+              <w:t>TIPO DE REPORTE</w:t>
+            </w:r>
+          </w:p>
+        </w:tc>
+        <w:tc>
+          <w:tcPr>
+            <w:tcW w:w="6231" w:type="dxa"/>
+          </w:tcPr>
+          <w:p>
+            <w:r>
+              <w:t>Auditoria de la configuración</w:t>
+            </w:r>
+          </w:p>
+        </w:tc>
+      </w:tr>
+      <w:tr>
+        <w:tc>
+          <w:tcPr>
+            <w:tcW w:w="2263" w:type="dxa"/>
+          </w:tcPr>
+          <w:p>
+            <w:r>
+              <w:t>NOMBRE</w:t>
+            </w:r>
+          </w:p>
+        </w:tc>
+        <w:tc>
+          <w:tcPr>
+            <w:tcW w:w="6231" w:type="dxa"/>
+          </w:tcPr>
+          <w:p>
+            <w:r>
+              <w:t>Listado de Ítems</w:t>
+            </w:r>
+          </w:p>
+        </w:tc>
+      </w:tr>
+      <w:tr>
+        <w:tc>
+          <w:tcPr>
+            <w:tcW w:w="2263" w:type="dxa"/>
+          </w:tcPr>
+          <w:p>
+            <w:r>
+              <w:t>PROPOSITO</w:t>
+            </w:r>
+          </w:p>
+        </w:tc>
+        <w:tc>
+          <w:tcPr>
+            <w:tcW w:w="6231" w:type="dxa"/>
+          </w:tcPr>
+          <w:p>
+            <w:pPr>
+              <w:jc w:val="both"/>
+            </w:pPr>
+            <w:r>
+              <w:t xml:space="preserve">Tener un listado de todos los ítems para que el auditor </w:t>
+            </w:r>
+            <w:r>
+              <w:t>pueda verificar que los ítems se encuentran en la ubicación correcta según lo acordado</w:t>
+            </w:r>
+          </w:p>
+        </w:tc>
+      </w:tr>
+      <w:tr>
+        <w:tc>
+          <w:tcPr>
+            <w:tcW w:w="2263" w:type="dxa"/>
+          </w:tcPr>
+          <w:p>
+            <w:r>
+              <w:t>ENTRADAS</w:t>
+            </w:r>
+          </w:p>
+        </w:tc>
+        <w:tc>
+          <w:tcPr>
+            <w:tcW w:w="6231" w:type="dxa"/>
+          </w:tcPr>
+          <w:p>
+            <w:r>
+              <w:t>ID Sistema</w:t>
+            </w:r>
+          </w:p>
+          <w:p>
+            <w:r>
+              <w:t>Rango de fechas</w:t>
+            </w:r>
+          </w:p>
+        </w:tc>
+      </w:tr>
+      <w:tr>
+        <w:tc>
+          <w:tcPr>
+            <w:tcW w:w="2263" w:type="dxa"/>
+          </w:tcPr>
+          <w:p>
+            <w:r>
+              <w:t>SALIDAS</w:t>
+            </w:r>
+          </w:p>
+        </w:tc>
+        <w:tc>
+          <w:tcPr>
+            <w:tcW w:w="6231" w:type="dxa"/>
+          </w:tcPr>
+          <w:p>
+            <w:r>
+              <w:t>ID Ítem</w:t>
+            </w:r>
+          </w:p>
+          <w:p>
+            <w:r>
+              <w:t>Descripción</w:t>
+            </w:r>
+          </w:p>
+          <w:p>
+            <w:r>
+              <w:t>Numero de versión</w:t>
+            </w:r>
+          </w:p>
+          <w:p>
+            <w:r>
+              <w:t>Fecha de modificación</w:t>
+            </w:r>
+          </w:p>
+          <w:p>
+            <w:r>
+              <w:t>Usuario que modifico</w:t>
+            </w:r>
+          </w:p>
+          <w:p>
+            <w:r>
+              <w:t>Ubicación</w:t>
+            </w:r>
+          </w:p>
+        </w:tc>
+      </w:tr>
+    </w:tbl>
+    <w:p>
+      <w:pPr>
+        <w:jc w:val="center"/>
+        <w:rPr>
+          <w:rFonts w:ascii="Arial" w:eastAsia="Arial" w:hAnsi="Arial" w:cs="Arial"/>
+          <w:b/>
+          <w:sz w:val="18"/>
+          <w:szCs w:val="18"/>
+        </w:rPr>
+      </w:pPr>
+      <w:r>
+        <w:rPr>
+          <w:rFonts w:ascii="Arial" w:eastAsia="Arial" w:hAnsi="Arial" w:cs="Arial"/>
+          <w:b/>
+          <w:sz w:val="18"/>
+          <w:szCs w:val="18"/>
+        </w:rPr>
+        <w:t xml:space="preserve">Tabla N° </w:t>
+      </w:r>
+      <w:r>
+        <w:rPr>
+          <w:rFonts w:ascii="Arial" w:eastAsia="Arial" w:hAnsi="Arial" w:cs="Arial"/>
+          <w:b/>
+          <w:sz w:val="18"/>
+          <w:szCs w:val="18"/>
+        </w:rPr>
+        <w:t>26</w:t>
+      </w:r>
+      <w:r>
+        <w:rPr>
+          <w:rFonts w:ascii="Arial" w:eastAsia="Arial" w:hAnsi="Arial" w:cs="Arial"/>
+          <w:b/>
+          <w:sz w:val="18"/>
+          <w:szCs w:val="18"/>
+        </w:rPr>
+        <w:t xml:space="preserve">: </w:t>
+      </w:r>
+      <w:r>
+        <w:rPr>
+          <w:rFonts w:ascii="Arial" w:eastAsia="Arial" w:hAnsi="Arial" w:cs="Arial"/>
+          <w:b/>
+          <w:sz w:val="18"/>
+          <w:szCs w:val="18"/>
+        </w:rPr>
+        <w:t>Historial de versiones de un Ítem</w:t>
+      </w:r>
+    </w:p>
+    <w:p>
+      <w:pPr>
+        <w:jc w:val="center"/>
+        <w:rPr>
+          <w:rFonts w:ascii="Arial" w:eastAsia="Arial" w:hAnsi="Arial" w:cs="Arial"/>
+          <w:b/>
+          <w:sz w:val="18"/>
+          <w:szCs w:val="18"/>
+        </w:rPr>
+      </w:pPr>
+    </w:p>
+    <w:p>
+      <w:pPr>
+        <w:jc w:val="center"/>
+        <w:rPr>
+          <w:rFonts w:ascii="Arial" w:eastAsia="Arial" w:hAnsi="Arial" w:cs="Arial"/>
+          <w:b/>
+          <w:sz w:val="18"/>
+          <w:szCs w:val="18"/>
+        </w:rPr>
+      </w:pPr>
+      <w:bookmarkStart w:id="0" w:name="_GoBack"/>
+      <w:bookmarkEnd w:id="0"/>
+    </w:p>
+    <w:tbl>
+      <w:tblPr>
+        <w:tblStyle w:val="Tablaconcuadrcula"/>
+        <w:tblW w:w="0" w:type="auto"/>
+        <w:tblLook w:val="04A0" w:firstRow="1" w:lastRow="0" w:firstColumn="1" w:lastColumn="0" w:noHBand="0" w:noVBand="1"/>
+      </w:tblPr>
+      <w:tblGrid>
+        <w:gridCol w:w="2263"/>
+        <w:gridCol w:w="6231"/>
+      </w:tblGrid>
+      <w:tr>
+        <w:tc>
+          <w:tcPr>
+            <w:tcW w:w="2263" w:type="dxa"/>
+            <w:shd w:val="clear" w:color="auto" w:fill="DEEAF6" w:themeFill="accent1" w:themeFillTint="33"/>
+          </w:tcPr>
+          <w:p>
+            <w:r>
+              <w:lastRenderedPageBreak/>
+              <w:t xml:space="preserve">ID </w:t>
+            </w:r>
+          </w:p>
+        </w:tc>
+        <w:tc>
+          <w:tcPr>
+            <w:tcW w:w="6231" w:type="dxa"/>
+            <w:shd w:val="clear" w:color="auto" w:fill="DEEAF6" w:themeFill="accent1" w:themeFillTint="33"/>
+          </w:tcPr>
+          <w:p>
+            <w:r>
+              <w:t>RC007</w:t>
+            </w:r>
+          </w:p>
+        </w:tc>
+      </w:tr>
+      <w:tr>
+        <w:tc>
+          <w:tcPr>
+            <w:tcW w:w="2263" w:type="dxa"/>
+          </w:tcPr>
+          <w:p>
+            <w:r>
+              <w:t>TIPO DE REPORTE</w:t>
+            </w:r>
+          </w:p>
+        </w:tc>
+        <w:tc>
+          <w:tcPr>
+            <w:tcW w:w="6231" w:type="dxa"/>
+          </w:tcPr>
+          <w:p>
+            <w:r>
+              <w:t>Auditoria de la configuración</w:t>
+            </w:r>
+          </w:p>
+        </w:tc>
+      </w:tr>
+      <w:tr>
+        <w:tc>
+          <w:tcPr>
+            <w:tcW w:w="2263" w:type="dxa"/>
+          </w:tcPr>
+          <w:p>
+            <w:r>
+              <w:t>NOMBRE</w:t>
+            </w:r>
+          </w:p>
+        </w:tc>
+        <w:tc>
+          <w:tcPr>
+            <w:tcW w:w="6231" w:type="dxa"/>
+          </w:tcPr>
+          <w:p>
+            <w:pPr>
+              <w:jc w:val="both"/>
+            </w:pPr>
+            <w:r>
+              <w:t>Lista de ítems nuevos a causa de una solicitud de cambio</w:t>
+            </w:r>
+          </w:p>
+        </w:tc>
+      </w:tr>
+      <w:tr>
+        <w:tc>
+          <w:tcPr>
+            <w:tcW w:w="2263" w:type="dxa"/>
+          </w:tcPr>
+          <w:p>
+            <w:r>
+              <w:t>PROPOSITO</w:t>
+            </w:r>
+          </w:p>
+        </w:tc>
+        <w:tc>
+          <w:tcPr>
+            <w:tcW w:w="6231" w:type="dxa"/>
+          </w:tcPr>
+          <w:p>
+            <w:pPr>
+              <w:jc w:val="both"/>
+            </w:pPr>
+            <w:r>
+              <w:t>Tener la lista de ítems nuevos a causa de una solicitud de cambio para ayudar al auditor a asegurar que los ítems nuevos se encuentran en el repositorio.</w:t>
+            </w:r>
+          </w:p>
+        </w:tc>
+      </w:tr>
+      <w:tr>
+        <w:tc>
+          <w:tcPr>
+            <w:tcW w:w="2263" w:type="dxa"/>
+          </w:tcPr>
+          <w:p>
+            <w:r>
+              <w:t>ENTRADAS</w:t>
+            </w:r>
+          </w:p>
+        </w:tc>
+        <w:tc>
+          <w:tcPr>
+            <w:tcW w:w="6231" w:type="dxa"/>
+          </w:tcPr>
+          <w:p>
+            <w:r>
+              <w:t>ID Sistema</w:t>
+            </w:r>
+          </w:p>
+          <w:p>
+            <w:r>
+              <w:t>Rango de fecha</w:t>
+            </w:r>
+          </w:p>
+        </w:tc>
+      </w:tr>
+      <w:tr>
+        <w:tc>
+          <w:tcPr>
+            <w:tcW w:w="2263" w:type="dxa"/>
+          </w:tcPr>
+          <w:p>
+            <w:r>
+              <w:t>SALIDAS</w:t>
+            </w:r>
+          </w:p>
+        </w:tc>
+        <w:tc>
+          <w:tcPr>
+            <w:tcW w:w="6231" w:type="dxa"/>
+          </w:tcPr>
+          <w:p>
+            <w:r>
+              <w:t>ID Ítem</w:t>
+            </w:r>
+          </w:p>
+          <w:p>
+            <w:r>
+              <w:t>Descripción ítem</w:t>
+            </w:r>
+          </w:p>
+          <w:p>
+            <w:r>
+              <w:t xml:space="preserve">Versión ítem </w:t>
+            </w:r>
+          </w:p>
+          <w:p>
+            <w:r>
+              <w:t>ID solicitud de cambio</w:t>
+            </w:r>
+          </w:p>
+          <w:p>
+            <w:r>
+              <w:t>Descripción de Solicitud</w:t>
+            </w:r>
+          </w:p>
+          <w:p>
+            <w:r>
+              <w:t>Fecha de solicitud</w:t>
+            </w:r>
+          </w:p>
+          <w:p>
+            <w:r>
+              <w:t xml:space="preserve">Fecha de implementación </w:t>
+            </w:r>
+          </w:p>
+          <w:p>
+            <w:r>
+              <w:t>Usuario que implementó</w:t>
+            </w:r>
+          </w:p>
+        </w:tc>
+      </w:tr>
+    </w:tbl>
+    <w:p>
+      <w:pPr>
+        <w:jc w:val="center"/>
+        <w:rPr>
+          <w:rFonts w:ascii="Arial" w:eastAsia="Arial" w:hAnsi="Arial" w:cs="Arial"/>
+          <w:b/>
+          <w:sz w:val="18"/>
+          <w:szCs w:val="18"/>
+        </w:rPr>
+      </w:pPr>
+      <w:r>
+        <w:rPr>
+          <w:rFonts w:ascii="Arial" w:eastAsia="Arial" w:hAnsi="Arial" w:cs="Arial"/>
+          <w:b/>
+          <w:sz w:val="18"/>
+          <w:szCs w:val="18"/>
+        </w:rPr>
+        <w:t xml:space="preserve">Tabla N° 27: </w:t>
+      </w:r>
+      <w:r>
+        <w:rPr>
+          <w:rFonts w:ascii="Arial" w:eastAsia="Arial" w:hAnsi="Arial" w:cs="Arial"/>
+          <w:b/>
+          <w:sz w:val="18"/>
+          <w:szCs w:val="18"/>
+        </w:rPr>
+        <w:t xml:space="preserve">Lista de ítems </w:t>
+      </w:r>
+      <w:r>
+        <w:rPr>
+          <w:rFonts w:ascii="Arial" w:eastAsia="Arial" w:hAnsi="Arial" w:cs="Arial"/>
+          <w:b/>
+          <w:sz w:val="18"/>
+          <w:szCs w:val="18"/>
+        </w:rPr>
+        <w:t>nuevos a causa de</w:t>
+      </w:r>
+      <w:r>
+        <w:rPr>
+          <w:rFonts w:ascii="Arial" w:eastAsia="Arial" w:hAnsi="Arial" w:cs="Arial"/>
+          <w:b/>
+          <w:sz w:val="18"/>
+          <w:szCs w:val="18"/>
+        </w:rPr>
+        <w:t xml:space="preserve"> </w:t>
+      </w:r>
+      <w:r>
+        <w:rPr>
+          <w:rFonts w:ascii="Arial" w:eastAsia="Arial" w:hAnsi="Arial" w:cs="Arial"/>
+          <w:b/>
+          <w:sz w:val="18"/>
+          <w:szCs w:val="18"/>
+        </w:rPr>
+        <w:t>una solicitud de cambio</w:t>
+      </w:r>
+    </w:p>
     <w:sectPr>
       <w:headerReference w:type="default" r:id="rId25"/>
       <w:pgSz w:w="11906" w:h="16838"/>
@@ -23223,6 +24708,7 @@
     <w:r>
       <w:rPr>
         <w:noProof/>
+        <w:lang w:val="es-ES" w:eastAsia="es-ES"/>
       </w:rPr>
       <w:drawing>
         <wp:inline distT="0" distB="0" distL="0" distR="0">
@@ -23279,7 +24765,7 @@
 
 <file path=word/numbering.xml><?xml version="1.0" encoding="utf-8"?>
 <w:numbering xmlns:wpc="http://schemas.microsoft.com/office/word/2010/wordprocessingCanvas" xmlns:mc="http://schemas.openxmlformats.org/markup-compatibility/2006" xmlns:o="urn:schemas-microsoft-com:office:office" xmlns:r="http://schemas.openxmlformats.org/officeDocument/2006/relationships" xmlns:m="http://schemas.openxmlformats.org/officeDocument/2006/math" xmlns:v="urn:schemas-microsoft-com:vml" xmlns:wp14="http://schemas.microsoft.com/office/word/2010/wordprocessingDrawing" xmlns:wp="http://schemas.openxmlformats.org/drawingml/2006/wordprocessingDrawing" xmlns:w10="urn:schemas-microsoft-com:office:word" xmlns:w="http://schemas.openxmlformats.org/wordprocessingml/2006/main" xmlns:w14="http://schemas.microsoft.com/office/word/2010/wordml" xmlns:w15="http://schemas.microsoft.com/office/word/2012/wordml" xmlns:wpg="http://schemas.microsoft.com/office/word/2010/wordprocessingGroup" xmlns:wpi="http://schemas.microsoft.com/office/word/2010/wordprocessingInk" xmlns:wne="http://schemas.microsoft.com/office/word/2006/wordml" xmlns:wps="http://schemas.microsoft.com/office/word/2010/wordprocessingShape" mc:Ignorable="w14 w15 wp14">
-  <w:abstractNum w:abstractNumId="0" w15:restartNumberingAfterBreak="0">
+  <w:abstractNum w:abstractNumId="0">
     <w:nsid w:val="09FC40DD"/>
     <w:multiLevelType w:val="multilevel"/>
     <w:tmpl w:val="1AA449A0"/>
@@ -23392,7 +24878,7 @@
       </w:rPr>
     </w:lvl>
   </w:abstractNum>
-  <w:abstractNum w:abstractNumId="1" w15:restartNumberingAfterBreak="0">
+  <w:abstractNum w:abstractNumId="1">
     <w:nsid w:val="177063EA"/>
     <w:multiLevelType w:val="hybridMultilevel"/>
     <w:tmpl w:val="CAE09902"/>
@@ -23478,7 +24964,7 @@
       </w:pPr>
     </w:lvl>
   </w:abstractNum>
-  <w:abstractNum w:abstractNumId="2" w15:restartNumberingAfterBreak="0">
+  <w:abstractNum w:abstractNumId="2">
     <w:nsid w:val="18AA6B1F"/>
     <w:multiLevelType w:val="hybridMultilevel"/>
     <w:tmpl w:val="2B48D2A6"/>
@@ -23564,7 +25050,7 @@
       </w:pPr>
     </w:lvl>
   </w:abstractNum>
-  <w:abstractNum w:abstractNumId="3" w15:restartNumberingAfterBreak="0">
+  <w:abstractNum w:abstractNumId="3">
     <w:nsid w:val="1E4618F1"/>
     <w:multiLevelType w:val="multilevel"/>
     <w:tmpl w:val="14EABF72"/>
@@ -23677,7 +25163,7 @@
       </w:rPr>
     </w:lvl>
   </w:abstractNum>
-  <w:abstractNum w:abstractNumId="4" w15:restartNumberingAfterBreak="0">
+  <w:abstractNum w:abstractNumId="4">
     <w:nsid w:val="266640E1"/>
     <w:multiLevelType w:val="multilevel"/>
     <w:tmpl w:val="5DFC1950"/>
@@ -23790,7 +25276,7 @@
       </w:rPr>
     </w:lvl>
   </w:abstractNum>
-  <w:abstractNum w:abstractNumId="5" w15:restartNumberingAfterBreak="0">
+  <w:abstractNum w:abstractNumId="5">
     <w:nsid w:val="395647F2"/>
     <w:multiLevelType w:val="hybridMultilevel"/>
     <w:tmpl w:val="B49692DE"/>
@@ -23903,7 +25389,7 @@
       </w:rPr>
     </w:lvl>
   </w:abstractNum>
-  <w:abstractNum w:abstractNumId="6" w15:restartNumberingAfterBreak="0">
+  <w:abstractNum w:abstractNumId="6">
     <w:nsid w:val="43490A72"/>
     <w:multiLevelType w:val="multilevel"/>
     <w:tmpl w:val="CA62BF62"/>
@@ -23995,7 +25481,7 @@
       </w:pPr>
     </w:lvl>
   </w:abstractNum>
-  <w:abstractNum w:abstractNumId="7" w15:restartNumberingAfterBreak="0">
+  <w:abstractNum w:abstractNumId="7">
     <w:nsid w:val="43B53CC5"/>
     <w:multiLevelType w:val="multilevel"/>
     <w:tmpl w:val="291EDAB0"/>
@@ -24108,7 +25594,7 @@
       </w:rPr>
     </w:lvl>
   </w:abstractNum>
-  <w:abstractNum w:abstractNumId="8" w15:restartNumberingAfterBreak="0">
+  <w:abstractNum w:abstractNumId="8">
     <w:nsid w:val="452259B6"/>
     <w:multiLevelType w:val="multilevel"/>
     <w:tmpl w:val="BC0C892A"/>
@@ -24197,7 +25683,7 @@
       </w:pPr>
     </w:lvl>
   </w:abstractNum>
-  <w:abstractNum w:abstractNumId="9" w15:restartNumberingAfterBreak="0">
+  <w:abstractNum w:abstractNumId="9">
     <w:nsid w:val="45E066F0"/>
     <w:multiLevelType w:val="multilevel"/>
     <w:tmpl w:val="AA3675E8"/>
@@ -24289,7 +25775,7 @@
       </w:pPr>
     </w:lvl>
   </w:abstractNum>
-  <w:abstractNum w:abstractNumId="10" w15:restartNumberingAfterBreak="0">
+  <w:abstractNum w:abstractNumId="10">
     <w:nsid w:val="46B14269"/>
     <w:multiLevelType w:val="multilevel"/>
     <w:tmpl w:val="2064E1E4"/>
@@ -24375,7 +25861,7 @@
       </w:pPr>
     </w:lvl>
   </w:abstractNum>
-  <w:abstractNum w:abstractNumId="11" w15:restartNumberingAfterBreak="0">
+  <w:abstractNum w:abstractNumId="11">
     <w:nsid w:val="4C2439B3"/>
     <w:multiLevelType w:val="multilevel"/>
     <w:tmpl w:val="B51C72B6"/>
@@ -24488,7 +25974,7 @@
       </w:rPr>
     </w:lvl>
   </w:abstractNum>
-  <w:abstractNum w:abstractNumId="12" w15:restartNumberingAfterBreak="0">
+  <w:abstractNum w:abstractNumId="12">
     <w:nsid w:val="537E61B3"/>
     <w:multiLevelType w:val="multilevel"/>
     <w:tmpl w:val="D694A4E6"/>
@@ -24601,7 +26087,7 @@
       </w:rPr>
     </w:lvl>
   </w:abstractNum>
-  <w:abstractNum w:abstractNumId="13" w15:restartNumberingAfterBreak="0">
+  <w:abstractNum w:abstractNumId="13">
     <w:nsid w:val="60B662A3"/>
     <w:multiLevelType w:val="hybridMultilevel"/>
     <w:tmpl w:val="7CBA84C6"/>
@@ -24690,7 +26176,7 @@
       </w:pPr>
     </w:lvl>
   </w:abstractNum>
-  <w:abstractNum w:abstractNumId="14" w15:restartNumberingAfterBreak="0">
+  <w:abstractNum w:abstractNumId="14">
     <w:nsid w:val="64294818"/>
     <w:multiLevelType w:val="hybridMultilevel"/>
     <w:tmpl w:val="FC4E09B8"/>
@@ -24802,7 +26288,7 @@
       </w:rPr>
     </w:lvl>
   </w:abstractNum>
-  <w:abstractNum w:abstractNumId="15" w15:restartNumberingAfterBreak="0">
+  <w:abstractNum w:abstractNumId="15">
     <w:nsid w:val="706824D8"/>
     <w:multiLevelType w:val="hybridMultilevel"/>
     <w:tmpl w:val="7236F8BE"/>
@@ -24915,7 +26401,7 @@
       </w:rPr>
     </w:lvl>
   </w:abstractNum>
-  <w:abstractNum w:abstractNumId="16" w15:restartNumberingAfterBreak="0">
+  <w:abstractNum w:abstractNumId="16">
     <w:nsid w:val="7B7C1CBF"/>
     <w:multiLevelType w:val="multilevel"/>
     <w:tmpl w:val="9D740A26"/>
@@ -25657,7 +27143,9 @@
       <w:tblStyleRowBandSize w:val="1"/>
       <w:tblStyleColBandSize w:val="1"/>
       <w:tblCellMar>
+        <w:top w:w="0" w:type="dxa"/>
         <w:left w:w="108" w:type="dxa"/>
+        <w:bottom w:w="0" w:type="dxa"/>
         <w:right w:w="108" w:type="dxa"/>
       </w:tblCellMar>
     </w:tblPr>
@@ -25684,7 +27172,9 @@
       <w:tblStyleRowBandSize w:val="1"/>
       <w:tblStyleColBandSize w:val="1"/>
       <w:tblCellMar>
+        <w:top w:w="0" w:type="dxa"/>
         <w:left w:w="108" w:type="dxa"/>
+        <w:bottom w:w="0" w:type="dxa"/>
         <w:right w:w="108" w:type="dxa"/>
       </w:tblCellMar>
     </w:tblPr>
@@ -25698,7 +27188,9 @@
       <w:tblStyleRowBandSize w:val="1"/>
       <w:tblStyleColBandSize w:val="1"/>
       <w:tblCellMar>
+        <w:top w:w="0" w:type="dxa"/>
         <w:left w:w="108" w:type="dxa"/>
+        <w:bottom w:w="0" w:type="dxa"/>
         <w:right w:w="108" w:type="dxa"/>
       </w:tblCellMar>
     </w:tblPr>
@@ -25756,6 +27248,7 @@
       <w:spacing w:after="0" w:line="240" w:lineRule="auto"/>
     </w:pPr>
     <w:tblPr>
+      <w:tblInd w:w="0" w:type="dxa"/>
       <w:tblBorders>
         <w:top w:val="single" w:sz="4" w:space="0" w:color="auto"/>
         <w:left w:val="single" w:sz="4" w:space="0" w:color="auto"/>
@@ -25764,6 +27257,12 @@
         <w:insideH w:val="single" w:sz="4" w:space="0" w:color="auto"/>
         <w:insideV w:val="single" w:sz="4" w:space="0" w:color="auto"/>
       </w:tblBorders>
+      <w:tblCellMar>
+        <w:top w:w="0" w:type="dxa"/>
+        <w:left w:w="108" w:type="dxa"/>
+        <w:bottom w:w="0" w:type="dxa"/>
+        <w:right w:w="108" w:type="dxa"/>
+      </w:tblCellMar>
     </w:tblPr>
   </w:style>
   <w:style w:type="paragraph" w:styleId="Prrafodelista">
@@ -28246,59 +29745,59 @@
     </dgm:pt>
   </dgm:ptLst>
   <dgm:cxnLst>
-    <dgm:cxn modelId="{3A8EBE6E-E462-4021-A923-B3FBC98CC6DC}" type="presOf" srcId="{5ED24D0D-1AFA-44D3-AA0F-5EDE74A3DC2E}" destId="{C2D2ED05-0CBC-44DB-869B-C725A9E292C0}" srcOrd="0" destOrd="0" presId="urn:microsoft.com/office/officeart/2005/8/layout/radial6"/>
-    <dgm:cxn modelId="{07556718-40BF-4D97-B63C-70374AB636AD}" type="presOf" srcId="{E5291BA0-AFFB-4522-8AA3-4BE3A1A8EA6C}" destId="{730CFCD2-25BD-4474-8C51-8590F139D637}" srcOrd="0" destOrd="0" presId="urn:microsoft.com/office/officeart/2005/8/layout/radial6"/>
-    <dgm:cxn modelId="{8734D837-4F76-45C4-9827-D3BD7F586C09}" type="presOf" srcId="{F8B969FC-7864-4E36-B4D3-809905CF7497}" destId="{F452D5B8-A1F1-45EB-8803-6ED597017832}" srcOrd="0" destOrd="0" presId="urn:microsoft.com/office/officeart/2005/8/layout/radial6"/>
+    <dgm:cxn modelId="{317F92E2-84CF-4A1C-B8CC-04B9CB69A7BD}" type="presOf" srcId="{4D4EACD5-019D-4B02-BAC5-C3444BF862C1}" destId="{03DCAE1A-1EB6-414D-A2EC-F98FECEAB5B8}" srcOrd="0" destOrd="0" presId="urn:microsoft.com/office/officeart/2005/8/layout/radial6"/>
+    <dgm:cxn modelId="{BCD2F3AC-908C-4C20-88A5-F91FA0A7A9D2}" type="presOf" srcId="{4F1357BA-3599-4000-8CC7-EC738DEA48C7}" destId="{B6892167-962B-4958-8175-44004978393B}" srcOrd="0" destOrd="0" presId="urn:microsoft.com/office/officeart/2005/8/layout/radial6"/>
     <dgm:cxn modelId="{0594E16B-69C9-4C34-8F10-3681D504B605}" srcId="{474D8506-4BD1-48A6-A391-C373DFD89138}" destId="{5ED24D0D-1AFA-44D3-AA0F-5EDE74A3DC2E}" srcOrd="7" destOrd="0" parTransId="{50446545-CF58-4FD8-A282-BBED5956DE2B}" sibTransId="{4F1357BA-3599-4000-8CC7-EC738DEA48C7}"/>
-    <dgm:cxn modelId="{FAE598E2-8D03-48B4-ABD6-48CA67BFCE7D}" type="presOf" srcId="{C63772EB-013B-4D50-B372-DC074511C8CE}" destId="{80A14815-A32D-49EC-B4E3-11C22F13CAD0}" srcOrd="0" destOrd="0" presId="urn:microsoft.com/office/officeart/2005/8/layout/radial6"/>
     <dgm:cxn modelId="{231EBCF5-F8EC-4994-8E9B-E4B18F7D0641}" srcId="{9E0BB733-4B73-418D-8A5E-F728D81C4C4C}" destId="{474D8506-4BD1-48A6-A391-C373DFD89138}" srcOrd="0" destOrd="0" parTransId="{7DA38570-E3B2-4342-B652-881732374484}" sibTransId="{7E3D7B36-B7D9-46B4-8145-D08E7456FA68}"/>
-    <dgm:cxn modelId="{214DEF5B-E291-4A14-8FD7-804AD2C53040}" type="presOf" srcId="{4133A8F2-5FF4-4EAA-A37E-64F6FC8A81E1}" destId="{81B80D18-E650-461B-999E-D6D5B2A42445}" srcOrd="0" destOrd="0" presId="urn:microsoft.com/office/officeart/2005/8/layout/radial6"/>
+    <dgm:cxn modelId="{7DA57F0C-72D6-4A1E-B653-EE671AAA0FAD}" type="presOf" srcId="{DC9DECA2-ED69-4AFE-9E41-49D06B5E6573}" destId="{991DDE3B-73D1-4788-83A0-F633E2B48B0C}" srcOrd="0" destOrd="0" presId="urn:microsoft.com/office/officeart/2005/8/layout/radial6"/>
+    <dgm:cxn modelId="{8813666B-13B2-4B9B-B853-CAE3D8599F8D}" type="presOf" srcId="{E5291BA0-AFFB-4522-8AA3-4BE3A1A8EA6C}" destId="{730CFCD2-25BD-4474-8C51-8590F139D637}" srcOrd="0" destOrd="0" presId="urn:microsoft.com/office/officeart/2005/8/layout/radial6"/>
     <dgm:cxn modelId="{58B2971B-1491-4911-B5A4-22783374D335}" srcId="{474D8506-4BD1-48A6-A391-C373DFD89138}" destId="{6E20BF99-7B34-4E2F-9D4B-C215A74F52A8}" srcOrd="5" destOrd="0" parTransId="{1EAB44B1-377B-49D9-8E4B-2135E56D63B1}" sibTransId="{BD478F97-5FD7-4331-97FE-2C5B3C1ED4EE}"/>
-    <dgm:cxn modelId="{2DE481C4-9E33-410F-971C-65FE1B0D6826}" type="presOf" srcId="{BD478F97-5FD7-4331-97FE-2C5B3C1ED4EE}" destId="{F02EBD6F-0D26-4A5D-99B1-C7416A8AF731}" srcOrd="0" destOrd="0" presId="urn:microsoft.com/office/officeart/2005/8/layout/radial6"/>
-    <dgm:cxn modelId="{7962BD3C-5D05-4997-9262-5CA9BA40B0F6}" type="presOf" srcId="{4D4EACD5-019D-4B02-BAC5-C3444BF862C1}" destId="{03DCAE1A-1EB6-414D-A2EC-F98FECEAB5B8}" srcOrd="0" destOrd="0" presId="urn:microsoft.com/office/officeart/2005/8/layout/radial6"/>
     <dgm:cxn modelId="{5E98AD5D-01F7-4BFF-BBF0-D65A3B1B7F53}" srcId="{474D8506-4BD1-48A6-A391-C373DFD89138}" destId="{36F9A674-B741-4D01-9772-5AAA36B520D7}" srcOrd="4" destOrd="0" parTransId="{B79FBBCD-585F-4BFA-AA18-A3FD5AB0588A}" sibTransId="{7DDA2842-BB7F-4702-8835-07D03A66A2E1}"/>
+    <dgm:cxn modelId="{44A3E744-CBEB-45DC-88C6-AE85341DA814}" type="presOf" srcId="{2C172F41-3CCA-4424-9768-6945B6712696}" destId="{7081C8B2-6E4E-43AA-B4F7-F0CC78A18FCE}" srcOrd="0" destOrd="0" presId="urn:microsoft.com/office/officeart/2005/8/layout/radial6"/>
     <dgm:cxn modelId="{D649D5AB-C681-4B26-898F-1CFF1CDF6D54}" srcId="{474D8506-4BD1-48A6-A391-C373DFD89138}" destId="{4D4EACD5-019D-4B02-BAC5-C3444BF862C1}" srcOrd="6" destOrd="0" parTransId="{B80F37E7-C949-4ED9-8135-D24CAC6DF691}" sibTransId="{C63772EB-013B-4D50-B372-DC074511C8CE}"/>
-    <dgm:cxn modelId="{6158D5A9-7519-46C5-823D-8CC088EC31FA}" type="presOf" srcId="{474D8506-4BD1-48A6-A391-C373DFD89138}" destId="{D0359E03-D949-45AA-836A-B565AFD2D6BF}" srcOrd="0" destOrd="0" presId="urn:microsoft.com/office/officeart/2005/8/layout/radial6"/>
-    <dgm:cxn modelId="{E628F79B-1D23-4A18-AE3E-45E05EC964E5}" type="presOf" srcId="{4F1357BA-3599-4000-8CC7-EC738DEA48C7}" destId="{B6892167-962B-4958-8175-44004978393B}" srcOrd="0" destOrd="0" presId="urn:microsoft.com/office/officeart/2005/8/layout/radial6"/>
+    <dgm:cxn modelId="{2B520C6A-7467-4D0D-8818-BD38941C1174}" type="presOf" srcId="{4133A8F2-5FF4-4EAA-A37E-64F6FC8A81E1}" destId="{81B80D18-E650-461B-999E-D6D5B2A42445}" srcOrd="0" destOrd="0" presId="urn:microsoft.com/office/officeart/2005/8/layout/radial6"/>
+    <dgm:cxn modelId="{9D342831-9FBB-4554-BCDC-42870752BE85}" type="presOf" srcId="{BD478F97-5FD7-4331-97FE-2C5B3C1ED4EE}" destId="{F02EBD6F-0D26-4A5D-99B1-C7416A8AF731}" srcOrd="0" destOrd="0" presId="urn:microsoft.com/office/officeart/2005/8/layout/radial6"/>
+    <dgm:cxn modelId="{19E23489-17F3-448C-89AC-9BF9F07C9EBE}" type="presOf" srcId="{9395DF28-0055-4203-8B12-CB3B7530C41C}" destId="{97B585FE-277F-4377-9E66-F8F303236C82}" srcOrd="0" destOrd="0" presId="urn:microsoft.com/office/officeart/2005/8/layout/radial6"/>
     <dgm:cxn modelId="{F559B804-D259-4942-88F8-FFAF06EBF6C1}" srcId="{474D8506-4BD1-48A6-A391-C373DFD89138}" destId="{9395DF28-0055-4203-8B12-CB3B7530C41C}" srcOrd="3" destOrd="0" parTransId="{D6B2B9C2-078B-407C-B7A9-8DC092DFA86C}" sibTransId="{F8B969FC-7864-4E36-B4D3-809905CF7497}"/>
+    <dgm:cxn modelId="{B9EB8158-EFD8-4D1B-99D4-9BD937FEEE04}" type="presOf" srcId="{6E20BF99-7B34-4E2F-9D4B-C215A74F52A8}" destId="{F64151BB-4534-413E-BFB1-1F8BB346AA76}" srcOrd="0" destOrd="0" presId="urn:microsoft.com/office/officeart/2005/8/layout/radial6"/>
     <dgm:cxn modelId="{53D884FD-8E45-4C3E-AC3F-0EB00FDF7F39}" srcId="{474D8506-4BD1-48A6-A391-C373DFD89138}" destId="{E5291BA0-AFFB-4522-8AA3-4BE3A1A8EA6C}" srcOrd="0" destOrd="0" parTransId="{8F181220-7DB0-413E-AFD3-EACDA83F6EF0}" sibTransId="{D9765B9F-E79C-4EE2-B159-B6FC011AD9BD}"/>
-    <dgm:cxn modelId="{3CB8014A-67AB-4644-885A-92B1F532E8AC}" type="presOf" srcId="{7DDA2842-BB7F-4702-8835-07D03A66A2E1}" destId="{99D79ECE-7EA8-42E0-AD2A-82747AC134DE}" srcOrd="0" destOrd="0" presId="urn:microsoft.com/office/officeart/2005/8/layout/radial6"/>
-    <dgm:cxn modelId="{C41FA36B-4D80-4F93-B3F0-97ED9392E604}" type="presOf" srcId="{6E20BF99-7B34-4E2F-9D4B-C215A74F52A8}" destId="{F64151BB-4534-413E-BFB1-1F8BB346AA76}" srcOrd="0" destOrd="0" presId="urn:microsoft.com/office/officeart/2005/8/layout/radial6"/>
-    <dgm:cxn modelId="{A6AE51BD-3380-47D2-A2EE-5E5E76F43E8E}" type="presOf" srcId="{36F9A674-B741-4D01-9772-5AAA36B520D7}" destId="{94CC21EE-32EE-4936-8E8D-580648858C48}" srcOrd="0" destOrd="0" presId="urn:microsoft.com/office/officeart/2005/8/layout/radial6"/>
+    <dgm:cxn modelId="{231B3B4A-E6A0-4E50-BD4A-98D4853653DC}" type="presOf" srcId="{D9765B9F-E79C-4EE2-B159-B6FC011AD9BD}" destId="{9FFF6C68-1285-446C-8D4D-4B46D23EF18D}" srcOrd="0" destOrd="0" presId="urn:microsoft.com/office/officeart/2005/8/layout/radial6"/>
+    <dgm:cxn modelId="{D2EDE677-CB41-4D48-8D79-F9841E758167}" type="presOf" srcId="{C63772EB-013B-4D50-B372-DC074511C8CE}" destId="{80A14815-A32D-49EC-B4E3-11C22F13CAD0}" srcOrd="0" destOrd="0" presId="urn:microsoft.com/office/officeart/2005/8/layout/radial6"/>
+    <dgm:cxn modelId="{F89D30A6-8159-42CB-82C3-94F9FF5832C8}" type="presOf" srcId="{36F9A674-B741-4D01-9772-5AAA36B520D7}" destId="{94CC21EE-32EE-4936-8E8D-580648858C48}" srcOrd="0" destOrd="0" presId="urn:microsoft.com/office/officeart/2005/8/layout/radial6"/>
+    <dgm:cxn modelId="{C3C4C07E-E806-4D81-8955-21539A978607}" type="presOf" srcId="{9E0BB733-4B73-418D-8A5E-F728D81C4C4C}" destId="{F6076C5E-D7E4-42AC-86EA-C70248E618C4}" srcOrd="0" destOrd="0" presId="urn:microsoft.com/office/officeart/2005/8/layout/radial6"/>
+    <dgm:cxn modelId="{B81F71B8-101F-4546-84F7-5F53E7D15F52}" type="presOf" srcId="{E2940B70-47FA-4EA6-8415-BEA3EE736C1D}" destId="{BAAE6956-CD3A-45B9-8221-F29B561504B0}" srcOrd="0" destOrd="0" presId="urn:microsoft.com/office/officeart/2005/8/layout/radial6"/>
+    <dgm:cxn modelId="{911A51DA-2683-4869-8B97-A3871360C55A}" type="presOf" srcId="{474D8506-4BD1-48A6-A391-C373DFD89138}" destId="{D0359E03-D949-45AA-836A-B565AFD2D6BF}" srcOrd="0" destOrd="0" presId="urn:microsoft.com/office/officeart/2005/8/layout/radial6"/>
     <dgm:cxn modelId="{98F99461-8F09-41D0-9CCC-16A4C9872CEA}" srcId="{9E0BB733-4B73-418D-8A5E-F728D81C4C4C}" destId="{2E7AAB24-A6A5-4236-8827-53A84D030B0A}" srcOrd="1" destOrd="0" parTransId="{CECB22E5-373A-4AB6-BD41-499ED904E88D}" sibTransId="{7D56E1AE-2F64-4B68-82A1-9CFB4076A560}"/>
     <dgm:cxn modelId="{AC28E69D-43F8-4E0A-9E36-73BD507CD02A}" srcId="{474D8506-4BD1-48A6-A391-C373DFD89138}" destId="{DC9DECA2-ED69-4AFE-9E41-49D06B5E6573}" srcOrd="2" destOrd="0" parTransId="{5D30525C-57AA-4A56-807B-7CC1DE966CAB}" sibTransId="{2C172F41-3CCA-4424-9768-6945B6712696}"/>
     <dgm:cxn modelId="{0150B925-91FA-4167-A610-E3B062D4984C}" srcId="{474D8506-4BD1-48A6-A391-C373DFD89138}" destId="{4133A8F2-5FF4-4EAA-A37E-64F6FC8A81E1}" srcOrd="1" destOrd="0" parTransId="{E922BFD4-DE8B-493F-92EB-95FE5AC20950}" sibTransId="{E2940B70-47FA-4EA6-8415-BEA3EE736C1D}"/>
-    <dgm:cxn modelId="{3FE115DC-A2C4-4661-B043-CBDCC48D3BCF}" type="presOf" srcId="{2C172F41-3CCA-4424-9768-6945B6712696}" destId="{7081C8B2-6E4E-43AA-B4F7-F0CC78A18FCE}" srcOrd="0" destOrd="0" presId="urn:microsoft.com/office/officeart/2005/8/layout/radial6"/>
-    <dgm:cxn modelId="{6C2B5940-EACC-44E4-90B2-60E1D1D239F7}" type="presOf" srcId="{E2940B70-47FA-4EA6-8415-BEA3EE736C1D}" destId="{BAAE6956-CD3A-45B9-8221-F29B561504B0}" srcOrd="0" destOrd="0" presId="urn:microsoft.com/office/officeart/2005/8/layout/radial6"/>
-    <dgm:cxn modelId="{75BFAC49-7025-4C2F-AA21-A828AD3B25FC}" type="presOf" srcId="{D9765B9F-E79C-4EE2-B159-B6FC011AD9BD}" destId="{9FFF6C68-1285-446C-8D4D-4B46D23EF18D}" srcOrd="0" destOrd="0" presId="urn:microsoft.com/office/officeart/2005/8/layout/radial6"/>
-    <dgm:cxn modelId="{9E3409DF-7273-43DE-B29A-44D79E0EAD3F}" type="presOf" srcId="{DC9DECA2-ED69-4AFE-9E41-49D06B5E6573}" destId="{991DDE3B-73D1-4788-83A0-F633E2B48B0C}" srcOrd="0" destOrd="0" presId="urn:microsoft.com/office/officeart/2005/8/layout/radial6"/>
-    <dgm:cxn modelId="{00653B84-9B7D-4E2C-B413-4AE0AFAC7BB9}" type="presOf" srcId="{9395DF28-0055-4203-8B12-CB3B7530C41C}" destId="{97B585FE-277F-4377-9E66-F8F303236C82}" srcOrd="0" destOrd="0" presId="urn:microsoft.com/office/officeart/2005/8/layout/radial6"/>
-    <dgm:cxn modelId="{16206714-FE0D-4ACA-B46C-D63A2CF7AB93}" type="presOf" srcId="{9E0BB733-4B73-418D-8A5E-F728D81C4C4C}" destId="{F6076C5E-D7E4-42AC-86EA-C70248E618C4}" srcOrd="0" destOrd="0" presId="urn:microsoft.com/office/officeart/2005/8/layout/radial6"/>
-    <dgm:cxn modelId="{1C0F1E17-4547-4306-A7E8-E7940B1789E3}" type="presParOf" srcId="{F6076C5E-D7E4-42AC-86EA-C70248E618C4}" destId="{D0359E03-D949-45AA-836A-B565AFD2D6BF}" srcOrd="0" destOrd="0" presId="urn:microsoft.com/office/officeart/2005/8/layout/radial6"/>
-    <dgm:cxn modelId="{64106F83-AD6B-430D-BB85-9F850AF09612}" type="presParOf" srcId="{F6076C5E-D7E4-42AC-86EA-C70248E618C4}" destId="{730CFCD2-25BD-4474-8C51-8590F139D637}" srcOrd="1" destOrd="0" presId="urn:microsoft.com/office/officeart/2005/8/layout/radial6"/>
-    <dgm:cxn modelId="{23973F1E-0487-4949-9FA0-D93AF052322A}" type="presParOf" srcId="{F6076C5E-D7E4-42AC-86EA-C70248E618C4}" destId="{EF29DC17-D792-495E-AC51-5D01C9D472D8}" srcOrd="2" destOrd="0" presId="urn:microsoft.com/office/officeart/2005/8/layout/radial6"/>
-    <dgm:cxn modelId="{6FC7AE19-0F78-419C-84BC-343DE037243C}" type="presParOf" srcId="{F6076C5E-D7E4-42AC-86EA-C70248E618C4}" destId="{9FFF6C68-1285-446C-8D4D-4B46D23EF18D}" srcOrd="3" destOrd="0" presId="urn:microsoft.com/office/officeart/2005/8/layout/radial6"/>
-    <dgm:cxn modelId="{DB0D4F65-2A7B-404D-9F3C-823F7462C4C4}" type="presParOf" srcId="{F6076C5E-D7E4-42AC-86EA-C70248E618C4}" destId="{81B80D18-E650-461B-999E-D6D5B2A42445}" srcOrd="4" destOrd="0" presId="urn:microsoft.com/office/officeart/2005/8/layout/radial6"/>
-    <dgm:cxn modelId="{0AB4863F-9875-4B55-A464-94D5C4C7542E}" type="presParOf" srcId="{F6076C5E-D7E4-42AC-86EA-C70248E618C4}" destId="{5FA29EE9-2515-4A02-9BA5-6E6D7ECAB518}" srcOrd="5" destOrd="0" presId="urn:microsoft.com/office/officeart/2005/8/layout/radial6"/>
-    <dgm:cxn modelId="{57B32E11-16D2-48DF-8B57-AC8E222CF147}" type="presParOf" srcId="{F6076C5E-D7E4-42AC-86EA-C70248E618C4}" destId="{BAAE6956-CD3A-45B9-8221-F29B561504B0}" srcOrd="6" destOrd="0" presId="urn:microsoft.com/office/officeart/2005/8/layout/radial6"/>
-    <dgm:cxn modelId="{B8F04B8D-C9B0-4BB5-88F9-350A77FCA5CD}" type="presParOf" srcId="{F6076C5E-D7E4-42AC-86EA-C70248E618C4}" destId="{991DDE3B-73D1-4788-83A0-F633E2B48B0C}" srcOrd="7" destOrd="0" presId="urn:microsoft.com/office/officeart/2005/8/layout/radial6"/>
-    <dgm:cxn modelId="{06BB1C21-DCAF-4B58-8A1B-5AECA92F22FF}" type="presParOf" srcId="{F6076C5E-D7E4-42AC-86EA-C70248E618C4}" destId="{BA7A1E08-AE67-4044-82D5-A0F6B8E0DDCA}" srcOrd="8" destOrd="0" presId="urn:microsoft.com/office/officeart/2005/8/layout/radial6"/>
-    <dgm:cxn modelId="{AEEB412A-B533-4251-A9B3-DA2C9091B247}" type="presParOf" srcId="{F6076C5E-D7E4-42AC-86EA-C70248E618C4}" destId="{7081C8B2-6E4E-43AA-B4F7-F0CC78A18FCE}" srcOrd="9" destOrd="0" presId="urn:microsoft.com/office/officeart/2005/8/layout/radial6"/>
-    <dgm:cxn modelId="{B6631EA6-BDD2-48D1-9BF8-A3090B80E43B}" type="presParOf" srcId="{F6076C5E-D7E4-42AC-86EA-C70248E618C4}" destId="{97B585FE-277F-4377-9E66-F8F303236C82}" srcOrd="10" destOrd="0" presId="urn:microsoft.com/office/officeart/2005/8/layout/radial6"/>
-    <dgm:cxn modelId="{AB79ED9A-C89E-4B9D-BC8F-F42BCDB1EDC6}" type="presParOf" srcId="{F6076C5E-D7E4-42AC-86EA-C70248E618C4}" destId="{45E1C157-2466-4004-9726-2BD180EEA997}" srcOrd="11" destOrd="0" presId="urn:microsoft.com/office/officeart/2005/8/layout/radial6"/>
-    <dgm:cxn modelId="{E8E331AF-B994-4FBE-A190-44A23B7B0EB0}" type="presParOf" srcId="{F6076C5E-D7E4-42AC-86EA-C70248E618C4}" destId="{F452D5B8-A1F1-45EB-8803-6ED597017832}" srcOrd="12" destOrd="0" presId="urn:microsoft.com/office/officeart/2005/8/layout/radial6"/>
-    <dgm:cxn modelId="{0EBC3C68-C668-48C0-97E9-0F9475274D89}" type="presParOf" srcId="{F6076C5E-D7E4-42AC-86EA-C70248E618C4}" destId="{94CC21EE-32EE-4936-8E8D-580648858C48}" srcOrd="13" destOrd="0" presId="urn:microsoft.com/office/officeart/2005/8/layout/radial6"/>
-    <dgm:cxn modelId="{83990435-F018-49E4-90C5-D6321A9A3DE2}" type="presParOf" srcId="{F6076C5E-D7E4-42AC-86EA-C70248E618C4}" destId="{81991019-047A-4A24-BF42-EE2DE06E6D6E}" srcOrd="14" destOrd="0" presId="urn:microsoft.com/office/officeart/2005/8/layout/radial6"/>
-    <dgm:cxn modelId="{0F43D577-28EE-49CD-825D-37E7D66ABCFF}" type="presParOf" srcId="{F6076C5E-D7E4-42AC-86EA-C70248E618C4}" destId="{99D79ECE-7EA8-42E0-AD2A-82747AC134DE}" srcOrd="15" destOrd="0" presId="urn:microsoft.com/office/officeart/2005/8/layout/radial6"/>
-    <dgm:cxn modelId="{601F7A2A-C372-464E-901F-DFFFC829DBFB}" type="presParOf" srcId="{F6076C5E-D7E4-42AC-86EA-C70248E618C4}" destId="{F64151BB-4534-413E-BFB1-1F8BB346AA76}" srcOrd="16" destOrd="0" presId="urn:microsoft.com/office/officeart/2005/8/layout/radial6"/>
-    <dgm:cxn modelId="{39B94954-999C-4640-9881-50B740D37976}" type="presParOf" srcId="{F6076C5E-D7E4-42AC-86EA-C70248E618C4}" destId="{7B0E56A5-0A05-4522-A643-32BD5C1CF576}" srcOrd="17" destOrd="0" presId="urn:microsoft.com/office/officeart/2005/8/layout/radial6"/>
-    <dgm:cxn modelId="{2AA504AE-2494-4430-BF69-9F02E9254DA5}" type="presParOf" srcId="{F6076C5E-D7E4-42AC-86EA-C70248E618C4}" destId="{F02EBD6F-0D26-4A5D-99B1-C7416A8AF731}" srcOrd="18" destOrd="0" presId="urn:microsoft.com/office/officeart/2005/8/layout/radial6"/>
-    <dgm:cxn modelId="{D2082614-A66A-492C-A466-B0DD10C2E451}" type="presParOf" srcId="{F6076C5E-D7E4-42AC-86EA-C70248E618C4}" destId="{03DCAE1A-1EB6-414D-A2EC-F98FECEAB5B8}" srcOrd="19" destOrd="0" presId="urn:microsoft.com/office/officeart/2005/8/layout/radial6"/>
-    <dgm:cxn modelId="{4BB0778C-106A-4BAB-9244-A0EA5C0700E4}" type="presParOf" srcId="{F6076C5E-D7E4-42AC-86EA-C70248E618C4}" destId="{7D6786CD-7B5E-42D3-8D36-1021C544A278}" srcOrd="20" destOrd="0" presId="urn:microsoft.com/office/officeart/2005/8/layout/radial6"/>
-    <dgm:cxn modelId="{0CA067F3-3C24-4283-BF5B-7BAF994ACBFA}" type="presParOf" srcId="{F6076C5E-D7E4-42AC-86EA-C70248E618C4}" destId="{80A14815-A32D-49EC-B4E3-11C22F13CAD0}" srcOrd="21" destOrd="0" presId="urn:microsoft.com/office/officeart/2005/8/layout/radial6"/>
-    <dgm:cxn modelId="{041D5ADF-C361-40FF-A0C1-B8F5E1E430BA}" type="presParOf" srcId="{F6076C5E-D7E4-42AC-86EA-C70248E618C4}" destId="{C2D2ED05-0CBC-44DB-869B-C725A9E292C0}" srcOrd="22" destOrd="0" presId="urn:microsoft.com/office/officeart/2005/8/layout/radial6"/>
-    <dgm:cxn modelId="{BA0FD0B6-1353-4DBF-824B-A26B07805AA1}" type="presParOf" srcId="{F6076C5E-D7E4-42AC-86EA-C70248E618C4}" destId="{A60AAB95-42F5-478B-BEAA-D4CBDFFCF824}" srcOrd="23" destOrd="0" presId="urn:microsoft.com/office/officeart/2005/8/layout/radial6"/>
-    <dgm:cxn modelId="{78277A2D-850E-408B-946B-8485A51D19B2}" type="presParOf" srcId="{F6076C5E-D7E4-42AC-86EA-C70248E618C4}" destId="{B6892167-962B-4958-8175-44004978393B}" srcOrd="24" destOrd="0" presId="urn:microsoft.com/office/officeart/2005/8/layout/radial6"/>
+    <dgm:cxn modelId="{3C1829CF-D338-4B1A-875C-95D9059F2B71}" type="presOf" srcId="{5ED24D0D-1AFA-44D3-AA0F-5EDE74A3DC2E}" destId="{C2D2ED05-0CBC-44DB-869B-C725A9E292C0}" srcOrd="0" destOrd="0" presId="urn:microsoft.com/office/officeart/2005/8/layout/radial6"/>
+    <dgm:cxn modelId="{72B10D1E-64EC-4887-ACA9-7B9F71346143}" type="presOf" srcId="{F8B969FC-7864-4E36-B4D3-809905CF7497}" destId="{F452D5B8-A1F1-45EB-8803-6ED597017832}" srcOrd="0" destOrd="0" presId="urn:microsoft.com/office/officeart/2005/8/layout/radial6"/>
+    <dgm:cxn modelId="{0C747A17-4C6B-4CE2-A33C-48937D8C7BEA}" type="presOf" srcId="{7DDA2842-BB7F-4702-8835-07D03A66A2E1}" destId="{99D79ECE-7EA8-42E0-AD2A-82747AC134DE}" srcOrd="0" destOrd="0" presId="urn:microsoft.com/office/officeart/2005/8/layout/radial6"/>
+    <dgm:cxn modelId="{5FE26573-FF37-49CC-B29E-1C82155F88BD}" type="presParOf" srcId="{F6076C5E-D7E4-42AC-86EA-C70248E618C4}" destId="{D0359E03-D949-45AA-836A-B565AFD2D6BF}" srcOrd="0" destOrd="0" presId="urn:microsoft.com/office/officeart/2005/8/layout/radial6"/>
+    <dgm:cxn modelId="{DAC7861C-A060-4146-BBF7-3BFC109DEBB7}" type="presParOf" srcId="{F6076C5E-D7E4-42AC-86EA-C70248E618C4}" destId="{730CFCD2-25BD-4474-8C51-8590F139D637}" srcOrd="1" destOrd="0" presId="urn:microsoft.com/office/officeart/2005/8/layout/radial6"/>
+    <dgm:cxn modelId="{C998CB76-51E5-4F51-B2D3-594E2C1C6EA9}" type="presParOf" srcId="{F6076C5E-D7E4-42AC-86EA-C70248E618C4}" destId="{EF29DC17-D792-495E-AC51-5D01C9D472D8}" srcOrd="2" destOrd="0" presId="urn:microsoft.com/office/officeart/2005/8/layout/radial6"/>
+    <dgm:cxn modelId="{578954FA-DA8F-4310-BE7E-AD5B8785C695}" type="presParOf" srcId="{F6076C5E-D7E4-42AC-86EA-C70248E618C4}" destId="{9FFF6C68-1285-446C-8D4D-4B46D23EF18D}" srcOrd="3" destOrd="0" presId="urn:microsoft.com/office/officeart/2005/8/layout/radial6"/>
+    <dgm:cxn modelId="{7CEB0232-081F-4A89-8094-59788EACD6C4}" type="presParOf" srcId="{F6076C5E-D7E4-42AC-86EA-C70248E618C4}" destId="{81B80D18-E650-461B-999E-D6D5B2A42445}" srcOrd="4" destOrd="0" presId="urn:microsoft.com/office/officeart/2005/8/layout/radial6"/>
+    <dgm:cxn modelId="{E759B341-51C5-4E41-B507-34ADEB691008}" type="presParOf" srcId="{F6076C5E-D7E4-42AC-86EA-C70248E618C4}" destId="{5FA29EE9-2515-4A02-9BA5-6E6D7ECAB518}" srcOrd="5" destOrd="0" presId="urn:microsoft.com/office/officeart/2005/8/layout/radial6"/>
+    <dgm:cxn modelId="{68112AF8-5678-43F8-905A-7E1E329EF1AD}" type="presParOf" srcId="{F6076C5E-D7E4-42AC-86EA-C70248E618C4}" destId="{BAAE6956-CD3A-45B9-8221-F29B561504B0}" srcOrd="6" destOrd="0" presId="urn:microsoft.com/office/officeart/2005/8/layout/radial6"/>
+    <dgm:cxn modelId="{13C8207F-E8F6-4609-83B0-02C6CB2A5ED4}" type="presParOf" srcId="{F6076C5E-D7E4-42AC-86EA-C70248E618C4}" destId="{991DDE3B-73D1-4788-83A0-F633E2B48B0C}" srcOrd="7" destOrd="0" presId="urn:microsoft.com/office/officeart/2005/8/layout/radial6"/>
+    <dgm:cxn modelId="{F5AD40FF-6F99-4AB1-80AC-701B5B3C8057}" type="presParOf" srcId="{F6076C5E-D7E4-42AC-86EA-C70248E618C4}" destId="{BA7A1E08-AE67-4044-82D5-A0F6B8E0DDCA}" srcOrd="8" destOrd="0" presId="urn:microsoft.com/office/officeart/2005/8/layout/radial6"/>
+    <dgm:cxn modelId="{95A8BF78-5DC6-4831-A4F5-8341A2561E58}" type="presParOf" srcId="{F6076C5E-D7E4-42AC-86EA-C70248E618C4}" destId="{7081C8B2-6E4E-43AA-B4F7-F0CC78A18FCE}" srcOrd="9" destOrd="0" presId="urn:microsoft.com/office/officeart/2005/8/layout/radial6"/>
+    <dgm:cxn modelId="{9BBF85A5-3B05-4347-AFF8-437D0C20BD71}" type="presParOf" srcId="{F6076C5E-D7E4-42AC-86EA-C70248E618C4}" destId="{97B585FE-277F-4377-9E66-F8F303236C82}" srcOrd="10" destOrd="0" presId="urn:microsoft.com/office/officeart/2005/8/layout/radial6"/>
+    <dgm:cxn modelId="{36705CC3-0F7E-464D-86D5-8878467736A4}" type="presParOf" srcId="{F6076C5E-D7E4-42AC-86EA-C70248E618C4}" destId="{45E1C157-2466-4004-9726-2BD180EEA997}" srcOrd="11" destOrd="0" presId="urn:microsoft.com/office/officeart/2005/8/layout/radial6"/>
+    <dgm:cxn modelId="{FA4B779F-A564-49E5-8683-1235469DD392}" type="presParOf" srcId="{F6076C5E-D7E4-42AC-86EA-C70248E618C4}" destId="{F452D5B8-A1F1-45EB-8803-6ED597017832}" srcOrd="12" destOrd="0" presId="urn:microsoft.com/office/officeart/2005/8/layout/radial6"/>
+    <dgm:cxn modelId="{050AEBFD-F2CE-47DF-B405-8C990C4E82B6}" type="presParOf" srcId="{F6076C5E-D7E4-42AC-86EA-C70248E618C4}" destId="{94CC21EE-32EE-4936-8E8D-580648858C48}" srcOrd="13" destOrd="0" presId="urn:microsoft.com/office/officeart/2005/8/layout/radial6"/>
+    <dgm:cxn modelId="{3A215D92-5208-4AA8-9825-E36BA19FED87}" type="presParOf" srcId="{F6076C5E-D7E4-42AC-86EA-C70248E618C4}" destId="{81991019-047A-4A24-BF42-EE2DE06E6D6E}" srcOrd="14" destOrd="0" presId="urn:microsoft.com/office/officeart/2005/8/layout/radial6"/>
+    <dgm:cxn modelId="{635372DF-011A-439B-BF98-06A62A6F71CA}" type="presParOf" srcId="{F6076C5E-D7E4-42AC-86EA-C70248E618C4}" destId="{99D79ECE-7EA8-42E0-AD2A-82747AC134DE}" srcOrd="15" destOrd="0" presId="urn:microsoft.com/office/officeart/2005/8/layout/radial6"/>
+    <dgm:cxn modelId="{FCB1CBD6-F7F1-4234-A75C-5DB0A9974495}" type="presParOf" srcId="{F6076C5E-D7E4-42AC-86EA-C70248E618C4}" destId="{F64151BB-4534-413E-BFB1-1F8BB346AA76}" srcOrd="16" destOrd="0" presId="urn:microsoft.com/office/officeart/2005/8/layout/radial6"/>
+    <dgm:cxn modelId="{EBB7AD33-38D3-4E3F-BDC1-48F6DEC54A23}" type="presParOf" srcId="{F6076C5E-D7E4-42AC-86EA-C70248E618C4}" destId="{7B0E56A5-0A05-4522-A643-32BD5C1CF576}" srcOrd="17" destOrd="0" presId="urn:microsoft.com/office/officeart/2005/8/layout/radial6"/>
+    <dgm:cxn modelId="{2B089EEB-7426-418C-9204-80ACDFB0ADD7}" type="presParOf" srcId="{F6076C5E-D7E4-42AC-86EA-C70248E618C4}" destId="{F02EBD6F-0D26-4A5D-99B1-C7416A8AF731}" srcOrd="18" destOrd="0" presId="urn:microsoft.com/office/officeart/2005/8/layout/radial6"/>
+    <dgm:cxn modelId="{BF42F1DB-E3BA-4EAD-93C1-B25E53B21AA4}" type="presParOf" srcId="{F6076C5E-D7E4-42AC-86EA-C70248E618C4}" destId="{03DCAE1A-1EB6-414D-A2EC-F98FECEAB5B8}" srcOrd="19" destOrd="0" presId="urn:microsoft.com/office/officeart/2005/8/layout/radial6"/>
+    <dgm:cxn modelId="{DA1E1EE2-165F-4169-9195-445C3E8DABA7}" type="presParOf" srcId="{F6076C5E-D7E4-42AC-86EA-C70248E618C4}" destId="{7D6786CD-7B5E-42D3-8D36-1021C544A278}" srcOrd="20" destOrd="0" presId="urn:microsoft.com/office/officeart/2005/8/layout/radial6"/>
+    <dgm:cxn modelId="{043D7704-6EED-4C9D-B1C9-33365304CD46}" type="presParOf" srcId="{F6076C5E-D7E4-42AC-86EA-C70248E618C4}" destId="{80A14815-A32D-49EC-B4E3-11C22F13CAD0}" srcOrd="21" destOrd="0" presId="urn:microsoft.com/office/officeart/2005/8/layout/radial6"/>
+    <dgm:cxn modelId="{5D988ADC-057F-4D40-B8E3-A775F350D2CC}" type="presParOf" srcId="{F6076C5E-D7E4-42AC-86EA-C70248E618C4}" destId="{C2D2ED05-0CBC-44DB-869B-C725A9E292C0}" srcOrd="22" destOrd="0" presId="urn:microsoft.com/office/officeart/2005/8/layout/radial6"/>
+    <dgm:cxn modelId="{AF4E4963-8527-4B22-9DE5-73AB0492B22D}" type="presParOf" srcId="{F6076C5E-D7E4-42AC-86EA-C70248E618C4}" destId="{A60AAB95-42F5-478B-BEAA-D4CBDFFCF824}" srcOrd="23" destOrd="0" presId="urn:microsoft.com/office/officeart/2005/8/layout/radial6"/>
+    <dgm:cxn modelId="{FDAB5A9B-E957-4E84-8D05-72C773815BFC}" type="presParOf" srcId="{F6076C5E-D7E4-42AC-86EA-C70248E618C4}" destId="{B6892167-962B-4958-8175-44004978393B}" srcOrd="24" destOrd="0" presId="urn:microsoft.com/office/officeart/2005/8/layout/radial6"/>
   </dgm:cxnLst>
   <dgm:bg/>
   <dgm:whole/>
@@ -30384,247 +31883,247 @@
     </dgm:pt>
   </dgm:ptLst>
   <dgm:cxnLst>
-    <dgm:cxn modelId="{C9F2A264-77BD-4E08-A79A-C5F99368AE3D}" type="presOf" srcId="{CC2FA641-A150-4062-A925-BE4AD041FD5D}" destId="{16175270-2865-4560-A1F0-54E995EFD956}" srcOrd="0" destOrd="0" presId="urn:microsoft.com/office/officeart/2005/8/layout/orgChart1"/>
-    <dgm:cxn modelId="{FDB1E118-605C-4F3E-AAB5-4615C06AA5C4}" type="presOf" srcId="{3B268510-479B-4CF4-8BEE-C41127A06316}" destId="{BAD53734-B6EC-40DD-8EEC-8C5ECCB9C9ED}" srcOrd="0" destOrd="0" presId="urn:microsoft.com/office/officeart/2005/8/layout/orgChart1"/>
-    <dgm:cxn modelId="{9CA32E8C-82D3-4DE2-A4B5-1BC8BE597795}" type="presOf" srcId="{D4F7D221-C35E-45CA-90D6-88149BAA56F5}" destId="{5E09F953-7B0A-414A-87F4-AB351DD16D42}" srcOrd="1" destOrd="0" presId="urn:microsoft.com/office/officeart/2005/8/layout/orgChart1"/>
-    <dgm:cxn modelId="{CCBCABC3-6727-41CD-AEF8-2D34B32FAF39}" type="presOf" srcId="{56CADD5F-D44F-4307-989D-3D1358E9AF51}" destId="{338749C1-71E3-4BC0-905E-9C45C3BFBFB8}" srcOrd="1" destOrd="0" presId="urn:microsoft.com/office/officeart/2005/8/layout/orgChart1"/>
-    <dgm:cxn modelId="{C25D45D8-5895-4EB6-B9FA-D958CF258601}" type="presOf" srcId="{6E4290F0-9434-49B6-94EF-5143FA25BD67}" destId="{59BBC194-C4CF-477B-A533-4F3AB7DC8D6E}" srcOrd="1" destOrd="0" presId="urn:microsoft.com/office/officeart/2005/8/layout/orgChart1"/>
+    <dgm:cxn modelId="{DFDCD9DB-A3E9-406D-825D-91CEAABA3BE2}" srcId="{6E4290F0-9434-49B6-94EF-5143FA25BD67}" destId="{D6C80051-A228-488D-8802-97DC758F9419}" srcOrd="2" destOrd="0" parTransId="{81990DFE-4E58-4CD1-9E0A-DBAA4FBFCDBE}" sibTransId="{EDE73C0C-C0F9-4447-9F8F-624A489067D3}"/>
+    <dgm:cxn modelId="{113D370E-3E11-42FB-8049-2ADD63086764}" type="presOf" srcId="{035B45F9-FBDA-486F-99D3-A510CEEAD269}" destId="{8CCAD5BB-3391-4F0A-A0F8-858E7527D9CC}" srcOrd="0" destOrd="0" presId="urn:microsoft.com/office/officeart/2005/8/layout/orgChart1"/>
+    <dgm:cxn modelId="{899A4325-B3E4-484C-931F-93B63720FD78}" type="presOf" srcId="{48094F30-499F-4EFE-9A60-B8FC2C5D6026}" destId="{DCF53C2B-2C61-4ECA-8625-5779FC23C442}" srcOrd="1" destOrd="0" presId="urn:microsoft.com/office/officeart/2005/8/layout/orgChart1"/>
+    <dgm:cxn modelId="{6EEBEE96-FA63-45A9-B761-C51D574128DE}" type="presOf" srcId="{E354491B-0995-44CB-A22C-E13272108E97}" destId="{BC3C126B-3DAA-473E-9816-4FB885920109}" srcOrd="0" destOrd="0" presId="urn:microsoft.com/office/officeart/2005/8/layout/orgChart1"/>
+    <dgm:cxn modelId="{E6EDBCFB-6A53-4C6B-B331-09C7CA9D0750}" type="presOf" srcId="{0038B3C5-F0E9-4183-B90C-B5A8B0C5F6D8}" destId="{6F5D6F48-94AF-4406-BB9B-25469B9E4C44}" srcOrd="1" destOrd="0" presId="urn:microsoft.com/office/officeart/2005/8/layout/orgChart1"/>
+    <dgm:cxn modelId="{F790C714-1DA7-4789-B41C-ADFB71036A58}" type="presOf" srcId="{D4F7D221-C35E-45CA-90D6-88149BAA56F5}" destId="{5E09F953-7B0A-414A-87F4-AB351DD16D42}" srcOrd="1" destOrd="0" presId="urn:microsoft.com/office/officeart/2005/8/layout/orgChart1"/>
+    <dgm:cxn modelId="{B7630DD6-A8A9-4ECD-BB74-5A8950ECC7E4}" type="presOf" srcId="{3FB9B959-0A7C-4CE7-8042-A08C4BEC3B40}" destId="{DEDD680B-1483-422B-B1A2-E97A9D807C44}" srcOrd="1" destOrd="0" presId="urn:microsoft.com/office/officeart/2005/8/layout/orgChart1"/>
     <dgm:cxn modelId="{5DAAB514-6E4C-4573-B46B-09FC3BCFA093}" srcId="{6E4290F0-9434-49B6-94EF-5143FA25BD67}" destId="{445AA6E7-AC39-4611-9562-8FBD1932C5C8}" srcOrd="0" destOrd="0" parTransId="{46ACCF0C-8AE5-47DB-9349-F38CA6E3E539}" sibTransId="{E2727665-5981-45C9-8CA4-C1EAE78B9326}"/>
-    <dgm:cxn modelId="{FD309B8B-E366-4DAD-AC4F-8ADB0C6B1580}" type="presOf" srcId="{CFD4C081-4276-4C89-997A-F3B2665F8EA3}" destId="{3EC39DA9-8C1B-4940-A2F9-60CF9C2301D3}" srcOrd="0" destOrd="0" presId="urn:microsoft.com/office/officeart/2005/8/layout/orgChart1"/>
-    <dgm:cxn modelId="{EB5A27EB-3F6D-411D-9765-FEEDC0D50A4F}" type="presOf" srcId="{7AEFF8E2-C8B2-40D5-9FF5-A556B4650289}" destId="{A826453B-D3EB-4FE1-964D-D376394C035A}" srcOrd="0" destOrd="0" presId="urn:microsoft.com/office/officeart/2005/8/layout/orgChart1"/>
-    <dgm:cxn modelId="{48B6B47F-4140-4B0D-9F66-B7CEFBBD3C39}" type="presOf" srcId="{E354491B-0995-44CB-A22C-E13272108E97}" destId="{BC3C126B-3DAA-473E-9816-4FB885920109}" srcOrd="0" destOrd="0" presId="urn:microsoft.com/office/officeart/2005/8/layout/orgChart1"/>
-    <dgm:cxn modelId="{191708FF-A344-4A94-A453-15B614EB19AB}" type="presOf" srcId="{72C8FDE9-A09B-4941-8C5D-DAC967A084D8}" destId="{6874CBE1-82E2-4E90-8AA9-E8C2BE7CA430}" srcOrd="0" destOrd="0" presId="urn:microsoft.com/office/officeart/2005/8/layout/orgChart1"/>
+    <dgm:cxn modelId="{EAD337B0-0D8F-49BB-BF72-31CB658ABD8A}" type="presOf" srcId="{48094F30-499F-4EFE-9A60-B8FC2C5D6026}" destId="{C5DA7549-5CBA-4A2D-9515-49A1D82111F6}" srcOrd="0" destOrd="0" presId="urn:microsoft.com/office/officeart/2005/8/layout/orgChart1"/>
+    <dgm:cxn modelId="{56E69BB6-D3C9-4873-8EE2-27D9156915E9}" srcId="{00AAF8ED-F34F-4822-85D1-6B17183FE917}" destId="{3FB9B959-0A7C-4CE7-8042-A08C4BEC3B40}" srcOrd="2" destOrd="0" parTransId="{1B01282E-32ED-4100-BA15-F98DD23DA70D}" sibTransId="{2B3873C4-6B32-447E-BC9E-EC60339CD294}"/>
+    <dgm:cxn modelId="{42E13791-3768-410A-91C2-DB368B7EB9FD}" type="presOf" srcId="{428CDE1A-AC88-40BB-BDA2-B17CAB41EADA}" destId="{D19293B1-0547-48CD-8E85-CBE4FCDFE012}" srcOrd="0" destOrd="0" presId="urn:microsoft.com/office/officeart/2005/8/layout/orgChart1"/>
+    <dgm:cxn modelId="{FED93F4F-7C13-4B92-94F1-3F581436CB71}" srcId="{7A9712A9-A9E8-4D82-A450-524FE42C480A}" destId="{56CADD5F-D44F-4307-989D-3D1358E9AF51}" srcOrd="0" destOrd="0" parTransId="{8CAF8572-4E38-401F-A526-86AABF3F566D}" sibTransId="{94BB423C-E65A-485A-8B10-92B8FC35ADC4}"/>
+    <dgm:cxn modelId="{43881FB8-4138-4924-BA82-3B3AFCCD8E1F}" type="presOf" srcId="{099B5C29-A1B7-45AC-9FE2-6757B5D48763}" destId="{EE9CDB54-3C7B-4CD2-8656-49C4105EA142}" srcOrd="0" destOrd="0" presId="urn:microsoft.com/office/officeart/2005/8/layout/orgChart1"/>
+    <dgm:cxn modelId="{1827DEEB-2F01-4FBC-A184-2C9EA59A1F6F}" type="presOf" srcId="{8CAF8572-4E38-401F-A526-86AABF3F566D}" destId="{E0ADA573-3F86-4820-8737-3AEC5FAE66C6}" srcOrd="0" destOrd="0" presId="urn:microsoft.com/office/officeart/2005/8/layout/orgChart1"/>
+    <dgm:cxn modelId="{C59923A7-70E2-41E4-AD9B-E532CDE9604B}" type="presOf" srcId="{CC2FA641-A150-4062-A925-BE4AD041FD5D}" destId="{16175270-2865-4560-A1F0-54E995EFD956}" srcOrd="0" destOrd="0" presId="urn:microsoft.com/office/officeart/2005/8/layout/orgChart1"/>
+    <dgm:cxn modelId="{16C1AB47-31D7-477A-8DB3-15B48E09F917}" type="presOf" srcId="{87EB4D8E-2442-4EE8-B35B-7B16A6512CD9}" destId="{97D848EB-24AA-4BC3-8C11-64B8CE8457E7}" srcOrd="0" destOrd="0" presId="urn:microsoft.com/office/officeart/2005/8/layout/orgChart1"/>
+    <dgm:cxn modelId="{B6AF2CC4-7EA1-45E8-9184-D39934039B8A}" type="presOf" srcId="{E354491B-0995-44CB-A22C-E13272108E97}" destId="{DEB66E4E-1A51-4469-B3BE-6FDF9C417CA4}" srcOrd="1" destOrd="0" presId="urn:microsoft.com/office/officeart/2005/8/layout/orgChart1"/>
+    <dgm:cxn modelId="{BECAFD2A-4932-4C73-8D33-01C57C52399D}" srcId="{6E4290F0-9434-49B6-94EF-5143FA25BD67}" destId="{7AEFF8E2-C8B2-40D5-9FF5-A556B4650289}" srcOrd="3" destOrd="0" parTransId="{87EB4D8E-2442-4EE8-B35B-7B16A6512CD9}" sibTransId="{150F023C-5634-488F-B336-94ACC321E051}"/>
+    <dgm:cxn modelId="{3DCE2D9C-A070-472F-921B-0A6E7BA10CD6}" type="presOf" srcId="{6E4290F0-9434-49B6-94EF-5143FA25BD67}" destId="{9AFF82C2-6B69-4B53-8769-21208BC5B8CE}" srcOrd="0" destOrd="0" presId="urn:microsoft.com/office/officeart/2005/8/layout/orgChart1"/>
+    <dgm:cxn modelId="{6B92B90C-64B4-4B60-B24A-D459FA3616AF}" type="presOf" srcId="{D4F7D221-C35E-45CA-90D6-88149BAA56F5}" destId="{F98F3CAD-4D2D-40D5-924C-C908F254989C}" srcOrd="0" destOrd="0" presId="urn:microsoft.com/office/officeart/2005/8/layout/orgChart1"/>
+    <dgm:cxn modelId="{65F2E322-44F6-4A32-8F6A-DB64AA21A57C}" type="presOf" srcId="{A3C057AB-8BAA-4753-82EA-6A1B4AEC7F39}" destId="{32C7811F-19C4-42AA-A94D-4CC56E1BC037}" srcOrd="1" destOrd="0" presId="urn:microsoft.com/office/officeart/2005/8/layout/orgChart1"/>
+    <dgm:cxn modelId="{3544918E-BC92-4DC9-98EE-A492D410D9FD}" type="presOf" srcId="{AFC12135-3E18-4229-9A81-3CA26259902E}" destId="{B4C6DCE3-8118-48A4-9CEC-3C3639FCCD13}" srcOrd="1" destOrd="0" presId="urn:microsoft.com/office/officeart/2005/8/layout/orgChart1"/>
+    <dgm:cxn modelId="{C084040D-E033-4EDA-B2AB-D8C340F0B45B}" type="presOf" srcId="{3FB9B959-0A7C-4CE7-8042-A08C4BEC3B40}" destId="{82D6BC35-8D8C-4AB0-9BCD-2AEF0D67687A}" srcOrd="0" destOrd="0" presId="urn:microsoft.com/office/officeart/2005/8/layout/orgChart1"/>
+    <dgm:cxn modelId="{0DE205F2-8B04-40AA-9CDD-C0962DFEC208}" type="presOf" srcId="{81990DFE-4E58-4CD1-9E0A-DBAA4FBFCDBE}" destId="{2313EA59-9C98-4A74-A392-81AB8AEE117C}" srcOrd="0" destOrd="0" presId="urn:microsoft.com/office/officeart/2005/8/layout/orgChart1"/>
+    <dgm:cxn modelId="{2E6BA1B4-460A-41BA-BD54-61FB49E2EE55}" type="presOf" srcId="{11267818-3FE8-4204-A22C-77F3CA0FB87C}" destId="{05B24125-8561-450B-AB5A-4CF61AC6FB4F}" srcOrd="0" destOrd="0" presId="urn:microsoft.com/office/officeart/2005/8/layout/orgChart1"/>
+    <dgm:cxn modelId="{478C61C1-BAD5-4807-90C2-8B78BDD17DB5}" srcId="{6D522C42-2909-4321-8429-4F2327B65402}" destId="{5819F083-D1A6-40C5-8BA0-49F68372D0D2}" srcOrd="1" destOrd="0" parTransId="{1C80DB50-5554-4A24-9D2C-595872931A5F}" sibTransId="{4C7DF496-733C-48B1-B1B0-052047DF4EE7}"/>
+    <dgm:cxn modelId="{3ACA87FC-2A27-45F7-ABD5-7815B4C3DA00}" srcId="{6D522C42-2909-4321-8429-4F2327B65402}" destId="{E354491B-0995-44CB-A22C-E13272108E97}" srcOrd="0" destOrd="0" parTransId="{099B5C29-A1B7-45AC-9FE2-6757B5D48763}" sibTransId="{A76DCFC0-CB55-4B3E-926B-67E92B9787E8}"/>
+    <dgm:cxn modelId="{EDD8905C-F060-44D2-A3CD-D09A3FCA8086}" type="presOf" srcId="{7A9712A9-A9E8-4D82-A450-524FE42C480A}" destId="{0063CBAB-5A89-4DF0-8028-711768AE441B}" srcOrd="1" destOrd="0" presId="urn:microsoft.com/office/officeart/2005/8/layout/orgChart1"/>
+    <dgm:cxn modelId="{8E8BD0EE-ED56-4AF7-80CE-DB007AA5AED5}" srcId="{6E4290F0-9434-49B6-94EF-5143FA25BD67}" destId="{D371E0A6-E6FB-4C51-9D34-A5A9C4E9FA96}" srcOrd="6" destOrd="0" parTransId="{BB70412D-FD19-47E2-A105-A1DF303BB260}" sibTransId="{C2DF2676-873C-4018-A07A-13EA0BA726A5}"/>
+    <dgm:cxn modelId="{2B23C0CC-246C-4ECD-A4EB-B96D652A114F}" srcId="{00AAF8ED-F34F-4822-85D1-6B17183FE917}" destId="{CFD4C081-4276-4C89-997A-F3B2665F8EA3}" srcOrd="3" destOrd="0" parTransId="{B0DA7FA6-6C1A-4A80-AF6E-1683140E276C}" sibTransId="{A70780A6-E4BA-468B-A2DE-34EE3EC9F014}"/>
+    <dgm:cxn modelId="{C6AA6896-64E9-4C83-8F05-1CF9E1F3FCAE}" type="presOf" srcId="{0038B3C5-F0E9-4183-B90C-B5A8B0C5F6D8}" destId="{AD84A945-90AE-4009-946C-876072D64338}" srcOrd="0" destOrd="0" presId="urn:microsoft.com/office/officeart/2005/8/layout/orgChart1"/>
+    <dgm:cxn modelId="{074FEE09-783F-41AE-ACCF-91ACDAC327F4}" type="presOf" srcId="{7AEFF8E2-C8B2-40D5-9FF5-A556B4650289}" destId="{C2340FAC-8F65-482C-99EB-2940EA812DE0}" srcOrd="1" destOrd="0" presId="urn:microsoft.com/office/officeart/2005/8/layout/orgChart1"/>
+    <dgm:cxn modelId="{ED647FE3-47B8-43DD-9821-1F8D0B4F081B}" type="presOf" srcId="{A3C057AB-8BAA-4753-82EA-6A1B4AEC7F39}" destId="{B8B964EF-6FF3-47A5-AC4E-120A8F934221}" srcOrd="0" destOrd="0" presId="urn:microsoft.com/office/officeart/2005/8/layout/orgChart1"/>
+    <dgm:cxn modelId="{6D6F3232-1036-49EC-8916-6CAB71AE220A}" type="presOf" srcId="{CFD4C081-4276-4C89-997A-F3B2665F8EA3}" destId="{3EC39DA9-8C1B-4940-A2F9-60CF9C2301D3}" srcOrd="0" destOrd="0" presId="urn:microsoft.com/office/officeart/2005/8/layout/orgChart1"/>
+    <dgm:cxn modelId="{8EC38020-5728-4746-8C7B-DA7280290095}" srcId="{6E4290F0-9434-49B6-94EF-5143FA25BD67}" destId="{A3C057AB-8BAA-4753-82EA-6A1B4AEC7F39}" srcOrd="1" destOrd="0" parTransId="{C89F7B45-4376-4038-9455-1F0570EC8533}" sibTransId="{CD884190-8BAD-42D1-A1E4-FFC4D3508708}"/>
+    <dgm:cxn modelId="{8284D34C-97D3-48D8-A8D2-CC5560A3C822}" type="presOf" srcId="{1B01282E-32ED-4100-BA15-F98DD23DA70D}" destId="{E79EE3CD-306D-4BAF-B678-5202BF8BE090}" srcOrd="0" destOrd="0" presId="urn:microsoft.com/office/officeart/2005/8/layout/orgChart1"/>
+    <dgm:cxn modelId="{C8D3B7A6-BEDD-4844-BEC6-70CDACBBEBB9}" type="presOf" srcId="{E70B4625-3CCE-499C-8E4B-402C0928EAE0}" destId="{FDC85F2A-31F3-4417-8945-75AB7D67135F}" srcOrd="1" destOrd="0" presId="urn:microsoft.com/office/officeart/2005/8/layout/orgChart1"/>
+    <dgm:cxn modelId="{C8704AC9-CDD7-40FA-A141-9554928FDD4A}" type="presOf" srcId="{77614350-4EF2-483D-AF39-3495D8470BFE}" destId="{9DC28BBE-0F90-444A-887A-D3B5CEFBAF2B}" srcOrd="0" destOrd="0" presId="urn:microsoft.com/office/officeart/2005/8/layout/orgChart1"/>
+    <dgm:cxn modelId="{166C64B0-7749-4D82-B539-30642EE367F6}" type="presOf" srcId="{607CB572-55F6-43D5-BD9C-44B47356F072}" destId="{E2209CD7-06B1-4C48-8E24-5F32438BDC6B}" srcOrd="0" destOrd="0" presId="urn:microsoft.com/office/officeart/2005/8/layout/orgChart1"/>
+    <dgm:cxn modelId="{C43E670A-E65E-4FF0-BF30-CC28B1BAA7EB}" type="presOf" srcId="{AFC12135-3E18-4229-9A81-3CA26259902E}" destId="{61A41FCD-AFE9-466D-8ED5-E453D013D2F1}" srcOrd="0" destOrd="0" presId="urn:microsoft.com/office/officeart/2005/8/layout/orgChart1"/>
+    <dgm:cxn modelId="{A7AAC5B7-BB3D-417E-A252-6C3868720623}" srcId="{00AAF8ED-F34F-4822-85D1-6B17183FE917}" destId="{6D522C42-2909-4321-8429-4F2327B65402}" srcOrd="0" destOrd="0" parTransId="{865BD619-C16E-4FA3-81BC-CD44FB911614}" sibTransId="{C84C043A-7CB3-4729-AB9A-638402DA02B3}"/>
+    <dgm:cxn modelId="{D2EB38E2-D444-446E-AD5A-68944F3F54FD}" type="presOf" srcId="{6D522C42-2909-4321-8429-4F2327B65402}" destId="{4E01B39A-2561-4FEA-BD62-53C0C524D3DC}" srcOrd="1" destOrd="0" presId="urn:microsoft.com/office/officeart/2005/8/layout/orgChart1"/>
+    <dgm:cxn modelId="{92338330-9CFE-45D1-8F61-6FBDA3A55E00}" type="presOf" srcId="{1A45DF53-0F89-4F16-A74D-60A54553BAB2}" destId="{6860CEC6-E31D-44B5-A08E-2EC56937C8EB}" srcOrd="1" destOrd="0" presId="urn:microsoft.com/office/officeart/2005/8/layout/orgChart1"/>
+    <dgm:cxn modelId="{5175B2CC-82E7-4895-99F8-35915C7548C0}" type="presOf" srcId="{E70B4625-3CCE-499C-8E4B-402C0928EAE0}" destId="{F6D0353C-F2FD-4C66-A803-3E6488512125}" srcOrd="0" destOrd="0" presId="urn:microsoft.com/office/officeart/2005/8/layout/orgChart1"/>
+    <dgm:cxn modelId="{1A24B951-54E5-4255-9D59-082DAD40F8F8}" srcId="{428CDE1A-AC88-40BB-BDA2-B17CAB41EADA}" destId="{00AAF8ED-F34F-4822-85D1-6B17183FE917}" srcOrd="0" destOrd="0" parTransId="{00FF6970-5372-44F7-B3ED-D7443C12325C}" sibTransId="{D2A4EC39-A065-4699-BA38-48EC083DE2B2}"/>
+    <dgm:cxn modelId="{5CEC3C8D-3397-4FBE-8817-E2BFC869BF7A}" srcId="{6E4290F0-9434-49B6-94EF-5143FA25BD67}" destId="{48094F30-499F-4EFE-9A60-B8FC2C5D6026}" srcOrd="4" destOrd="0" parTransId="{555926E6-423A-41D2-B0DA-B834B5544FE2}" sibTransId="{958FBC6E-4160-4850-8745-B938EA3D6512}"/>
+    <dgm:cxn modelId="{BFF1F040-F308-4E9A-B273-37055B6CB4FF}" srcId="{D4F7D221-C35E-45CA-90D6-88149BAA56F5}" destId="{7A9712A9-A9E8-4D82-A450-524FE42C480A}" srcOrd="0" destOrd="0" parTransId="{72C8FDE9-A09B-4941-8C5D-DAC967A084D8}" sibTransId="{EAC123D4-98F2-4CBC-B5D9-C97A76EDF6CA}"/>
+    <dgm:cxn modelId="{AA6E545C-A6AE-49FF-BD40-6ADA1CE5EAB9}" type="presOf" srcId="{CFD4C081-4276-4C89-997A-F3B2665F8EA3}" destId="{FC8DBE91-3068-4569-8576-5FA8A54CAD98}" srcOrd="1" destOrd="0" presId="urn:microsoft.com/office/officeart/2005/8/layout/orgChart1"/>
+    <dgm:cxn modelId="{4A9F912B-63A1-4AB6-B728-A5BE1954B55A}" type="presOf" srcId="{D6C80051-A228-488D-8802-97DC758F9419}" destId="{9EC3A83F-61EC-487D-8B84-C17BAB8EF9D1}" srcOrd="0" destOrd="0" presId="urn:microsoft.com/office/officeart/2005/8/layout/orgChart1"/>
+    <dgm:cxn modelId="{88152DAB-DAEB-408C-9AC8-9B9A34805A7B}" type="presOf" srcId="{555926E6-423A-41D2-B0DA-B834B5544FE2}" destId="{ED4304EC-BB87-4B05-A93A-5A14F9AED3C1}" srcOrd="0" destOrd="0" presId="urn:microsoft.com/office/officeart/2005/8/layout/orgChart1"/>
+    <dgm:cxn modelId="{97BEDE58-6AF5-4F1F-84AA-C75ED81CCAAE}" type="presOf" srcId="{56CADD5F-D44F-4307-989D-3D1358E9AF51}" destId="{338749C1-71E3-4BC0-905E-9C45C3BFBFB8}" srcOrd="1" destOrd="0" presId="urn:microsoft.com/office/officeart/2005/8/layout/orgChart1"/>
+    <dgm:cxn modelId="{53FB0F9E-619E-41AB-9CAF-469060FFB766}" type="presOf" srcId="{28D992DF-09B7-40F0-8ED1-769ADEB092B5}" destId="{E00047BB-8703-448C-9668-1CB17762B972}" srcOrd="0" destOrd="0" presId="urn:microsoft.com/office/officeart/2005/8/layout/orgChart1"/>
+    <dgm:cxn modelId="{AEBCE5F7-090A-4A82-B3EE-5466729848BE}" srcId="{3FB9B959-0A7C-4CE7-8042-A08C4BEC3B40}" destId="{6E4290F0-9434-49B6-94EF-5143FA25BD67}" srcOrd="0" destOrd="0" parTransId="{3B268510-479B-4CF4-8BEE-C41127A06316}" sibTransId="{7AFB0705-E26E-4145-A175-89BA08AFDDD7}"/>
+    <dgm:cxn modelId="{B0D7FDA7-B345-4612-BFE0-058DE6653CCC}" srcId="{7A9712A9-A9E8-4D82-A450-524FE42C480A}" destId="{E70B4625-3CCE-499C-8E4B-402C0928EAE0}" srcOrd="1" destOrd="0" parTransId="{77614350-4EF2-483D-AF39-3495D8470BFE}" sibTransId="{B7984906-1221-4CE5-B103-0C944B7B8681}"/>
+    <dgm:cxn modelId="{1F60CE47-E035-4D84-BE63-4B7FF0DADF9A}" type="presOf" srcId="{445AA6E7-AC39-4611-9562-8FBD1932C5C8}" destId="{580D83BC-B456-454A-9B4C-AD9DE393754B}" srcOrd="1" destOrd="0" presId="urn:microsoft.com/office/officeart/2005/8/layout/orgChart1"/>
+    <dgm:cxn modelId="{6830C287-4C0C-4027-BBDF-F6760D773C76}" type="presOf" srcId="{865BD619-C16E-4FA3-81BC-CD44FB911614}" destId="{BBB20F9A-31E8-419A-8241-FA5E5B45E5EA}" srcOrd="0" destOrd="0" presId="urn:microsoft.com/office/officeart/2005/8/layout/orgChart1"/>
+    <dgm:cxn modelId="{55442763-E3D1-49C0-B51C-D0F18A492831}" type="presOf" srcId="{445AA6E7-AC39-4611-9562-8FBD1932C5C8}" destId="{6BA6C8B9-D8CC-4189-B352-0195B72F8BC4}" srcOrd="0" destOrd="0" presId="urn:microsoft.com/office/officeart/2005/8/layout/orgChart1"/>
+    <dgm:cxn modelId="{21E3E3CC-7499-40A3-B659-360AA7ABFA3E}" type="presOf" srcId="{00AAF8ED-F34F-4822-85D1-6B17183FE917}" destId="{CFDAD7AC-A36A-4103-902A-2AA9228CAB7E}" srcOrd="1" destOrd="0" presId="urn:microsoft.com/office/officeart/2005/8/layout/orgChart1"/>
+    <dgm:cxn modelId="{9A9570AC-50C3-4CD6-9809-6B57D58EA6A8}" srcId="{6E4290F0-9434-49B6-94EF-5143FA25BD67}" destId="{0038B3C5-F0E9-4183-B90C-B5A8B0C5F6D8}" srcOrd="5" destOrd="0" parTransId="{035B45F9-FBDA-486F-99D3-A510CEEAD269}" sibTransId="{0D8128B9-D352-488E-B622-7A968AD4FA4E}"/>
+    <dgm:cxn modelId="{09AC14ED-D714-4387-B5AA-34468DE4C6C7}" type="presOf" srcId="{5819F083-D1A6-40C5-8BA0-49F68372D0D2}" destId="{F8EC7D8E-AA75-48AF-9C82-30E2D151962C}" srcOrd="0" destOrd="0" presId="urn:microsoft.com/office/officeart/2005/8/layout/orgChart1"/>
+    <dgm:cxn modelId="{FB90C1B7-3E4E-47E6-8252-D765D3F83F61}" type="presOf" srcId="{B0DA7FA6-6C1A-4A80-AF6E-1683140E276C}" destId="{CCA4EF0F-8FF7-4BC2-B361-7B9A86412DC7}" srcOrd="0" destOrd="0" presId="urn:microsoft.com/office/officeart/2005/8/layout/orgChart1"/>
+    <dgm:cxn modelId="{CE65F78E-F043-423A-8B40-F56A9338CCE8}" type="presOf" srcId="{3B268510-479B-4CF4-8BEE-C41127A06316}" destId="{BAD53734-B6EC-40DD-8EEC-8C5ECCB9C9ED}" srcOrd="0" destOrd="0" presId="urn:microsoft.com/office/officeart/2005/8/layout/orgChart1"/>
+    <dgm:cxn modelId="{43001478-B39A-41C9-924F-70B13320E530}" type="presOf" srcId="{00AAF8ED-F34F-4822-85D1-6B17183FE917}" destId="{24573ED7-40B5-4D72-84B4-6E368AEA37E4}" srcOrd="0" destOrd="0" presId="urn:microsoft.com/office/officeart/2005/8/layout/orgChart1"/>
+    <dgm:cxn modelId="{AFADA0DA-26F0-4587-9CC7-4B41BF0FA108}" type="presOf" srcId="{56CADD5F-D44F-4307-989D-3D1358E9AF51}" destId="{4A531E7C-28C2-4811-B40E-BAC369986724}" srcOrd="0" destOrd="0" presId="urn:microsoft.com/office/officeart/2005/8/layout/orgChart1"/>
+    <dgm:cxn modelId="{A3EDBF21-91C4-4DB6-AEAD-28EF54819D9C}" type="presOf" srcId="{5819F083-D1A6-40C5-8BA0-49F68372D0D2}" destId="{75209213-2668-4322-B04E-C48841DF81C5}" srcOrd="1" destOrd="0" presId="urn:microsoft.com/office/officeart/2005/8/layout/orgChart1"/>
+    <dgm:cxn modelId="{57E48CFD-9B24-46F5-A98D-057D6916CD6B}" srcId="{3FB9B959-0A7C-4CE7-8042-A08C4BEC3B40}" destId="{607CB572-55F6-43D5-BD9C-44B47356F072}" srcOrd="2" destOrd="0" parTransId="{D7CF1898-8527-4B09-A985-C1DC1C27D776}" sibTransId="{7FE9B857-7A5C-421B-8186-5E1196DB82C4}"/>
+    <dgm:cxn modelId="{ACC3B1E0-036A-4200-8E0F-B0BFECA2B11D}" type="presOf" srcId="{7A9712A9-A9E8-4D82-A450-524FE42C480A}" destId="{3ACD528F-2C85-4A31-AF16-BF5BA1F1A135}" srcOrd="0" destOrd="0" presId="urn:microsoft.com/office/officeart/2005/8/layout/orgChart1"/>
+    <dgm:cxn modelId="{CE5981DA-2311-4AFD-8F9F-97BAD8B11BA2}" type="presOf" srcId="{1C80DB50-5554-4A24-9D2C-595872931A5F}" destId="{92C0C251-6393-48BE-8DC1-A54F20F8E9AF}" srcOrd="0" destOrd="0" presId="urn:microsoft.com/office/officeart/2005/8/layout/orgChart1"/>
+    <dgm:cxn modelId="{CC0618DD-CC66-45B1-881F-95296EDBAF1E}" type="presOf" srcId="{607CB572-55F6-43D5-BD9C-44B47356F072}" destId="{63D0DAA5-BDF7-4C71-8AB9-9D4F59C4DD0F}" srcOrd="1" destOrd="0" presId="urn:microsoft.com/office/officeart/2005/8/layout/orgChart1"/>
+    <dgm:cxn modelId="{432C9389-896C-4D33-AC0B-C84F8236BC4B}" type="presOf" srcId="{9182F2B4-670F-4664-995C-57FBACFC71A7}" destId="{49CD6CB7-51E0-4CBE-ADBD-2BFA77D2F938}" srcOrd="0" destOrd="0" presId="urn:microsoft.com/office/officeart/2005/8/layout/orgChart1"/>
+    <dgm:cxn modelId="{1524F4E1-B870-439F-B99B-7616133209DB}" type="presOf" srcId="{D371E0A6-E6FB-4C51-9D34-A5A9C4E9FA96}" destId="{CBCD6ED9-48D2-4AB7-971F-01045A380BB4}" srcOrd="0" destOrd="0" presId="urn:microsoft.com/office/officeart/2005/8/layout/orgChart1"/>
+    <dgm:cxn modelId="{9C972C36-0DFE-4553-B38D-DD5CE3A16911}" type="presOf" srcId="{D371E0A6-E6FB-4C51-9D34-A5A9C4E9FA96}" destId="{A880EE12-52DD-43CE-844D-D2EA7DC3800D}" srcOrd="1" destOrd="0" presId="urn:microsoft.com/office/officeart/2005/8/layout/orgChart1"/>
+    <dgm:cxn modelId="{239CCF86-2587-4F36-9230-746BDF6C398C}" type="presOf" srcId="{BB70412D-FD19-47E2-A105-A1DF303BB260}" destId="{92B67BF0-3A0B-4962-8D2B-E3F242AA97D3}" srcOrd="0" destOrd="0" presId="urn:microsoft.com/office/officeart/2005/8/layout/orgChart1"/>
+    <dgm:cxn modelId="{A79B797B-6EA0-4C58-A878-BDE5389ED1D9}" type="presOf" srcId="{1A45DF53-0F89-4F16-A74D-60A54553BAB2}" destId="{9C36F02A-7CBD-4B82-9BA2-FBAA1E74F9F3}" srcOrd="0" destOrd="0" presId="urn:microsoft.com/office/officeart/2005/8/layout/orgChart1"/>
+    <dgm:cxn modelId="{C48103E2-E669-41B3-B71A-8F042CC4EDF3}" type="presOf" srcId="{D7CF1898-8527-4B09-A985-C1DC1C27D776}" destId="{D9243F6E-45F3-4D2C-8273-F1D26423CA10}" srcOrd="0" destOrd="0" presId="urn:microsoft.com/office/officeart/2005/8/layout/orgChart1"/>
+    <dgm:cxn modelId="{895D1DC3-72CA-4F58-B745-77EFD098F7C5}" type="presOf" srcId="{72C8FDE9-A09B-4941-8C5D-DAC967A084D8}" destId="{6874CBE1-82E2-4E90-8AA9-E8C2BE7CA430}" srcOrd="0" destOrd="0" presId="urn:microsoft.com/office/officeart/2005/8/layout/orgChart1"/>
+    <dgm:cxn modelId="{4E5B8095-7634-427D-9851-902EFD9F4694}" type="presOf" srcId="{7AEFF8E2-C8B2-40D5-9FF5-A556B4650289}" destId="{A826453B-D3EB-4FE1-964D-D376394C035A}" srcOrd="0" destOrd="0" presId="urn:microsoft.com/office/officeart/2005/8/layout/orgChart1"/>
+    <dgm:cxn modelId="{60F42F92-8709-44C7-BF39-F4418B19052B}" type="presOf" srcId="{46ACCF0C-8AE5-47DB-9349-F38CA6E3E539}" destId="{31720407-10BF-40C7-BE23-1E906D82C4A9}" srcOrd="0" destOrd="0" presId="urn:microsoft.com/office/officeart/2005/8/layout/orgChart1"/>
+    <dgm:cxn modelId="{FCA7D5E9-9329-4530-A9EF-077B2EB6D127}" type="presOf" srcId="{6D522C42-2909-4321-8429-4F2327B65402}" destId="{3789CAF1-2C4E-4015-B4B0-323AFEA23136}" srcOrd="0" destOrd="0" presId="urn:microsoft.com/office/officeart/2005/8/layout/orgChart1"/>
+    <dgm:cxn modelId="{B3CB6333-428F-427E-AF7C-B38BD5DD344C}" type="presOf" srcId="{D6C80051-A228-488D-8802-97DC758F9419}" destId="{E6527113-F3ED-46C1-A935-F25210F55E45}" srcOrd="1" destOrd="0" presId="urn:microsoft.com/office/officeart/2005/8/layout/orgChart1"/>
     <dgm:cxn modelId="{18D31EBA-CB41-4ECC-AAA2-D4CDF3710808}" srcId="{3FB9B959-0A7C-4CE7-8042-A08C4BEC3B40}" destId="{AFC12135-3E18-4229-9A81-3CA26259902E}" srcOrd="1" destOrd="0" parTransId="{6652B45F-10BA-4F98-A2D8-233E0A505807}" sibTransId="{A925DEB9-D2BF-4011-94DA-FE4B610193E7}"/>
-    <dgm:cxn modelId="{14858673-FDBB-4C71-80DC-974B7B772054}" type="presOf" srcId="{6D522C42-2909-4321-8429-4F2327B65402}" destId="{4E01B39A-2561-4FEA-BD62-53C0C524D3DC}" srcOrd="1" destOrd="0" presId="urn:microsoft.com/office/officeart/2005/8/layout/orgChart1"/>
-    <dgm:cxn modelId="{59382245-37CE-432E-B481-BF951BDBEA6D}" type="presOf" srcId="{D371E0A6-E6FB-4C51-9D34-A5A9C4E9FA96}" destId="{A880EE12-52DD-43CE-844D-D2EA7DC3800D}" srcOrd="1" destOrd="0" presId="urn:microsoft.com/office/officeart/2005/8/layout/orgChart1"/>
-    <dgm:cxn modelId="{36D77F99-AAB8-438B-B70E-64ADF4EC19D5}" type="presOf" srcId="{11267818-3FE8-4204-A22C-77F3CA0FB87C}" destId="{CCF97781-8C29-4C45-A701-279922D9C73F}" srcOrd="1" destOrd="0" presId="urn:microsoft.com/office/officeart/2005/8/layout/orgChart1"/>
-    <dgm:cxn modelId="{02EC490D-39B0-4A42-9550-A3B3AB14527C}" type="presOf" srcId="{81990DFE-4E58-4CD1-9E0A-DBAA4FBFCDBE}" destId="{2313EA59-9C98-4A74-A392-81AB8AEE117C}" srcOrd="0" destOrd="0" presId="urn:microsoft.com/office/officeart/2005/8/layout/orgChart1"/>
-    <dgm:cxn modelId="{EC87A224-1DD7-4632-ACCC-9A58FA58C981}" type="presOf" srcId="{5819F083-D1A6-40C5-8BA0-49F68372D0D2}" destId="{F8EC7D8E-AA75-48AF-9C82-30E2D151962C}" srcOrd="0" destOrd="0" presId="urn:microsoft.com/office/officeart/2005/8/layout/orgChart1"/>
-    <dgm:cxn modelId="{3A537477-5F13-42D1-8D58-C719F6B39F83}" type="presOf" srcId="{6E4290F0-9434-49B6-94EF-5143FA25BD67}" destId="{9AFF82C2-6B69-4B53-8769-21208BC5B8CE}" srcOrd="0" destOrd="0" presId="urn:microsoft.com/office/officeart/2005/8/layout/orgChart1"/>
-    <dgm:cxn modelId="{7712A950-B17D-4B56-8307-9015B697BAEA}" type="presOf" srcId="{87EB4D8E-2442-4EE8-B35B-7B16A6512CD9}" destId="{97D848EB-24AA-4BC3-8C11-64B8CE8457E7}" srcOrd="0" destOrd="0" presId="urn:microsoft.com/office/officeart/2005/8/layout/orgChart1"/>
+    <dgm:cxn modelId="{08454592-5AE0-4F6A-BE51-CBD853763959}" type="presOf" srcId="{11267818-3FE8-4204-A22C-77F3CA0FB87C}" destId="{CCF97781-8C29-4C45-A701-279922D9C73F}" srcOrd="1" destOrd="0" presId="urn:microsoft.com/office/officeart/2005/8/layout/orgChart1"/>
+    <dgm:cxn modelId="{25D6F7A4-8A71-4451-8634-2DE843D3AC82}" srcId="{00AAF8ED-F34F-4822-85D1-6B17183FE917}" destId="{D4F7D221-C35E-45CA-90D6-88149BAA56F5}" srcOrd="1" destOrd="0" parTransId="{9182F2B4-670F-4664-995C-57FBACFC71A7}" sibTransId="{21DD15CF-8EB8-450B-9CCA-48A4080AC3A8}"/>
     <dgm:cxn modelId="{D8005303-4B46-431A-9B8E-32FF7DD70222}" srcId="{D4F7D221-C35E-45CA-90D6-88149BAA56F5}" destId="{1A45DF53-0F89-4F16-A74D-60A54553BAB2}" srcOrd="1" destOrd="0" parTransId="{CC2FA641-A150-4062-A925-BE4AD041FD5D}" sibTransId="{0E2BFEB3-C1F7-4574-82C6-E304AA8B07EE}"/>
-    <dgm:cxn modelId="{63E85461-7D7E-4914-8F33-146D295FCAF6}" type="presOf" srcId="{D371E0A6-E6FB-4C51-9D34-A5A9C4E9FA96}" destId="{CBCD6ED9-48D2-4AB7-971F-01045A380BB4}" srcOrd="0" destOrd="0" presId="urn:microsoft.com/office/officeart/2005/8/layout/orgChart1"/>
-    <dgm:cxn modelId="{8B8150FC-22FD-44AB-A8D8-BEC37D9BAD60}" type="presOf" srcId="{28D992DF-09B7-40F0-8ED1-769ADEB092B5}" destId="{E00047BB-8703-448C-9668-1CB17762B972}" srcOrd="0" destOrd="0" presId="urn:microsoft.com/office/officeart/2005/8/layout/orgChart1"/>
-    <dgm:cxn modelId="{E55859B8-D7CA-4BA9-97C4-DBC4B0726E9E}" type="presOf" srcId="{D6C80051-A228-488D-8802-97DC758F9419}" destId="{E6527113-F3ED-46C1-A935-F25210F55E45}" srcOrd="1" destOrd="0" presId="urn:microsoft.com/office/officeart/2005/8/layout/orgChart1"/>
-    <dgm:cxn modelId="{1A24B951-54E5-4255-9D59-082DAD40F8F8}" srcId="{428CDE1A-AC88-40BB-BDA2-B17CAB41EADA}" destId="{00AAF8ED-F34F-4822-85D1-6B17183FE917}" srcOrd="0" destOrd="0" parTransId="{00FF6970-5372-44F7-B3ED-D7443C12325C}" sibTransId="{D2A4EC39-A065-4699-BA38-48EC083DE2B2}"/>
-    <dgm:cxn modelId="{AEBCE5F7-090A-4A82-B3EE-5466729848BE}" srcId="{3FB9B959-0A7C-4CE7-8042-A08C4BEC3B40}" destId="{6E4290F0-9434-49B6-94EF-5143FA25BD67}" srcOrd="0" destOrd="0" parTransId="{3B268510-479B-4CF4-8BEE-C41127A06316}" sibTransId="{7AFB0705-E26E-4145-A175-89BA08AFDDD7}"/>
-    <dgm:cxn modelId="{9B9B36CF-A843-4763-83E2-DE19AC6B81F0}" type="presOf" srcId="{1A45DF53-0F89-4F16-A74D-60A54553BAB2}" destId="{6860CEC6-E31D-44B5-A08E-2EC56937C8EB}" srcOrd="1" destOrd="0" presId="urn:microsoft.com/office/officeart/2005/8/layout/orgChart1"/>
-    <dgm:cxn modelId="{63529B08-1716-4563-9F2D-445B805D26FC}" type="presOf" srcId="{607CB572-55F6-43D5-BD9C-44B47356F072}" destId="{E2209CD7-06B1-4C48-8E24-5F32438BDC6B}" srcOrd="0" destOrd="0" presId="urn:microsoft.com/office/officeart/2005/8/layout/orgChart1"/>
-    <dgm:cxn modelId="{B66B3A80-8EC7-44A6-A501-72BF7F88E761}" type="presOf" srcId="{1C80DB50-5554-4A24-9D2C-595872931A5F}" destId="{92C0C251-6393-48BE-8DC1-A54F20F8E9AF}" srcOrd="0" destOrd="0" presId="urn:microsoft.com/office/officeart/2005/8/layout/orgChart1"/>
-    <dgm:cxn modelId="{9E93DECB-080B-4B7B-83C6-08377746DD1E}" type="presOf" srcId="{8CAF8572-4E38-401F-A526-86AABF3F566D}" destId="{E0ADA573-3F86-4820-8737-3AEC5FAE66C6}" srcOrd="0" destOrd="0" presId="urn:microsoft.com/office/officeart/2005/8/layout/orgChart1"/>
+    <dgm:cxn modelId="{F217EC49-B876-48F7-93CD-292997B639BE}" type="presOf" srcId="{C89F7B45-4376-4038-9455-1F0570EC8533}" destId="{030AEBFF-D0BE-4933-B798-771B946A1784}" srcOrd="0" destOrd="0" presId="urn:microsoft.com/office/officeart/2005/8/layout/orgChart1"/>
+    <dgm:cxn modelId="{5340EF09-2686-4D4D-9870-53AB7815D23A}" type="presOf" srcId="{6652B45F-10BA-4F98-A2D8-233E0A505807}" destId="{DD54FB4A-8FC9-4BE5-AAC9-A1BF42B34C00}" srcOrd="0" destOrd="0" presId="urn:microsoft.com/office/officeart/2005/8/layout/orgChart1"/>
+    <dgm:cxn modelId="{87988402-7460-4E01-901E-5EAF7A23286E}" type="presOf" srcId="{6E4290F0-9434-49B6-94EF-5143FA25BD67}" destId="{59BBC194-C4CF-477B-A533-4F3AB7DC8D6E}" srcOrd="1" destOrd="0" presId="urn:microsoft.com/office/officeart/2005/8/layout/orgChart1"/>
     <dgm:cxn modelId="{A68055B2-9472-42D3-A18E-70DA5F36BA31}" srcId="{D4F7D221-C35E-45CA-90D6-88149BAA56F5}" destId="{11267818-3FE8-4204-A22C-77F3CA0FB87C}" srcOrd="2" destOrd="0" parTransId="{28D992DF-09B7-40F0-8ED1-769ADEB092B5}" sibTransId="{C729777B-FA93-4A91-BA2E-7A7D5ACB8E38}"/>
-    <dgm:cxn modelId="{3809AB7B-0670-4926-B82E-2DA0E6AA05EE}" type="presOf" srcId="{A3C057AB-8BAA-4753-82EA-6A1B4AEC7F39}" destId="{B8B964EF-6FF3-47A5-AC4E-120A8F934221}" srcOrd="0" destOrd="0" presId="urn:microsoft.com/office/officeart/2005/8/layout/orgChart1"/>
-    <dgm:cxn modelId="{25D6F7A4-8A71-4451-8634-2DE843D3AC82}" srcId="{00AAF8ED-F34F-4822-85D1-6B17183FE917}" destId="{D4F7D221-C35E-45CA-90D6-88149BAA56F5}" srcOrd="1" destOrd="0" parTransId="{9182F2B4-670F-4664-995C-57FBACFC71A7}" sibTransId="{21DD15CF-8EB8-450B-9CCA-48A4080AC3A8}"/>
-    <dgm:cxn modelId="{E8CD53DC-9297-4BFE-9158-51F33838757E}" type="presOf" srcId="{E354491B-0995-44CB-A22C-E13272108E97}" destId="{DEB66E4E-1A51-4469-B3BE-6FDF9C417CA4}" srcOrd="1" destOrd="0" presId="urn:microsoft.com/office/officeart/2005/8/layout/orgChart1"/>
-    <dgm:cxn modelId="{65BCE1FB-44A8-4FD4-9FE8-131BDACD7764}" type="presOf" srcId="{11267818-3FE8-4204-A22C-77F3CA0FB87C}" destId="{05B24125-8561-450B-AB5A-4CF61AC6FB4F}" srcOrd="0" destOrd="0" presId="urn:microsoft.com/office/officeart/2005/8/layout/orgChart1"/>
-    <dgm:cxn modelId="{BFF1F040-F308-4E9A-B273-37055B6CB4FF}" srcId="{D4F7D221-C35E-45CA-90D6-88149BAA56F5}" destId="{7A9712A9-A9E8-4D82-A450-524FE42C480A}" srcOrd="0" destOrd="0" parTransId="{72C8FDE9-A09B-4941-8C5D-DAC967A084D8}" sibTransId="{EAC123D4-98F2-4CBC-B5D9-C97A76EDF6CA}"/>
-    <dgm:cxn modelId="{0146F8B9-0CBA-45A6-9F9E-192F354C1702}" type="presOf" srcId="{D7CF1898-8527-4B09-A985-C1DC1C27D776}" destId="{D9243F6E-45F3-4D2C-8273-F1D26423CA10}" srcOrd="0" destOrd="0" presId="urn:microsoft.com/office/officeart/2005/8/layout/orgChart1"/>
-    <dgm:cxn modelId="{8E8BD0EE-ED56-4AF7-80CE-DB007AA5AED5}" srcId="{6E4290F0-9434-49B6-94EF-5143FA25BD67}" destId="{D371E0A6-E6FB-4C51-9D34-A5A9C4E9FA96}" srcOrd="6" destOrd="0" parTransId="{BB70412D-FD19-47E2-A105-A1DF303BB260}" sibTransId="{C2DF2676-873C-4018-A07A-13EA0BA726A5}"/>
-    <dgm:cxn modelId="{478C61C1-BAD5-4807-90C2-8B78BDD17DB5}" srcId="{6D522C42-2909-4321-8429-4F2327B65402}" destId="{5819F083-D1A6-40C5-8BA0-49F68372D0D2}" srcOrd="1" destOrd="0" parTransId="{1C80DB50-5554-4A24-9D2C-595872931A5F}" sibTransId="{4C7DF496-733C-48B1-B1B0-052047DF4EE7}"/>
-    <dgm:cxn modelId="{589D8C50-B4C1-43CD-96C7-BC117672B16D}" type="presOf" srcId="{7AEFF8E2-C8B2-40D5-9FF5-A556B4650289}" destId="{C2340FAC-8F65-482C-99EB-2940EA812DE0}" srcOrd="1" destOrd="0" presId="urn:microsoft.com/office/officeart/2005/8/layout/orgChart1"/>
-    <dgm:cxn modelId="{938E8578-60C9-4861-8954-0B8D395EF4B5}" type="presOf" srcId="{D4F7D221-C35E-45CA-90D6-88149BAA56F5}" destId="{F98F3CAD-4D2D-40D5-924C-C908F254989C}" srcOrd="0" destOrd="0" presId="urn:microsoft.com/office/officeart/2005/8/layout/orgChart1"/>
-    <dgm:cxn modelId="{AD2FF796-38A6-4DCB-8F30-3FDDFFAD818D}" type="presOf" srcId="{B0DA7FA6-6C1A-4A80-AF6E-1683140E276C}" destId="{CCA4EF0F-8FF7-4BC2-B361-7B9A86412DC7}" srcOrd="0" destOrd="0" presId="urn:microsoft.com/office/officeart/2005/8/layout/orgChart1"/>
-    <dgm:cxn modelId="{F81998D5-F4A7-4D64-95AB-4E15FF36BADC}" type="presOf" srcId="{3FB9B959-0A7C-4CE7-8042-A08C4BEC3B40}" destId="{DEDD680B-1483-422B-B1A2-E97A9D807C44}" srcOrd="1" destOrd="0" presId="urn:microsoft.com/office/officeart/2005/8/layout/orgChart1"/>
-    <dgm:cxn modelId="{AA7F9D97-AD3E-4105-A5E9-965DBE8408A3}" type="presOf" srcId="{6D522C42-2909-4321-8429-4F2327B65402}" destId="{3789CAF1-2C4E-4015-B4B0-323AFEA23136}" srcOrd="0" destOrd="0" presId="urn:microsoft.com/office/officeart/2005/8/layout/orgChart1"/>
-    <dgm:cxn modelId="{3613C024-C69E-44E7-939A-1B0C5A69D9E9}" type="presOf" srcId="{555926E6-423A-41D2-B0DA-B834B5544FE2}" destId="{ED4304EC-BB87-4B05-A93A-5A14F9AED3C1}" srcOrd="0" destOrd="0" presId="urn:microsoft.com/office/officeart/2005/8/layout/orgChart1"/>
-    <dgm:cxn modelId="{8EC38020-5728-4746-8C7B-DA7280290095}" srcId="{6E4290F0-9434-49B6-94EF-5143FA25BD67}" destId="{A3C057AB-8BAA-4753-82EA-6A1B4AEC7F39}" srcOrd="1" destOrd="0" parTransId="{C89F7B45-4376-4038-9455-1F0570EC8533}" sibTransId="{CD884190-8BAD-42D1-A1E4-FFC4D3508708}"/>
-    <dgm:cxn modelId="{1B327CFB-A845-4D33-87FE-101317CBFE2A}" type="presOf" srcId="{56CADD5F-D44F-4307-989D-3D1358E9AF51}" destId="{4A531E7C-28C2-4811-B40E-BAC369986724}" srcOrd="0" destOrd="0" presId="urn:microsoft.com/office/officeart/2005/8/layout/orgChart1"/>
-    <dgm:cxn modelId="{CE0E637F-5CDA-4F4A-BAB3-7EC2C13A9D04}" type="presOf" srcId="{3FB9B959-0A7C-4CE7-8042-A08C4BEC3B40}" destId="{82D6BC35-8D8C-4AB0-9BCD-2AEF0D67687A}" srcOrd="0" destOrd="0" presId="urn:microsoft.com/office/officeart/2005/8/layout/orgChart1"/>
-    <dgm:cxn modelId="{A7AAC5B7-BB3D-417E-A252-6C3868720623}" srcId="{00AAF8ED-F34F-4822-85D1-6B17183FE917}" destId="{6D522C42-2909-4321-8429-4F2327B65402}" srcOrd="0" destOrd="0" parTransId="{865BD619-C16E-4FA3-81BC-CD44FB911614}" sibTransId="{C84C043A-7CB3-4729-AB9A-638402DA02B3}"/>
-    <dgm:cxn modelId="{2B23C0CC-246C-4ECD-A4EB-B96D652A114F}" srcId="{00AAF8ED-F34F-4822-85D1-6B17183FE917}" destId="{CFD4C081-4276-4C89-997A-F3B2665F8EA3}" srcOrd="3" destOrd="0" parTransId="{B0DA7FA6-6C1A-4A80-AF6E-1683140E276C}" sibTransId="{A70780A6-E4BA-468B-A2DE-34EE3EC9F014}"/>
-    <dgm:cxn modelId="{19D1BD7B-4073-45F3-87CE-B93750BE740A}" type="presOf" srcId="{445AA6E7-AC39-4611-9562-8FBD1932C5C8}" destId="{6BA6C8B9-D8CC-4189-B352-0195B72F8BC4}" srcOrd="0" destOrd="0" presId="urn:microsoft.com/office/officeart/2005/8/layout/orgChart1"/>
-    <dgm:cxn modelId="{B40F92A6-8968-47B9-BADE-62E8F8AE494F}" type="presOf" srcId="{7A9712A9-A9E8-4D82-A450-524FE42C480A}" destId="{3ACD528F-2C85-4A31-AF16-BF5BA1F1A135}" srcOrd="0" destOrd="0" presId="urn:microsoft.com/office/officeart/2005/8/layout/orgChart1"/>
-    <dgm:cxn modelId="{E93EE25B-6875-45CA-A547-18C22F46EB02}" type="presOf" srcId="{1A45DF53-0F89-4F16-A74D-60A54553BAB2}" destId="{9C36F02A-7CBD-4B82-9BA2-FBAA1E74F9F3}" srcOrd="0" destOrd="0" presId="urn:microsoft.com/office/officeart/2005/8/layout/orgChart1"/>
-    <dgm:cxn modelId="{F16A79F2-CFDD-4098-928F-6EC6BCAF5383}" type="presOf" srcId="{A3C057AB-8BAA-4753-82EA-6A1B4AEC7F39}" destId="{32C7811F-19C4-42AA-A94D-4CC56E1BC037}" srcOrd="1" destOrd="0" presId="urn:microsoft.com/office/officeart/2005/8/layout/orgChart1"/>
-    <dgm:cxn modelId="{ED038518-018B-4180-8D8A-8279D0FE1153}" type="presOf" srcId="{AFC12135-3E18-4229-9A81-3CA26259902E}" destId="{B4C6DCE3-8118-48A4-9CEC-3C3639FCCD13}" srcOrd="1" destOrd="0" presId="urn:microsoft.com/office/officeart/2005/8/layout/orgChart1"/>
-    <dgm:cxn modelId="{93DF7CEA-9081-4F4E-BB0D-367B06D67E62}" type="presOf" srcId="{099B5C29-A1B7-45AC-9FE2-6757B5D48763}" destId="{EE9CDB54-3C7B-4CD2-8656-49C4105EA142}" srcOrd="0" destOrd="0" presId="urn:microsoft.com/office/officeart/2005/8/layout/orgChart1"/>
-    <dgm:cxn modelId="{F779EB36-11EE-4E10-97E6-E489C7C4A040}" type="presOf" srcId="{035B45F9-FBDA-486F-99D3-A510CEEAD269}" destId="{8CCAD5BB-3391-4F0A-A0F8-858E7527D9CC}" srcOrd="0" destOrd="0" presId="urn:microsoft.com/office/officeart/2005/8/layout/orgChart1"/>
-    <dgm:cxn modelId="{7863F17D-0478-487B-9AD5-8C47A040286B}" type="presOf" srcId="{7A9712A9-A9E8-4D82-A450-524FE42C480A}" destId="{0063CBAB-5A89-4DF0-8028-711768AE441B}" srcOrd="1" destOrd="0" presId="urn:microsoft.com/office/officeart/2005/8/layout/orgChart1"/>
-    <dgm:cxn modelId="{B0D7FDA7-B345-4612-BFE0-058DE6653CCC}" srcId="{7A9712A9-A9E8-4D82-A450-524FE42C480A}" destId="{E70B4625-3CCE-499C-8E4B-402C0928EAE0}" srcOrd="1" destOrd="0" parTransId="{77614350-4EF2-483D-AF39-3495D8470BFE}" sibTransId="{B7984906-1221-4CE5-B103-0C944B7B8681}"/>
-    <dgm:cxn modelId="{57E48CFD-9B24-46F5-A98D-057D6916CD6B}" srcId="{3FB9B959-0A7C-4CE7-8042-A08C4BEC3B40}" destId="{607CB572-55F6-43D5-BD9C-44B47356F072}" srcOrd="2" destOrd="0" parTransId="{D7CF1898-8527-4B09-A985-C1DC1C27D776}" sibTransId="{7FE9B857-7A5C-421B-8186-5E1196DB82C4}"/>
-    <dgm:cxn modelId="{DE77011E-5320-4334-8EDD-D680D06ACFFE}" type="presOf" srcId="{865BD619-C16E-4FA3-81BC-CD44FB911614}" destId="{BBB20F9A-31E8-419A-8241-FA5E5B45E5EA}" srcOrd="0" destOrd="0" presId="urn:microsoft.com/office/officeart/2005/8/layout/orgChart1"/>
-    <dgm:cxn modelId="{402DB051-F436-4D14-95CC-AD21D341DE44}" type="presOf" srcId="{AFC12135-3E18-4229-9A81-3CA26259902E}" destId="{61A41FCD-AFE9-466D-8ED5-E453D013D2F1}" srcOrd="0" destOrd="0" presId="urn:microsoft.com/office/officeart/2005/8/layout/orgChart1"/>
-    <dgm:cxn modelId="{28B288DE-9022-42AC-8E5F-0C41F9978F2B}" type="presOf" srcId="{428CDE1A-AC88-40BB-BDA2-B17CAB41EADA}" destId="{D19293B1-0547-48CD-8E85-CBE4FCDFE012}" srcOrd="0" destOrd="0" presId="urn:microsoft.com/office/officeart/2005/8/layout/orgChart1"/>
-    <dgm:cxn modelId="{059535AA-D839-4DBD-94EA-4087747C262B}" type="presOf" srcId="{1B01282E-32ED-4100-BA15-F98DD23DA70D}" destId="{E79EE3CD-306D-4BAF-B678-5202BF8BE090}" srcOrd="0" destOrd="0" presId="urn:microsoft.com/office/officeart/2005/8/layout/orgChart1"/>
-    <dgm:cxn modelId="{3ACA87FC-2A27-45F7-ABD5-7815B4C3DA00}" srcId="{6D522C42-2909-4321-8429-4F2327B65402}" destId="{E354491B-0995-44CB-A22C-E13272108E97}" srcOrd="0" destOrd="0" parTransId="{099B5C29-A1B7-45AC-9FE2-6757B5D48763}" sibTransId="{A76DCFC0-CB55-4B3E-926B-67E92B9787E8}"/>
-    <dgm:cxn modelId="{6FAA2431-1CF2-4053-BB97-E2D858CC0518}" type="presOf" srcId="{6652B45F-10BA-4F98-A2D8-233E0A505807}" destId="{DD54FB4A-8FC9-4BE5-AAC9-A1BF42B34C00}" srcOrd="0" destOrd="0" presId="urn:microsoft.com/office/officeart/2005/8/layout/orgChart1"/>
-    <dgm:cxn modelId="{6DE7E8EB-EB7A-40C5-8048-A3499E402C27}" type="presOf" srcId="{48094F30-499F-4EFE-9A60-B8FC2C5D6026}" destId="{C5DA7549-5CBA-4A2D-9515-49A1D82111F6}" srcOrd="0" destOrd="0" presId="urn:microsoft.com/office/officeart/2005/8/layout/orgChart1"/>
-    <dgm:cxn modelId="{A7B02CC5-DA96-440B-946A-8718BD6FE7AE}" type="presOf" srcId="{0038B3C5-F0E9-4183-B90C-B5A8B0C5F6D8}" destId="{6F5D6F48-94AF-4406-BB9B-25469B9E4C44}" srcOrd="1" destOrd="0" presId="urn:microsoft.com/office/officeart/2005/8/layout/orgChart1"/>
-    <dgm:cxn modelId="{9A9570AC-50C3-4CD6-9809-6B57D58EA6A8}" srcId="{6E4290F0-9434-49B6-94EF-5143FA25BD67}" destId="{0038B3C5-F0E9-4183-B90C-B5A8B0C5F6D8}" srcOrd="5" destOrd="0" parTransId="{035B45F9-FBDA-486F-99D3-A510CEEAD269}" sibTransId="{0D8128B9-D352-488E-B622-7A968AD4FA4E}"/>
-    <dgm:cxn modelId="{F4000C4C-FD8C-48E9-A450-AAC462A20F06}" type="presOf" srcId="{00AAF8ED-F34F-4822-85D1-6B17183FE917}" destId="{CFDAD7AC-A36A-4103-902A-2AA9228CAB7E}" srcOrd="1" destOrd="0" presId="urn:microsoft.com/office/officeart/2005/8/layout/orgChart1"/>
-    <dgm:cxn modelId="{371EBE0B-069E-41A5-ADB8-153C6C1C3865}" type="presOf" srcId="{46ACCF0C-8AE5-47DB-9349-F38CA6E3E539}" destId="{31720407-10BF-40C7-BE23-1E906D82C4A9}" srcOrd="0" destOrd="0" presId="urn:microsoft.com/office/officeart/2005/8/layout/orgChart1"/>
-    <dgm:cxn modelId="{BECAFD2A-4932-4C73-8D33-01C57C52399D}" srcId="{6E4290F0-9434-49B6-94EF-5143FA25BD67}" destId="{7AEFF8E2-C8B2-40D5-9FF5-A556B4650289}" srcOrd="3" destOrd="0" parTransId="{87EB4D8E-2442-4EE8-B35B-7B16A6512CD9}" sibTransId="{150F023C-5634-488F-B336-94ACC321E051}"/>
-    <dgm:cxn modelId="{B9D96DDE-8F83-48EA-9526-C24D451820DC}" type="presOf" srcId="{0038B3C5-F0E9-4183-B90C-B5A8B0C5F6D8}" destId="{AD84A945-90AE-4009-946C-876072D64338}" srcOrd="0" destOrd="0" presId="urn:microsoft.com/office/officeart/2005/8/layout/orgChart1"/>
-    <dgm:cxn modelId="{BBD3E839-0B5F-4548-B2EC-6755ABF56ADE}" type="presOf" srcId="{77614350-4EF2-483D-AF39-3495D8470BFE}" destId="{9DC28BBE-0F90-444A-887A-D3B5CEFBAF2B}" srcOrd="0" destOrd="0" presId="urn:microsoft.com/office/officeart/2005/8/layout/orgChart1"/>
-    <dgm:cxn modelId="{C4D52E2B-AF53-4751-B74E-7B35426CD292}" type="presOf" srcId="{48094F30-499F-4EFE-9A60-B8FC2C5D6026}" destId="{DCF53C2B-2C61-4ECA-8625-5779FC23C442}" srcOrd="1" destOrd="0" presId="urn:microsoft.com/office/officeart/2005/8/layout/orgChart1"/>
-    <dgm:cxn modelId="{5CEC3C8D-3397-4FBE-8817-E2BFC869BF7A}" srcId="{6E4290F0-9434-49B6-94EF-5143FA25BD67}" destId="{48094F30-499F-4EFE-9A60-B8FC2C5D6026}" srcOrd="4" destOrd="0" parTransId="{555926E6-423A-41D2-B0DA-B834B5544FE2}" sibTransId="{958FBC6E-4160-4850-8745-B938EA3D6512}"/>
-    <dgm:cxn modelId="{DC2252F3-3B69-49F8-81B0-1FFFD5202AD8}" type="presOf" srcId="{5819F083-D1A6-40C5-8BA0-49F68372D0D2}" destId="{75209213-2668-4322-B04E-C48841DF81C5}" srcOrd="1" destOrd="0" presId="urn:microsoft.com/office/officeart/2005/8/layout/orgChart1"/>
-    <dgm:cxn modelId="{86263E0C-FDDC-4143-BBF5-899AE0016314}" type="presOf" srcId="{BB70412D-FD19-47E2-A105-A1DF303BB260}" destId="{92B67BF0-3A0B-4962-8D2B-E3F242AA97D3}" srcOrd="0" destOrd="0" presId="urn:microsoft.com/office/officeart/2005/8/layout/orgChart1"/>
-    <dgm:cxn modelId="{0F801C82-71A9-4EB8-B6D5-D364B8D95B01}" type="presOf" srcId="{C89F7B45-4376-4038-9455-1F0570EC8533}" destId="{030AEBFF-D0BE-4933-B798-771B946A1784}" srcOrd="0" destOrd="0" presId="urn:microsoft.com/office/officeart/2005/8/layout/orgChart1"/>
-    <dgm:cxn modelId="{56E69BB6-D3C9-4873-8EE2-27D9156915E9}" srcId="{00AAF8ED-F34F-4822-85D1-6B17183FE917}" destId="{3FB9B959-0A7C-4CE7-8042-A08C4BEC3B40}" srcOrd="2" destOrd="0" parTransId="{1B01282E-32ED-4100-BA15-F98DD23DA70D}" sibTransId="{2B3873C4-6B32-447E-BC9E-EC60339CD294}"/>
-    <dgm:cxn modelId="{97A5B432-09D2-4F95-8669-4BEBED8A6F54}" type="presOf" srcId="{E70B4625-3CCE-499C-8E4B-402C0928EAE0}" destId="{FDC85F2A-31F3-4417-8945-75AB7D67135F}" srcOrd="1" destOrd="0" presId="urn:microsoft.com/office/officeart/2005/8/layout/orgChart1"/>
-    <dgm:cxn modelId="{724ED463-D744-4149-9CEA-3B89BDE9E5AE}" type="presOf" srcId="{E70B4625-3CCE-499C-8E4B-402C0928EAE0}" destId="{F6D0353C-F2FD-4C66-A803-3E6488512125}" srcOrd="0" destOrd="0" presId="urn:microsoft.com/office/officeart/2005/8/layout/orgChart1"/>
-    <dgm:cxn modelId="{E65D8095-85F5-47F5-BAB8-00012C2C99CD}" type="presOf" srcId="{D6C80051-A228-488D-8802-97DC758F9419}" destId="{9EC3A83F-61EC-487D-8B84-C17BAB8EF9D1}" srcOrd="0" destOrd="0" presId="urn:microsoft.com/office/officeart/2005/8/layout/orgChart1"/>
-    <dgm:cxn modelId="{4B3A4CE7-A336-48C6-9639-E9C4EEA1ED7B}" type="presOf" srcId="{9182F2B4-670F-4664-995C-57FBACFC71A7}" destId="{49CD6CB7-51E0-4CBE-ADBD-2BFA77D2F938}" srcOrd="0" destOrd="0" presId="urn:microsoft.com/office/officeart/2005/8/layout/orgChart1"/>
-    <dgm:cxn modelId="{FED93F4F-7C13-4B92-94F1-3F581436CB71}" srcId="{7A9712A9-A9E8-4D82-A450-524FE42C480A}" destId="{56CADD5F-D44F-4307-989D-3D1358E9AF51}" srcOrd="0" destOrd="0" parTransId="{8CAF8572-4E38-401F-A526-86AABF3F566D}" sibTransId="{94BB423C-E65A-485A-8B10-92B8FC35ADC4}"/>
-    <dgm:cxn modelId="{971E6F98-1D03-4079-B63A-780B26230FEF}" type="presOf" srcId="{607CB572-55F6-43D5-BD9C-44B47356F072}" destId="{63D0DAA5-BDF7-4C71-8AB9-9D4F59C4DD0F}" srcOrd="1" destOrd="0" presId="urn:microsoft.com/office/officeart/2005/8/layout/orgChart1"/>
-    <dgm:cxn modelId="{FCE8030D-8C83-4F31-8D44-BE05430093FC}" type="presOf" srcId="{CFD4C081-4276-4C89-997A-F3B2665F8EA3}" destId="{FC8DBE91-3068-4569-8576-5FA8A54CAD98}" srcOrd="1" destOrd="0" presId="urn:microsoft.com/office/officeart/2005/8/layout/orgChart1"/>
-    <dgm:cxn modelId="{DFDCD9DB-A3E9-406D-825D-91CEAABA3BE2}" srcId="{6E4290F0-9434-49B6-94EF-5143FA25BD67}" destId="{D6C80051-A228-488D-8802-97DC758F9419}" srcOrd="2" destOrd="0" parTransId="{81990DFE-4E58-4CD1-9E0A-DBAA4FBFCDBE}" sibTransId="{EDE73C0C-C0F9-4447-9F8F-624A489067D3}"/>
-    <dgm:cxn modelId="{9298A6BA-4879-4102-8EF7-01520E01AA11}" type="presOf" srcId="{445AA6E7-AC39-4611-9562-8FBD1932C5C8}" destId="{580D83BC-B456-454A-9B4C-AD9DE393754B}" srcOrd="1" destOrd="0" presId="urn:microsoft.com/office/officeart/2005/8/layout/orgChart1"/>
-    <dgm:cxn modelId="{0E65AE81-9DCD-42B1-A374-3E38530BE1A1}" type="presOf" srcId="{00AAF8ED-F34F-4822-85D1-6B17183FE917}" destId="{24573ED7-40B5-4D72-84B4-6E368AEA37E4}" srcOrd="0" destOrd="0" presId="urn:microsoft.com/office/officeart/2005/8/layout/orgChart1"/>
-    <dgm:cxn modelId="{E5212DA6-DD99-4F8A-A510-D36C917B9406}" type="presParOf" srcId="{D19293B1-0547-48CD-8E85-CBE4FCDFE012}" destId="{14811E70-0598-426F-AB61-B70DF46DB329}" srcOrd="0" destOrd="0" presId="urn:microsoft.com/office/officeart/2005/8/layout/orgChart1"/>
-    <dgm:cxn modelId="{305728CA-55B1-46FC-A5B4-465678405525}" type="presParOf" srcId="{14811E70-0598-426F-AB61-B70DF46DB329}" destId="{603166B4-3E10-49C5-885D-222FFA30EB8D}" srcOrd="0" destOrd="0" presId="urn:microsoft.com/office/officeart/2005/8/layout/orgChart1"/>
-    <dgm:cxn modelId="{4BE91AD5-A0FB-4C53-9DA1-80F3E0547D7F}" type="presParOf" srcId="{603166B4-3E10-49C5-885D-222FFA30EB8D}" destId="{24573ED7-40B5-4D72-84B4-6E368AEA37E4}" srcOrd="0" destOrd="0" presId="urn:microsoft.com/office/officeart/2005/8/layout/orgChart1"/>
-    <dgm:cxn modelId="{B6D36553-C327-4164-91E8-D4F619E16A23}" type="presParOf" srcId="{603166B4-3E10-49C5-885D-222FFA30EB8D}" destId="{CFDAD7AC-A36A-4103-902A-2AA9228CAB7E}" srcOrd="1" destOrd="0" presId="urn:microsoft.com/office/officeart/2005/8/layout/orgChart1"/>
-    <dgm:cxn modelId="{CB76252F-959F-49F0-8729-A467080862FC}" type="presParOf" srcId="{14811E70-0598-426F-AB61-B70DF46DB329}" destId="{46D72B2E-14F8-4219-A3FF-B42EB3DE6790}" srcOrd="1" destOrd="0" presId="urn:microsoft.com/office/officeart/2005/8/layout/orgChart1"/>
-    <dgm:cxn modelId="{649B98AC-206A-4542-A80C-31E4E1F25E2C}" type="presParOf" srcId="{46D72B2E-14F8-4219-A3FF-B42EB3DE6790}" destId="{BBB20F9A-31E8-419A-8241-FA5E5B45E5EA}" srcOrd="0" destOrd="0" presId="urn:microsoft.com/office/officeart/2005/8/layout/orgChart1"/>
-    <dgm:cxn modelId="{09CD755F-802B-4485-9E66-05DE0FDAFA5A}" type="presParOf" srcId="{46D72B2E-14F8-4219-A3FF-B42EB3DE6790}" destId="{76F58AEC-5CDF-4B9D-A09A-57DAE1033643}" srcOrd="1" destOrd="0" presId="urn:microsoft.com/office/officeart/2005/8/layout/orgChart1"/>
-    <dgm:cxn modelId="{9DC84179-35EC-4EC9-BA49-D9660AA587CC}" type="presParOf" srcId="{76F58AEC-5CDF-4B9D-A09A-57DAE1033643}" destId="{190C2B4A-C9E7-4625-8E8B-418CA511FA39}" srcOrd="0" destOrd="0" presId="urn:microsoft.com/office/officeart/2005/8/layout/orgChart1"/>
-    <dgm:cxn modelId="{8E0736CD-D780-4288-BD9E-FDD99EABD100}" type="presParOf" srcId="{190C2B4A-C9E7-4625-8E8B-418CA511FA39}" destId="{3789CAF1-2C4E-4015-B4B0-323AFEA23136}" srcOrd="0" destOrd="0" presId="urn:microsoft.com/office/officeart/2005/8/layout/orgChart1"/>
-    <dgm:cxn modelId="{0F8CD1BB-05CA-4986-A544-D72854289D14}" type="presParOf" srcId="{190C2B4A-C9E7-4625-8E8B-418CA511FA39}" destId="{4E01B39A-2561-4FEA-BD62-53C0C524D3DC}" srcOrd="1" destOrd="0" presId="urn:microsoft.com/office/officeart/2005/8/layout/orgChart1"/>
-    <dgm:cxn modelId="{494E2D14-6F16-4D0D-B331-8528E8343908}" type="presParOf" srcId="{76F58AEC-5CDF-4B9D-A09A-57DAE1033643}" destId="{312609D0-1F09-4A61-A702-33353D091F48}" srcOrd="1" destOrd="0" presId="urn:microsoft.com/office/officeart/2005/8/layout/orgChart1"/>
-    <dgm:cxn modelId="{CB84CC3E-C47B-4DBC-ADB9-BE5FA046EEC1}" type="presParOf" srcId="{312609D0-1F09-4A61-A702-33353D091F48}" destId="{EE9CDB54-3C7B-4CD2-8656-49C4105EA142}" srcOrd="0" destOrd="0" presId="urn:microsoft.com/office/officeart/2005/8/layout/orgChart1"/>
-    <dgm:cxn modelId="{A5D70F62-E299-489C-A3F2-A7A47CE00972}" type="presParOf" srcId="{312609D0-1F09-4A61-A702-33353D091F48}" destId="{E7149557-DB0E-45A6-AC33-B696C83F36DB}" srcOrd="1" destOrd="0" presId="urn:microsoft.com/office/officeart/2005/8/layout/orgChart1"/>
-    <dgm:cxn modelId="{F32C66FE-2CD4-42D1-B184-DB479399DFD2}" type="presParOf" srcId="{E7149557-DB0E-45A6-AC33-B696C83F36DB}" destId="{43278969-5327-43D1-93BC-7741F47FBF0E}" srcOrd="0" destOrd="0" presId="urn:microsoft.com/office/officeart/2005/8/layout/orgChart1"/>
-    <dgm:cxn modelId="{896FCE78-BC7E-4168-BB1B-0DADA2FFCE84}" type="presParOf" srcId="{43278969-5327-43D1-93BC-7741F47FBF0E}" destId="{BC3C126B-3DAA-473E-9816-4FB885920109}" srcOrd="0" destOrd="0" presId="urn:microsoft.com/office/officeart/2005/8/layout/orgChart1"/>
-    <dgm:cxn modelId="{A54F6F4B-3149-4CEA-87A3-8B5E7CCC2B1F}" type="presParOf" srcId="{43278969-5327-43D1-93BC-7741F47FBF0E}" destId="{DEB66E4E-1A51-4469-B3BE-6FDF9C417CA4}" srcOrd="1" destOrd="0" presId="urn:microsoft.com/office/officeart/2005/8/layout/orgChart1"/>
-    <dgm:cxn modelId="{4892D8D0-C2C2-43D8-8CC5-39AC3F3AE763}" type="presParOf" srcId="{E7149557-DB0E-45A6-AC33-B696C83F36DB}" destId="{23C849AD-8792-41BA-BBF3-97BA7D4DC3F3}" srcOrd="1" destOrd="0" presId="urn:microsoft.com/office/officeart/2005/8/layout/orgChart1"/>
-    <dgm:cxn modelId="{66530138-5E44-4F43-8D87-50763F97E977}" type="presParOf" srcId="{E7149557-DB0E-45A6-AC33-B696C83F36DB}" destId="{14170ADC-761A-4F82-91CA-94D0593FC8A0}" srcOrd="2" destOrd="0" presId="urn:microsoft.com/office/officeart/2005/8/layout/orgChart1"/>
-    <dgm:cxn modelId="{847060FC-99D4-4102-86C1-4FE66503D22F}" type="presParOf" srcId="{312609D0-1F09-4A61-A702-33353D091F48}" destId="{92C0C251-6393-48BE-8DC1-A54F20F8E9AF}" srcOrd="2" destOrd="0" presId="urn:microsoft.com/office/officeart/2005/8/layout/orgChart1"/>
-    <dgm:cxn modelId="{836101A5-A513-4E2F-8FF7-78CB291F8019}" type="presParOf" srcId="{312609D0-1F09-4A61-A702-33353D091F48}" destId="{1288687D-1A4D-491C-BFE8-568FFC48325E}" srcOrd="3" destOrd="0" presId="urn:microsoft.com/office/officeart/2005/8/layout/orgChart1"/>
-    <dgm:cxn modelId="{8C19E088-FAE0-4546-830C-26E8A595D726}" type="presParOf" srcId="{1288687D-1A4D-491C-BFE8-568FFC48325E}" destId="{77CE4D03-94B2-427F-B944-8566177F3203}" srcOrd="0" destOrd="0" presId="urn:microsoft.com/office/officeart/2005/8/layout/orgChart1"/>
-    <dgm:cxn modelId="{BD89BB6A-648B-4221-8EAE-77AF5C525F51}" type="presParOf" srcId="{77CE4D03-94B2-427F-B944-8566177F3203}" destId="{F8EC7D8E-AA75-48AF-9C82-30E2D151962C}" srcOrd="0" destOrd="0" presId="urn:microsoft.com/office/officeart/2005/8/layout/orgChart1"/>
-    <dgm:cxn modelId="{867853F0-38C7-4180-B6DD-76DB8BB0DD08}" type="presParOf" srcId="{77CE4D03-94B2-427F-B944-8566177F3203}" destId="{75209213-2668-4322-B04E-C48841DF81C5}" srcOrd="1" destOrd="0" presId="urn:microsoft.com/office/officeart/2005/8/layout/orgChart1"/>
-    <dgm:cxn modelId="{AB4165B2-A507-41F2-A966-DDA43B1AFE17}" type="presParOf" srcId="{1288687D-1A4D-491C-BFE8-568FFC48325E}" destId="{36B14302-54CD-4B23-860E-6709A2134F2E}" srcOrd="1" destOrd="0" presId="urn:microsoft.com/office/officeart/2005/8/layout/orgChart1"/>
-    <dgm:cxn modelId="{AE746645-C9F2-4B6F-A664-CD0A825C6F0A}" type="presParOf" srcId="{1288687D-1A4D-491C-BFE8-568FFC48325E}" destId="{4AA39C93-AC9A-4AC3-A784-8D3E10891DDA}" srcOrd="2" destOrd="0" presId="urn:microsoft.com/office/officeart/2005/8/layout/orgChart1"/>
-    <dgm:cxn modelId="{5486ABEC-B10D-475E-8EBE-C364C066EC37}" type="presParOf" srcId="{76F58AEC-5CDF-4B9D-A09A-57DAE1033643}" destId="{AC78CB1E-5182-43C5-A7B2-1650895C5463}" srcOrd="2" destOrd="0" presId="urn:microsoft.com/office/officeart/2005/8/layout/orgChart1"/>
-    <dgm:cxn modelId="{ECA2F59E-4AEB-4051-A605-C1134B69C9BE}" type="presParOf" srcId="{46D72B2E-14F8-4219-A3FF-B42EB3DE6790}" destId="{49CD6CB7-51E0-4CBE-ADBD-2BFA77D2F938}" srcOrd="2" destOrd="0" presId="urn:microsoft.com/office/officeart/2005/8/layout/orgChart1"/>
-    <dgm:cxn modelId="{E766AA82-8167-4437-A1D1-99860A6D750F}" type="presParOf" srcId="{46D72B2E-14F8-4219-A3FF-B42EB3DE6790}" destId="{662E2575-007C-41AD-BBF8-329E2E9783D9}" srcOrd="3" destOrd="0" presId="urn:microsoft.com/office/officeart/2005/8/layout/orgChart1"/>
-    <dgm:cxn modelId="{48629219-F7FE-4E66-AB0C-332D8255581B}" type="presParOf" srcId="{662E2575-007C-41AD-BBF8-329E2E9783D9}" destId="{C323A4E0-D108-48CF-BB46-4FA70DF75459}" srcOrd="0" destOrd="0" presId="urn:microsoft.com/office/officeart/2005/8/layout/orgChart1"/>
-    <dgm:cxn modelId="{72860669-312B-4341-AD27-DBB80BDBE068}" type="presParOf" srcId="{C323A4E0-D108-48CF-BB46-4FA70DF75459}" destId="{F98F3CAD-4D2D-40D5-924C-C908F254989C}" srcOrd="0" destOrd="0" presId="urn:microsoft.com/office/officeart/2005/8/layout/orgChart1"/>
-    <dgm:cxn modelId="{ABDBC8AF-F6CE-46FF-B388-41282C3E4DD3}" type="presParOf" srcId="{C323A4E0-D108-48CF-BB46-4FA70DF75459}" destId="{5E09F953-7B0A-414A-87F4-AB351DD16D42}" srcOrd="1" destOrd="0" presId="urn:microsoft.com/office/officeart/2005/8/layout/orgChart1"/>
-    <dgm:cxn modelId="{41C38232-AE69-4F77-B771-09552CF0F3B1}" type="presParOf" srcId="{662E2575-007C-41AD-BBF8-329E2E9783D9}" destId="{1C16C052-E543-4C77-B195-E42889A32339}" srcOrd="1" destOrd="0" presId="urn:microsoft.com/office/officeart/2005/8/layout/orgChart1"/>
-    <dgm:cxn modelId="{B52506DA-68D4-4A49-8AE5-C1C266E06929}" type="presParOf" srcId="{1C16C052-E543-4C77-B195-E42889A32339}" destId="{6874CBE1-82E2-4E90-8AA9-E8C2BE7CA430}" srcOrd="0" destOrd="0" presId="urn:microsoft.com/office/officeart/2005/8/layout/orgChart1"/>
-    <dgm:cxn modelId="{539627C5-860C-42B7-BE84-6B7678400981}" type="presParOf" srcId="{1C16C052-E543-4C77-B195-E42889A32339}" destId="{88AEF8A8-109A-4F22-A699-2E38FAF3F4CD}" srcOrd="1" destOrd="0" presId="urn:microsoft.com/office/officeart/2005/8/layout/orgChart1"/>
-    <dgm:cxn modelId="{2D826975-9F4C-4BBC-B661-3617227EA247}" type="presParOf" srcId="{88AEF8A8-109A-4F22-A699-2E38FAF3F4CD}" destId="{2F2D290D-CD7E-45DE-AE3C-8D7EC5520090}" srcOrd="0" destOrd="0" presId="urn:microsoft.com/office/officeart/2005/8/layout/orgChart1"/>
-    <dgm:cxn modelId="{C87F444E-18FD-4C5C-9E48-959EC0229C29}" type="presParOf" srcId="{2F2D290D-CD7E-45DE-AE3C-8D7EC5520090}" destId="{3ACD528F-2C85-4A31-AF16-BF5BA1F1A135}" srcOrd="0" destOrd="0" presId="urn:microsoft.com/office/officeart/2005/8/layout/orgChart1"/>
-    <dgm:cxn modelId="{A76B9D5D-C84F-409B-83B1-0941D8F70853}" type="presParOf" srcId="{2F2D290D-CD7E-45DE-AE3C-8D7EC5520090}" destId="{0063CBAB-5A89-4DF0-8028-711768AE441B}" srcOrd="1" destOrd="0" presId="urn:microsoft.com/office/officeart/2005/8/layout/orgChart1"/>
-    <dgm:cxn modelId="{2EC771F8-EBB5-4E0B-9396-8021EAB54721}" type="presParOf" srcId="{88AEF8A8-109A-4F22-A699-2E38FAF3F4CD}" destId="{A6FF6C58-5CB2-49CD-9034-2D889D4B0C7F}" srcOrd="1" destOrd="0" presId="urn:microsoft.com/office/officeart/2005/8/layout/orgChart1"/>
-    <dgm:cxn modelId="{7E6FAD9D-B438-469B-A2A4-D0EB25D42BE8}" type="presParOf" srcId="{A6FF6C58-5CB2-49CD-9034-2D889D4B0C7F}" destId="{E0ADA573-3F86-4820-8737-3AEC5FAE66C6}" srcOrd="0" destOrd="0" presId="urn:microsoft.com/office/officeart/2005/8/layout/orgChart1"/>
-    <dgm:cxn modelId="{F7932B82-28D3-475F-BCB6-7E3972276E9A}" type="presParOf" srcId="{A6FF6C58-5CB2-49CD-9034-2D889D4B0C7F}" destId="{F328407F-F2B2-43B6-A554-2AC5750B9BED}" srcOrd="1" destOrd="0" presId="urn:microsoft.com/office/officeart/2005/8/layout/orgChart1"/>
-    <dgm:cxn modelId="{6B15D2CB-6764-4AF2-85F2-BFDC1F96B3FE}" type="presParOf" srcId="{F328407F-F2B2-43B6-A554-2AC5750B9BED}" destId="{77E13F5A-DA2B-45DC-8105-AAEAABEBC523}" srcOrd="0" destOrd="0" presId="urn:microsoft.com/office/officeart/2005/8/layout/orgChart1"/>
-    <dgm:cxn modelId="{551C470A-19E8-411E-829E-7E5FD7C820D7}" type="presParOf" srcId="{77E13F5A-DA2B-45DC-8105-AAEAABEBC523}" destId="{4A531E7C-28C2-4811-B40E-BAC369986724}" srcOrd="0" destOrd="0" presId="urn:microsoft.com/office/officeart/2005/8/layout/orgChart1"/>
-    <dgm:cxn modelId="{365BD356-1F5E-4B73-94B9-50038E50C811}" type="presParOf" srcId="{77E13F5A-DA2B-45DC-8105-AAEAABEBC523}" destId="{338749C1-71E3-4BC0-905E-9C45C3BFBFB8}" srcOrd="1" destOrd="0" presId="urn:microsoft.com/office/officeart/2005/8/layout/orgChart1"/>
-    <dgm:cxn modelId="{D30CDA61-572D-4DEE-B5FB-8FA9F3715850}" type="presParOf" srcId="{F328407F-F2B2-43B6-A554-2AC5750B9BED}" destId="{0043D2ED-5A44-4787-BB8C-66FCFB597D6C}" srcOrd="1" destOrd="0" presId="urn:microsoft.com/office/officeart/2005/8/layout/orgChart1"/>
-    <dgm:cxn modelId="{F9BCFB78-7AB3-4535-B315-39BBCEC0303A}" type="presParOf" srcId="{F328407F-F2B2-43B6-A554-2AC5750B9BED}" destId="{8994AF75-C1DD-4B5B-AAFC-0BA676A23FE9}" srcOrd="2" destOrd="0" presId="urn:microsoft.com/office/officeart/2005/8/layout/orgChart1"/>
-    <dgm:cxn modelId="{F790D194-B880-4675-BC40-3F50941A89EC}" type="presParOf" srcId="{A6FF6C58-5CB2-49CD-9034-2D889D4B0C7F}" destId="{9DC28BBE-0F90-444A-887A-D3B5CEFBAF2B}" srcOrd="2" destOrd="0" presId="urn:microsoft.com/office/officeart/2005/8/layout/orgChart1"/>
-    <dgm:cxn modelId="{C8C089CC-B267-4644-A19D-8EE7FCE26894}" type="presParOf" srcId="{A6FF6C58-5CB2-49CD-9034-2D889D4B0C7F}" destId="{72247BD9-C8B0-4BE8-8A8E-7A461E98BC82}" srcOrd="3" destOrd="0" presId="urn:microsoft.com/office/officeart/2005/8/layout/orgChart1"/>
-    <dgm:cxn modelId="{19678142-3342-41F0-8B4F-35B714D75DA7}" type="presParOf" srcId="{72247BD9-C8B0-4BE8-8A8E-7A461E98BC82}" destId="{1EDE99B4-EA41-43C8-81EC-9ADA7BC6932A}" srcOrd="0" destOrd="0" presId="urn:microsoft.com/office/officeart/2005/8/layout/orgChart1"/>
-    <dgm:cxn modelId="{D76A7576-7EE7-4A69-B167-2F5C70CD3B1B}" type="presParOf" srcId="{1EDE99B4-EA41-43C8-81EC-9ADA7BC6932A}" destId="{F6D0353C-F2FD-4C66-A803-3E6488512125}" srcOrd="0" destOrd="0" presId="urn:microsoft.com/office/officeart/2005/8/layout/orgChart1"/>
-    <dgm:cxn modelId="{12D296DC-EBBD-41E7-B3E0-C9D230FF7355}" type="presParOf" srcId="{1EDE99B4-EA41-43C8-81EC-9ADA7BC6932A}" destId="{FDC85F2A-31F3-4417-8945-75AB7D67135F}" srcOrd="1" destOrd="0" presId="urn:microsoft.com/office/officeart/2005/8/layout/orgChart1"/>
-    <dgm:cxn modelId="{CBAD0839-A2EE-4EB8-8CE5-4FF445B8CCCA}" type="presParOf" srcId="{72247BD9-C8B0-4BE8-8A8E-7A461E98BC82}" destId="{0DA6CE52-615A-447A-95CD-2A790EE87D68}" srcOrd="1" destOrd="0" presId="urn:microsoft.com/office/officeart/2005/8/layout/orgChart1"/>
-    <dgm:cxn modelId="{732FDC76-599A-49A6-9D27-A9FC3060F64F}" type="presParOf" srcId="{72247BD9-C8B0-4BE8-8A8E-7A461E98BC82}" destId="{F4401F65-6173-4EF1-9FFD-AFD08D5AF39F}" srcOrd="2" destOrd="0" presId="urn:microsoft.com/office/officeart/2005/8/layout/orgChart1"/>
-    <dgm:cxn modelId="{301497C1-40B8-4830-A2FC-9CB66093C061}" type="presParOf" srcId="{88AEF8A8-109A-4F22-A699-2E38FAF3F4CD}" destId="{26D14FAD-BCBC-4CEF-B56E-4DD69425E3C7}" srcOrd="2" destOrd="0" presId="urn:microsoft.com/office/officeart/2005/8/layout/orgChart1"/>
-    <dgm:cxn modelId="{40E9BBE9-AE38-40F0-B89D-56EDA1A6D5FC}" type="presParOf" srcId="{1C16C052-E543-4C77-B195-E42889A32339}" destId="{16175270-2865-4560-A1F0-54E995EFD956}" srcOrd="2" destOrd="0" presId="urn:microsoft.com/office/officeart/2005/8/layout/orgChart1"/>
-    <dgm:cxn modelId="{1153ECF1-C708-41CE-B348-4609AED7C729}" type="presParOf" srcId="{1C16C052-E543-4C77-B195-E42889A32339}" destId="{C00870FF-AE72-4F11-B0F1-D819F4C9107C}" srcOrd="3" destOrd="0" presId="urn:microsoft.com/office/officeart/2005/8/layout/orgChart1"/>
-    <dgm:cxn modelId="{5603C44C-BA7F-497D-83BF-76667EFAA06D}" type="presParOf" srcId="{C00870FF-AE72-4F11-B0F1-D819F4C9107C}" destId="{642995ED-9701-4887-8B48-C357B7A6099C}" srcOrd="0" destOrd="0" presId="urn:microsoft.com/office/officeart/2005/8/layout/orgChart1"/>
-    <dgm:cxn modelId="{BC852CC8-0EA7-4025-A6F4-27EE7E0178AB}" type="presParOf" srcId="{642995ED-9701-4887-8B48-C357B7A6099C}" destId="{9C36F02A-7CBD-4B82-9BA2-FBAA1E74F9F3}" srcOrd="0" destOrd="0" presId="urn:microsoft.com/office/officeart/2005/8/layout/orgChart1"/>
-    <dgm:cxn modelId="{932DF274-89FC-4BB7-BE7A-E0A825F1F22C}" type="presParOf" srcId="{642995ED-9701-4887-8B48-C357B7A6099C}" destId="{6860CEC6-E31D-44B5-A08E-2EC56937C8EB}" srcOrd="1" destOrd="0" presId="urn:microsoft.com/office/officeart/2005/8/layout/orgChart1"/>
-    <dgm:cxn modelId="{13564D7B-EA94-4890-AFB9-9ABFD0EB162A}" type="presParOf" srcId="{C00870FF-AE72-4F11-B0F1-D819F4C9107C}" destId="{7DED669C-4174-4B6E-858A-BED8ED39C6E9}" srcOrd="1" destOrd="0" presId="urn:microsoft.com/office/officeart/2005/8/layout/orgChart1"/>
-    <dgm:cxn modelId="{9BE08E32-1C77-4022-9A77-DAE2099CBBA7}" type="presParOf" srcId="{C00870FF-AE72-4F11-B0F1-D819F4C9107C}" destId="{58988FFE-C53A-47E8-BA69-268378BFF0EB}" srcOrd="2" destOrd="0" presId="urn:microsoft.com/office/officeart/2005/8/layout/orgChart1"/>
-    <dgm:cxn modelId="{DE5A1921-74BA-4DA1-8CEA-E8A242A0F19E}" type="presParOf" srcId="{1C16C052-E543-4C77-B195-E42889A32339}" destId="{E00047BB-8703-448C-9668-1CB17762B972}" srcOrd="4" destOrd="0" presId="urn:microsoft.com/office/officeart/2005/8/layout/orgChart1"/>
-    <dgm:cxn modelId="{31C3B69B-4746-47ED-957E-E1AD73C030EA}" type="presParOf" srcId="{1C16C052-E543-4C77-B195-E42889A32339}" destId="{5F01FB20-8266-4F2D-BEFB-DBE7F2FA053D}" srcOrd="5" destOrd="0" presId="urn:microsoft.com/office/officeart/2005/8/layout/orgChart1"/>
-    <dgm:cxn modelId="{0B7B39DF-60FA-40DA-AE41-F285C75B4D73}" type="presParOf" srcId="{5F01FB20-8266-4F2D-BEFB-DBE7F2FA053D}" destId="{E732F918-0FC9-4C65-BFDE-02ACD4CCB20F}" srcOrd="0" destOrd="0" presId="urn:microsoft.com/office/officeart/2005/8/layout/orgChart1"/>
-    <dgm:cxn modelId="{24F237F6-C1D3-4E84-BF76-6BB4EC092D40}" type="presParOf" srcId="{E732F918-0FC9-4C65-BFDE-02ACD4CCB20F}" destId="{05B24125-8561-450B-AB5A-4CF61AC6FB4F}" srcOrd="0" destOrd="0" presId="urn:microsoft.com/office/officeart/2005/8/layout/orgChart1"/>
-    <dgm:cxn modelId="{A9C17A72-7DB4-49C2-8B72-91F51C9AE31C}" type="presParOf" srcId="{E732F918-0FC9-4C65-BFDE-02ACD4CCB20F}" destId="{CCF97781-8C29-4C45-A701-279922D9C73F}" srcOrd="1" destOrd="0" presId="urn:microsoft.com/office/officeart/2005/8/layout/orgChart1"/>
-    <dgm:cxn modelId="{1109DDD0-C135-4103-B592-6A1783B3B552}" type="presParOf" srcId="{5F01FB20-8266-4F2D-BEFB-DBE7F2FA053D}" destId="{FEDC8B4C-A886-4BA0-AFFC-79B23732B3B4}" srcOrd="1" destOrd="0" presId="urn:microsoft.com/office/officeart/2005/8/layout/orgChart1"/>
-    <dgm:cxn modelId="{F96DFAA2-215F-4935-B330-4FAD46D7F39F}" type="presParOf" srcId="{5F01FB20-8266-4F2D-BEFB-DBE7F2FA053D}" destId="{6A80C1E8-3F04-498C-A667-892C6B03508B}" srcOrd="2" destOrd="0" presId="urn:microsoft.com/office/officeart/2005/8/layout/orgChart1"/>
-    <dgm:cxn modelId="{B8BE1D88-6A92-433A-9B40-F5C95CA40812}" type="presParOf" srcId="{662E2575-007C-41AD-BBF8-329E2E9783D9}" destId="{4EDCD3C0-86EB-4859-B4F8-051629E018B2}" srcOrd="2" destOrd="0" presId="urn:microsoft.com/office/officeart/2005/8/layout/orgChart1"/>
-    <dgm:cxn modelId="{CDE9D512-E01F-4E72-B2B0-B906AB285C8F}" type="presParOf" srcId="{46D72B2E-14F8-4219-A3FF-B42EB3DE6790}" destId="{E79EE3CD-306D-4BAF-B678-5202BF8BE090}" srcOrd="4" destOrd="0" presId="urn:microsoft.com/office/officeart/2005/8/layout/orgChart1"/>
-    <dgm:cxn modelId="{07B6D95A-1F87-4553-8A49-83E95FF087C3}" type="presParOf" srcId="{46D72B2E-14F8-4219-A3FF-B42EB3DE6790}" destId="{0193881C-7F56-4F5C-B224-64B4243095FA}" srcOrd="5" destOrd="0" presId="urn:microsoft.com/office/officeart/2005/8/layout/orgChart1"/>
-    <dgm:cxn modelId="{2450806D-8456-47EE-BC7A-963DEF81E8CA}" type="presParOf" srcId="{0193881C-7F56-4F5C-B224-64B4243095FA}" destId="{07BC98D5-BDF5-4989-BB25-82ECCD64CC9A}" srcOrd="0" destOrd="0" presId="urn:microsoft.com/office/officeart/2005/8/layout/orgChart1"/>
-    <dgm:cxn modelId="{3C4C7A20-B7CE-4BA0-BD21-39DA7B268820}" type="presParOf" srcId="{07BC98D5-BDF5-4989-BB25-82ECCD64CC9A}" destId="{82D6BC35-8D8C-4AB0-9BCD-2AEF0D67687A}" srcOrd="0" destOrd="0" presId="urn:microsoft.com/office/officeart/2005/8/layout/orgChart1"/>
-    <dgm:cxn modelId="{CA3AC560-D2C5-4B6C-96EF-4972593E0B86}" type="presParOf" srcId="{07BC98D5-BDF5-4989-BB25-82ECCD64CC9A}" destId="{DEDD680B-1483-422B-B1A2-E97A9D807C44}" srcOrd="1" destOrd="0" presId="urn:microsoft.com/office/officeart/2005/8/layout/orgChart1"/>
-    <dgm:cxn modelId="{98D1DA40-BAA0-4C1B-B6B4-0AE11433710E}" type="presParOf" srcId="{0193881C-7F56-4F5C-B224-64B4243095FA}" destId="{1BABC94D-2F15-4AB8-8450-E67A40A376C1}" srcOrd="1" destOrd="0" presId="urn:microsoft.com/office/officeart/2005/8/layout/orgChart1"/>
-    <dgm:cxn modelId="{034F64F5-4496-4A27-848A-4B587FCCE9B6}" type="presParOf" srcId="{1BABC94D-2F15-4AB8-8450-E67A40A376C1}" destId="{BAD53734-B6EC-40DD-8EEC-8C5ECCB9C9ED}" srcOrd="0" destOrd="0" presId="urn:microsoft.com/office/officeart/2005/8/layout/orgChart1"/>
-    <dgm:cxn modelId="{D4A85FBF-4210-4794-A909-CEF686B71AFF}" type="presParOf" srcId="{1BABC94D-2F15-4AB8-8450-E67A40A376C1}" destId="{66335E3A-7CD6-429A-A981-748185164439}" srcOrd="1" destOrd="0" presId="urn:microsoft.com/office/officeart/2005/8/layout/orgChart1"/>
-    <dgm:cxn modelId="{424B9DB5-F718-4DE2-A3E3-4DAC5937B079}" type="presParOf" srcId="{66335E3A-7CD6-429A-A981-748185164439}" destId="{DB0BA9FA-1099-4DE8-BEF7-092AACE90801}" srcOrd="0" destOrd="0" presId="urn:microsoft.com/office/officeart/2005/8/layout/orgChart1"/>
-    <dgm:cxn modelId="{0B2BDE63-A91B-4A7A-9CE6-02E0AB6F191D}" type="presParOf" srcId="{DB0BA9FA-1099-4DE8-BEF7-092AACE90801}" destId="{9AFF82C2-6B69-4B53-8769-21208BC5B8CE}" srcOrd="0" destOrd="0" presId="urn:microsoft.com/office/officeart/2005/8/layout/orgChart1"/>
-    <dgm:cxn modelId="{F9A61281-0EDB-42FA-9DFE-3FE8E4795F9F}" type="presParOf" srcId="{DB0BA9FA-1099-4DE8-BEF7-092AACE90801}" destId="{59BBC194-C4CF-477B-A533-4F3AB7DC8D6E}" srcOrd="1" destOrd="0" presId="urn:microsoft.com/office/officeart/2005/8/layout/orgChart1"/>
-    <dgm:cxn modelId="{4B07820F-6562-460B-954D-515EAF09D8BE}" type="presParOf" srcId="{66335E3A-7CD6-429A-A981-748185164439}" destId="{F5B8D7B9-C91C-4C79-894A-BF4790085AE3}" srcOrd="1" destOrd="0" presId="urn:microsoft.com/office/officeart/2005/8/layout/orgChart1"/>
-    <dgm:cxn modelId="{D88CE3D0-FA67-45C7-82D4-B23318E24756}" type="presParOf" srcId="{F5B8D7B9-C91C-4C79-894A-BF4790085AE3}" destId="{31720407-10BF-40C7-BE23-1E906D82C4A9}" srcOrd="0" destOrd="0" presId="urn:microsoft.com/office/officeart/2005/8/layout/orgChart1"/>
-    <dgm:cxn modelId="{7116BC8D-ED75-4725-A9DD-C5FF5D39E612}" type="presParOf" srcId="{F5B8D7B9-C91C-4C79-894A-BF4790085AE3}" destId="{1E176723-46E7-442E-BA49-41D17572DCE9}" srcOrd="1" destOrd="0" presId="urn:microsoft.com/office/officeart/2005/8/layout/orgChart1"/>
-    <dgm:cxn modelId="{782166B0-338C-4523-A0E8-DB075BBDDD36}" type="presParOf" srcId="{1E176723-46E7-442E-BA49-41D17572DCE9}" destId="{B1E4428B-7711-4327-A3CD-B2A4689D8B16}" srcOrd="0" destOrd="0" presId="urn:microsoft.com/office/officeart/2005/8/layout/orgChart1"/>
-    <dgm:cxn modelId="{80F0FCD6-99B4-484D-A4F8-24E213328737}" type="presParOf" srcId="{B1E4428B-7711-4327-A3CD-B2A4689D8B16}" destId="{6BA6C8B9-D8CC-4189-B352-0195B72F8BC4}" srcOrd="0" destOrd="0" presId="urn:microsoft.com/office/officeart/2005/8/layout/orgChart1"/>
-    <dgm:cxn modelId="{E8347932-EC1D-4544-9FBF-B8F811F8E776}" type="presParOf" srcId="{B1E4428B-7711-4327-A3CD-B2A4689D8B16}" destId="{580D83BC-B456-454A-9B4C-AD9DE393754B}" srcOrd="1" destOrd="0" presId="urn:microsoft.com/office/officeart/2005/8/layout/orgChart1"/>
-    <dgm:cxn modelId="{8E1AF6D2-ED77-4D9D-A29A-CAA845FD03A0}" type="presParOf" srcId="{1E176723-46E7-442E-BA49-41D17572DCE9}" destId="{349F8075-A6C8-4FFC-A7FD-5D198356A891}" srcOrd="1" destOrd="0" presId="urn:microsoft.com/office/officeart/2005/8/layout/orgChart1"/>
-    <dgm:cxn modelId="{7AEE73BF-5AAD-44B7-9075-D7613B275A4B}" type="presParOf" srcId="{1E176723-46E7-442E-BA49-41D17572DCE9}" destId="{0B597CDA-1B63-4689-AA7F-78B80A8AA125}" srcOrd="2" destOrd="0" presId="urn:microsoft.com/office/officeart/2005/8/layout/orgChart1"/>
-    <dgm:cxn modelId="{3BD84D99-CF2D-4910-B9D9-253B05509952}" type="presParOf" srcId="{F5B8D7B9-C91C-4C79-894A-BF4790085AE3}" destId="{030AEBFF-D0BE-4933-B798-771B946A1784}" srcOrd="2" destOrd="0" presId="urn:microsoft.com/office/officeart/2005/8/layout/orgChart1"/>
-    <dgm:cxn modelId="{05D5B8CE-B825-488E-9350-29CE2F91963F}" type="presParOf" srcId="{F5B8D7B9-C91C-4C79-894A-BF4790085AE3}" destId="{689EDFCE-F349-4245-ACFE-662FA75B7A0F}" srcOrd="3" destOrd="0" presId="urn:microsoft.com/office/officeart/2005/8/layout/orgChart1"/>
-    <dgm:cxn modelId="{262A0593-F008-4E5A-A731-08A321B55BF3}" type="presParOf" srcId="{689EDFCE-F349-4245-ACFE-662FA75B7A0F}" destId="{8D5057DB-BB17-4FB0-9FB0-87DD1BE4B3BD}" srcOrd="0" destOrd="0" presId="urn:microsoft.com/office/officeart/2005/8/layout/orgChart1"/>
-    <dgm:cxn modelId="{B1CE2A29-6D8C-4F49-A0BD-FBCF31D83959}" type="presParOf" srcId="{8D5057DB-BB17-4FB0-9FB0-87DD1BE4B3BD}" destId="{B8B964EF-6FF3-47A5-AC4E-120A8F934221}" srcOrd="0" destOrd="0" presId="urn:microsoft.com/office/officeart/2005/8/layout/orgChart1"/>
-    <dgm:cxn modelId="{BA296E87-DCDD-4B61-8A01-8DDA4281EF0E}" type="presParOf" srcId="{8D5057DB-BB17-4FB0-9FB0-87DD1BE4B3BD}" destId="{32C7811F-19C4-42AA-A94D-4CC56E1BC037}" srcOrd="1" destOrd="0" presId="urn:microsoft.com/office/officeart/2005/8/layout/orgChart1"/>
-    <dgm:cxn modelId="{B88620E7-7DAB-484E-BAD5-F3F3A3653036}" type="presParOf" srcId="{689EDFCE-F349-4245-ACFE-662FA75B7A0F}" destId="{988B3334-F127-4770-AB76-AC52A5661456}" srcOrd="1" destOrd="0" presId="urn:microsoft.com/office/officeart/2005/8/layout/orgChart1"/>
-    <dgm:cxn modelId="{316655AA-F3E8-4EAA-B7AC-79065AB1D6B9}" type="presParOf" srcId="{689EDFCE-F349-4245-ACFE-662FA75B7A0F}" destId="{AAD102B3-0A81-496C-87A4-4BF1F8103EBC}" srcOrd="2" destOrd="0" presId="urn:microsoft.com/office/officeart/2005/8/layout/orgChart1"/>
-    <dgm:cxn modelId="{EA142AF5-9824-46CA-BB83-1A0B8C43C900}" type="presParOf" srcId="{F5B8D7B9-C91C-4C79-894A-BF4790085AE3}" destId="{2313EA59-9C98-4A74-A392-81AB8AEE117C}" srcOrd="4" destOrd="0" presId="urn:microsoft.com/office/officeart/2005/8/layout/orgChart1"/>
-    <dgm:cxn modelId="{3904ACD9-C7EF-4714-8A18-1843EE292688}" type="presParOf" srcId="{F5B8D7B9-C91C-4C79-894A-BF4790085AE3}" destId="{D309FB95-CCD2-45DB-9D8B-8588833D3256}" srcOrd="5" destOrd="0" presId="urn:microsoft.com/office/officeart/2005/8/layout/orgChart1"/>
-    <dgm:cxn modelId="{AD898DF1-6773-4F14-B811-64D4E0739697}" type="presParOf" srcId="{D309FB95-CCD2-45DB-9D8B-8588833D3256}" destId="{C1B64AF7-EEC7-424F-A302-8988104BF061}" srcOrd="0" destOrd="0" presId="urn:microsoft.com/office/officeart/2005/8/layout/orgChart1"/>
-    <dgm:cxn modelId="{E22EA19E-AAB9-45BA-9B76-5C52CC2586ED}" type="presParOf" srcId="{C1B64AF7-EEC7-424F-A302-8988104BF061}" destId="{9EC3A83F-61EC-487D-8B84-C17BAB8EF9D1}" srcOrd="0" destOrd="0" presId="urn:microsoft.com/office/officeart/2005/8/layout/orgChart1"/>
-    <dgm:cxn modelId="{A47E27B3-3A9F-4857-BDE5-84CB700481DE}" type="presParOf" srcId="{C1B64AF7-EEC7-424F-A302-8988104BF061}" destId="{E6527113-F3ED-46C1-A935-F25210F55E45}" srcOrd="1" destOrd="0" presId="urn:microsoft.com/office/officeart/2005/8/layout/orgChart1"/>
-    <dgm:cxn modelId="{B285E644-A4BD-4231-AF59-661E1F960AC6}" type="presParOf" srcId="{D309FB95-CCD2-45DB-9D8B-8588833D3256}" destId="{5C89A4A3-18EA-43CD-BB02-22C80C4C18C4}" srcOrd="1" destOrd="0" presId="urn:microsoft.com/office/officeart/2005/8/layout/orgChart1"/>
-    <dgm:cxn modelId="{B5D621B7-D639-43C4-8C3E-40C8F541FC67}" type="presParOf" srcId="{D309FB95-CCD2-45DB-9D8B-8588833D3256}" destId="{C5D3B617-25CF-42B4-8763-C46DCA05026E}" srcOrd="2" destOrd="0" presId="urn:microsoft.com/office/officeart/2005/8/layout/orgChart1"/>
-    <dgm:cxn modelId="{2A6FE4E8-2E23-48D0-B650-A12FD8FB649B}" type="presParOf" srcId="{F5B8D7B9-C91C-4C79-894A-BF4790085AE3}" destId="{97D848EB-24AA-4BC3-8C11-64B8CE8457E7}" srcOrd="6" destOrd="0" presId="urn:microsoft.com/office/officeart/2005/8/layout/orgChart1"/>
-    <dgm:cxn modelId="{AE87DED6-3FC8-4177-88EE-B10A24911793}" type="presParOf" srcId="{F5B8D7B9-C91C-4C79-894A-BF4790085AE3}" destId="{44E99996-2A98-4239-A4D7-6135DC04DAD8}" srcOrd="7" destOrd="0" presId="urn:microsoft.com/office/officeart/2005/8/layout/orgChart1"/>
-    <dgm:cxn modelId="{1ABB12F0-D2B4-43C8-8FFC-C626905A7AEB}" type="presParOf" srcId="{44E99996-2A98-4239-A4D7-6135DC04DAD8}" destId="{6EFA3350-E1A7-45A6-8955-0D7C9D74ECF8}" srcOrd="0" destOrd="0" presId="urn:microsoft.com/office/officeart/2005/8/layout/orgChart1"/>
-    <dgm:cxn modelId="{9792AE3C-37A3-4E05-AEAB-95A7F53E3548}" type="presParOf" srcId="{6EFA3350-E1A7-45A6-8955-0D7C9D74ECF8}" destId="{A826453B-D3EB-4FE1-964D-D376394C035A}" srcOrd="0" destOrd="0" presId="urn:microsoft.com/office/officeart/2005/8/layout/orgChart1"/>
-    <dgm:cxn modelId="{EB803D42-E6AD-4DE3-976F-E28A448BCF8A}" type="presParOf" srcId="{6EFA3350-E1A7-45A6-8955-0D7C9D74ECF8}" destId="{C2340FAC-8F65-482C-99EB-2940EA812DE0}" srcOrd="1" destOrd="0" presId="urn:microsoft.com/office/officeart/2005/8/layout/orgChart1"/>
-    <dgm:cxn modelId="{6A78111F-BF1A-4633-91E9-F2593F1618FB}" type="presParOf" srcId="{44E99996-2A98-4239-A4D7-6135DC04DAD8}" destId="{7D22854A-4349-4F0C-9FFE-C10FE62CE895}" srcOrd="1" destOrd="0" presId="urn:microsoft.com/office/officeart/2005/8/layout/orgChart1"/>
-    <dgm:cxn modelId="{C681EB7A-5D98-44B0-A547-962965A46358}" type="presParOf" srcId="{44E99996-2A98-4239-A4D7-6135DC04DAD8}" destId="{CD752056-CD49-476F-ADFD-73C818DCF35B}" srcOrd="2" destOrd="0" presId="urn:microsoft.com/office/officeart/2005/8/layout/orgChart1"/>
-    <dgm:cxn modelId="{498C520A-4C0A-4D0E-9D89-C3533AB4A86D}" type="presParOf" srcId="{F5B8D7B9-C91C-4C79-894A-BF4790085AE3}" destId="{ED4304EC-BB87-4B05-A93A-5A14F9AED3C1}" srcOrd="8" destOrd="0" presId="urn:microsoft.com/office/officeart/2005/8/layout/orgChart1"/>
-    <dgm:cxn modelId="{6CB3B41A-5340-414C-96AB-064C8D0B32D9}" type="presParOf" srcId="{F5B8D7B9-C91C-4C79-894A-BF4790085AE3}" destId="{8557E7D1-F756-4157-9BA5-CBA994006906}" srcOrd="9" destOrd="0" presId="urn:microsoft.com/office/officeart/2005/8/layout/orgChart1"/>
-    <dgm:cxn modelId="{2F4001F8-1A82-43D0-88DB-CCAAC252A455}" type="presParOf" srcId="{8557E7D1-F756-4157-9BA5-CBA994006906}" destId="{658B0C5C-C93D-409D-9C74-0EE21BD15C7C}" srcOrd="0" destOrd="0" presId="urn:microsoft.com/office/officeart/2005/8/layout/orgChart1"/>
-    <dgm:cxn modelId="{BEFE390F-4E64-4CFD-A691-948E0DFC4303}" type="presParOf" srcId="{658B0C5C-C93D-409D-9C74-0EE21BD15C7C}" destId="{C5DA7549-5CBA-4A2D-9515-49A1D82111F6}" srcOrd="0" destOrd="0" presId="urn:microsoft.com/office/officeart/2005/8/layout/orgChart1"/>
-    <dgm:cxn modelId="{A749331A-E02F-41B1-8400-2D752D1AC5F0}" type="presParOf" srcId="{658B0C5C-C93D-409D-9C74-0EE21BD15C7C}" destId="{DCF53C2B-2C61-4ECA-8625-5779FC23C442}" srcOrd="1" destOrd="0" presId="urn:microsoft.com/office/officeart/2005/8/layout/orgChart1"/>
-    <dgm:cxn modelId="{7F8505A4-AF2D-41C1-910C-D4E06DA2F21C}" type="presParOf" srcId="{8557E7D1-F756-4157-9BA5-CBA994006906}" destId="{F6EBD3F4-FDB8-4A35-BA5F-39BD502EE251}" srcOrd="1" destOrd="0" presId="urn:microsoft.com/office/officeart/2005/8/layout/orgChart1"/>
-    <dgm:cxn modelId="{ED90FBA7-01E2-4601-8AA6-A9777897AC33}" type="presParOf" srcId="{8557E7D1-F756-4157-9BA5-CBA994006906}" destId="{ECA86666-CACD-4623-B9A4-B56FF143B047}" srcOrd="2" destOrd="0" presId="urn:microsoft.com/office/officeart/2005/8/layout/orgChart1"/>
-    <dgm:cxn modelId="{DB44D33E-2DAE-40EB-9BAC-EEF6C4071646}" type="presParOf" srcId="{F5B8D7B9-C91C-4C79-894A-BF4790085AE3}" destId="{8CCAD5BB-3391-4F0A-A0F8-858E7527D9CC}" srcOrd="10" destOrd="0" presId="urn:microsoft.com/office/officeart/2005/8/layout/orgChart1"/>
-    <dgm:cxn modelId="{933B85A2-164D-4674-AF74-3BDB4A65C674}" type="presParOf" srcId="{F5B8D7B9-C91C-4C79-894A-BF4790085AE3}" destId="{AB768A04-5E7B-4A1B-B7FD-016AC666E845}" srcOrd="11" destOrd="0" presId="urn:microsoft.com/office/officeart/2005/8/layout/orgChart1"/>
-    <dgm:cxn modelId="{4D31240C-CD47-4D06-A21B-FC85A380AF33}" type="presParOf" srcId="{AB768A04-5E7B-4A1B-B7FD-016AC666E845}" destId="{6C7CCE62-5BF6-4FFD-AE31-FA8DA661C1C3}" srcOrd="0" destOrd="0" presId="urn:microsoft.com/office/officeart/2005/8/layout/orgChart1"/>
-    <dgm:cxn modelId="{A48AF20C-FA53-4B69-991B-59C8C512CF84}" type="presParOf" srcId="{6C7CCE62-5BF6-4FFD-AE31-FA8DA661C1C3}" destId="{AD84A945-90AE-4009-946C-876072D64338}" srcOrd="0" destOrd="0" presId="urn:microsoft.com/office/officeart/2005/8/layout/orgChart1"/>
-    <dgm:cxn modelId="{FCBEF1E2-8586-4CC4-A37A-DF619CB2A75F}" type="presParOf" srcId="{6C7CCE62-5BF6-4FFD-AE31-FA8DA661C1C3}" destId="{6F5D6F48-94AF-4406-BB9B-25469B9E4C44}" srcOrd="1" destOrd="0" presId="urn:microsoft.com/office/officeart/2005/8/layout/orgChart1"/>
-    <dgm:cxn modelId="{3386C5F1-DB01-4D89-B5AC-D720E384912D}" type="presParOf" srcId="{AB768A04-5E7B-4A1B-B7FD-016AC666E845}" destId="{ED55E3B3-1023-4097-9B9B-7AA08C7044EE}" srcOrd="1" destOrd="0" presId="urn:microsoft.com/office/officeart/2005/8/layout/orgChart1"/>
-    <dgm:cxn modelId="{E6815A55-552C-4BE8-9F56-73D9D24B43FD}" type="presParOf" srcId="{AB768A04-5E7B-4A1B-B7FD-016AC666E845}" destId="{FA8FE74C-0CEC-456E-BEE9-3D3D5F73C338}" srcOrd="2" destOrd="0" presId="urn:microsoft.com/office/officeart/2005/8/layout/orgChart1"/>
-    <dgm:cxn modelId="{B22AD529-6148-4A4F-B369-492441861B06}" type="presParOf" srcId="{F5B8D7B9-C91C-4C79-894A-BF4790085AE3}" destId="{92B67BF0-3A0B-4962-8D2B-E3F242AA97D3}" srcOrd="12" destOrd="0" presId="urn:microsoft.com/office/officeart/2005/8/layout/orgChart1"/>
-    <dgm:cxn modelId="{3ADFDC22-534B-41C7-A4A4-0B90C9123F59}" type="presParOf" srcId="{F5B8D7B9-C91C-4C79-894A-BF4790085AE3}" destId="{2530FFA9-F641-4C11-AAB5-C6EDEB8720DE}" srcOrd="13" destOrd="0" presId="urn:microsoft.com/office/officeart/2005/8/layout/orgChart1"/>
-    <dgm:cxn modelId="{8BE0D86C-8C12-4C8A-96A5-8017F943C47C}" type="presParOf" srcId="{2530FFA9-F641-4C11-AAB5-C6EDEB8720DE}" destId="{F40C4370-218A-4D55-A567-237E6A688C82}" srcOrd="0" destOrd="0" presId="urn:microsoft.com/office/officeart/2005/8/layout/orgChart1"/>
-    <dgm:cxn modelId="{467757F7-0A67-4677-99E2-19FC1E37CC16}" type="presParOf" srcId="{F40C4370-218A-4D55-A567-237E6A688C82}" destId="{CBCD6ED9-48D2-4AB7-971F-01045A380BB4}" srcOrd="0" destOrd="0" presId="urn:microsoft.com/office/officeart/2005/8/layout/orgChart1"/>
-    <dgm:cxn modelId="{AEF3D552-AE23-425B-B9DA-A85A8AF39723}" type="presParOf" srcId="{F40C4370-218A-4D55-A567-237E6A688C82}" destId="{A880EE12-52DD-43CE-844D-D2EA7DC3800D}" srcOrd="1" destOrd="0" presId="urn:microsoft.com/office/officeart/2005/8/layout/orgChart1"/>
-    <dgm:cxn modelId="{18C94231-C115-4ED4-AAA3-7E6F342901D4}" type="presParOf" srcId="{2530FFA9-F641-4C11-AAB5-C6EDEB8720DE}" destId="{60DA4A11-98CD-4F24-85BC-72CB701E8BD2}" srcOrd="1" destOrd="0" presId="urn:microsoft.com/office/officeart/2005/8/layout/orgChart1"/>
-    <dgm:cxn modelId="{E92D9158-7F0C-40E1-B664-D0609E09AB29}" type="presParOf" srcId="{2530FFA9-F641-4C11-AAB5-C6EDEB8720DE}" destId="{6E2F7CBE-A6C2-49C3-A527-48BC6EAF7DEA}" srcOrd="2" destOrd="0" presId="urn:microsoft.com/office/officeart/2005/8/layout/orgChart1"/>
-    <dgm:cxn modelId="{B7CAC6CE-E8C0-4383-92A9-C3EE7FFA459C}" type="presParOf" srcId="{66335E3A-7CD6-429A-A981-748185164439}" destId="{6C9C0A76-B9CC-4EDD-9673-9660D22D1D97}" srcOrd="2" destOrd="0" presId="urn:microsoft.com/office/officeart/2005/8/layout/orgChart1"/>
-    <dgm:cxn modelId="{28B78ECB-33BD-49A0-A531-64695565987A}" type="presParOf" srcId="{1BABC94D-2F15-4AB8-8450-E67A40A376C1}" destId="{DD54FB4A-8FC9-4BE5-AAC9-A1BF42B34C00}" srcOrd="2" destOrd="0" presId="urn:microsoft.com/office/officeart/2005/8/layout/orgChart1"/>
-    <dgm:cxn modelId="{80207007-BD64-441F-BC15-B5C4CB29D6E4}" type="presParOf" srcId="{1BABC94D-2F15-4AB8-8450-E67A40A376C1}" destId="{9ABB8F27-C544-4F8C-9A5E-F603D9F57863}" srcOrd="3" destOrd="0" presId="urn:microsoft.com/office/officeart/2005/8/layout/orgChart1"/>
-    <dgm:cxn modelId="{19A1B208-2F55-4686-95D0-D2BE7877BD85}" type="presParOf" srcId="{9ABB8F27-C544-4F8C-9A5E-F603D9F57863}" destId="{678B8024-3301-4682-AE2E-39973E7D44C5}" srcOrd="0" destOrd="0" presId="urn:microsoft.com/office/officeart/2005/8/layout/orgChart1"/>
-    <dgm:cxn modelId="{E7A45F6C-82C5-4C8E-8B04-D748A02974F0}" type="presParOf" srcId="{678B8024-3301-4682-AE2E-39973E7D44C5}" destId="{61A41FCD-AFE9-466D-8ED5-E453D013D2F1}" srcOrd="0" destOrd="0" presId="urn:microsoft.com/office/officeart/2005/8/layout/orgChart1"/>
-    <dgm:cxn modelId="{17556E1C-DE93-4D31-A148-B227B99CF4E4}" type="presParOf" srcId="{678B8024-3301-4682-AE2E-39973E7D44C5}" destId="{B4C6DCE3-8118-48A4-9CEC-3C3639FCCD13}" srcOrd="1" destOrd="0" presId="urn:microsoft.com/office/officeart/2005/8/layout/orgChart1"/>
-    <dgm:cxn modelId="{46ED9417-0674-4D85-A15B-97DBC611BD2C}" type="presParOf" srcId="{9ABB8F27-C544-4F8C-9A5E-F603D9F57863}" destId="{1455B854-B8B6-4A97-8FE2-E61F5841EFDE}" srcOrd="1" destOrd="0" presId="urn:microsoft.com/office/officeart/2005/8/layout/orgChart1"/>
-    <dgm:cxn modelId="{5B7E77C5-E3D6-4BDE-BE3E-9D7D89183A3A}" type="presParOf" srcId="{9ABB8F27-C544-4F8C-9A5E-F603D9F57863}" destId="{820FB531-416B-461C-8F9D-9672524FEC38}" srcOrd="2" destOrd="0" presId="urn:microsoft.com/office/officeart/2005/8/layout/orgChart1"/>
-    <dgm:cxn modelId="{E2D5034B-BC72-4DBD-9A98-1C83BBC7568C}" type="presParOf" srcId="{1BABC94D-2F15-4AB8-8450-E67A40A376C1}" destId="{D9243F6E-45F3-4D2C-8273-F1D26423CA10}" srcOrd="4" destOrd="0" presId="urn:microsoft.com/office/officeart/2005/8/layout/orgChart1"/>
-    <dgm:cxn modelId="{9D1FE4FD-CFD6-4E45-A669-0F9A12EFA6A5}" type="presParOf" srcId="{1BABC94D-2F15-4AB8-8450-E67A40A376C1}" destId="{27F9ABF4-9380-4235-8A12-F9220891AA52}" srcOrd="5" destOrd="0" presId="urn:microsoft.com/office/officeart/2005/8/layout/orgChart1"/>
-    <dgm:cxn modelId="{6D66EC13-410E-49D1-9AA2-7C6442A35C28}" type="presParOf" srcId="{27F9ABF4-9380-4235-8A12-F9220891AA52}" destId="{292E9507-A681-4D8C-8CE0-7073D6A6822F}" srcOrd="0" destOrd="0" presId="urn:microsoft.com/office/officeart/2005/8/layout/orgChart1"/>
-    <dgm:cxn modelId="{AD6CE2D0-08DB-4853-B7B2-E6E9DC24C0F3}" type="presParOf" srcId="{292E9507-A681-4D8C-8CE0-7073D6A6822F}" destId="{E2209CD7-06B1-4C48-8E24-5F32438BDC6B}" srcOrd="0" destOrd="0" presId="urn:microsoft.com/office/officeart/2005/8/layout/orgChart1"/>
-    <dgm:cxn modelId="{4DCEEA73-A535-4B63-9F70-0F8C2B452577}" type="presParOf" srcId="{292E9507-A681-4D8C-8CE0-7073D6A6822F}" destId="{63D0DAA5-BDF7-4C71-8AB9-9D4F59C4DD0F}" srcOrd="1" destOrd="0" presId="urn:microsoft.com/office/officeart/2005/8/layout/orgChart1"/>
-    <dgm:cxn modelId="{C8E5D612-CB2E-46A5-B3D8-D4243DBF4C0D}" type="presParOf" srcId="{27F9ABF4-9380-4235-8A12-F9220891AA52}" destId="{9AA09008-9C6A-4D72-9A7A-25362A836607}" srcOrd="1" destOrd="0" presId="urn:microsoft.com/office/officeart/2005/8/layout/orgChart1"/>
-    <dgm:cxn modelId="{48DCC081-E0D2-4F83-8401-CA2D331073C1}" type="presParOf" srcId="{27F9ABF4-9380-4235-8A12-F9220891AA52}" destId="{763C17AE-0807-46EF-B64F-13BC6C492EFF}" srcOrd="2" destOrd="0" presId="urn:microsoft.com/office/officeart/2005/8/layout/orgChart1"/>
-    <dgm:cxn modelId="{D5F91732-B5AE-4A10-8D46-4A021F26CF42}" type="presParOf" srcId="{0193881C-7F56-4F5C-B224-64B4243095FA}" destId="{EBC2D790-7E36-4CD5-BBEF-D56248333FCB}" srcOrd="2" destOrd="0" presId="urn:microsoft.com/office/officeart/2005/8/layout/orgChart1"/>
-    <dgm:cxn modelId="{D0A2DF27-52D9-414C-9E52-FBBDD6506153}" type="presParOf" srcId="{46D72B2E-14F8-4219-A3FF-B42EB3DE6790}" destId="{CCA4EF0F-8FF7-4BC2-B361-7B9A86412DC7}" srcOrd="6" destOrd="0" presId="urn:microsoft.com/office/officeart/2005/8/layout/orgChart1"/>
-    <dgm:cxn modelId="{72A5A49F-5CB7-4F23-A50A-B34EC2B7D2DD}" type="presParOf" srcId="{46D72B2E-14F8-4219-A3FF-B42EB3DE6790}" destId="{48746092-7ACB-44BA-81C3-ACE83558417E}" srcOrd="7" destOrd="0" presId="urn:microsoft.com/office/officeart/2005/8/layout/orgChart1"/>
-    <dgm:cxn modelId="{638019E1-65FD-4D09-AA79-58E580F2DA00}" type="presParOf" srcId="{48746092-7ACB-44BA-81C3-ACE83558417E}" destId="{46F66A6F-74F9-4A65-84BD-D5798335692C}" srcOrd="0" destOrd="0" presId="urn:microsoft.com/office/officeart/2005/8/layout/orgChart1"/>
-    <dgm:cxn modelId="{3CE34E54-F018-45E4-9E20-139E2027FA59}" type="presParOf" srcId="{46F66A6F-74F9-4A65-84BD-D5798335692C}" destId="{3EC39DA9-8C1B-4940-A2F9-60CF9C2301D3}" srcOrd="0" destOrd="0" presId="urn:microsoft.com/office/officeart/2005/8/layout/orgChart1"/>
-    <dgm:cxn modelId="{95E67D1C-D16B-449C-A937-7BE117A5D08A}" type="presParOf" srcId="{46F66A6F-74F9-4A65-84BD-D5798335692C}" destId="{FC8DBE91-3068-4569-8576-5FA8A54CAD98}" srcOrd="1" destOrd="0" presId="urn:microsoft.com/office/officeart/2005/8/layout/orgChart1"/>
-    <dgm:cxn modelId="{4260D0E0-26DE-46BB-99A6-98364509FEB2}" type="presParOf" srcId="{48746092-7ACB-44BA-81C3-ACE83558417E}" destId="{62186E18-2E25-4E31-B4E4-D38DF7AE4725}" srcOrd="1" destOrd="0" presId="urn:microsoft.com/office/officeart/2005/8/layout/orgChart1"/>
-    <dgm:cxn modelId="{26DE3DE7-A89F-4C4B-A3E5-72D173033439}" type="presParOf" srcId="{48746092-7ACB-44BA-81C3-ACE83558417E}" destId="{0289CAF9-54F5-4F60-9E34-712E4303D202}" srcOrd="2" destOrd="0" presId="urn:microsoft.com/office/officeart/2005/8/layout/orgChart1"/>
-    <dgm:cxn modelId="{D6B3C3BF-5BCB-4447-BD13-E4AE1A144D02}" type="presParOf" srcId="{14811E70-0598-426F-AB61-B70DF46DB329}" destId="{208D8589-E776-42BA-8605-E1D45B0BB11A}" srcOrd="2" destOrd="0" presId="urn:microsoft.com/office/officeart/2005/8/layout/orgChart1"/>
+    <dgm:cxn modelId="{BBC5E334-12A1-4849-A345-9874FFF74ADD}" type="presParOf" srcId="{D19293B1-0547-48CD-8E85-CBE4FCDFE012}" destId="{14811E70-0598-426F-AB61-B70DF46DB329}" srcOrd="0" destOrd="0" presId="urn:microsoft.com/office/officeart/2005/8/layout/orgChart1"/>
+    <dgm:cxn modelId="{5F5172F6-A400-4652-8A7E-9E54B5957FCF}" type="presParOf" srcId="{14811E70-0598-426F-AB61-B70DF46DB329}" destId="{603166B4-3E10-49C5-885D-222FFA30EB8D}" srcOrd="0" destOrd="0" presId="urn:microsoft.com/office/officeart/2005/8/layout/orgChart1"/>
+    <dgm:cxn modelId="{E89D399F-7386-41BC-BEA5-D3E9E46FF41E}" type="presParOf" srcId="{603166B4-3E10-49C5-885D-222FFA30EB8D}" destId="{24573ED7-40B5-4D72-84B4-6E368AEA37E4}" srcOrd="0" destOrd="0" presId="urn:microsoft.com/office/officeart/2005/8/layout/orgChart1"/>
+    <dgm:cxn modelId="{005A70DB-D290-4C92-B2FC-06A9F7A4C10E}" type="presParOf" srcId="{603166B4-3E10-49C5-885D-222FFA30EB8D}" destId="{CFDAD7AC-A36A-4103-902A-2AA9228CAB7E}" srcOrd="1" destOrd="0" presId="urn:microsoft.com/office/officeart/2005/8/layout/orgChart1"/>
+    <dgm:cxn modelId="{FD75C122-5142-4179-AE9A-CE4D37C5BE37}" type="presParOf" srcId="{14811E70-0598-426F-AB61-B70DF46DB329}" destId="{46D72B2E-14F8-4219-A3FF-B42EB3DE6790}" srcOrd="1" destOrd="0" presId="urn:microsoft.com/office/officeart/2005/8/layout/orgChart1"/>
+    <dgm:cxn modelId="{06BBC7D6-FCC0-4ED1-B990-F9C2A99E5961}" type="presParOf" srcId="{46D72B2E-14F8-4219-A3FF-B42EB3DE6790}" destId="{BBB20F9A-31E8-419A-8241-FA5E5B45E5EA}" srcOrd="0" destOrd="0" presId="urn:microsoft.com/office/officeart/2005/8/layout/orgChart1"/>
+    <dgm:cxn modelId="{BA0D8489-8D49-4F47-A665-72D33E1A107F}" type="presParOf" srcId="{46D72B2E-14F8-4219-A3FF-B42EB3DE6790}" destId="{76F58AEC-5CDF-4B9D-A09A-57DAE1033643}" srcOrd="1" destOrd="0" presId="urn:microsoft.com/office/officeart/2005/8/layout/orgChart1"/>
+    <dgm:cxn modelId="{216B52E8-C02B-4EFF-B90F-1DA29F38099C}" type="presParOf" srcId="{76F58AEC-5CDF-4B9D-A09A-57DAE1033643}" destId="{190C2B4A-C9E7-4625-8E8B-418CA511FA39}" srcOrd="0" destOrd="0" presId="urn:microsoft.com/office/officeart/2005/8/layout/orgChart1"/>
+    <dgm:cxn modelId="{05E0BCD4-563E-4A67-A64C-7D7E67BD0820}" type="presParOf" srcId="{190C2B4A-C9E7-4625-8E8B-418CA511FA39}" destId="{3789CAF1-2C4E-4015-B4B0-323AFEA23136}" srcOrd="0" destOrd="0" presId="urn:microsoft.com/office/officeart/2005/8/layout/orgChart1"/>
+    <dgm:cxn modelId="{D4AF7612-B439-47B2-BFBE-D0EE1FD8DAAD}" type="presParOf" srcId="{190C2B4A-C9E7-4625-8E8B-418CA511FA39}" destId="{4E01B39A-2561-4FEA-BD62-53C0C524D3DC}" srcOrd="1" destOrd="0" presId="urn:microsoft.com/office/officeart/2005/8/layout/orgChart1"/>
+    <dgm:cxn modelId="{6AD09010-83A8-48BE-A5F2-D8C861744372}" type="presParOf" srcId="{76F58AEC-5CDF-4B9D-A09A-57DAE1033643}" destId="{312609D0-1F09-4A61-A702-33353D091F48}" srcOrd="1" destOrd="0" presId="urn:microsoft.com/office/officeart/2005/8/layout/orgChart1"/>
+    <dgm:cxn modelId="{5927C19D-419B-4A4B-B5FD-9450D160DC58}" type="presParOf" srcId="{312609D0-1F09-4A61-A702-33353D091F48}" destId="{EE9CDB54-3C7B-4CD2-8656-49C4105EA142}" srcOrd="0" destOrd="0" presId="urn:microsoft.com/office/officeart/2005/8/layout/orgChart1"/>
+    <dgm:cxn modelId="{31483CB7-7E71-4080-821A-658BBF61040B}" type="presParOf" srcId="{312609D0-1F09-4A61-A702-33353D091F48}" destId="{E7149557-DB0E-45A6-AC33-B696C83F36DB}" srcOrd="1" destOrd="0" presId="urn:microsoft.com/office/officeart/2005/8/layout/orgChart1"/>
+    <dgm:cxn modelId="{F23358D7-A687-4604-AFD1-64EB7E1A1D5D}" type="presParOf" srcId="{E7149557-DB0E-45A6-AC33-B696C83F36DB}" destId="{43278969-5327-43D1-93BC-7741F47FBF0E}" srcOrd="0" destOrd="0" presId="urn:microsoft.com/office/officeart/2005/8/layout/orgChart1"/>
+    <dgm:cxn modelId="{F48555E8-C6E1-4089-ADB1-635B137B2A70}" type="presParOf" srcId="{43278969-5327-43D1-93BC-7741F47FBF0E}" destId="{BC3C126B-3DAA-473E-9816-4FB885920109}" srcOrd="0" destOrd="0" presId="urn:microsoft.com/office/officeart/2005/8/layout/orgChart1"/>
+    <dgm:cxn modelId="{DECDE179-A3F6-49F1-A8BD-D1EC1760FF07}" type="presParOf" srcId="{43278969-5327-43D1-93BC-7741F47FBF0E}" destId="{DEB66E4E-1A51-4469-B3BE-6FDF9C417CA4}" srcOrd="1" destOrd="0" presId="urn:microsoft.com/office/officeart/2005/8/layout/orgChart1"/>
+    <dgm:cxn modelId="{422BE198-B174-405C-AC09-F2AEA3FD9A6B}" type="presParOf" srcId="{E7149557-DB0E-45A6-AC33-B696C83F36DB}" destId="{23C849AD-8792-41BA-BBF3-97BA7D4DC3F3}" srcOrd="1" destOrd="0" presId="urn:microsoft.com/office/officeart/2005/8/layout/orgChart1"/>
+    <dgm:cxn modelId="{E485ED3A-AA6E-477C-A0AB-25D247C4A11C}" type="presParOf" srcId="{E7149557-DB0E-45A6-AC33-B696C83F36DB}" destId="{14170ADC-761A-4F82-91CA-94D0593FC8A0}" srcOrd="2" destOrd="0" presId="urn:microsoft.com/office/officeart/2005/8/layout/orgChart1"/>
+    <dgm:cxn modelId="{15F9A1DB-273F-43FF-9EED-9CB574622A0C}" type="presParOf" srcId="{312609D0-1F09-4A61-A702-33353D091F48}" destId="{92C0C251-6393-48BE-8DC1-A54F20F8E9AF}" srcOrd="2" destOrd="0" presId="urn:microsoft.com/office/officeart/2005/8/layout/orgChart1"/>
+    <dgm:cxn modelId="{74E33B54-C33B-468D-985F-216618D7DAFF}" type="presParOf" srcId="{312609D0-1F09-4A61-A702-33353D091F48}" destId="{1288687D-1A4D-491C-BFE8-568FFC48325E}" srcOrd="3" destOrd="0" presId="urn:microsoft.com/office/officeart/2005/8/layout/orgChart1"/>
+    <dgm:cxn modelId="{F16C60A9-5B25-425B-9630-E250D20FB657}" type="presParOf" srcId="{1288687D-1A4D-491C-BFE8-568FFC48325E}" destId="{77CE4D03-94B2-427F-B944-8566177F3203}" srcOrd="0" destOrd="0" presId="urn:microsoft.com/office/officeart/2005/8/layout/orgChart1"/>
+    <dgm:cxn modelId="{7C3C37F0-CAD4-49D1-8D48-F2A971E2D02A}" type="presParOf" srcId="{77CE4D03-94B2-427F-B944-8566177F3203}" destId="{F8EC7D8E-AA75-48AF-9C82-30E2D151962C}" srcOrd="0" destOrd="0" presId="urn:microsoft.com/office/officeart/2005/8/layout/orgChart1"/>
+    <dgm:cxn modelId="{6D15A6D5-5FB2-4532-A72F-2BF095693C26}" type="presParOf" srcId="{77CE4D03-94B2-427F-B944-8566177F3203}" destId="{75209213-2668-4322-B04E-C48841DF81C5}" srcOrd="1" destOrd="0" presId="urn:microsoft.com/office/officeart/2005/8/layout/orgChart1"/>
+    <dgm:cxn modelId="{549CB24F-B43A-470E-B444-248B2473B7FB}" type="presParOf" srcId="{1288687D-1A4D-491C-BFE8-568FFC48325E}" destId="{36B14302-54CD-4B23-860E-6709A2134F2E}" srcOrd="1" destOrd="0" presId="urn:microsoft.com/office/officeart/2005/8/layout/orgChart1"/>
+    <dgm:cxn modelId="{47656E89-05E7-432C-9A38-451D99717EA4}" type="presParOf" srcId="{1288687D-1A4D-491C-BFE8-568FFC48325E}" destId="{4AA39C93-AC9A-4AC3-A784-8D3E10891DDA}" srcOrd="2" destOrd="0" presId="urn:microsoft.com/office/officeart/2005/8/layout/orgChart1"/>
+    <dgm:cxn modelId="{47A29E85-5B7B-416B-9044-DC2765AB4A30}" type="presParOf" srcId="{76F58AEC-5CDF-4B9D-A09A-57DAE1033643}" destId="{AC78CB1E-5182-43C5-A7B2-1650895C5463}" srcOrd="2" destOrd="0" presId="urn:microsoft.com/office/officeart/2005/8/layout/orgChart1"/>
+    <dgm:cxn modelId="{37948907-4D16-4DEC-989A-E2F722AB18C5}" type="presParOf" srcId="{46D72B2E-14F8-4219-A3FF-B42EB3DE6790}" destId="{49CD6CB7-51E0-4CBE-ADBD-2BFA77D2F938}" srcOrd="2" destOrd="0" presId="urn:microsoft.com/office/officeart/2005/8/layout/orgChart1"/>
+    <dgm:cxn modelId="{5C9EB54F-166E-4D48-961D-74EE322C10D5}" type="presParOf" srcId="{46D72B2E-14F8-4219-A3FF-B42EB3DE6790}" destId="{662E2575-007C-41AD-BBF8-329E2E9783D9}" srcOrd="3" destOrd="0" presId="urn:microsoft.com/office/officeart/2005/8/layout/orgChart1"/>
+    <dgm:cxn modelId="{8C61C18D-D0B4-462F-BF46-F41B8D704969}" type="presParOf" srcId="{662E2575-007C-41AD-BBF8-329E2E9783D9}" destId="{C323A4E0-D108-48CF-BB46-4FA70DF75459}" srcOrd="0" destOrd="0" presId="urn:microsoft.com/office/officeart/2005/8/layout/orgChart1"/>
+    <dgm:cxn modelId="{1BEFF9E4-D401-4060-AB54-3FE216EF171D}" type="presParOf" srcId="{C323A4E0-D108-48CF-BB46-4FA70DF75459}" destId="{F98F3CAD-4D2D-40D5-924C-C908F254989C}" srcOrd="0" destOrd="0" presId="urn:microsoft.com/office/officeart/2005/8/layout/orgChart1"/>
+    <dgm:cxn modelId="{44A83B15-C152-402B-A1AF-6A5C91BAC072}" type="presParOf" srcId="{C323A4E0-D108-48CF-BB46-4FA70DF75459}" destId="{5E09F953-7B0A-414A-87F4-AB351DD16D42}" srcOrd="1" destOrd="0" presId="urn:microsoft.com/office/officeart/2005/8/layout/orgChart1"/>
+    <dgm:cxn modelId="{46CD548C-6831-4F88-90C9-8AB234F688AD}" type="presParOf" srcId="{662E2575-007C-41AD-BBF8-329E2E9783D9}" destId="{1C16C052-E543-4C77-B195-E42889A32339}" srcOrd="1" destOrd="0" presId="urn:microsoft.com/office/officeart/2005/8/layout/orgChart1"/>
+    <dgm:cxn modelId="{48E70D06-8EC0-4FEF-9531-76525D5C8561}" type="presParOf" srcId="{1C16C052-E543-4C77-B195-E42889A32339}" destId="{6874CBE1-82E2-4E90-8AA9-E8C2BE7CA430}" srcOrd="0" destOrd="0" presId="urn:microsoft.com/office/officeart/2005/8/layout/orgChart1"/>
+    <dgm:cxn modelId="{9ABA2FE3-3B30-4BB8-97B4-A263F952421D}" type="presParOf" srcId="{1C16C052-E543-4C77-B195-E42889A32339}" destId="{88AEF8A8-109A-4F22-A699-2E38FAF3F4CD}" srcOrd="1" destOrd="0" presId="urn:microsoft.com/office/officeart/2005/8/layout/orgChart1"/>
+    <dgm:cxn modelId="{412A663C-45D1-4C35-955F-F9C4AFF4CFBD}" type="presParOf" srcId="{88AEF8A8-109A-4F22-A699-2E38FAF3F4CD}" destId="{2F2D290D-CD7E-45DE-AE3C-8D7EC5520090}" srcOrd="0" destOrd="0" presId="urn:microsoft.com/office/officeart/2005/8/layout/orgChart1"/>
+    <dgm:cxn modelId="{32F00946-99CE-4332-8475-AE3217B089FC}" type="presParOf" srcId="{2F2D290D-CD7E-45DE-AE3C-8D7EC5520090}" destId="{3ACD528F-2C85-4A31-AF16-BF5BA1F1A135}" srcOrd="0" destOrd="0" presId="urn:microsoft.com/office/officeart/2005/8/layout/orgChart1"/>
+    <dgm:cxn modelId="{E551EAF4-7C06-4944-A378-BD04020031FC}" type="presParOf" srcId="{2F2D290D-CD7E-45DE-AE3C-8D7EC5520090}" destId="{0063CBAB-5A89-4DF0-8028-711768AE441B}" srcOrd="1" destOrd="0" presId="urn:microsoft.com/office/officeart/2005/8/layout/orgChart1"/>
+    <dgm:cxn modelId="{D8B04E22-C166-4350-A45C-A6BED570DA20}" type="presParOf" srcId="{88AEF8A8-109A-4F22-A699-2E38FAF3F4CD}" destId="{A6FF6C58-5CB2-49CD-9034-2D889D4B0C7F}" srcOrd="1" destOrd="0" presId="urn:microsoft.com/office/officeart/2005/8/layout/orgChart1"/>
+    <dgm:cxn modelId="{CA26715E-9122-48EE-86FE-8CF8FB8C533A}" type="presParOf" srcId="{A6FF6C58-5CB2-49CD-9034-2D889D4B0C7F}" destId="{E0ADA573-3F86-4820-8737-3AEC5FAE66C6}" srcOrd="0" destOrd="0" presId="urn:microsoft.com/office/officeart/2005/8/layout/orgChart1"/>
+    <dgm:cxn modelId="{ED089DEF-9498-49DA-AD20-1E6DA191F6CC}" type="presParOf" srcId="{A6FF6C58-5CB2-49CD-9034-2D889D4B0C7F}" destId="{F328407F-F2B2-43B6-A554-2AC5750B9BED}" srcOrd="1" destOrd="0" presId="urn:microsoft.com/office/officeart/2005/8/layout/orgChart1"/>
+    <dgm:cxn modelId="{85570BD8-757E-4794-9DD1-A20F39EB39E9}" type="presParOf" srcId="{F328407F-F2B2-43B6-A554-2AC5750B9BED}" destId="{77E13F5A-DA2B-45DC-8105-AAEAABEBC523}" srcOrd="0" destOrd="0" presId="urn:microsoft.com/office/officeart/2005/8/layout/orgChart1"/>
+    <dgm:cxn modelId="{40BBB17B-129F-4927-9247-8D8F1373EC2E}" type="presParOf" srcId="{77E13F5A-DA2B-45DC-8105-AAEAABEBC523}" destId="{4A531E7C-28C2-4811-B40E-BAC369986724}" srcOrd="0" destOrd="0" presId="urn:microsoft.com/office/officeart/2005/8/layout/orgChart1"/>
+    <dgm:cxn modelId="{66B576DD-DC5D-4110-9A6E-FDA30C9C5E30}" type="presParOf" srcId="{77E13F5A-DA2B-45DC-8105-AAEAABEBC523}" destId="{338749C1-71E3-4BC0-905E-9C45C3BFBFB8}" srcOrd="1" destOrd="0" presId="urn:microsoft.com/office/officeart/2005/8/layout/orgChart1"/>
+    <dgm:cxn modelId="{40FA4AC7-BFF1-4C0C-80D4-F816CE2B21EE}" type="presParOf" srcId="{F328407F-F2B2-43B6-A554-2AC5750B9BED}" destId="{0043D2ED-5A44-4787-BB8C-66FCFB597D6C}" srcOrd="1" destOrd="0" presId="urn:microsoft.com/office/officeart/2005/8/layout/orgChart1"/>
+    <dgm:cxn modelId="{7115F02A-416B-4334-84D3-097AB5558BB0}" type="presParOf" srcId="{F328407F-F2B2-43B6-A554-2AC5750B9BED}" destId="{8994AF75-C1DD-4B5B-AAFC-0BA676A23FE9}" srcOrd="2" destOrd="0" presId="urn:microsoft.com/office/officeart/2005/8/layout/orgChart1"/>
+    <dgm:cxn modelId="{EA880D99-275E-489F-AEA2-2734818F32CA}" type="presParOf" srcId="{A6FF6C58-5CB2-49CD-9034-2D889D4B0C7F}" destId="{9DC28BBE-0F90-444A-887A-D3B5CEFBAF2B}" srcOrd="2" destOrd="0" presId="urn:microsoft.com/office/officeart/2005/8/layout/orgChart1"/>
+    <dgm:cxn modelId="{710C7821-AA45-4229-93FE-DCA8D67B00EC}" type="presParOf" srcId="{A6FF6C58-5CB2-49CD-9034-2D889D4B0C7F}" destId="{72247BD9-C8B0-4BE8-8A8E-7A461E98BC82}" srcOrd="3" destOrd="0" presId="urn:microsoft.com/office/officeart/2005/8/layout/orgChart1"/>
+    <dgm:cxn modelId="{C0F62D3F-CDF4-4BF0-8626-A6CE76A7892A}" type="presParOf" srcId="{72247BD9-C8B0-4BE8-8A8E-7A461E98BC82}" destId="{1EDE99B4-EA41-43C8-81EC-9ADA7BC6932A}" srcOrd="0" destOrd="0" presId="urn:microsoft.com/office/officeart/2005/8/layout/orgChart1"/>
+    <dgm:cxn modelId="{7A5C7F4F-7B1C-4670-A0A4-09BBAC9A541D}" type="presParOf" srcId="{1EDE99B4-EA41-43C8-81EC-9ADA7BC6932A}" destId="{F6D0353C-F2FD-4C66-A803-3E6488512125}" srcOrd="0" destOrd="0" presId="urn:microsoft.com/office/officeart/2005/8/layout/orgChart1"/>
+    <dgm:cxn modelId="{3CF5CC92-8BEB-4A26-9ED4-2628E6071213}" type="presParOf" srcId="{1EDE99B4-EA41-43C8-81EC-9ADA7BC6932A}" destId="{FDC85F2A-31F3-4417-8945-75AB7D67135F}" srcOrd="1" destOrd="0" presId="urn:microsoft.com/office/officeart/2005/8/layout/orgChart1"/>
+    <dgm:cxn modelId="{45E29D70-B21A-4C2D-B5BC-6F142839F970}" type="presParOf" srcId="{72247BD9-C8B0-4BE8-8A8E-7A461E98BC82}" destId="{0DA6CE52-615A-447A-95CD-2A790EE87D68}" srcOrd="1" destOrd="0" presId="urn:microsoft.com/office/officeart/2005/8/layout/orgChart1"/>
+    <dgm:cxn modelId="{30007D34-B869-490E-9ADD-983F2CDC741C}" type="presParOf" srcId="{72247BD9-C8B0-4BE8-8A8E-7A461E98BC82}" destId="{F4401F65-6173-4EF1-9FFD-AFD08D5AF39F}" srcOrd="2" destOrd="0" presId="urn:microsoft.com/office/officeart/2005/8/layout/orgChart1"/>
+    <dgm:cxn modelId="{2703BDC5-4757-4644-8260-D415A3F1177F}" type="presParOf" srcId="{88AEF8A8-109A-4F22-A699-2E38FAF3F4CD}" destId="{26D14FAD-BCBC-4CEF-B56E-4DD69425E3C7}" srcOrd="2" destOrd="0" presId="urn:microsoft.com/office/officeart/2005/8/layout/orgChart1"/>
+    <dgm:cxn modelId="{463BC18C-15B4-417B-BB51-26F294A2418F}" type="presParOf" srcId="{1C16C052-E543-4C77-B195-E42889A32339}" destId="{16175270-2865-4560-A1F0-54E995EFD956}" srcOrd="2" destOrd="0" presId="urn:microsoft.com/office/officeart/2005/8/layout/orgChart1"/>
+    <dgm:cxn modelId="{B9391A37-DC80-4ED3-AEEC-4EDA8F00D486}" type="presParOf" srcId="{1C16C052-E543-4C77-B195-E42889A32339}" destId="{C00870FF-AE72-4F11-B0F1-D819F4C9107C}" srcOrd="3" destOrd="0" presId="urn:microsoft.com/office/officeart/2005/8/layout/orgChart1"/>
+    <dgm:cxn modelId="{A32E1F9C-C6A9-4355-9DEB-515C7E4AE696}" type="presParOf" srcId="{C00870FF-AE72-4F11-B0F1-D819F4C9107C}" destId="{642995ED-9701-4887-8B48-C357B7A6099C}" srcOrd="0" destOrd="0" presId="urn:microsoft.com/office/officeart/2005/8/layout/orgChart1"/>
+    <dgm:cxn modelId="{F0751890-56D2-4916-9635-3AAE9CB80CC8}" type="presParOf" srcId="{642995ED-9701-4887-8B48-C357B7A6099C}" destId="{9C36F02A-7CBD-4B82-9BA2-FBAA1E74F9F3}" srcOrd="0" destOrd="0" presId="urn:microsoft.com/office/officeart/2005/8/layout/orgChart1"/>
+    <dgm:cxn modelId="{8FD53CD6-7C40-4E3C-8CE3-6FDEC0DC3AFA}" type="presParOf" srcId="{642995ED-9701-4887-8B48-C357B7A6099C}" destId="{6860CEC6-E31D-44B5-A08E-2EC56937C8EB}" srcOrd="1" destOrd="0" presId="urn:microsoft.com/office/officeart/2005/8/layout/orgChart1"/>
+    <dgm:cxn modelId="{AABC3666-3EF6-4158-A02B-A6A9CC6E14F1}" type="presParOf" srcId="{C00870FF-AE72-4F11-B0F1-D819F4C9107C}" destId="{7DED669C-4174-4B6E-858A-BED8ED39C6E9}" srcOrd="1" destOrd="0" presId="urn:microsoft.com/office/officeart/2005/8/layout/orgChart1"/>
+    <dgm:cxn modelId="{E8C2CA4A-5782-49F2-8BE8-4CAF4735AA0F}" type="presParOf" srcId="{C00870FF-AE72-4F11-B0F1-D819F4C9107C}" destId="{58988FFE-C53A-47E8-BA69-268378BFF0EB}" srcOrd="2" destOrd="0" presId="urn:microsoft.com/office/officeart/2005/8/layout/orgChart1"/>
+    <dgm:cxn modelId="{C4439DDA-0B24-4868-A54D-BBB26D8836BD}" type="presParOf" srcId="{1C16C052-E543-4C77-B195-E42889A32339}" destId="{E00047BB-8703-448C-9668-1CB17762B972}" srcOrd="4" destOrd="0" presId="urn:microsoft.com/office/officeart/2005/8/layout/orgChart1"/>
+    <dgm:cxn modelId="{96E6EAC9-C003-4DE8-885D-F96FEBB74AD1}" type="presParOf" srcId="{1C16C052-E543-4C77-B195-E42889A32339}" destId="{5F01FB20-8266-4F2D-BEFB-DBE7F2FA053D}" srcOrd="5" destOrd="0" presId="urn:microsoft.com/office/officeart/2005/8/layout/orgChart1"/>
+    <dgm:cxn modelId="{85A0B46C-715C-4989-938E-26552CBF2AE4}" type="presParOf" srcId="{5F01FB20-8266-4F2D-BEFB-DBE7F2FA053D}" destId="{E732F918-0FC9-4C65-BFDE-02ACD4CCB20F}" srcOrd="0" destOrd="0" presId="urn:microsoft.com/office/officeart/2005/8/layout/orgChart1"/>
+    <dgm:cxn modelId="{D739AC92-20F9-45FD-B31F-493BDB27BFC1}" type="presParOf" srcId="{E732F918-0FC9-4C65-BFDE-02ACD4CCB20F}" destId="{05B24125-8561-450B-AB5A-4CF61AC6FB4F}" srcOrd="0" destOrd="0" presId="urn:microsoft.com/office/officeart/2005/8/layout/orgChart1"/>
+    <dgm:cxn modelId="{B654A5CC-CB34-4253-9231-823141B82839}" type="presParOf" srcId="{E732F918-0FC9-4C65-BFDE-02ACD4CCB20F}" destId="{CCF97781-8C29-4C45-A701-279922D9C73F}" srcOrd="1" destOrd="0" presId="urn:microsoft.com/office/officeart/2005/8/layout/orgChart1"/>
+    <dgm:cxn modelId="{047314A9-8A7F-4E8F-BBA4-43E8D83C35A3}" type="presParOf" srcId="{5F01FB20-8266-4F2D-BEFB-DBE7F2FA053D}" destId="{FEDC8B4C-A886-4BA0-AFFC-79B23732B3B4}" srcOrd="1" destOrd="0" presId="urn:microsoft.com/office/officeart/2005/8/layout/orgChart1"/>
+    <dgm:cxn modelId="{2273B64F-ED42-4F5A-A360-C7F2FA36DCBB}" type="presParOf" srcId="{5F01FB20-8266-4F2D-BEFB-DBE7F2FA053D}" destId="{6A80C1E8-3F04-498C-A667-892C6B03508B}" srcOrd="2" destOrd="0" presId="urn:microsoft.com/office/officeart/2005/8/layout/orgChart1"/>
+    <dgm:cxn modelId="{5C765D48-7520-470B-8B7D-EAB119670FB0}" type="presParOf" srcId="{662E2575-007C-41AD-BBF8-329E2E9783D9}" destId="{4EDCD3C0-86EB-4859-B4F8-051629E018B2}" srcOrd="2" destOrd="0" presId="urn:microsoft.com/office/officeart/2005/8/layout/orgChart1"/>
+    <dgm:cxn modelId="{A3851A99-D404-4FBC-9754-F4E6079EA37E}" type="presParOf" srcId="{46D72B2E-14F8-4219-A3FF-B42EB3DE6790}" destId="{E79EE3CD-306D-4BAF-B678-5202BF8BE090}" srcOrd="4" destOrd="0" presId="urn:microsoft.com/office/officeart/2005/8/layout/orgChart1"/>
+    <dgm:cxn modelId="{6C626B9E-2A34-421D-9B83-60EA5F8D6A7B}" type="presParOf" srcId="{46D72B2E-14F8-4219-A3FF-B42EB3DE6790}" destId="{0193881C-7F56-4F5C-B224-64B4243095FA}" srcOrd="5" destOrd="0" presId="urn:microsoft.com/office/officeart/2005/8/layout/orgChart1"/>
+    <dgm:cxn modelId="{82650638-B7C6-4D8F-A352-ABC597C60A8E}" type="presParOf" srcId="{0193881C-7F56-4F5C-B224-64B4243095FA}" destId="{07BC98D5-BDF5-4989-BB25-82ECCD64CC9A}" srcOrd="0" destOrd="0" presId="urn:microsoft.com/office/officeart/2005/8/layout/orgChart1"/>
+    <dgm:cxn modelId="{CA4BEB49-8C3A-447A-9A09-4BE4273B6CC0}" type="presParOf" srcId="{07BC98D5-BDF5-4989-BB25-82ECCD64CC9A}" destId="{82D6BC35-8D8C-4AB0-9BCD-2AEF0D67687A}" srcOrd="0" destOrd="0" presId="urn:microsoft.com/office/officeart/2005/8/layout/orgChart1"/>
+    <dgm:cxn modelId="{71D3B645-CF3B-428B-95AA-DDB0B2712AEA}" type="presParOf" srcId="{07BC98D5-BDF5-4989-BB25-82ECCD64CC9A}" destId="{DEDD680B-1483-422B-B1A2-E97A9D807C44}" srcOrd="1" destOrd="0" presId="urn:microsoft.com/office/officeart/2005/8/layout/orgChart1"/>
+    <dgm:cxn modelId="{2547B712-1E79-4480-A0F6-85E9A6BC103C}" type="presParOf" srcId="{0193881C-7F56-4F5C-B224-64B4243095FA}" destId="{1BABC94D-2F15-4AB8-8450-E67A40A376C1}" srcOrd="1" destOrd="0" presId="urn:microsoft.com/office/officeart/2005/8/layout/orgChart1"/>
+    <dgm:cxn modelId="{6FCAC5AF-4D9F-414C-B3EA-7081EC7FBA43}" type="presParOf" srcId="{1BABC94D-2F15-4AB8-8450-E67A40A376C1}" destId="{BAD53734-B6EC-40DD-8EEC-8C5ECCB9C9ED}" srcOrd="0" destOrd="0" presId="urn:microsoft.com/office/officeart/2005/8/layout/orgChart1"/>
+    <dgm:cxn modelId="{59720498-B613-4251-AFFC-4F33FEE71094}" type="presParOf" srcId="{1BABC94D-2F15-4AB8-8450-E67A40A376C1}" destId="{66335E3A-7CD6-429A-A981-748185164439}" srcOrd="1" destOrd="0" presId="urn:microsoft.com/office/officeart/2005/8/layout/orgChart1"/>
+    <dgm:cxn modelId="{5D7E4994-C9F9-4CD1-BCCA-08CA77493CF5}" type="presParOf" srcId="{66335E3A-7CD6-429A-A981-748185164439}" destId="{DB0BA9FA-1099-4DE8-BEF7-092AACE90801}" srcOrd="0" destOrd="0" presId="urn:microsoft.com/office/officeart/2005/8/layout/orgChart1"/>
+    <dgm:cxn modelId="{AD2246FD-9D20-43B2-9330-4654FFADA1D5}" type="presParOf" srcId="{DB0BA9FA-1099-4DE8-BEF7-092AACE90801}" destId="{9AFF82C2-6B69-4B53-8769-21208BC5B8CE}" srcOrd="0" destOrd="0" presId="urn:microsoft.com/office/officeart/2005/8/layout/orgChart1"/>
+    <dgm:cxn modelId="{7A6DEFC6-8A79-4974-89D1-162CE86888BF}" type="presParOf" srcId="{DB0BA9FA-1099-4DE8-BEF7-092AACE90801}" destId="{59BBC194-C4CF-477B-A533-4F3AB7DC8D6E}" srcOrd="1" destOrd="0" presId="urn:microsoft.com/office/officeart/2005/8/layout/orgChart1"/>
+    <dgm:cxn modelId="{FBD6E2F6-1288-4F46-89E7-1FC451C7036E}" type="presParOf" srcId="{66335E3A-7CD6-429A-A981-748185164439}" destId="{F5B8D7B9-C91C-4C79-894A-BF4790085AE3}" srcOrd="1" destOrd="0" presId="urn:microsoft.com/office/officeart/2005/8/layout/orgChart1"/>
+    <dgm:cxn modelId="{71640509-11EA-48BB-8887-924EAF894ACB}" type="presParOf" srcId="{F5B8D7B9-C91C-4C79-894A-BF4790085AE3}" destId="{31720407-10BF-40C7-BE23-1E906D82C4A9}" srcOrd="0" destOrd="0" presId="urn:microsoft.com/office/officeart/2005/8/layout/orgChart1"/>
+    <dgm:cxn modelId="{30B51AF6-5C2C-45EC-88F6-FA4F9484745D}" type="presParOf" srcId="{F5B8D7B9-C91C-4C79-894A-BF4790085AE3}" destId="{1E176723-46E7-442E-BA49-41D17572DCE9}" srcOrd="1" destOrd="0" presId="urn:microsoft.com/office/officeart/2005/8/layout/orgChart1"/>
+    <dgm:cxn modelId="{C213516A-717A-4D8C-960F-3D43894E5292}" type="presParOf" srcId="{1E176723-46E7-442E-BA49-41D17572DCE9}" destId="{B1E4428B-7711-4327-A3CD-B2A4689D8B16}" srcOrd="0" destOrd="0" presId="urn:microsoft.com/office/officeart/2005/8/layout/orgChart1"/>
+    <dgm:cxn modelId="{DF3AE2A2-9364-403B-847F-E94E0F37E386}" type="presParOf" srcId="{B1E4428B-7711-4327-A3CD-B2A4689D8B16}" destId="{6BA6C8B9-D8CC-4189-B352-0195B72F8BC4}" srcOrd="0" destOrd="0" presId="urn:microsoft.com/office/officeart/2005/8/layout/orgChart1"/>
+    <dgm:cxn modelId="{D75A0B4C-4980-4BBB-824F-1E29FC993400}" type="presParOf" srcId="{B1E4428B-7711-4327-A3CD-B2A4689D8B16}" destId="{580D83BC-B456-454A-9B4C-AD9DE393754B}" srcOrd="1" destOrd="0" presId="urn:microsoft.com/office/officeart/2005/8/layout/orgChart1"/>
+    <dgm:cxn modelId="{5A9D55AE-81DA-45A4-AE42-C49B02D4565F}" type="presParOf" srcId="{1E176723-46E7-442E-BA49-41D17572DCE9}" destId="{349F8075-A6C8-4FFC-A7FD-5D198356A891}" srcOrd="1" destOrd="0" presId="urn:microsoft.com/office/officeart/2005/8/layout/orgChart1"/>
+    <dgm:cxn modelId="{49512C5B-F6EB-4B48-AB33-C583DFF9B32C}" type="presParOf" srcId="{1E176723-46E7-442E-BA49-41D17572DCE9}" destId="{0B597CDA-1B63-4689-AA7F-78B80A8AA125}" srcOrd="2" destOrd="0" presId="urn:microsoft.com/office/officeart/2005/8/layout/orgChart1"/>
+    <dgm:cxn modelId="{10308B8D-53A8-4EE7-9FEF-6097EA9461D6}" type="presParOf" srcId="{F5B8D7B9-C91C-4C79-894A-BF4790085AE3}" destId="{030AEBFF-D0BE-4933-B798-771B946A1784}" srcOrd="2" destOrd="0" presId="urn:microsoft.com/office/officeart/2005/8/layout/orgChart1"/>
+    <dgm:cxn modelId="{458492BF-C0F2-4860-98F2-A0DD8D65A528}" type="presParOf" srcId="{F5B8D7B9-C91C-4C79-894A-BF4790085AE3}" destId="{689EDFCE-F349-4245-ACFE-662FA75B7A0F}" srcOrd="3" destOrd="0" presId="urn:microsoft.com/office/officeart/2005/8/layout/orgChart1"/>
+    <dgm:cxn modelId="{6C4F64A2-9BE4-4138-9415-7A9FA431E904}" type="presParOf" srcId="{689EDFCE-F349-4245-ACFE-662FA75B7A0F}" destId="{8D5057DB-BB17-4FB0-9FB0-87DD1BE4B3BD}" srcOrd="0" destOrd="0" presId="urn:microsoft.com/office/officeart/2005/8/layout/orgChart1"/>
+    <dgm:cxn modelId="{6BCF3C68-1216-4EFC-B74E-B82C6137B953}" type="presParOf" srcId="{8D5057DB-BB17-4FB0-9FB0-87DD1BE4B3BD}" destId="{B8B964EF-6FF3-47A5-AC4E-120A8F934221}" srcOrd="0" destOrd="0" presId="urn:microsoft.com/office/officeart/2005/8/layout/orgChart1"/>
+    <dgm:cxn modelId="{7E551C46-89C8-4C5E-A47C-0EEA2B7BB6E8}" type="presParOf" srcId="{8D5057DB-BB17-4FB0-9FB0-87DD1BE4B3BD}" destId="{32C7811F-19C4-42AA-A94D-4CC56E1BC037}" srcOrd="1" destOrd="0" presId="urn:microsoft.com/office/officeart/2005/8/layout/orgChart1"/>
+    <dgm:cxn modelId="{FA7FF46E-0141-44DB-B8B8-F958812965FA}" type="presParOf" srcId="{689EDFCE-F349-4245-ACFE-662FA75B7A0F}" destId="{988B3334-F127-4770-AB76-AC52A5661456}" srcOrd="1" destOrd="0" presId="urn:microsoft.com/office/officeart/2005/8/layout/orgChart1"/>
+    <dgm:cxn modelId="{9FFD1B84-C9B0-4758-8FDD-A17A757831A1}" type="presParOf" srcId="{689EDFCE-F349-4245-ACFE-662FA75B7A0F}" destId="{AAD102B3-0A81-496C-87A4-4BF1F8103EBC}" srcOrd="2" destOrd="0" presId="urn:microsoft.com/office/officeart/2005/8/layout/orgChart1"/>
+    <dgm:cxn modelId="{D54497DA-C86E-4C4B-B50A-512557DDA19C}" type="presParOf" srcId="{F5B8D7B9-C91C-4C79-894A-BF4790085AE3}" destId="{2313EA59-9C98-4A74-A392-81AB8AEE117C}" srcOrd="4" destOrd="0" presId="urn:microsoft.com/office/officeart/2005/8/layout/orgChart1"/>
+    <dgm:cxn modelId="{DC638818-3D4F-49E6-83A5-8CD7A50A6026}" type="presParOf" srcId="{F5B8D7B9-C91C-4C79-894A-BF4790085AE3}" destId="{D309FB95-CCD2-45DB-9D8B-8588833D3256}" srcOrd="5" destOrd="0" presId="urn:microsoft.com/office/officeart/2005/8/layout/orgChart1"/>
+    <dgm:cxn modelId="{8FEB234D-441E-4E4F-842E-483FB888B861}" type="presParOf" srcId="{D309FB95-CCD2-45DB-9D8B-8588833D3256}" destId="{C1B64AF7-EEC7-424F-A302-8988104BF061}" srcOrd="0" destOrd="0" presId="urn:microsoft.com/office/officeart/2005/8/layout/orgChart1"/>
+    <dgm:cxn modelId="{DD675B95-6D9E-4040-836E-33936F2C658D}" type="presParOf" srcId="{C1B64AF7-EEC7-424F-A302-8988104BF061}" destId="{9EC3A83F-61EC-487D-8B84-C17BAB8EF9D1}" srcOrd="0" destOrd="0" presId="urn:microsoft.com/office/officeart/2005/8/layout/orgChart1"/>
+    <dgm:cxn modelId="{312B6E30-37BD-4A28-981B-6C8C389EF891}" type="presParOf" srcId="{C1B64AF7-EEC7-424F-A302-8988104BF061}" destId="{E6527113-F3ED-46C1-A935-F25210F55E45}" srcOrd="1" destOrd="0" presId="urn:microsoft.com/office/officeart/2005/8/layout/orgChart1"/>
+    <dgm:cxn modelId="{BC6C2926-B3DB-4A2E-B3DA-DFF59073E779}" type="presParOf" srcId="{D309FB95-CCD2-45DB-9D8B-8588833D3256}" destId="{5C89A4A3-18EA-43CD-BB02-22C80C4C18C4}" srcOrd="1" destOrd="0" presId="urn:microsoft.com/office/officeart/2005/8/layout/orgChart1"/>
+    <dgm:cxn modelId="{625BF488-E9F9-4A9A-AAAB-E1D5188CD266}" type="presParOf" srcId="{D309FB95-CCD2-45DB-9D8B-8588833D3256}" destId="{C5D3B617-25CF-42B4-8763-C46DCA05026E}" srcOrd="2" destOrd="0" presId="urn:microsoft.com/office/officeart/2005/8/layout/orgChart1"/>
+    <dgm:cxn modelId="{821D6DA2-691B-4418-B9A7-2372AC8D631C}" type="presParOf" srcId="{F5B8D7B9-C91C-4C79-894A-BF4790085AE3}" destId="{97D848EB-24AA-4BC3-8C11-64B8CE8457E7}" srcOrd="6" destOrd="0" presId="urn:microsoft.com/office/officeart/2005/8/layout/orgChart1"/>
+    <dgm:cxn modelId="{80906C21-F1AB-4C5F-945F-661DDDEA5BAB}" type="presParOf" srcId="{F5B8D7B9-C91C-4C79-894A-BF4790085AE3}" destId="{44E99996-2A98-4239-A4D7-6135DC04DAD8}" srcOrd="7" destOrd="0" presId="urn:microsoft.com/office/officeart/2005/8/layout/orgChart1"/>
+    <dgm:cxn modelId="{D0325A3A-AA73-4957-AD35-CCF4554E50CF}" type="presParOf" srcId="{44E99996-2A98-4239-A4D7-6135DC04DAD8}" destId="{6EFA3350-E1A7-45A6-8955-0D7C9D74ECF8}" srcOrd="0" destOrd="0" presId="urn:microsoft.com/office/officeart/2005/8/layout/orgChart1"/>
+    <dgm:cxn modelId="{4A36700B-A1DF-4CAC-9896-5F9525741FD5}" type="presParOf" srcId="{6EFA3350-E1A7-45A6-8955-0D7C9D74ECF8}" destId="{A826453B-D3EB-4FE1-964D-D376394C035A}" srcOrd="0" destOrd="0" presId="urn:microsoft.com/office/officeart/2005/8/layout/orgChart1"/>
+    <dgm:cxn modelId="{D771A83A-23D4-41CA-A7EF-7DFACB5C957D}" type="presParOf" srcId="{6EFA3350-E1A7-45A6-8955-0D7C9D74ECF8}" destId="{C2340FAC-8F65-482C-99EB-2940EA812DE0}" srcOrd="1" destOrd="0" presId="urn:microsoft.com/office/officeart/2005/8/layout/orgChart1"/>
+    <dgm:cxn modelId="{DC18BA09-4ADD-4F69-B78E-CFB1EDCA6DC3}" type="presParOf" srcId="{44E99996-2A98-4239-A4D7-6135DC04DAD8}" destId="{7D22854A-4349-4F0C-9FFE-C10FE62CE895}" srcOrd="1" destOrd="0" presId="urn:microsoft.com/office/officeart/2005/8/layout/orgChart1"/>
+    <dgm:cxn modelId="{4A1437FA-91DA-4B47-8D7E-BC3FCC9F4C49}" type="presParOf" srcId="{44E99996-2A98-4239-A4D7-6135DC04DAD8}" destId="{CD752056-CD49-476F-ADFD-73C818DCF35B}" srcOrd="2" destOrd="0" presId="urn:microsoft.com/office/officeart/2005/8/layout/orgChart1"/>
+    <dgm:cxn modelId="{5580A600-7B41-4B78-93E3-D60185324E01}" type="presParOf" srcId="{F5B8D7B9-C91C-4C79-894A-BF4790085AE3}" destId="{ED4304EC-BB87-4B05-A93A-5A14F9AED3C1}" srcOrd="8" destOrd="0" presId="urn:microsoft.com/office/officeart/2005/8/layout/orgChart1"/>
+    <dgm:cxn modelId="{F61E9576-A7B4-4543-8BDA-662C56258429}" type="presParOf" srcId="{F5B8D7B9-C91C-4C79-894A-BF4790085AE3}" destId="{8557E7D1-F756-4157-9BA5-CBA994006906}" srcOrd="9" destOrd="0" presId="urn:microsoft.com/office/officeart/2005/8/layout/orgChart1"/>
+    <dgm:cxn modelId="{854F4FB8-325F-493D-8343-98C07D3DB7D8}" type="presParOf" srcId="{8557E7D1-F756-4157-9BA5-CBA994006906}" destId="{658B0C5C-C93D-409D-9C74-0EE21BD15C7C}" srcOrd="0" destOrd="0" presId="urn:microsoft.com/office/officeart/2005/8/layout/orgChart1"/>
+    <dgm:cxn modelId="{0C5C1D18-D8D5-48F6-85D4-1E6D2DDC6E85}" type="presParOf" srcId="{658B0C5C-C93D-409D-9C74-0EE21BD15C7C}" destId="{C5DA7549-5CBA-4A2D-9515-49A1D82111F6}" srcOrd="0" destOrd="0" presId="urn:microsoft.com/office/officeart/2005/8/layout/orgChart1"/>
+    <dgm:cxn modelId="{CE2DE2C6-942F-4512-B9DB-E0B04BCA44CD}" type="presParOf" srcId="{658B0C5C-C93D-409D-9C74-0EE21BD15C7C}" destId="{DCF53C2B-2C61-4ECA-8625-5779FC23C442}" srcOrd="1" destOrd="0" presId="urn:microsoft.com/office/officeart/2005/8/layout/orgChart1"/>
+    <dgm:cxn modelId="{81231C0D-51B9-4BE4-AE59-D1C91F5149A7}" type="presParOf" srcId="{8557E7D1-F756-4157-9BA5-CBA994006906}" destId="{F6EBD3F4-FDB8-4A35-BA5F-39BD502EE251}" srcOrd="1" destOrd="0" presId="urn:microsoft.com/office/officeart/2005/8/layout/orgChart1"/>
+    <dgm:cxn modelId="{6D503366-4E81-4E20-85CE-ECEE4EF66A50}" type="presParOf" srcId="{8557E7D1-F756-4157-9BA5-CBA994006906}" destId="{ECA86666-CACD-4623-B9A4-B56FF143B047}" srcOrd="2" destOrd="0" presId="urn:microsoft.com/office/officeart/2005/8/layout/orgChart1"/>
+    <dgm:cxn modelId="{BA5DA126-7B24-44AA-BF13-F5635E0F9CD0}" type="presParOf" srcId="{F5B8D7B9-C91C-4C79-894A-BF4790085AE3}" destId="{8CCAD5BB-3391-4F0A-A0F8-858E7527D9CC}" srcOrd="10" destOrd="0" presId="urn:microsoft.com/office/officeart/2005/8/layout/orgChart1"/>
+    <dgm:cxn modelId="{E9A29BF4-BCF4-4282-93D9-7D4ABF15C563}" type="presParOf" srcId="{F5B8D7B9-C91C-4C79-894A-BF4790085AE3}" destId="{AB768A04-5E7B-4A1B-B7FD-016AC666E845}" srcOrd="11" destOrd="0" presId="urn:microsoft.com/office/officeart/2005/8/layout/orgChart1"/>
+    <dgm:cxn modelId="{A16BAEA8-3F78-47AD-8CA1-9E7BB3DACFDA}" type="presParOf" srcId="{AB768A04-5E7B-4A1B-B7FD-016AC666E845}" destId="{6C7CCE62-5BF6-4FFD-AE31-FA8DA661C1C3}" srcOrd="0" destOrd="0" presId="urn:microsoft.com/office/officeart/2005/8/layout/orgChart1"/>
+    <dgm:cxn modelId="{CAD331E0-6A5E-4C3D-AE9A-AD8F7C3DCAB7}" type="presParOf" srcId="{6C7CCE62-5BF6-4FFD-AE31-FA8DA661C1C3}" destId="{AD84A945-90AE-4009-946C-876072D64338}" srcOrd="0" destOrd="0" presId="urn:microsoft.com/office/officeart/2005/8/layout/orgChart1"/>
+    <dgm:cxn modelId="{7E691F38-85AB-43FE-8038-89F5838FA1A8}" type="presParOf" srcId="{6C7CCE62-5BF6-4FFD-AE31-FA8DA661C1C3}" destId="{6F5D6F48-94AF-4406-BB9B-25469B9E4C44}" srcOrd="1" destOrd="0" presId="urn:microsoft.com/office/officeart/2005/8/layout/orgChart1"/>
+    <dgm:cxn modelId="{12DC3089-2FD3-430C-BE27-CE0709B0767A}" type="presParOf" srcId="{AB768A04-5E7B-4A1B-B7FD-016AC666E845}" destId="{ED55E3B3-1023-4097-9B9B-7AA08C7044EE}" srcOrd="1" destOrd="0" presId="urn:microsoft.com/office/officeart/2005/8/layout/orgChart1"/>
+    <dgm:cxn modelId="{41D3518E-010D-4B80-BC46-E3C824F0538C}" type="presParOf" srcId="{AB768A04-5E7B-4A1B-B7FD-016AC666E845}" destId="{FA8FE74C-0CEC-456E-BEE9-3D3D5F73C338}" srcOrd="2" destOrd="0" presId="urn:microsoft.com/office/officeart/2005/8/layout/orgChart1"/>
+    <dgm:cxn modelId="{2FD7696B-11E8-4B8D-B2D2-F283F1211795}" type="presParOf" srcId="{F5B8D7B9-C91C-4C79-894A-BF4790085AE3}" destId="{92B67BF0-3A0B-4962-8D2B-E3F242AA97D3}" srcOrd="12" destOrd="0" presId="urn:microsoft.com/office/officeart/2005/8/layout/orgChart1"/>
+    <dgm:cxn modelId="{6D6D0DCB-743A-4D9F-8A61-37C012B25AF8}" type="presParOf" srcId="{F5B8D7B9-C91C-4C79-894A-BF4790085AE3}" destId="{2530FFA9-F641-4C11-AAB5-C6EDEB8720DE}" srcOrd="13" destOrd="0" presId="urn:microsoft.com/office/officeart/2005/8/layout/orgChart1"/>
+    <dgm:cxn modelId="{FA51384C-2ED6-475D-8A8B-A9181BDFF37E}" type="presParOf" srcId="{2530FFA9-F641-4C11-AAB5-C6EDEB8720DE}" destId="{F40C4370-218A-4D55-A567-237E6A688C82}" srcOrd="0" destOrd="0" presId="urn:microsoft.com/office/officeart/2005/8/layout/orgChart1"/>
+    <dgm:cxn modelId="{D108D33D-C3A8-4641-9D7C-BF7745B12837}" type="presParOf" srcId="{F40C4370-218A-4D55-A567-237E6A688C82}" destId="{CBCD6ED9-48D2-4AB7-971F-01045A380BB4}" srcOrd="0" destOrd="0" presId="urn:microsoft.com/office/officeart/2005/8/layout/orgChart1"/>
+    <dgm:cxn modelId="{ECDE4076-8340-44E4-A65E-ACAF43F60610}" type="presParOf" srcId="{F40C4370-218A-4D55-A567-237E6A688C82}" destId="{A880EE12-52DD-43CE-844D-D2EA7DC3800D}" srcOrd="1" destOrd="0" presId="urn:microsoft.com/office/officeart/2005/8/layout/orgChart1"/>
+    <dgm:cxn modelId="{3A7A21D0-BB86-405C-9B6A-15022909B610}" type="presParOf" srcId="{2530FFA9-F641-4C11-AAB5-C6EDEB8720DE}" destId="{60DA4A11-98CD-4F24-85BC-72CB701E8BD2}" srcOrd="1" destOrd="0" presId="urn:microsoft.com/office/officeart/2005/8/layout/orgChart1"/>
+    <dgm:cxn modelId="{E92DD37E-7E52-41E3-B4EC-CA2A39695EC5}" type="presParOf" srcId="{2530FFA9-F641-4C11-AAB5-C6EDEB8720DE}" destId="{6E2F7CBE-A6C2-49C3-A527-48BC6EAF7DEA}" srcOrd="2" destOrd="0" presId="urn:microsoft.com/office/officeart/2005/8/layout/orgChart1"/>
+    <dgm:cxn modelId="{69D3474B-EA78-4103-9B1A-88731D069414}" type="presParOf" srcId="{66335E3A-7CD6-429A-A981-748185164439}" destId="{6C9C0A76-B9CC-4EDD-9673-9660D22D1D97}" srcOrd="2" destOrd="0" presId="urn:microsoft.com/office/officeart/2005/8/layout/orgChart1"/>
+    <dgm:cxn modelId="{5F33A260-340E-4CD2-B143-73BDCADBDA82}" type="presParOf" srcId="{1BABC94D-2F15-4AB8-8450-E67A40A376C1}" destId="{DD54FB4A-8FC9-4BE5-AAC9-A1BF42B34C00}" srcOrd="2" destOrd="0" presId="urn:microsoft.com/office/officeart/2005/8/layout/orgChart1"/>
+    <dgm:cxn modelId="{B8C7435A-2765-4506-9961-35FA95353622}" type="presParOf" srcId="{1BABC94D-2F15-4AB8-8450-E67A40A376C1}" destId="{9ABB8F27-C544-4F8C-9A5E-F603D9F57863}" srcOrd="3" destOrd="0" presId="urn:microsoft.com/office/officeart/2005/8/layout/orgChart1"/>
+    <dgm:cxn modelId="{ABE3912C-B296-488B-80C1-810AE0D8D03C}" type="presParOf" srcId="{9ABB8F27-C544-4F8C-9A5E-F603D9F57863}" destId="{678B8024-3301-4682-AE2E-39973E7D44C5}" srcOrd="0" destOrd="0" presId="urn:microsoft.com/office/officeart/2005/8/layout/orgChart1"/>
+    <dgm:cxn modelId="{98F86DFB-329F-441F-803E-3C894315C2E1}" type="presParOf" srcId="{678B8024-3301-4682-AE2E-39973E7D44C5}" destId="{61A41FCD-AFE9-466D-8ED5-E453D013D2F1}" srcOrd="0" destOrd="0" presId="urn:microsoft.com/office/officeart/2005/8/layout/orgChart1"/>
+    <dgm:cxn modelId="{DB3E410A-5982-4148-974F-131116931781}" type="presParOf" srcId="{678B8024-3301-4682-AE2E-39973E7D44C5}" destId="{B4C6DCE3-8118-48A4-9CEC-3C3639FCCD13}" srcOrd="1" destOrd="0" presId="urn:microsoft.com/office/officeart/2005/8/layout/orgChart1"/>
+    <dgm:cxn modelId="{6F20774A-3860-4597-BCFF-26A413DB6FE6}" type="presParOf" srcId="{9ABB8F27-C544-4F8C-9A5E-F603D9F57863}" destId="{1455B854-B8B6-4A97-8FE2-E61F5841EFDE}" srcOrd="1" destOrd="0" presId="urn:microsoft.com/office/officeart/2005/8/layout/orgChart1"/>
+    <dgm:cxn modelId="{4EB1C07D-CADB-4C07-A1A4-1E2DF5D2F459}" type="presParOf" srcId="{9ABB8F27-C544-4F8C-9A5E-F603D9F57863}" destId="{820FB531-416B-461C-8F9D-9672524FEC38}" srcOrd="2" destOrd="0" presId="urn:microsoft.com/office/officeart/2005/8/layout/orgChart1"/>
+    <dgm:cxn modelId="{2ACA9987-182B-49DA-B732-6D83110795DD}" type="presParOf" srcId="{1BABC94D-2F15-4AB8-8450-E67A40A376C1}" destId="{D9243F6E-45F3-4D2C-8273-F1D26423CA10}" srcOrd="4" destOrd="0" presId="urn:microsoft.com/office/officeart/2005/8/layout/orgChart1"/>
+    <dgm:cxn modelId="{B70A413B-08A8-46D9-B87D-79A77C69DE3D}" type="presParOf" srcId="{1BABC94D-2F15-4AB8-8450-E67A40A376C1}" destId="{27F9ABF4-9380-4235-8A12-F9220891AA52}" srcOrd="5" destOrd="0" presId="urn:microsoft.com/office/officeart/2005/8/layout/orgChart1"/>
+    <dgm:cxn modelId="{B7D13298-8460-457C-A1ED-240B62652A88}" type="presParOf" srcId="{27F9ABF4-9380-4235-8A12-F9220891AA52}" destId="{292E9507-A681-4D8C-8CE0-7073D6A6822F}" srcOrd="0" destOrd="0" presId="urn:microsoft.com/office/officeart/2005/8/layout/orgChart1"/>
+    <dgm:cxn modelId="{D2797630-EBAB-45FF-9C73-21584063E846}" type="presParOf" srcId="{292E9507-A681-4D8C-8CE0-7073D6A6822F}" destId="{E2209CD7-06B1-4C48-8E24-5F32438BDC6B}" srcOrd="0" destOrd="0" presId="urn:microsoft.com/office/officeart/2005/8/layout/orgChart1"/>
+    <dgm:cxn modelId="{1540D5A2-C47D-4496-8299-CD08BC506993}" type="presParOf" srcId="{292E9507-A681-4D8C-8CE0-7073D6A6822F}" destId="{63D0DAA5-BDF7-4C71-8AB9-9D4F59C4DD0F}" srcOrd="1" destOrd="0" presId="urn:microsoft.com/office/officeart/2005/8/layout/orgChart1"/>
+    <dgm:cxn modelId="{35B55FF7-1A6D-4AA9-AC38-EC0080981F82}" type="presParOf" srcId="{27F9ABF4-9380-4235-8A12-F9220891AA52}" destId="{9AA09008-9C6A-4D72-9A7A-25362A836607}" srcOrd="1" destOrd="0" presId="urn:microsoft.com/office/officeart/2005/8/layout/orgChart1"/>
+    <dgm:cxn modelId="{4ACDE2D2-0A10-4706-B0C6-93A07DF95DB3}" type="presParOf" srcId="{27F9ABF4-9380-4235-8A12-F9220891AA52}" destId="{763C17AE-0807-46EF-B64F-13BC6C492EFF}" srcOrd="2" destOrd="0" presId="urn:microsoft.com/office/officeart/2005/8/layout/orgChart1"/>
+    <dgm:cxn modelId="{62404702-3894-4E22-BF66-7CA1BEC188ED}" type="presParOf" srcId="{0193881C-7F56-4F5C-B224-64B4243095FA}" destId="{EBC2D790-7E36-4CD5-BBEF-D56248333FCB}" srcOrd="2" destOrd="0" presId="urn:microsoft.com/office/officeart/2005/8/layout/orgChart1"/>
+    <dgm:cxn modelId="{9607F746-717D-4F5F-9E36-4A2F72067A73}" type="presParOf" srcId="{46D72B2E-14F8-4219-A3FF-B42EB3DE6790}" destId="{CCA4EF0F-8FF7-4BC2-B361-7B9A86412DC7}" srcOrd="6" destOrd="0" presId="urn:microsoft.com/office/officeart/2005/8/layout/orgChart1"/>
+    <dgm:cxn modelId="{C92D1C93-7B24-4AAA-A510-FC9F7292E52D}" type="presParOf" srcId="{46D72B2E-14F8-4219-A3FF-B42EB3DE6790}" destId="{48746092-7ACB-44BA-81C3-ACE83558417E}" srcOrd="7" destOrd="0" presId="urn:microsoft.com/office/officeart/2005/8/layout/orgChart1"/>
+    <dgm:cxn modelId="{680EFDF2-A5DA-4415-86F5-71D8ED0C957D}" type="presParOf" srcId="{48746092-7ACB-44BA-81C3-ACE83558417E}" destId="{46F66A6F-74F9-4A65-84BD-D5798335692C}" srcOrd="0" destOrd="0" presId="urn:microsoft.com/office/officeart/2005/8/layout/orgChart1"/>
+    <dgm:cxn modelId="{C7C6F315-AD3F-4F69-8C52-49EF9B37F85A}" type="presParOf" srcId="{46F66A6F-74F9-4A65-84BD-D5798335692C}" destId="{3EC39DA9-8C1B-4940-A2F9-60CF9C2301D3}" srcOrd="0" destOrd="0" presId="urn:microsoft.com/office/officeart/2005/8/layout/orgChart1"/>
+    <dgm:cxn modelId="{ABD79D12-F203-449B-9E6F-9E18DEC4B5CA}" type="presParOf" srcId="{46F66A6F-74F9-4A65-84BD-D5798335692C}" destId="{FC8DBE91-3068-4569-8576-5FA8A54CAD98}" srcOrd="1" destOrd="0" presId="urn:microsoft.com/office/officeart/2005/8/layout/orgChart1"/>
+    <dgm:cxn modelId="{CFE93D51-5814-4DBA-A445-AFD043D1CEE2}" type="presParOf" srcId="{48746092-7ACB-44BA-81C3-ACE83558417E}" destId="{62186E18-2E25-4E31-B4E4-D38DF7AE4725}" srcOrd="1" destOrd="0" presId="urn:microsoft.com/office/officeart/2005/8/layout/orgChart1"/>
+    <dgm:cxn modelId="{61B91802-C554-4EE8-96CA-09D2720C4F17}" type="presParOf" srcId="{48746092-7ACB-44BA-81C3-ACE83558417E}" destId="{0289CAF9-54F5-4F60-9E34-712E4303D202}" srcOrd="2" destOrd="0" presId="urn:microsoft.com/office/officeart/2005/8/layout/orgChart1"/>
+    <dgm:cxn modelId="{FA02FCE0-A0F6-4204-B910-E7BD6126AF4D}" type="presParOf" srcId="{14811E70-0598-426F-AB61-B70DF46DB329}" destId="{208D8589-E776-42BA-8605-E1D45B0BB11A}" srcOrd="2" destOrd="0" presId="urn:microsoft.com/office/officeart/2005/8/layout/orgChart1"/>
   </dgm:cxnLst>
   <dgm:bg/>
   <dgm:whole/>
@@ -38587,7 +40086,7 @@
 </file>
 
 <file path=customXml/itemProps1.xml><?xml version="1.0" encoding="utf-8"?>
-<ds:datastoreItem xmlns:ds="http://schemas.openxmlformats.org/officeDocument/2006/customXml" ds:itemID="{E4102678-1114-490E-BCFF-69BF3A402DEE}">
+<ds:datastoreItem xmlns:ds="http://schemas.openxmlformats.org/officeDocument/2006/customXml" ds:itemID="{1197A64B-5D55-4139-9C7B-06C8D5813AF1}">
   <ds:schemaRefs>
     <ds:schemaRef ds:uri="http://schemas.openxmlformats.org/officeDocument/2006/bibliography"/>
   </ds:schemaRefs>

</xml_diff>